<commit_message>
Signed-off-by: Roger Behm <rbehm@republicservices.com>
</commit_message>
<xml_diff>
--- a/design/Design Specification - Capture - Small Container Compactors.docx
+++ b/design/Design Specification - Capture - Small Container Compactors.docx
@@ -422,14 +422,8 @@
               <w:pStyle w:val="TableText"/>
               <w:widowControl/>
               <w:jc w:val="both"/>
-              <w:rPr>
-                <w:highlight w:val="yellow"/>
-              </w:rPr>
             </w:pPr>
             <w:r>
-              <w:rPr>
-                <w:highlight w:val="yellow"/>
-              </w:rPr>
               <w:t>11/2/2014</w:t>
             </w:r>
           </w:p>
@@ -443,14 +437,8 @@
               <w:pStyle w:val="TableText"/>
               <w:widowControl/>
               <w:jc w:val="both"/>
-              <w:rPr>
-                <w:highlight w:val="yellow"/>
-              </w:rPr>
             </w:pPr>
             <w:r>
-              <w:rPr>
-                <w:highlight w:val="yellow"/>
-              </w:rPr>
               <w:t>1.1</w:t>
             </w:r>
           </w:p>
@@ -463,14 +451,8 @@
             <w:pPr>
               <w:pStyle w:val="TableText"/>
               <w:widowControl/>
-              <w:rPr>
-                <w:highlight w:val="yellow"/>
-              </w:rPr>
             </w:pPr>
             <w:r>
-              <w:rPr>
-                <w:highlight w:val="yellow"/>
-              </w:rPr>
               <w:t>Incorporated feedback from rev 1.0 review</w:t>
             </w:r>
           </w:p>
@@ -484,15 +466,70 @@
               <w:pStyle w:val="TableText"/>
               <w:widowControl/>
               <w:jc w:val="both"/>
-              <w:rPr>
-                <w:highlight w:val="yellow"/>
-              </w:rPr>
             </w:pPr>
             <w:r>
-              <w:rPr>
-                <w:highlight w:val="yellow"/>
-              </w:rPr>
               <w:t>John Palubinskas</w:t>
+            </w:r>
+          </w:p>
+        </w:tc>
+      </w:tr>
+      <w:tr>
+        <w:tc>
+          <w:tcPr>
+            <w:tcW w:w="1162" w:type="dxa"/>
+            <w:vAlign w:val="center"/>
+          </w:tcPr>
+          <w:p>
+            <w:pPr>
+              <w:pStyle w:val="TableText"/>
+              <w:jc w:val="both"/>
+            </w:pPr>
+            <w:r>
+              <w:t>12/15/2014</w:t>
+            </w:r>
+          </w:p>
+        </w:tc>
+        <w:tc>
+          <w:tcPr>
+            <w:tcW w:w="990" w:type="dxa"/>
+            <w:vAlign w:val="center"/>
+          </w:tcPr>
+          <w:p>
+            <w:pPr>
+              <w:pStyle w:val="TableText"/>
+              <w:jc w:val="both"/>
+            </w:pPr>
+            <w:r>
+              <w:t>1.2</w:t>
+            </w:r>
+          </w:p>
+        </w:tc>
+        <w:tc>
+          <w:tcPr>
+            <w:tcW w:w="4950" w:type="dxa"/>
+            <w:vAlign w:val="center"/>
+          </w:tcPr>
+          <w:p>
+            <w:pPr>
+              <w:pStyle w:val="TableText"/>
+            </w:pPr>
+            <w:r>
+              <w:t>Incorporated feedback from rev 1.1 review and added screen shots</w:t>
+            </w:r>
+          </w:p>
+        </w:tc>
+        <w:tc>
+          <w:tcPr>
+            <w:tcW w:w="1646" w:type="dxa"/>
+            <w:vAlign w:val="center"/>
+          </w:tcPr>
+          <w:p>
+            <w:pPr>
+              <w:pStyle w:val="TableText"/>
+              <w:jc w:val="both"/>
+            </w:pPr>
+            <w:r>
+              <w:t>Roger</w:t>
             </w:r>
           </w:p>
         </w:tc>
@@ -587,51 +624,6 @@
           </w:p>
         </w:tc>
       </w:tr>
-      <w:tr>
-        <w:tc>
-          <w:tcPr>
-            <w:tcW w:w="1162" w:type="dxa"/>
-          </w:tcPr>
-          <w:p>
-            <w:pPr>
-              <w:pStyle w:val="TableText"/>
-              <w:jc w:val="both"/>
-            </w:pPr>
-          </w:p>
-        </w:tc>
-        <w:tc>
-          <w:tcPr>
-            <w:tcW w:w="990" w:type="dxa"/>
-          </w:tcPr>
-          <w:p>
-            <w:pPr>
-              <w:pStyle w:val="TableText"/>
-              <w:jc w:val="both"/>
-            </w:pPr>
-          </w:p>
-        </w:tc>
-        <w:tc>
-          <w:tcPr>
-            <w:tcW w:w="4950" w:type="dxa"/>
-          </w:tcPr>
-          <w:p>
-            <w:pPr>
-              <w:pStyle w:val="TableText"/>
-            </w:pPr>
-          </w:p>
-        </w:tc>
-        <w:tc>
-          <w:tcPr>
-            <w:tcW w:w="1646" w:type="dxa"/>
-          </w:tcPr>
-          <w:p>
-            <w:pPr>
-              <w:pStyle w:val="TableText"/>
-              <w:jc w:val="both"/>
-            </w:pPr>
-          </w:p>
-        </w:tc>
-      </w:tr>
     </w:tbl>
     <w:p>
       <w:pPr>
@@ -687,6 +679,8 @@
           <w:rFonts w:ascii="Arial" w:hAnsi="Arial" w:cs="Arial"/>
         </w:rPr>
       </w:pPr>
+      <w:bookmarkStart w:id="0" w:name="_GoBack"/>
+      <w:bookmarkEnd w:id="0"/>
     </w:p>
     <w:p>
       <w:pPr>
@@ -3300,12 +3294,12 @@
       <w:r>
         <w:fldChar w:fldCharType="end"/>
       </w:r>
-      <w:bookmarkStart w:id="0" w:name="_Toc314721060"/>
-      <w:bookmarkStart w:id="1" w:name="_Toc314721188"/>
-      <w:bookmarkStart w:id="2" w:name="_Toc314721491"/>
-      <w:bookmarkStart w:id="3" w:name="_Toc314823104"/>
-      <w:bookmarkStart w:id="4" w:name="_Toc314827285"/>
-      <w:bookmarkStart w:id="5" w:name="_Toc420970829"/>
+      <w:bookmarkStart w:id="1" w:name="_Toc314721060"/>
+      <w:bookmarkStart w:id="2" w:name="_Toc314721188"/>
+      <w:bookmarkStart w:id="3" w:name="_Toc314721491"/>
+      <w:bookmarkStart w:id="4" w:name="_Toc314823104"/>
+      <w:bookmarkStart w:id="5" w:name="_Toc314827285"/>
+      <w:bookmarkStart w:id="6" w:name="_Toc420970829"/>
       <w:r>
         <w:br w:type="page"/>
       </w:r>
@@ -3316,38 +3310,38 @@
         <w:keepLines/>
         <w:jc w:val="both"/>
       </w:pPr>
-      <w:bookmarkStart w:id="6" w:name="_Toc402689142"/>
-      <w:bookmarkEnd w:id="0"/>
+      <w:bookmarkStart w:id="7" w:name="_Toc402689142"/>
       <w:bookmarkEnd w:id="1"/>
       <w:bookmarkEnd w:id="2"/>
       <w:bookmarkEnd w:id="3"/>
       <w:bookmarkEnd w:id="4"/>
       <w:bookmarkEnd w:id="5"/>
+      <w:bookmarkEnd w:id="6"/>
       <w:r>
         <w:lastRenderedPageBreak/>
         <w:t>Business Requirements</w:t>
       </w:r>
-      <w:bookmarkEnd w:id="6"/>
+      <w:bookmarkEnd w:id="7"/>
     </w:p>
     <w:p>
       <w:pPr>
         <w:pStyle w:val="Heading2"/>
         <w:jc w:val="both"/>
       </w:pPr>
-      <w:bookmarkStart w:id="7" w:name="_Toc342757859"/>
-      <w:bookmarkStart w:id="8" w:name="_Toc346297767"/>
-      <w:bookmarkStart w:id="9" w:name="_Toc404134497"/>
-      <w:bookmarkStart w:id="10" w:name="_Toc402689143"/>
+      <w:bookmarkStart w:id="8" w:name="_Toc342757859"/>
+      <w:bookmarkStart w:id="9" w:name="_Toc346297767"/>
+      <w:bookmarkStart w:id="10" w:name="_Toc404134497"/>
+      <w:bookmarkStart w:id="11" w:name="_Toc402689143"/>
       <w:r>
         <w:t xml:space="preserve">Purpose of the </w:t>
       </w:r>
-      <w:bookmarkEnd w:id="7"/>
       <w:bookmarkEnd w:id="8"/>
       <w:bookmarkEnd w:id="9"/>
+      <w:bookmarkEnd w:id="10"/>
       <w:r>
         <w:t>Design Specification</w:t>
       </w:r>
-      <w:bookmarkEnd w:id="10"/>
+      <w:bookmarkEnd w:id="11"/>
     </w:p>
     <w:p>
       <w:pPr>
@@ -3399,17 +3393,17 @@
       <w:pPr>
         <w:pStyle w:val="Heading3"/>
       </w:pPr>
-      <w:bookmarkStart w:id="11" w:name="_Toc342757861"/>
-      <w:bookmarkStart w:id="12" w:name="_Toc346297769"/>
-      <w:bookmarkStart w:id="13" w:name="_Toc404134499"/>
-      <w:bookmarkStart w:id="14" w:name="_Toc402689144"/>
+      <w:bookmarkStart w:id="12" w:name="_Toc402689144"/>
+      <w:bookmarkStart w:id="13" w:name="_Toc342757861"/>
+      <w:bookmarkStart w:id="14" w:name="_Toc346297769"/>
+      <w:bookmarkStart w:id="15" w:name="_Toc404134499"/>
       <w:r>
         <w:t>Business Functional Requirements</w:t>
       </w:r>
       <w:r>
         <w:t xml:space="preserve"> / Configuration</w:t>
       </w:r>
-      <w:bookmarkEnd w:id="14"/>
+      <w:bookmarkEnd w:id="12"/>
     </w:p>
     <w:p>
       <w:pPr>
@@ -3702,21 +3696,12 @@
           </w:tcPr>
           <w:p>
             <w:r>
-              <w:rPr>
-                <w:highlight w:val="yellow"/>
-              </w:rPr>
               <w:t>Compactor Maintenance Factor will require a config</w:t>
             </w:r>
             <w:r>
-              <w:rPr>
-                <w:highlight w:val="yellow"/>
-              </w:rPr>
               <w:t>uration</w:t>
             </w:r>
             <w:r>
-              <w:rPr>
-                <w:highlight w:val="yellow"/>
-              </w:rPr>
               <w:t xml:space="preserve"> template change.</w:t>
             </w:r>
           </w:p>
@@ -3803,25 +3788,13 @@
               <w:t xml:space="preserve">.  </w:t>
             </w:r>
             <w:r>
-              <w:rPr>
-                <w:highlight w:val="yellow"/>
-              </w:rPr>
               <w:t>Floor, average, and target returns are table-driven and not division-configurable.  These returns will</w:t>
             </w:r>
             <w:r>
-              <w:rPr>
-                <w:highlight w:val="yellow"/>
-              </w:rPr>
               <w:t xml:space="preserve"> be applied on top of the user-</w:t>
             </w:r>
             <w:r>
-              <w:rPr>
-                <w:highlight w:val="yellow"/>
-              </w:rPr>
-              <w:t>entered installation cost and asset value</w:t>
-            </w:r>
-            <w:r>
-              <w:t>.</w:t>
+              <w:t>entered installation cost and asset value.</w:t>
             </w:r>
           </w:p>
           <w:p>
@@ -3951,10 +3924,16 @@
               </w:numPr>
             </w:pPr>
             <w:r>
-              <w:t>The finalize screen will display the Asset Value.</w:t>
-            </w:r>
-            <w:r>
-              <w:t xml:space="preserve">  Location on screen TBD.</w:t>
+              <w:t>The finalize screen will display the Asset Value</w:t>
+            </w:r>
+            <w:r>
+              <w:t xml:space="preserve"> and future approval email</w:t>
+            </w:r>
+            <w:r>
+              <w:t>.</w:t>
+            </w:r>
+            <w:r>
+              <w:t xml:space="preserve">  Location on screen should be in the section below the comments field.</w:t>
             </w:r>
           </w:p>
         </w:tc>
@@ -4412,12 +4391,12 @@
         </w:numPr>
         <w:ind w:left="720" w:hanging="720"/>
       </w:pPr>
-      <w:bookmarkStart w:id="15" w:name="_Toc342757862"/>
-      <w:bookmarkStart w:id="16" w:name="_Toc346297770"/>
-      <w:bookmarkStart w:id="17" w:name="_Toc404134500"/>
-      <w:bookmarkEnd w:id="11"/>
-      <w:bookmarkEnd w:id="12"/>
+      <w:bookmarkStart w:id="16" w:name="_Toc342757862"/>
+      <w:bookmarkStart w:id="17" w:name="_Toc346297770"/>
+      <w:bookmarkStart w:id="18" w:name="_Toc404134500"/>
       <w:bookmarkEnd w:id="13"/>
+      <w:bookmarkEnd w:id="14"/>
+      <w:bookmarkEnd w:id="15"/>
     </w:p>
     <w:p>
       <w:r>
@@ -4433,14 +4412,14 @@
       <w:pPr>
         <w:pStyle w:val="Heading3"/>
       </w:pPr>
-      <w:bookmarkStart w:id="18" w:name="_Toc402689145"/>
+      <w:bookmarkStart w:id="19" w:name="_Toc402689145"/>
       <w:r>
         <w:t>Technical Design</w:t>
       </w:r>
       <w:r>
         <w:t xml:space="preserve"> Requirements</w:t>
       </w:r>
-      <w:bookmarkEnd w:id="18"/>
+      <w:bookmarkEnd w:id="19"/>
       <w:r>
         <w:tab/>
       </w:r>
@@ -4453,12 +4432,12 @@
     <w:tbl>
       <w:tblPr>
         <w:tblStyle w:val="TableGrid"/>
-        <w:tblW w:w="8910" w:type="dxa"/>
+        <w:tblW w:w="9146" w:type="dxa"/>
         <w:tblInd w:w="108" w:type="dxa"/>
         <w:tblLook w:val="04A0" w:firstRow="1" w:lastRow="0" w:firstColumn="1" w:lastColumn="0" w:noHBand="0" w:noVBand="1"/>
       </w:tblPr>
       <w:tblGrid>
-        <w:gridCol w:w="2857"/>
+        <w:gridCol w:w="3093"/>
         <w:gridCol w:w="6053"/>
       </w:tblGrid>
       <w:tr>
@@ -4468,7 +4447,7 @@
         </w:trPr>
         <w:tc>
           <w:tcPr>
-            <w:tcW w:w="2857" w:type="dxa"/>
+            <w:tcW w:w="3093" w:type="dxa"/>
             <w:tcBorders>
               <w:top w:val="single" w:sz="4" w:space="0" w:color="auto"/>
               <w:left w:val="single" w:sz="4" w:space="0" w:color="auto"/>
@@ -4543,7 +4522,7 @@
         </w:trPr>
         <w:tc>
           <w:tcPr>
-            <w:tcW w:w="2857" w:type="dxa"/>
+            <w:tcW w:w="3093" w:type="dxa"/>
             <w:tcBorders>
               <w:top w:val="single" w:sz="4" w:space="0" w:color="auto"/>
               <w:left w:val="single" w:sz="4" w:space="0" w:color="auto"/>
@@ -4624,153 +4603,62 @@
           </w:p>
           <w:p/>
           <w:p>
-            <w:pPr>
-              <w:rPr>
-                <w:highlight w:val="yellow"/>
-              </w:rPr>
-            </w:pPr>
-            <w:r>
-              <w:rPr>
-                <w:highlight w:val="yellow"/>
-              </w:rPr>
+            <w:r>
               <w:t>Required columns are identical to existing line items:</w:t>
             </w:r>
           </w:p>
           <w:p>
-            <w:pPr>
-              <w:rPr>
-                <w:highlight w:val="yellow"/>
-              </w:rPr>
-            </w:pPr>
-            <w:r>
-              <w:rPr>
-                <w:highlight w:val="yellow"/>
-              </w:rPr>
+            <w:r>
               <w:t xml:space="preserve">  Quantity</w:t>
             </w:r>
           </w:p>
           <w:p>
-            <w:pPr>
-              <w:rPr>
-                <w:highlight w:val="yellow"/>
-              </w:rPr>
-            </w:pPr>
-            <w:r>
-              <w:rPr>
-                <w:highlight w:val="yellow"/>
-              </w:rPr>
+            <w:r>
               <w:t xml:space="preserve">  Description</w:t>
             </w:r>
           </w:p>
           <w:p>
-            <w:pPr>
-              <w:rPr>
-                <w:highlight w:val="yellow"/>
-              </w:rPr>
-            </w:pPr>
-            <w:r>
-              <w:rPr>
-                <w:highlight w:val="yellow"/>
-              </w:rPr>
+            <w:r>
               <w:t xml:space="preserve">  Cost</w:t>
             </w:r>
           </w:p>
           <w:p>
-            <w:pPr>
-              <w:rPr>
-                <w:highlight w:val="yellow"/>
-              </w:rPr>
-            </w:pPr>
-            <w:r>
-              <w:rPr>
-                <w:highlight w:val="yellow"/>
-              </w:rPr>
+            <w:r>
               <w:t xml:space="preserve">  Floor</w:t>
             </w:r>
           </w:p>
           <w:p>
-            <w:pPr>
-              <w:rPr>
-                <w:highlight w:val="yellow"/>
-              </w:rPr>
-            </w:pPr>
-            <w:r>
-              <w:rPr>
-                <w:highlight w:val="yellow"/>
-              </w:rPr>
+            <w:r>
               <w:t xml:space="preserve">  Average</w:t>
             </w:r>
           </w:p>
           <w:p>
-            <w:pPr>
-              <w:rPr>
-                <w:highlight w:val="yellow"/>
-              </w:rPr>
-            </w:pPr>
-            <w:r>
-              <w:rPr>
-                <w:highlight w:val="yellow"/>
-              </w:rPr>
+            <w:r>
               <w:t xml:space="preserve">  Target</w:t>
             </w:r>
           </w:p>
           <w:p>
-            <w:pPr>
-              <w:rPr>
-                <w:highlight w:val="yellow"/>
-              </w:rPr>
-            </w:pPr>
-            <w:r>
-              <w:rPr>
-                <w:highlight w:val="yellow"/>
-              </w:rPr>
+            <w:r>
               <w:t xml:space="preserve">  Price</w:t>
             </w:r>
           </w:p>
           <w:p>
-            <w:pPr>
-              <w:rPr>
-                <w:highlight w:val="yellow"/>
-              </w:rPr>
-            </w:pPr>
-            <w:r>
-              <w:rPr>
-                <w:highlight w:val="yellow"/>
-              </w:rPr>
+            <w:r>
               <w:t xml:space="preserve">  FRF</w:t>
             </w:r>
           </w:p>
           <w:p>
-            <w:pPr>
-              <w:rPr>
-                <w:highlight w:val="yellow"/>
-              </w:rPr>
-            </w:pPr>
-            <w:r>
-              <w:rPr>
-                <w:highlight w:val="yellow"/>
-              </w:rPr>
+            <w:r>
               <w:t xml:space="preserve">  ERF</w:t>
             </w:r>
           </w:p>
           <w:p>
-            <w:pPr>
-              <w:rPr>
-                <w:highlight w:val="yellow"/>
-              </w:rPr>
-            </w:pPr>
-            <w:r>
-              <w:rPr>
-                <w:highlight w:val="yellow"/>
-              </w:rPr>
+            <w:r>
               <w:t xml:space="preserve">  Total</w:t>
             </w:r>
           </w:p>
           <w:p>
             <w:r>
-              <w:rPr>
-                <w:highlight w:val="yellow"/>
-              </w:rPr>
               <w:t xml:space="preserve">  Billing Method</w:t>
             </w:r>
           </w:p>
@@ -4783,7 +4671,7 @@
         </w:trPr>
         <w:tc>
           <w:tcPr>
-            <w:tcW w:w="2857" w:type="dxa"/>
+            <w:tcW w:w="3093" w:type="dxa"/>
             <w:tcBorders>
               <w:top w:val="single" w:sz="4" w:space="0" w:color="auto"/>
               <w:left w:val="single" w:sz="4" w:space="0" w:color="auto"/>
@@ -4815,6 +4703,72 @@
             </w:r>
             <w:r>
               <w:t>ata into Capture</w:t>
+            </w:r>
+          </w:p>
+        </w:tc>
+        <w:tc>
+          <w:tcPr>
+            <w:tcW w:w="6053" w:type="dxa"/>
+            <w:tcBorders>
+              <w:top w:val="single" w:sz="4" w:space="0" w:color="auto"/>
+              <w:left w:val="single" w:sz="4" w:space="0" w:color="auto"/>
+              <w:bottom w:val="single" w:sz="4" w:space="0" w:color="auto"/>
+              <w:right w:val="single" w:sz="4" w:space="0" w:color="auto"/>
+            </w:tcBorders>
+            <w:shd w:val="clear" w:color="auto" w:fill="auto"/>
+          </w:tcPr>
+          <w:p>
+            <w:r>
+              <w:t>Compactor Maintenance Factor is division configurable, but currently set to 4% for large container compactors.  Allowing for a configurable compactor maintenance factor will require</w:t>
+            </w:r>
+            <w:r>
+              <w:t xml:space="preserve"> an update the configuration templates. </w:t>
+            </w:r>
+          </w:p>
+          <w:p/>
+          <w:p>
+            <w:r>
+              <w:t>Note: compactor margins are not division configurable.</w:t>
+            </w:r>
+          </w:p>
+        </w:tc>
+      </w:tr>
+      <w:tr>
+        <w:trPr>
+          <w:cantSplit/>
+          <w:trHeight w:val="584"/>
+        </w:trPr>
+        <w:tc>
+          <w:tcPr>
+            <w:tcW w:w="3093" w:type="dxa"/>
+            <w:tcBorders>
+              <w:top w:val="single" w:sz="4" w:space="0" w:color="auto"/>
+              <w:left w:val="single" w:sz="4" w:space="0" w:color="auto"/>
+              <w:bottom w:val="single" w:sz="4" w:space="0" w:color="auto"/>
+              <w:right w:val="single" w:sz="4" w:space="0" w:color="auto"/>
+            </w:tcBorders>
+          </w:tcPr>
+          <w:p>
+            <w:pPr>
+              <w:pStyle w:val="ListParagraph"/>
+              <w:numPr>
+                <w:ilvl w:val="0"/>
+                <w:numId w:val="5"/>
+              </w:numPr>
+            </w:pPr>
+          </w:p>
+          <w:p>
+            <w:r>
+              <w:t>Schema c</w:t>
+            </w:r>
+            <w:r>
+              <w:t>hanges</w:t>
+            </w:r>
+            <w:r>
+              <w:t xml:space="preserve"> to support pricing</w:t>
+            </w:r>
+            <w:r>
+              <w:t xml:space="preserve"> </w:t>
             </w:r>
           </w:p>
         </w:tc>
@@ -4829,39 +4783,29 @@
             </w:tcBorders>
           </w:tcPr>
           <w:p>
-            <w:pPr>
-              <w:rPr>
-                <w:highlight w:val="yellow"/>
-              </w:rPr>
-            </w:pPr>
-            <w:r>
-              <w:rPr>
-                <w:highlight w:val="yellow"/>
-              </w:rPr>
-              <w:t>Compactor Maintenance Factor is division configurable, but currently set to 4% for large container compactors.  Allowing for a configurable compactor maintenance factor will require</w:t>
-            </w:r>
-            <w:r>
-              <w:rPr>
-                <w:highlight w:val="yellow"/>
-              </w:rPr>
-              <w:t xml:space="preserve"> an update the configuration templates. </w:t>
-            </w:r>
-          </w:p>
-          <w:p>
-            <w:pPr>
-              <w:rPr>
-                <w:highlight w:val="yellow"/>
-              </w:rPr>
-            </w:pPr>
-          </w:p>
-          <w:p>
-            <w:r>
-              <w:rPr>
-                <w:highlight w:val="yellow"/>
-              </w:rPr>
-              <w:t>Note: compactor margins are not division configurable.</w:t>
-            </w:r>
-          </w:p>
+            <w:r>
+              <w:t xml:space="preserve">If adding a configurable compactor maintenance factor, </w:t>
+            </w:r>
+          </w:p>
+          <w:p>
+            <w:proofErr w:type="spellStart"/>
+            <w:r>
+              <w:t>Div_Sm_Cont_Factors</w:t>
+            </w:r>
+            <w:proofErr w:type="spellEnd"/>
+            <w:r>
+              <w:t xml:space="preserve"> will require a </w:t>
+            </w:r>
+            <w:proofErr w:type="spellStart"/>
+            <w:r>
+              <w:t>comp_maint_factor</w:t>
+            </w:r>
+            <w:proofErr w:type="spellEnd"/>
+            <w:r>
+              <w:t xml:space="preserve"> field.</w:t>
+            </w:r>
+          </w:p>
+          <w:p/>
         </w:tc>
       </w:tr>
       <w:tr>
@@ -4871,7 +4815,7 @@
         </w:trPr>
         <w:tc>
           <w:tcPr>
-            <w:tcW w:w="2857" w:type="dxa"/>
+            <w:tcW w:w="3093" w:type="dxa"/>
             <w:tcBorders>
               <w:top w:val="single" w:sz="4" w:space="0" w:color="auto"/>
               <w:left w:val="single" w:sz="4" w:space="0" w:color="auto"/>
@@ -4890,16 +4834,7 @@
           </w:p>
           <w:p>
             <w:r>
-              <w:t>Schema c</w:t>
-            </w:r>
-            <w:r>
-              <w:t>hanges</w:t>
-            </w:r>
-            <w:r>
-              <w:t xml:space="preserve"> to support pricing</w:t>
-            </w:r>
-            <w:r>
-              <w:t xml:space="preserve"> </w:t>
+              <w:t>Pricing Changes</w:t>
             </w:r>
           </w:p>
         </w:tc>
@@ -4916,68 +4851,241 @@
           <w:p>
             <w:pPr>
               <w:rPr>
-                <w:highlight w:val="yellow"/>
+                <w:b/>
+                <w:u w:val="single"/>
               </w:rPr>
             </w:pPr>
             <w:r>
               <w:rPr>
-                <w:highlight w:val="yellow"/>
+                <w:b/>
+                <w:u w:val="single"/>
               </w:rPr>
-              <w:t xml:space="preserve">If adding a configurable compactor maintenance factor, </w:t>
-            </w:r>
-          </w:p>
-          <w:p>
-            <w:proofErr w:type="spellStart"/>
-            <w:r>
+              <w:t>Guardrails</w:t>
+            </w:r>
+          </w:p>
+          <w:p>
+            <w:pPr>
               <w:rPr>
-                <w:highlight w:val="yellow"/>
+                <w:b/>
+                <w:u w:val="single"/>
               </w:rPr>
-              <w:t>Div_Sm</w:t>
-            </w:r>
-            <w:r>
+            </w:pPr>
+          </w:p>
+          <w:p>
+            <w:pPr>
               <w:rPr>
-                <w:highlight w:val="yellow"/>
+                <w:b/>
               </w:rPr>
-              <w:t>_Cont_Factors</w:t>
-            </w:r>
-            <w:proofErr w:type="spellEnd"/>
+            </w:pPr>
             <w:r>
               <w:rPr>
-                <w:highlight w:val="yellow"/>
+                <w:b/>
               </w:rPr>
-              <w:t xml:space="preserve"> will</w:t>
-            </w:r>
-            <w:r>
+              <w:t>Base (monthly)</w:t>
+            </w:r>
+          </w:p>
+          <w:p>
+            <w:r>
+              <w:t xml:space="preserve">    Cost = </w:t>
+            </w:r>
+          </w:p>
+          <w:p>
+            <w:r>
+              <w:t xml:space="preserve">    Floor = </w:t>
+            </w:r>
+          </w:p>
+          <w:p>
+            <w:r>
+              <w:t xml:space="preserve">    Average = </w:t>
+            </w:r>
+          </w:p>
+          <w:p>
+            <w:r>
+              <w:t xml:space="preserve">    Target = </w:t>
+            </w:r>
+          </w:p>
+          <w:p/>
+          <w:p>
+            <w:pPr>
               <w:rPr>
-                <w:highlight w:val="yellow"/>
+                <w:b/>
               </w:rPr>
-              <w:t xml:space="preserve"> </w:t>
-            </w:r>
+            </w:pPr>
             <w:r>
               <w:rPr>
-                <w:highlight w:val="yellow"/>
+                <w:b/>
               </w:rPr>
-              <w:t>require a</w:t>
-            </w:r>
-            <w:r>
+              <w:t>Rental (monthly)</w:t>
+            </w:r>
+          </w:p>
+          <w:p>
+            <w:r>
+              <w:t xml:space="preserve">    Cost = Asset Value (user entered) * 1.065 / 12</w:t>
+            </w:r>
+          </w:p>
+          <w:p>
+            <w:r>
+              <w:t xml:space="preserve">    Floor = </w:t>
+            </w:r>
+            <w:r>
+              <w:t xml:space="preserve">Revised </w:t>
+            </w:r>
+            <w:r>
+              <w:t>Asset Value * (1 + floor return) / 12</w:t>
+            </w:r>
+          </w:p>
+          <w:p>
+            <w:r>
+              <w:t xml:space="preserve">    Average = </w:t>
+            </w:r>
+            <w:r>
+              <w:t xml:space="preserve">Revised </w:t>
+            </w:r>
+            <w:r>
+              <w:t>Asset Value * (1 + average return) / 12</w:t>
+            </w:r>
+          </w:p>
+          <w:p>
+            <w:r>
+              <w:t xml:space="preserve">    Target = </w:t>
+            </w:r>
+            <w:r>
+              <w:t xml:space="preserve">Revised </w:t>
+            </w:r>
+            <w:r>
+              <w:t>Asset Value * (1 + target return) / 12</w:t>
+            </w:r>
+          </w:p>
+          <w:p/>
+          <w:p>
+            <w:r>
+              <w:t>Note: If the rep prices the installation below cost, the difference between the installation cost and the proposed installation charge will be rolled into the asset value before calculating the rental guardrails.  That value is the ‘Revised Asset Value’ in the rental guardrails above.  For example, if</w:t>
+            </w:r>
+            <w:r>
+              <w:t>:</w:t>
+            </w:r>
+          </w:p>
+          <w:p>
+            <w:r>
+              <w:t xml:space="preserve">  Installation Cost = 15,000</w:t>
+            </w:r>
+          </w:p>
+          <w:p>
+            <w:r>
+              <w:t xml:space="preserve">  Proposed Installation Price = 10,000</w:t>
+            </w:r>
+          </w:p>
+          <w:p/>
+          <w:p>
+            <w:r>
+              <w:t xml:space="preserve">Unrecovered capital expense = </w:t>
+            </w:r>
+          </w:p>
+          <w:p>
+            <w:r>
+              <w:t xml:space="preserve">  Installation Cost - Proposed Installation Price = 5,000</w:t>
+            </w:r>
+          </w:p>
+          <w:p/>
+          <w:p>
+            <w:r>
+              <w:t xml:space="preserve">   Asset Value = 30,000</w:t>
+            </w:r>
+          </w:p>
+          <w:p>
+            <w:r>
+              <w:t>+ Unrecovered capital expense = 5,000</w:t>
+            </w:r>
+          </w:p>
+          <w:p>
+            <w:r>
+              <w:t>= Revised Asset Value = 35,000</w:t>
+            </w:r>
+          </w:p>
+          <w:p/>
+          <w:p>
+            <w:pPr>
               <w:rPr>
-                <w:highlight w:val="yellow"/>
+                <w:b/>
               </w:rPr>
-              <w:t xml:space="preserve"> </w:t>
-            </w:r>
-            <w:proofErr w:type="spellStart"/>
+            </w:pPr>
             <w:r>
               <w:rPr>
-                <w:highlight w:val="yellow"/>
+                <w:b/>
               </w:rPr>
-              <w:t>comp_maint_factor</w:t>
-            </w:r>
-            <w:proofErr w:type="spellEnd"/>
-            <w:r>
+              <w:t>Installation (one-time)</w:t>
+            </w:r>
+          </w:p>
+          <w:p>
+            <w:r>
+              <w:t xml:space="preserve">    Cost = Installation Cost (user entered)</w:t>
+            </w:r>
+          </w:p>
+          <w:p>
+            <w:r>
+              <w:t xml:space="preserve">    Floor = Installation Cost * (</w:t>
+            </w:r>
+            <w:r>
+              <w:t>1 + floor return)</w:t>
+            </w:r>
+          </w:p>
+          <w:p>
+            <w:r>
+              <w:t xml:space="preserve">    Average = Installat</w:t>
+            </w:r>
+            <w:r>
+              <w:t>ion Cost * (1 + average return)</w:t>
+            </w:r>
+          </w:p>
+          <w:p>
+            <w:r>
+              <w:t xml:space="preserve">    Target = Installa</w:t>
+            </w:r>
+            <w:r>
+              <w:t>tion Cost * (1 + target return)</w:t>
+            </w:r>
+          </w:p>
+          <w:p/>
+          <w:p>
+            <w:pPr>
               <w:rPr>
-                <w:highlight w:val="yellow"/>
+                <w:b/>
               </w:rPr>
-              <w:t xml:space="preserve"> field.</w:t>
+            </w:pPr>
+            <w:r>
+              <w:rPr>
+                <w:b/>
+              </w:rPr>
+              <w:t>Delivery</w:t>
+            </w:r>
+            <w:r>
+              <w:rPr>
+                <w:b/>
+              </w:rPr>
+              <w:t xml:space="preserve"> (one-time)</w:t>
+            </w:r>
+          </w:p>
+          <w:p>
+            <w:r>
+              <w:t xml:space="preserve">    Cost = </w:t>
+            </w:r>
+            <w:r>
+              <w:t>0.00</w:t>
+            </w:r>
+          </w:p>
+          <w:p>
+            <w:r>
+              <w:t xml:space="preserve">    Floor = </w:t>
+            </w:r>
+          </w:p>
+          <w:p>
+            <w:r>
+              <w:t xml:space="preserve">    Average = </w:t>
+            </w:r>
+          </w:p>
+          <w:p>
+            <w:r>
+              <w:t xml:space="preserve">    Target = </w:t>
             </w:r>
           </w:p>
           <w:p/>
@@ -4990,7 +5098,7 @@
         </w:trPr>
         <w:tc>
           <w:tcPr>
-            <w:tcW w:w="2857" w:type="dxa"/>
+            <w:tcW w:w="3093" w:type="dxa"/>
             <w:tcBorders>
               <w:top w:val="single" w:sz="4" w:space="0" w:color="auto"/>
               <w:left w:val="single" w:sz="4" w:space="0" w:color="auto"/>
@@ -5006,10 +5114,8 @@
                 <w:numId w:val="5"/>
               </w:numPr>
             </w:pPr>
-          </w:p>
-          <w:p>
-            <w:r>
-              <w:t>Pricing Changes</w:t>
+            <w:r>
+              <w:t>Existing Containers</w:t>
             </w:r>
           </w:p>
         </w:tc>
@@ -5024,272 +5130,10 @@
             </w:tcBorders>
           </w:tcPr>
           <w:p>
-            <w:pPr>
-              <w:rPr>
-                <w:b/>
-                <w:u w:val="single"/>
-              </w:rPr>
-            </w:pPr>
-            <w:r>
-              <w:rPr>
-                <w:b/>
-                <w:u w:val="single"/>
-              </w:rPr>
-              <w:t>Guardrails</w:t>
-            </w:r>
-          </w:p>
-          <w:p>
-            <w:pPr>
-              <w:rPr>
-                <w:b/>
-                <w:u w:val="single"/>
-              </w:rPr>
-            </w:pPr>
-          </w:p>
-          <w:p>
-            <w:pPr>
-              <w:rPr>
-                <w:b/>
-              </w:rPr>
-            </w:pPr>
-            <w:r>
-              <w:rPr>
-                <w:b/>
-              </w:rPr>
-              <w:t>Base (monthly)</w:t>
-            </w:r>
-          </w:p>
-          <w:p>
-            <w:r>
-              <w:t xml:space="preserve">    Cost = </w:t>
-            </w:r>
-          </w:p>
-          <w:p>
-            <w:r>
-              <w:t xml:space="preserve">    Floor = </w:t>
-            </w:r>
-          </w:p>
-          <w:p>
-            <w:r>
-              <w:t xml:space="preserve">    Average = </w:t>
-            </w:r>
-          </w:p>
-          <w:p>
-            <w:r>
-              <w:t xml:space="preserve">    Target = </w:t>
-            </w:r>
-          </w:p>
-          <w:p/>
-          <w:p>
-            <w:pPr>
-              <w:rPr>
-                <w:b/>
-              </w:rPr>
-            </w:pPr>
-            <w:r>
-              <w:rPr>
-                <w:b/>
-              </w:rPr>
-              <w:t>Rental (monthly)</w:t>
-            </w:r>
-          </w:p>
-          <w:p>
-            <w:r>
-              <w:t xml:space="preserve">    Cost = Asset Value (user entered) * 1.065 / 12</w:t>
-            </w:r>
-          </w:p>
-          <w:p>
-            <w:r>
-              <w:t xml:space="preserve">    Floor = </w:t>
-            </w:r>
-            <w:r>
-              <w:t xml:space="preserve">Revised </w:t>
-            </w:r>
-            <w:r>
-              <w:t>Asset Value * (1 + floor return) / 12</w:t>
-            </w:r>
-          </w:p>
-          <w:p>
-            <w:r>
-              <w:t xml:space="preserve">    Average = </w:t>
-            </w:r>
-            <w:r>
-              <w:t xml:space="preserve">Revised </w:t>
-            </w:r>
-            <w:r>
-              <w:t>Asset Value * (1 + average return) / 12</w:t>
-            </w:r>
-          </w:p>
-          <w:p>
-            <w:r>
-              <w:t xml:space="preserve">    Target = </w:t>
-            </w:r>
-            <w:r>
-              <w:t xml:space="preserve">Revised </w:t>
-            </w:r>
-            <w:r>
-              <w:t>Asset Value * (1 + target return) / 12</w:t>
-            </w:r>
-          </w:p>
-          <w:p/>
-          <w:p>
-            <w:r>
-              <w:t>Note: If the rep prices the installation below cost, the difference between the installation cost and the proposed installation charge will be rolled into the asset value before calculating the rental guardrails.  That value is the ‘Revised Asset Value’ in the rental guardrails above.  For example, if</w:t>
-            </w:r>
-            <w:r>
-              <w:t>:</w:t>
-            </w:r>
-            <w:bookmarkStart w:id="19" w:name="_GoBack"/>
-            <w:bookmarkEnd w:id="19"/>
-          </w:p>
-          <w:p>
-            <w:r>
-              <w:t xml:space="preserve">  Installation Cost = 15,000</w:t>
-            </w:r>
-          </w:p>
-          <w:p>
-            <w:r>
-              <w:t xml:space="preserve">  Proposed Installation Price = 10,000</w:t>
-            </w:r>
-          </w:p>
-          <w:p/>
-          <w:p>
-            <w:r>
-              <w:t>Unrecovered capital expense</w:t>
-            </w:r>
-            <w:r>
-              <w:t xml:space="preserve"> = </w:t>
-            </w:r>
-          </w:p>
-          <w:p>
-            <w:r>
-              <w:t xml:space="preserve">  </w:t>
-            </w:r>
-            <w:r>
-              <w:t>Installation Cost</w:t>
-            </w:r>
-            <w:r>
-              <w:t xml:space="preserve"> - </w:t>
-            </w:r>
-            <w:r>
-              <w:t>Proposed Installation Price</w:t>
-            </w:r>
-            <w:r>
-              <w:t xml:space="preserve"> = 5,000</w:t>
-            </w:r>
-          </w:p>
-          <w:p/>
-          <w:p>
-            <w:r>
-              <w:t xml:space="preserve">   </w:t>
-            </w:r>
-            <w:r>
-              <w:t>Asset Value = 30,000</w:t>
-            </w:r>
-          </w:p>
-          <w:p>
-            <w:r>
-              <w:t xml:space="preserve">+ </w:t>
-            </w:r>
-            <w:r>
-              <w:t>Unrecovered capital expense = 5,000</w:t>
-            </w:r>
-          </w:p>
-          <w:p>
-            <w:r>
-              <w:t xml:space="preserve">= </w:t>
-            </w:r>
-            <w:r>
-              <w:t>Revised Asset Value = 35,000</w:t>
-            </w:r>
-          </w:p>
-          <w:p/>
-          <w:p>
-            <w:pPr>
-              <w:rPr>
-                <w:b/>
-              </w:rPr>
-            </w:pPr>
-            <w:r>
-              <w:rPr>
-                <w:b/>
-              </w:rPr>
-              <w:t>Installation (one-time)</w:t>
-            </w:r>
-          </w:p>
-          <w:p>
-            <w:r>
-              <w:t xml:space="preserve">    Cost = Installation Cost (user entered)</w:t>
-            </w:r>
-          </w:p>
-          <w:p>
-            <w:r>
-              <w:t xml:space="preserve">    Floor = Installation Cost * (</w:t>
-            </w:r>
-            <w:r>
-              <w:t>1 + floor return)</w:t>
-            </w:r>
-          </w:p>
-          <w:p>
-            <w:r>
-              <w:t xml:space="preserve">    Average = Installat</w:t>
-            </w:r>
-            <w:r>
-              <w:t>ion Cost * (1 + average return)</w:t>
-            </w:r>
-          </w:p>
-          <w:p>
-            <w:r>
-              <w:t xml:space="preserve">    Target = Installa</w:t>
-            </w:r>
-            <w:r>
-              <w:t>tion Cost * (1 + target return)</w:t>
-            </w:r>
-          </w:p>
-          <w:p/>
-          <w:p>
-            <w:pPr>
-              <w:rPr>
-                <w:b/>
-              </w:rPr>
-            </w:pPr>
-            <w:r>
-              <w:rPr>
-                <w:b/>
-              </w:rPr>
-              <w:t>Delivery</w:t>
-            </w:r>
-            <w:r>
-              <w:rPr>
-                <w:b/>
-              </w:rPr>
-              <w:t xml:space="preserve"> (one-time)</w:t>
-            </w:r>
-          </w:p>
-          <w:p>
-            <w:r>
-              <w:t xml:space="preserve">    Cost = </w:t>
-            </w:r>
-            <w:r>
-              <w:t>0.00</w:t>
-            </w:r>
-          </w:p>
-          <w:p>
-            <w:r>
-              <w:t xml:space="preserve">    Floor = </w:t>
-            </w:r>
-          </w:p>
-          <w:p>
-            <w:r>
-              <w:t xml:space="preserve">    Average = </w:t>
-            </w:r>
-          </w:p>
-          <w:p>
-            <w:r>
-              <w:t xml:space="preserve">    Target = </w:t>
-            </w:r>
-          </w:p>
-          <w:p/>
+            <w:r>
+              <w:t>Compactor asset values are unknown for existing customers, so default to parts table asset values.</w:t>
+            </w:r>
+          </w:p>
         </w:tc>
       </w:tr>
       <w:tr>
@@ -5299,7 +5143,7 @@
         </w:trPr>
         <w:tc>
           <w:tcPr>
-            <w:tcW w:w="2857" w:type="dxa"/>
+            <w:tcW w:w="3093" w:type="dxa"/>
             <w:tcBorders>
               <w:top w:val="single" w:sz="4" w:space="0" w:color="auto"/>
               <w:left w:val="single" w:sz="4" w:space="0" w:color="auto"/>
@@ -5315,8 +5159,15 @@
                 <w:numId w:val="5"/>
               </w:numPr>
             </w:pPr>
-            <w:r>
-              <w:t>Existing Containers</w:t>
+          </w:p>
+          <w:p>
+            <w:proofErr w:type="spellStart"/>
+            <w:r>
+              <w:t>InfoPro</w:t>
+            </w:r>
+            <w:proofErr w:type="spellEnd"/>
+            <w:r>
+              <w:t xml:space="preserve"> Integration</w:t>
             </w:r>
           </w:p>
         </w:tc>
@@ -5332,7 +5183,7 @@
           </w:tcPr>
           <w:p>
             <w:r>
-              <w:t>Compactor asset values are unknown for existing customers, so default to parts table asset values.</w:t>
+              <w:t xml:space="preserve">There should be few changes (if any) in the XML, but the IFP team may need to address the new data they will receive.  </w:t>
             </w:r>
           </w:p>
         </w:tc>
@@ -5344,7 +5195,7 @@
         </w:trPr>
         <w:tc>
           <w:tcPr>
-            <w:tcW w:w="2857" w:type="dxa"/>
+            <w:tcW w:w="3093" w:type="dxa"/>
             <w:tcBorders>
               <w:top w:val="single" w:sz="4" w:space="0" w:color="auto"/>
               <w:left w:val="single" w:sz="4" w:space="0" w:color="auto"/>
@@ -5359,16 +5210,25 @@
                 <w:ilvl w:val="0"/>
                 <w:numId w:val="5"/>
               </w:numPr>
+              <w:ind w:left="0" w:firstLine="0"/>
             </w:pPr>
           </w:p>
           <w:p>
-            <w:proofErr w:type="spellStart"/>
-            <w:r>
-              <w:t>InfoPro</w:t>
-            </w:r>
-            <w:proofErr w:type="spellEnd"/>
-            <w:r>
-              <w:t xml:space="preserve"> Integration</w:t>
+            <w:pPr>
+              <w:pStyle w:val="ListParagraph"/>
+              <w:ind w:left="0"/>
+            </w:pPr>
+            <w:r>
+              <w:rPr>
+                <w:rFonts w:ascii="Calibri" w:hAnsi="Calibri"/>
+              </w:rPr>
+              <w:t xml:space="preserve">Delivery charges are </w:t>
+            </w:r>
+            <w:r>
+              <w:rPr>
+                <w:rFonts w:ascii="Calibri" w:hAnsi="Calibri"/>
+              </w:rPr>
+              <w:t>in order of precedence (for large and small container both):</w:t>
             </w:r>
           </w:p>
         </w:tc>
@@ -5383,8 +5243,172 @@
             </w:tcBorders>
           </w:tcPr>
           <w:p>
-            <w:r>
-              <w:t xml:space="preserve">There should be few changes (if any) in the XML, but the IFP team may need to address the new data they will receive.  </w:t>
+            <w:pPr>
+              <w:pStyle w:val="ListParagraph"/>
+              <w:numPr>
+                <w:ilvl w:val="0"/>
+                <w:numId w:val="36"/>
+              </w:numPr>
+              <w:ind w:left="270" w:hanging="270"/>
+            </w:pPr>
+            <w:r>
+              <w:rPr>
+                <w:rFonts w:ascii="Calibri" w:hAnsi="Calibri"/>
+              </w:rPr>
+              <w:t xml:space="preserve">Existing customer (small only right now): </w:t>
+            </w:r>
+            <w:proofErr w:type="spellStart"/>
+            <w:r>
+              <w:rPr>
+                <w:rFonts w:ascii="Calibri" w:hAnsi="Calibri"/>
+              </w:rPr>
+              <w:t>account_rates</w:t>
+            </w:r>
+            <w:proofErr w:type="spellEnd"/>
+            <w:r>
+              <w:rPr>
+                <w:rFonts w:ascii="Calibri" w:hAnsi="Calibri"/>
+              </w:rPr>
+              <w:t xml:space="preserve"> (DEL)</w:t>
+            </w:r>
+          </w:p>
+          <w:p>
+            <w:pPr>
+              <w:pStyle w:val="ListParagraph"/>
+              <w:numPr>
+                <w:ilvl w:val="0"/>
+                <w:numId w:val="36"/>
+              </w:numPr>
+              <w:ind w:left="270" w:hanging="270"/>
+            </w:pPr>
+            <w:proofErr w:type="spellStart"/>
+            <w:r>
+              <w:rPr>
+                <w:rFonts w:ascii="Calibri" w:hAnsi="Calibri"/>
+              </w:rPr>
+              <w:t>Div_Service_Price</w:t>
+            </w:r>
+            <w:proofErr w:type="spellEnd"/>
+            <w:r>
+              <w:rPr>
+                <w:rFonts w:ascii="Calibri" w:hAnsi="Calibri"/>
+              </w:rPr>
+              <w:t>: DEL rate for the specific container code in that division</w:t>
+            </w:r>
+          </w:p>
+          <w:p>
+            <w:pPr>
+              <w:pStyle w:val="ListParagraph"/>
+              <w:numPr>
+                <w:ilvl w:val="0"/>
+                <w:numId w:val="36"/>
+              </w:numPr>
+              <w:ind w:left="270" w:hanging="270"/>
+            </w:pPr>
+            <w:proofErr w:type="spellStart"/>
+            <w:r>
+              <w:rPr>
+                <w:rFonts w:ascii="Calibri" w:hAnsi="Calibri"/>
+              </w:rPr>
+              <w:t>Div_Service_Price</w:t>
+            </w:r>
+            <w:proofErr w:type="spellEnd"/>
+            <w:r>
+              <w:rPr>
+                <w:rFonts w:ascii="Calibri" w:hAnsi="Calibri"/>
+              </w:rPr>
+              <w:t>: DEL rate for the empty (“”) container code in that division</w:t>
+            </w:r>
+          </w:p>
+          <w:p>
+            <w:pPr>
+              <w:pStyle w:val="ListParagraph"/>
+              <w:numPr>
+                <w:ilvl w:val="0"/>
+                <w:numId w:val="36"/>
+              </w:numPr>
+              <w:ind w:left="270" w:hanging="270"/>
+            </w:pPr>
+            <w:proofErr w:type="spellStart"/>
+            <w:r>
+              <w:rPr>
+                <w:rFonts w:ascii="Calibri" w:hAnsi="Calibri"/>
+              </w:rPr>
+              <w:t>Div_Service_Price</w:t>
+            </w:r>
+            <w:proofErr w:type="spellEnd"/>
+            <w:r>
+              <w:rPr>
+                <w:rFonts w:ascii="Calibri" w:hAnsi="Calibri"/>
+              </w:rPr>
+              <w:t>: DEL rate for the specific container code for division zero</w:t>
+            </w:r>
+          </w:p>
+          <w:p>
+            <w:pPr>
+              <w:pStyle w:val="ListParagraph"/>
+              <w:numPr>
+                <w:ilvl w:val="0"/>
+                <w:numId w:val="36"/>
+              </w:numPr>
+              <w:ind w:left="270" w:hanging="270"/>
+            </w:pPr>
+            <w:proofErr w:type="spellStart"/>
+            <w:r>
+              <w:rPr>
+                <w:rFonts w:ascii="Calibri" w:hAnsi="Calibri"/>
+              </w:rPr>
+              <w:t>Div_Service_Price</w:t>
+            </w:r>
+            <w:proofErr w:type="spellEnd"/>
+            <w:r>
+              <w:rPr>
+                <w:rFonts w:ascii="Calibri" w:hAnsi="Calibri"/>
+              </w:rPr>
+              <w:t>: DEL rate for the empty (“”) container code in division zero</w:t>
+            </w:r>
+          </w:p>
+          <w:p>
+            <w:pPr>
+              <w:rPr>
+                <w:rFonts w:ascii="Calibri" w:hAnsi="Calibri"/>
+              </w:rPr>
+            </w:pPr>
+          </w:p>
+          <w:p>
+            <w:r>
+              <w:rPr>
+                <w:rFonts w:ascii="Calibri" w:hAnsi="Calibri"/>
+              </w:rPr>
+              <w:t>Cost is filled in by formula for large container temporary accounts at half the haul rate; otherwise it shows up as zero.</w:t>
+            </w:r>
+          </w:p>
+          <w:p>
+            <w:r>
+              <w:rPr>
+                <w:rFonts w:ascii="Calibri" w:hAnsi="Calibri"/>
+              </w:rPr>
+              <w:t>*</w:t>
+            </w:r>
+            <w:r>
+              <w:rPr>
+                <w:rFonts w:ascii="Calibri" w:hAnsi="Calibri"/>
+              </w:rPr>
+              <w:t>Note that rates on delivery *</w:t>
+            </w:r>
+            <w:r>
+              <w:rPr>
+                <w:rFonts w:ascii="Calibri" w:hAnsi="Calibri"/>
+                <w:b/>
+                <w:bCs/>
+              </w:rPr>
+              <w:t>should not</w:t>
+            </w:r>
+            <w:r>
+              <w:rPr>
+                <w:rFonts w:ascii="Calibri" w:hAnsi="Calibri"/>
+              </w:rPr>
+              <w:t xml:space="preserve">* be hard-coded.  </w:t>
             </w:r>
           </w:p>
         </w:tc>
@@ -5396,14 +5420,6 @@
       </w:pPr>
     </w:p>
     <w:p>
-      <w:pPr>
-        <w:rPr>
-          <w:rFonts w:ascii="Arial" w:hAnsi="Arial"/>
-          <w:b/>
-          <w:kern w:val="28"/>
-          <w:sz w:val="36"/>
-        </w:rPr>
-      </w:pPr>
       <w:bookmarkStart w:id="20" w:name="_Toc379450809"/>
       <w:r>
         <w:br w:type="page"/>
@@ -5475,14 +5491,8 @@
           <w:numId w:val="20"/>
         </w:numPr>
         <w:ind w:left="720"/>
-        <w:rPr>
-          <w:highlight w:val="yellow"/>
-        </w:rPr>
-      </w:pPr>
-      <w:r>
-        <w:rPr>
-          <w:highlight w:val="yellow"/>
-        </w:rPr>
+      </w:pPr>
+      <w:r>
         <w:t>There are no expected impacts on Large Container.</w:t>
       </w:r>
     </w:p>
@@ -5494,40 +5504,22 @@
           <w:numId w:val="20"/>
         </w:numPr>
         <w:ind w:left="720"/>
-        <w:rPr>
-          <w:highlight w:val="yellow"/>
-        </w:rPr>
-      </w:pPr>
-      <w:r>
-        <w:rPr>
-          <w:highlight w:val="yellow"/>
-        </w:rPr>
+      </w:pPr>
+      <w:r>
         <w:t xml:space="preserve">If the Small </w:t>
       </w:r>
       <w:proofErr w:type="spellStart"/>
       <w:r>
-        <w:rPr>
-          <w:highlight w:val="yellow"/>
-        </w:rPr>
         <w:t>Conatiner</w:t>
       </w:r>
       <w:proofErr w:type="spellEnd"/>
       <w:r>
-        <w:rPr>
-          <w:highlight w:val="yellow"/>
-        </w:rPr>
         <w:t xml:space="preserve"> Compactor installation logic is created to revise the asset value based on a proposed installation price that is below cost, then Large Container Compactor logic </w:t>
       </w:r>
       <w:r>
-        <w:rPr>
-          <w:highlight w:val="yellow"/>
-        </w:rPr>
         <w:t xml:space="preserve">should </w:t>
       </w:r>
       <w:r>
-        <w:rPr>
-          <w:highlight w:val="yellow"/>
-        </w:rPr>
         <w:t>be modified to follow similar logic (a new requirement for Large Containers.)</w:t>
       </w:r>
     </w:p>
@@ -5603,6 +5595,806 @@
       <w:r>
         <w:t>Use current container process flow and logic</w:t>
       </w:r>
+      <w:r>
+        <w:t xml:space="preserve"> for large containers</w:t>
+      </w:r>
+    </w:p>
+    <w:p>
+      <w:pPr>
+        <w:pStyle w:val="BodyText"/>
+        <w:ind w:left="576"/>
+      </w:pPr>
+      <w:r>
+        <w:t xml:space="preserve">An example of the current line item grid for new/new business.  In this case new lines for Rental and Installation would need to be added for the small container with a compactor.  </w:t>
+      </w:r>
+    </w:p>
+    <w:p>
+      <w:pPr>
+        <w:pStyle w:val="BodyText"/>
+        <w:ind w:left="576"/>
+      </w:pPr>
+      <w:r>
+        <w:rPr>
+          <w:noProof/>
+        </w:rPr>
+        <w:drawing>
+          <wp:inline distT="0" distB="0" distL="0" distR="0" wp14:anchorId="7AA9EFF7" wp14:editId="5D218B41">
+            <wp:extent cx="5715000" cy="1515745"/>
+            <wp:effectExtent l="0" t="0" r="0" b="8255"/>
+            <wp:docPr id="5" name="Picture 5"/>
+            <wp:cNvGraphicFramePr>
+              <a:graphicFrameLocks xmlns:a="http://schemas.openxmlformats.org/drawingml/2006/main" noChangeAspect="1"/>
+            </wp:cNvGraphicFramePr>
+            <a:graphic xmlns:a="http://schemas.openxmlformats.org/drawingml/2006/main">
+              <a:graphicData uri="http://schemas.openxmlformats.org/drawingml/2006/picture">
+                <pic:pic xmlns:pic="http://schemas.openxmlformats.org/drawingml/2006/picture">
+                  <pic:nvPicPr>
+                    <pic:cNvPr id="1" name=""/>
+                    <pic:cNvPicPr/>
+                  </pic:nvPicPr>
+                  <pic:blipFill>
+                    <a:blip r:embed="rId11"/>
+                    <a:stretch>
+                      <a:fillRect/>
+                    </a:stretch>
+                  </pic:blipFill>
+                  <pic:spPr>
+                    <a:xfrm>
+                      <a:off x="0" y="0"/>
+                      <a:ext cx="5715000" cy="1515745"/>
+                    </a:xfrm>
+                    <a:prstGeom prst="rect">
+                      <a:avLst/>
+                    </a:prstGeom>
+                  </pic:spPr>
+                </pic:pic>
+              </a:graphicData>
+            </a:graphic>
+          </wp:inline>
+        </w:drawing>
+      </w:r>
+    </w:p>
+    <w:p>
+      <w:pPr>
+        <w:pStyle w:val="BodyText"/>
+        <w:ind w:left="576"/>
+      </w:pPr>
+    </w:p>
+    <w:p>
+      <w:pPr>
+        <w:pStyle w:val="BodyText"/>
+        <w:ind w:left="576"/>
+      </w:pPr>
+      <w:r>
+        <w:t xml:space="preserve">On proposal for the above new/new example add Container Rental </w:t>
+      </w:r>
+    </w:p>
+    <w:p>
+      <w:pPr>
+        <w:pStyle w:val="BodyText"/>
+        <w:ind w:left="576"/>
+      </w:pPr>
+      <w:r>
+        <w:rPr>
+          <w:noProof/>
+        </w:rPr>
+        <mc:AlternateContent>
+          <mc:Choice Requires="wps">
+            <w:drawing>
+              <wp:anchor distT="0" distB="0" distL="114300" distR="114300" simplePos="0" relativeHeight="251661312" behindDoc="0" locked="0" layoutInCell="1" allowOverlap="1" wp14:anchorId="384C3A53" wp14:editId="6DA2237E">
+                <wp:simplePos x="0" y="0"/>
+                <wp:positionH relativeFrom="column">
+                  <wp:posOffset>-1057275</wp:posOffset>
+                </wp:positionH>
+                <wp:positionV relativeFrom="paragraph">
+                  <wp:posOffset>2703195</wp:posOffset>
+                </wp:positionV>
+                <wp:extent cx="1209675" cy="857250"/>
+                <wp:effectExtent l="0" t="0" r="28575" b="19050"/>
+                <wp:wrapNone/>
+                <wp:docPr id="9" name="Text Box 9"/>
+                <wp:cNvGraphicFramePr/>
+                <a:graphic xmlns:a="http://schemas.openxmlformats.org/drawingml/2006/main">
+                  <a:graphicData uri="http://schemas.microsoft.com/office/word/2010/wordprocessingShape">
+                    <wps:wsp>
+                      <wps:cNvSpPr txBox="1"/>
+                      <wps:spPr>
+                        <a:xfrm>
+                          <a:off x="0" y="0"/>
+                          <a:ext cx="1209675" cy="857250"/>
+                        </a:xfrm>
+                        <a:prstGeom prst="rect">
+                          <a:avLst/>
+                        </a:prstGeom>
+                        <a:noFill/>
+                        <a:ln w="6350">
+                          <a:solidFill>
+                            <a:srgbClr val="FF0000"/>
+                          </a:solidFill>
+                        </a:ln>
+                        <a:effectLst/>
+                      </wps:spPr>
+                      <wps:style>
+                        <a:lnRef idx="0">
+                          <a:schemeClr val="accent1"/>
+                        </a:lnRef>
+                        <a:fillRef idx="0">
+                          <a:schemeClr val="accent1"/>
+                        </a:fillRef>
+                        <a:effectRef idx="0">
+                          <a:schemeClr val="accent1"/>
+                        </a:effectRef>
+                        <a:fontRef idx="minor">
+                          <a:schemeClr val="dk1"/>
+                        </a:fontRef>
+                      </wps:style>
+                      <wps:txbx>
+                        <w:txbxContent>
+                          <w:p>
+                            <w:pPr>
+                              <w:rPr>
+                                <w:color w:val="FF0000"/>
+                              </w:rPr>
+                            </w:pPr>
+                            <w:r>
+                              <w:rPr>
+                                <w:color w:val="FF0000"/>
+                              </w:rPr>
+                              <w:t>Add one time installation charges here.  DEL charges will be part of the container delivery</w:t>
+                            </w:r>
+                          </w:p>
+                        </w:txbxContent>
+                      </wps:txbx>
+                      <wps:bodyPr rot="0" spcFirstLastPara="0" vertOverflow="overflow" horzOverflow="overflow" vert="horz" wrap="square" lIns="91440" tIns="45720" rIns="91440" bIns="45720" numCol="1" spcCol="0" rtlCol="0" fromWordArt="0" anchor="t" anchorCtr="0" forceAA="0" compatLnSpc="1">
+                        <a:prstTxWarp prst="textNoShape">
+                          <a:avLst/>
+                        </a:prstTxWarp>
+                        <a:noAutofit/>
+                      </wps:bodyPr>
+                    </wps:wsp>
+                  </a:graphicData>
+                </a:graphic>
+                <wp14:sizeRelH relativeFrom="margin">
+                  <wp14:pctWidth>0</wp14:pctWidth>
+                </wp14:sizeRelH>
+                <wp14:sizeRelV relativeFrom="margin">
+                  <wp14:pctHeight>0</wp14:pctHeight>
+                </wp14:sizeRelV>
+              </wp:anchor>
+            </w:drawing>
+          </mc:Choice>
+          <mc:Fallback>
+            <w:pict>
+              <v:shape w14:anchorId="384C3A53" id="Text Box 9" o:spid="_x0000_s1027" type="#_x0000_t202" style="position:absolute;left:0;text-align:left;margin-left:-83.25pt;margin-top:212.85pt;width:95.25pt;height:67.5pt;z-index:251661312;visibility:visible;mso-wrap-style:square;mso-width-percent:0;mso-height-percent:0;mso-wrap-distance-left:9pt;mso-wrap-distance-top:0;mso-wrap-distance-right:9pt;mso-wrap-distance-bottom:0;mso-position-horizontal:absolute;mso-position-horizontal-relative:text;mso-position-vertical:absolute;mso-position-vertical-relative:text;mso-width-percent:0;mso-height-percent:0;mso-width-relative:margin;mso-height-relative:margin;v-text-anchor:top" o:gfxdata="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" filled="f" strokecolor="red" strokeweight=".5pt">
+                <v:textbox>
+                  <w:txbxContent>
+                    <w:p>
+                      <w:pPr>
+                        <w:rPr>
+                          <w:color w:val="FF0000"/>
+                        </w:rPr>
+                      </w:pPr>
+                      <w:r>
+                        <w:rPr>
+                          <w:color w:val="FF0000"/>
+                        </w:rPr>
+                        <w:t>Add one time installation charges here.  DEL charges will be part of the container delivery</w:t>
+                      </w:r>
+                    </w:p>
+                  </w:txbxContent>
+                </v:textbox>
+              </v:shape>
+            </w:pict>
+          </mc:Fallback>
+        </mc:AlternateContent>
+      </w:r>
+      <w:r>
+        <w:rPr>
+          <w:noProof/>
+        </w:rPr>
+        <mc:AlternateContent>
+          <mc:Choice Requires="wps">
+            <w:drawing>
+              <wp:anchor distT="0" distB="0" distL="114300" distR="114300" simplePos="0" relativeHeight="251662336" behindDoc="0" locked="0" layoutInCell="1" allowOverlap="1" wp14:anchorId="01978246" wp14:editId="4F4FADF0">
+                <wp:simplePos x="0" y="0"/>
+                <wp:positionH relativeFrom="margin">
+                  <wp:posOffset>152400</wp:posOffset>
+                </wp:positionH>
+                <wp:positionV relativeFrom="paragraph">
+                  <wp:posOffset>3217545</wp:posOffset>
+                </wp:positionV>
+                <wp:extent cx="266700" cy="504825"/>
+                <wp:effectExtent l="0" t="0" r="76200" b="47625"/>
+                <wp:wrapNone/>
+                <wp:docPr id="10" name="Straight Arrow Connector 10"/>
+                <wp:cNvGraphicFramePr/>
+                <a:graphic xmlns:a="http://schemas.openxmlformats.org/drawingml/2006/main">
+                  <a:graphicData uri="http://schemas.microsoft.com/office/word/2010/wordprocessingShape">
+                    <wps:wsp>
+                      <wps:cNvCnPr/>
+                      <wps:spPr>
+                        <a:xfrm>
+                          <a:off x="0" y="0"/>
+                          <a:ext cx="266700" cy="504825"/>
+                        </a:xfrm>
+                        <a:prstGeom prst="straightConnector1">
+                          <a:avLst/>
+                        </a:prstGeom>
+                        <a:ln>
+                          <a:solidFill>
+                            <a:srgbClr val="FF0000"/>
+                          </a:solidFill>
+                          <a:tailEnd type="triangle"/>
+                        </a:ln>
+                      </wps:spPr>
+                      <wps:style>
+                        <a:lnRef idx="1">
+                          <a:schemeClr val="accent1"/>
+                        </a:lnRef>
+                        <a:fillRef idx="0">
+                          <a:schemeClr val="accent1"/>
+                        </a:fillRef>
+                        <a:effectRef idx="0">
+                          <a:schemeClr val="accent1"/>
+                        </a:effectRef>
+                        <a:fontRef idx="minor">
+                          <a:schemeClr val="tx1"/>
+                        </a:fontRef>
+                      </wps:style>
+                      <wps:bodyPr/>
+                    </wps:wsp>
+                  </a:graphicData>
+                </a:graphic>
+                <wp14:sizeRelH relativeFrom="margin">
+                  <wp14:pctWidth>0</wp14:pctWidth>
+                </wp14:sizeRelH>
+                <wp14:sizeRelV relativeFrom="margin">
+                  <wp14:pctHeight>0</wp14:pctHeight>
+                </wp14:sizeRelV>
+              </wp:anchor>
+            </w:drawing>
+          </mc:Choice>
+          <mc:Fallback>
+            <w:pict>
+              <v:shapetype w14:anchorId="022D39F4" id="_x0000_t32" coordsize="21600,21600" o:spt="32" o:oned="t" path="m,l21600,21600e" filled="f">
+                <v:path arrowok="t" fillok="f" o:connecttype="none"/>
+                <o:lock v:ext="edit" shapetype="t"/>
+              </v:shapetype>
+              <v:shape id="Straight Arrow Connector 10" o:spid="_x0000_s1026" type="#_x0000_t32" style="position:absolute;margin-left:12pt;margin-top:253.35pt;width:21pt;height:39.75pt;z-index:251662336;visibility:visible;mso-wrap-style:square;mso-width-percent:0;mso-height-percent:0;mso-wrap-distance-left:9pt;mso-wrap-distance-top:0;mso-wrap-distance-right:9pt;mso-wrap-distance-bottom:0;mso-position-horizontal:absolute;mso-position-horizontal-relative:margin;mso-position-vertical:absolute;mso-position-vertical-relative:text;mso-width-percent:0;mso-height-percent:0;mso-width-relative:margin;mso-height-relative:margin" o:gfxdata="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" strokecolor="red">
+                <v:stroke endarrow="block"/>
+                <w10:wrap anchorx="margin"/>
+              </v:shape>
+            </w:pict>
+          </mc:Fallback>
+        </mc:AlternateContent>
+      </w:r>
+      <w:r>
+        <w:rPr>
+          <w:noProof/>
+        </w:rPr>
+        <mc:AlternateContent>
+          <mc:Choice Requires="wps">
+            <w:drawing>
+              <wp:anchor distT="0" distB="0" distL="114300" distR="114300" simplePos="0" relativeHeight="251659264" behindDoc="0" locked="0" layoutInCell="1" allowOverlap="1" wp14:anchorId="22124837" wp14:editId="6CF2E0F4">
+                <wp:simplePos x="0" y="0"/>
+                <wp:positionH relativeFrom="column">
+                  <wp:posOffset>3333750</wp:posOffset>
+                </wp:positionH>
+                <wp:positionV relativeFrom="paragraph">
+                  <wp:posOffset>769620</wp:posOffset>
+                </wp:positionV>
+                <wp:extent cx="2581275" cy="257175"/>
+                <wp:effectExtent l="0" t="0" r="28575" b="28575"/>
+                <wp:wrapNone/>
+                <wp:docPr id="7" name="Text Box 7"/>
+                <wp:cNvGraphicFramePr/>
+                <a:graphic xmlns:a="http://schemas.openxmlformats.org/drawingml/2006/main">
+                  <a:graphicData uri="http://schemas.microsoft.com/office/word/2010/wordprocessingShape">
+                    <wps:wsp>
+                      <wps:cNvSpPr txBox="1"/>
+                      <wps:spPr>
+                        <a:xfrm>
+                          <a:off x="0" y="0"/>
+                          <a:ext cx="2581275" cy="257175"/>
+                        </a:xfrm>
+                        <a:prstGeom prst="rect">
+                          <a:avLst/>
+                        </a:prstGeom>
+                        <a:noFill/>
+                        <a:ln w="6350">
+                          <a:solidFill>
+                            <a:srgbClr val="FF0000"/>
+                          </a:solidFill>
+                        </a:ln>
+                        <a:effectLst/>
+                      </wps:spPr>
+                      <wps:style>
+                        <a:lnRef idx="0">
+                          <a:schemeClr val="accent1"/>
+                        </a:lnRef>
+                        <a:fillRef idx="0">
+                          <a:schemeClr val="accent1"/>
+                        </a:fillRef>
+                        <a:effectRef idx="0">
+                          <a:schemeClr val="accent1"/>
+                        </a:effectRef>
+                        <a:fontRef idx="minor">
+                          <a:schemeClr val="dk1"/>
+                        </a:fontRef>
+                      </wps:style>
+                      <wps:txbx>
+                        <w:txbxContent>
+                          <w:p>
+                            <w:pPr>
+                              <w:rPr>
+                                <w:color w:val="FF0000"/>
+                              </w:rPr>
+                            </w:pPr>
+                            <w:r>
+                              <w:rPr>
+                                <w:color w:val="FF0000"/>
+                              </w:rPr>
+                              <w:t>Compactor Rental                $99.99 per month</w:t>
+                            </w:r>
+                          </w:p>
+                        </w:txbxContent>
+                      </wps:txbx>
+                      <wps:bodyPr rot="0" spcFirstLastPara="0" vertOverflow="overflow" horzOverflow="overflow" vert="horz" wrap="square" lIns="91440" tIns="45720" rIns="91440" bIns="45720" numCol="1" spcCol="0" rtlCol="0" fromWordArt="0" anchor="t" anchorCtr="0" forceAA="0" compatLnSpc="1">
+                        <a:prstTxWarp prst="textNoShape">
+                          <a:avLst/>
+                        </a:prstTxWarp>
+                        <a:noAutofit/>
+                      </wps:bodyPr>
+                    </wps:wsp>
+                  </a:graphicData>
+                </a:graphic>
+                <wp14:sizeRelH relativeFrom="margin">
+                  <wp14:pctWidth>0</wp14:pctWidth>
+                </wp14:sizeRelH>
+                <wp14:sizeRelV relativeFrom="margin">
+                  <wp14:pctHeight>0</wp14:pctHeight>
+                </wp14:sizeRelV>
+              </wp:anchor>
+            </w:drawing>
+          </mc:Choice>
+          <mc:Fallback>
+            <w:pict>
+              <v:shape w14:anchorId="22124837" id="Text Box 7" o:spid="_x0000_s1028" type="#_x0000_t202" style="position:absolute;left:0;text-align:left;margin-left:262.5pt;margin-top:60.6pt;width:203.25pt;height:20.25pt;z-index:251659264;visibility:visible;mso-wrap-style:square;mso-width-percent:0;mso-height-percent:0;mso-wrap-distance-left:9pt;mso-wrap-distance-top:0;mso-wrap-distance-right:9pt;mso-wrap-distance-bottom:0;mso-position-horizontal:absolute;mso-position-horizontal-relative:text;mso-position-vertical:absolute;mso-position-vertical-relative:text;mso-width-percent:0;mso-height-percent:0;mso-width-relative:margin;mso-height-relative:margin;v-text-anchor:top" o:gfxdata="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" filled="f" strokecolor="red" strokeweight=".5pt">
+                <v:textbox>
+                  <w:txbxContent>
+                    <w:p>
+                      <w:pPr>
+                        <w:rPr>
+                          <w:color w:val="FF0000"/>
+                        </w:rPr>
+                      </w:pPr>
+                      <w:r>
+                        <w:rPr>
+                          <w:color w:val="FF0000"/>
+                        </w:rPr>
+                        <w:t>Compactor Rental                $99.99 per month</w:t>
+                      </w:r>
+                    </w:p>
+                  </w:txbxContent>
+                </v:textbox>
+              </v:shape>
+            </w:pict>
+          </mc:Fallback>
+        </mc:AlternateContent>
+      </w:r>
+      <w:r>
+        <w:rPr>
+          <w:noProof/>
+        </w:rPr>
+        <w:drawing>
+          <wp:inline distT="0" distB="0" distL="0" distR="0" wp14:anchorId="773863A5" wp14:editId="4C8C9B79">
+            <wp:extent cx="5715000" cy="4198620"/>
+            <wp:effectExtent l="0" t="0" r="0" b="0"/>
+            <wp:docPr id="6" name="Picture 6"/>
+            <wp:cNvGraphicFramePr>
+              <a:graphicFrameLocks xmlns:a="http://schemas.openxmlformats.org/drawingml/2006/main" noChangeAspect="1"/>
+            </wp:cNvGraphicFramePr>
+            <a:graphic xmlns:a="http://schemas.openxmlformats.org/drawingml/2006/main">
+              <a:graphicData uri="http://schemas.openxmlformats.org/drawingml/2006/picture">
+                <pic:pic xmlns:pic="http://schemas.openxmlformats.org/drawingml/2006/picture">
+                  <pic:nvPicPr>
+                    <pic:cNvPr id="1" name=""/>
+                    <pic:cNvPicPr/>
+                  </pic:nvPicPr>
+                  <pic:blipFill>
+                    <a:blip r:embed="rId12"/>
+                    <a:stretch>
+                      <a:fillRect/>
+                    </a:stretch>
+                  </pic:blipFill>
+                  <pic:spPr>
+                    <a:xfrm>
+                      <a:off x="0" y="0"/>
+                      <a:ext cx="5715000" cy="4198620"/>
+                    </a:xfrm>
+                    <a:prstGeom prst="rect">
+                      <a:avLst/>
+                    </a:prstGeom>
+                  </pic:spPr>
+                </pic:pic>
+              </a:graphicData>
+            </a:graphic>
+          </wp:inline>
+        </w:drawing>
+      </w:r>
+    </w:p>
+    <w:p>
+      <w:pPr>
+        <w:pStyle w:val="BodyText"/>
+        <w:ind w:left="576"/>
+      </w:pPr>
+      <w:r>
+        <w:lastRenderedPageBreak/>
+        <mc:AlternateContent>
+          <mc:Choice Requires="wps">
+            <w:drawing>
+              <wp:anchor distT="0" distB="0" distL="114300" distR="114300" simplePos="0" relativeHeight="251664384" behindDoc="0" locked="0" layoutInCell="1" allowOverlap="1" wp14:anchorId="5D52FE9F" wp14:editId="5586DA11">
+                <wp:simplePos x="0" y="0"/>
+                <wp:positionH relativeFrom="column">
+                  <wp:posOffset>-1019175</wp:posOffset>
+                </wp:positionH>
+                <wp:positionV relativeFrom="paragraph">
+                  <wp:posOffset>0</wp:posOffset>
+                </wp:positionV>
+                <wp:extent cx="1209675" cy="990600"/>
+                <wp:effectExtent l="0" t="0" r="28575" b="19050"/>
+                <wp:wrapNone/>
+                <wp:docPr id="14" name="Text Box 14"/>
+                <wp:cNvGraphicFramePr/>
+                <a:graphic xmlns:a="http://schemas.openxmlformats.org/drawingml/2006/main">
+                  <a:graphicData uri="http://schemas.microsoft.com/office/word/2010/wordprocessingShape">
+                    <wps:wsp>
+                      <wps:cNvSpPr txBox="1"/>
+                      <wps:spPr>
+                        <a:xfrm>
+                          <a:off x="0" y="0"/>
+                          <a:ext cx="1209675" cy="990600"/>
+                        </a:xfrm>
+                        <a:prstGeom prst="rect">
+                          <a:avLst/>
+                        </a:prstGeom>
+                        <a:noFill/>
+                        <a:ln w="6350">
+                          <a:solidFill>
+                            <a:srgbClr val="FF0000"/>
+                          </a:solidFill>
+                        </a:ln>
+                        <a:effectLst/>
+                      </wps:spPr>
+                      <wps:style>
+                        <a:lnRef idx="0">
+                          <a:schemeClr val="accent1"/>
+                        </a:lnRef>
+                        <a:fillRef idx="0">
+                          <a:schemeClr val="accent1"/>
+                        </a:fillRef>
+                        <a:effectRef idx="0">
+                          <a:schemeClr val="accent1"/>
+                        </a:effectRef>
+                        <a:fontRef idx="minor">
+                          <a:schemeClr val="dk1"/>
+                        </a:fontRef>
+                      </wps:style>
+                      <wps:txbx>
+                        <w:txbxContent>
+                          <w:p>
+                            <w:pPr>
+                              <w:rPr>
+                                <w:color w:val="FF0000"/>
+                              </w:rPr>
+                            </w:pPr>
+                            <w:r>
+                              <w:rPr>
+                                <w:color w:val="FF0000"/>
+                              </w:rPr>
+                              <w:t xml:space="preserve">Add installation charge here.  </w:t>
+                            </w:r>
+                          </w:p>
+                          <w:p>
+                            <w:pPr>
+                              <w:rPr>
+                                <w:color w:val="FF0000"/>
+                              </w:rPr>
+                            </w:pPr>
+                          </w:p>
+                          <w:p>
+                            <w:pPr>
+                              <w:rPr>
+                                <w:color w:val="FF0000"/>
+                              </w:rPr>
+                            </w:pPr>
+                            <w:r>
+                              <w:rPr>
+                                <w:color w:val="FF0000"/>
+                              </w:rPr>
+                              <w:t>Asset value here in Office Use CSA only.</w:t>
+                            </w:r>
+                          </w:p>
+                          <w:p>
+                            <w:pPr>
+                              <w:rPr>
+                                <w:color w:val="FF0000"/>
+                              </w:rPr>
+                            </w:pPr>
+                          </w:p>
+                        </w:txbxContent>
+                      </wps:txbx>
+                      <wps:bodyPr rot="0" spcFirstLastPara="0" vertOverflow="overflow" horzOverflow="overflow" vert="horz" wrap="square" lIns="91440" tIns="45720" rIns="91440" bIns="45720" numCol="1" spcCol="0" rtlCol="0" fromWordArt="0" anchor="t" anchorCtr="0" forceAA="0" compatLnSpc="1">
+                        <a:prstTxWarp prst="textNoShape">
+                          <a:avLst/>
+                        </a:prstTxWarp>
+                        <a:noAutofit/>
+                      </wps:bodyPr>
+                    </wps:wsp>
+                  </a:graphicData>
+                </a:graphic>
+                <wp14:sizeRelH relativeFrom="margin">
+                  <wp14:pctWidth>0</wp14:pctWidth>
+                </wp14:sizeRelH>
+                <wp14:sizeRelV relativeFrom="margin">
+                  <wp14:pctHeight>0</wp14:pctHeight>
+                </wp14:sizeRelV>
+              </wp:anchor>
+            </w:drawing>
+          </mc:Choice>
+          <mc:Fallback>
+            <w:pict>
+              <v:shape w14:anchorId="5D52FE9F" id="Text Box 14" o:spid="_x0000_s1029" type="#_x0000_t202" style="position:absolute;left:0;text-align:left;margin-left:-80.25pt;margin-top:0;width:95.25pt;height:78pt;z-index:251664384;visibility:visible;mso-wrap-style:square;mso-width-percent:0;mso-height-percent:0;mso-wrap-distance-left:9pt;mso-wrap-distance-top:0;mso-wrap-distance-right:9pt;mso-wrap-distance-bottom:0;mso-position-horizontal:absolute;mso-position-horizontal-relative:text;mso-position-vertical:absolute;mso-position-vertical-relative:text;mso-width-percent:0;mso-height-percent:0;mso-width-relative:margin;mso-height-relative:margin;v-text-anchor:top" o:gfxdata="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" filled="f" strokecolor="red" strokeweight=".5pt">
+                <v:textbox>
+                  <w:txbxContent>
+                    <w:p>
+                      <w:pPr>
+                        <w:rPr>
+                          <w:color w:val="FF0000"/>
+                        </w:rPr>
+                      </w:pPr>
+                      <w:r>
+                        <w:rPr>
+                          <w:color w:val="FF0000"/>
+                        </w:rPr>
+                        <w:t xml:space="preserve">Add installation charge here.  </w:t>
+                      </w:r>
+                    </w:p>
+                    <w:p>
+                      <w:pPr>
+                        <w:rPr>
+                          <w:color w:val="FF0000"/>
+                        </w:rPr>
+                      </w:pPr>
+                    </w:p>
+                    <w:p>
+                      <w:pPr>
+                        <w:rPr>
+                          <w:color w:val="FF0000"/>
+                        </w:rPr>
+                      </w:pPr>
+                      <w:r>
+                        <w:rPr>
+                          <w:color w:val="FF0000"/>
+                        </w:rPr>
+                        <w:t>Asset value here in Office Use CSA only.</w:t>
+                      </w:r>
+                    </w:p>
+                    <w:p>
+                      <w:pPr>
+                        <w:rPr>
+                          <w:color w:val="FF0000"/>
+                        </w:rPr>
+                      </w:pPr>
+                    </w:p>
+                  </w:txbxContent>
+                </v:textbox>
+              </v:shape>
+            </w:pict>
+          </mc:Fallback>
+        </mc:AlternateContent>
+      </w:r>
+    </w:p>
+    <w:p>
+      <w:pPr>
+        <w:pStyle w:val="BodyText"/>
+        <w:ind w:left="576"/>
+      </w:pPr>
+      <w:r>
+        <w:rPr>
+          <w:noProof/>
+        </w:rPr>
+        <mc:AlternateContent>
+          <mc:Choice Requires="wps">
+            <w:drawing>
+              <wp:anchor distT="0" distB="0" distL="114300" distR="114300" simplePos="0" relativeHeight="251667456" behindDoc="0" locked="0" layoutInCell="1" allowOverlap="1" wp14:anchorId="765137D7" wp14:editId="25C6C41E">
+                <wp:simplePos x="0" y="0"/>
+                <wp:positionH relativeFrom="margin">
+                  <wp:posOffset>161925</wp:posOffset>
+                </wp:positionH>
+                <wp:positionV relativeFrom="paragraph">
+                  <wp:posOffset>752475</wp:posOffset>
+                </wp:positionV>
+                <wp:extent cx="571500" cy="781050"/>
+                <wp:effectExtent l="0" t="0" r="76200" b="57150"/>
+                <wp:wrapNone/>
+                <wp:docPr id="16" name="Straight Arrow Connector 16"/>
+                <wp:cNvGraphicFramePr/>
+                <a:graphic xmlns:a="http://schemas.openxmlformats.org/drawingml/2006/main">
+                  <a:graphicData uri="http://schemas.microsoft.com/office/word/2010/wordprocessingShape">
+                    <wps:wsp>
+                      <wps:cNvCnPr/>
+                      <wps:spPr>
+                        <a:xfrm>
+                          <a:off x="0" y="0"/>
+                          <a:ext cx="571500" cy="781050"/>
+                        </a:xfrm>
+                        <a:prstGeom prst="straightConnector1">
+                          <a:avLst/>
+                        </a:prstGeom>
+                        <a:ln>
+                          <a:solidFill>
+                            <a:srgbClr val="FF0000"/>
+                          </a:solidFill>
+                          <a:tailEnd type="triangle"/>
+                        </a:ln>
+                      </wps:spPr>
+                      <wps:style>
+                        <a:lnRef idx="1">
+                          <a:schemeClr val="accent1"/>
+                        </a:lnRef>
+                        <a:fillRef idx="0">
+                          <a:schemeClr val="accent1"/>
+                        </a:fillRef>
+                        <a:effectRef idx="0">
+                          <a:schemeClr val="accent1"/>
+                        </a:effectRef>
+                        <a:fontRef idx="minor">
+                          <a:schemeClr val="tx1"/>
+                        </a:fontRef>
+                      </wps:style>
+                      <wps:bodyPr/>
+                    </wps:wsp>
+                  </a:graphicData>
+                </a:graphic>
+                <wp14:sizeRelH relativeFrom="margin">
+                  <wp14:pctWidth>0</wp14:pctWidth>
+                </wp14:sizeRelH>
+                <wp14:sizeRelV relativeFrom="margin">
+                  <wp14:pctHeight>0</wp14:pctHeight>
+                </wp14:sizeRelV>
+              </wp:anchor>
+            </w:drawing>
+          </mc:Choice>
+          <mc:Fallback>
+            <w:pict>
+              <v:shape w14:anchorId="4B237EC2" id="Straight Arrow Connector 16" o:spid="_x0000_s1026" type="#_x0000_t32" style="position:absolute;margin-left:12.75pt;margin-top:59.25pt;width:45pt;height:61.5pt;z-index:251667456;visibility:visible;mso-wrap-style:square;mso-width-percent:0;mso-height-percent:0;mso-wrap-distance-left:9pt;mso-wrap-distance-top:0;mso-wrap-distance-right:9pt;mso-wrap-distance-bottom:0;mso-position-horizontal:absolute;mso-position-horizontal-relative:margin;mso-position-vertical:absolute;mso-position-vertical-relative:text;mso-width-percent:0;mso-height-percent:0;mso-width-relative:margin;mso-height-relative:margin" o:gfxdata="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" strokecolor="red">
+                <v:stroke endarrow="block"/>
+                <w10:wrap anchorx="margin"/>
+              </v:shape>
+            </w:pict>
+          </mc:Fallback>
+        </mc:AlternateContent>
+      </w:r>
+      <w:r>
+        <mc:AlternateContent>
+          <mc:Choice Requires="wps">
+            <w:drawing>
+              <wp:anchor distT="0" distB="0" distL="114300" distR="114300" simplePos="0" relativeHeight="251665408" behindDoc="0" locked="0" layoutInCell="1" allowOverlap="1" wp14:anchorId="7A85E211" wp14:editId="7BC94A51">
+                <wp:simplePos x="0" y="0"/>
+                <wp:positionH relativeFrom="margin">
+                  <wp:posOffset>190500</wp:posOffset>
+                </wp:positionH>
+                <wp:positionV relativeFrom="paragraph">
+                  <wp:posOffset>266700</wp:posOffset>
+                </wp:positionV>
+                <wp:extent cx="5248275" cy="45719"/>
+                <wp:effectExtent l="0" t="38100" r="28575" b="88265"/>
+                <wp:wrapNone/>
+                <wp:docPr id="15" name="Straight Arrow Connector 15"/>
+                <wp:cNvGraphicFramePr/>
+                <a:graphic xmlns:a="http://schemas.openxmlformats.org/drawingml/2006/main">
+                  <a:graphicData uri="http://schemas.microsoft.com/office/word/2010/wordprocessingShape">
+                    <wps:wsp>
+                      <wps:cNvCnPr/>
+                      <wps:spPr>
+                        <a:xfrm>
+                          <a:off x="0" y="0"/>
+                          <a:ext cx="5248275" cy="45719"/>
+                        </a:xfrm>
+                        <a:prstGeom prst="straightConnector1">
+                          <a:avLst/>
+                        </a:prstGeom>
+                        <a:ln>
+                          <a:solidFill>
+                            <a:srgbClr val="FF0000"/>
+                          </a:solidFill>
+                          <a:tailEnd type="triangle"/>
+                        </a:ln>
+                      </wps:spPr>
+                      <wps:style>
+                        <a:lnRef idx="1">
+                          <a:schemeClr val="accent1"/>
+                        </a:lnRef>
+                        <a:fillRef idx="0">
+                          <a:schemeClr val="accent1"/>
+                        </a:fillRef>
+                        <a:effectRef idx="0">
+                          <a:schemeClr val="accent1"/>
+                        </a:effectRef>
+                        <a:fontRef idx="minor">
+                          <a:schemeClr val="tx1"/>
+                        </a:fontRef>
+                      </wps:style>
+                      <wps:bodyPr/>
+                    </wps:wsp>
+                  </a:graphicData>
+                </a:graphic>
+                <wp14:sizeRelH relativeFrom="margin">
+                  <wp14:pctWidth>0</wp14:pctWidth>
+                </wp14:sizeRelH>
+                <wp14:sizeRelV relativeFrom="margin">
+                  <wp14:pctHeight>0</wp14:pctHeight>
+                </wp14:sizeRelV>
+              </wp:anchor>
+            </w:drawing>
+          </mc:Choice>
+          <mc:Fallback>
+            <w:pict>
+              <v:shape w14:anchorId="06F94F32" id="Straight Arrow Connector 15" o:spid="_x0000_s1026" type="#_x0000_t32" style="position:absolute;margin-left:15pt;margin-top:21pt;width:413.25pt;height:3.6pt;z-index:251665408;visibility:visible;mso-wrap-style:square;mso-width-percent:0;mso-height-percent:0;mso-wrap-distance-left:9pt;mso-wrap-distance-top:0;mso-wrap-distance-right:9pt;mso-wrap-distance-bottom:0;mso-position-horizontal:absolute;mso-position-horizontal-relative:margin;mso-position-vertical:absolute;mso-position-vertical-relative:text;mso-width-percent:0;mso-height-percent:0;mso-width-relative:margin;mso-height-relative:margin" o:gfxdata="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" strokecolor="red">
+                <v:stroke endarrow="block"/>
+                <w10:wrap anchorx="margin"/>
+              </v:shape>
+            </w:pict>
+          </mc:Fallback>
+        </mc:AlternateContent>
+      </w:r>
+      <w:r>
+        <w:rPr>
+          <w:noProof/>
+        </w:rPr>
+        <w:drawing>
+          <wp:inline distT="0" distB="0" distL="0" distR="0" wp14:anchorId="3A3AFEE9" wp14:editId="61161E9A">
+            <wp:extent cx="5715000" cy="1622425"/>
+            <wp:effectExtent l="0" t="0" r="0" b="0"/>
+            <wp:docPr id="13" name="Picture 13"/>
+            <wp:cNvGraphicFramePr>
+              <a:graphicFrameLocks xmlns:a="http://schemas.openxmlformats.org/drawingml/2006/main" noChangeAspect="1"/>
+            </wp:cNvGraphicFramePr>
+            <a:graphic xmlns:a="http://schemas.openxmlformats.org/drawingml/2006/main">
+              <a:graphicData uri="http://schemas.openxmlformats.org/drawingml/2006/picture">
+                <pic:pic xmlns:pic="http://schemas.openxmlformats.org/drawingml/2006/picture">
+                  <pic:nvPicPr>
+                    <pic:cNvPr id="1" name=""/>
+                    <pic:cNvPicPr/>
+                  </pic:nvPicPr>
+                  <pic:blipFill>
+                    <a:blip r:embed="rId13"/>
+                    <a:stretch>
+                      <a:fillRect/>
+                    </a:stretch>
+                  </pic:blipFill>
+                  <pic:spPr>
+                    <a:xfrm>
+                      <a:off x="0" y="0"/>
+                      <a:ext cx="5715000" cy="1622425"/>
+                    </a:xfrm>
+                    <a:prstGeom prst="rect">
+                      <a:avLst/>
+                    </a:prstGeom>
+                  </pic:spPr>
+                </pic:pic>
+              </a:graphicData>
+            </a:graphic>
+          </wp:inline>
+        </w:drawing>
+      </w:r>
+    </w:p>
+    <w:p>
+      <w:pPr>
+        <w:pStyle w:val="BodyText"/>
+        <w:ind w:left="576"/>
+      </w:pPr>
     </w:p>
     <w:p>
       <w:pPr>
@@ -5660,7 +6452,7 @@
       <w:r>
         <w:t xml:space="preserve"> </w:t>
       </w:r>
-      <w:hyperlink r:id="rId11" w:history="1">
+      <w:hyperlink r:id="rId14" w:history="1">
         <w:r>
           <w:rPr>
             <w:rStyle w:val="Hyperlink"/>
@@ -5697,16 +6489,35 @@
     </w:p>
     <w:p>
       <w:pPr>
-        <w:rPr>
-          <w:rFonts w:ascii="Arial" w:hAnsi="Arial"/>
-          <w:b/>
-          <w:kern w:val="28"/>
-          <w:sz w:val="36"/>
-        </w:rPr>
-      </w:pPr>
-      <w:r>
-        <w:br w:type="page"/>
-      </w:r>
+        <w:pStyle w:val="BodyText"/>
+        <w:ind w:firstLine="432"/>
+      </w:pPr>
+      <w:r>
+        <w:rPr>
+          <w:highlight w:val="yellow"/>
+        </w:rPr>
+        <w:t xml:space="preserve">There will likely be </w:t>
+      </w:r>
+      <w:proofErr w:type="spellStart"/>
+      <w:r>
+        <w:rPr>
+          <w:highlight w:val="yellow"/>
+        </w:rPr>
+        <w:t>additiona</w:t>
+      </w:r>
+      <w:proofErr w:type="spellEnd"/>
+      <w:r>
+        <w:rPr>
+          <w:highlight w:val="yellow"/>
+        </w:rPr>
+        <w:t xml:space="preserve"> fields that are passed to the AAE interface.</w:t>
+      </w:r>
+    </w:p>
+    <w:p>
+      <w:pPr>
+        <w:pStyle w:val="BodyText"/>
+        <w:ind w:firstLine="432"/>
+      </w:pPr>
     </w:p>
     <w:p>
       <w:pPr>
@@ -5719,7 +6530,6 @@
       </w:pPr>
       <w:bookmarkStart w:id="28" w:name="_Toc402689153"/>
       <w:r>
-        <w:lastRenderedPageBreak/>
         <w:t>Report Changes</w:t>
       </w:r>
       <w:bookmarkEnd w:id="28"/>
@@ -5730,19 +6540,6 @@
       </w:pPr>
       <w:r>
         <w:t>No Changes</w:t>
-      </w:r>
-    </w:p>
-    <w:p>
-      <w:pPr>
-        <w:rPr>
-          <w:rFonts w:ascii="Arial" w:hAnsi="Arial"/>
-          <w:b/>
-          <w:kern w:val="28"/>
-          <w:sz w:val="36"/>
-        </w:rPr>
-      </w:pPr>
-      <w:r>
-        <w:br w:type="page"/>
       </w:r>
     </w:p>
     <w:p>
@@ -5750,347 +6547,27 @@
         <w:pStyle w:val="Heading1"/>
         <w:jc w:val="both"/>
       </w:pPr>
-      <w:bookmarkStart w:id="29" w:name="_Toc402689154"/>
-      <w:r>
-        <w:lastRenderedPageBreak/>
-        <w:t>Technical Architecture</w:t>
+      <w:bookmarkStart w:id="29" w:name="_Toc402689167"/>
+      <w:r>
+        <w:t>Appendix</w:t>
       </w:r>
       <w:bookmarkEnd w:id="29"/>
-    </w:p>
-    <w:p>
-      <w:pPr>
-        <w:pStyle w:val="Heading2"/>
-        <w:jc w:val="both"/>
-      </w:pPr>
-      <w:bookmarkStart w:id="30" w:name="_Toc402689155"/>
-      <w:r>
-        <w:t>Infrastructure Considerations</w:t>
-      </w:r>
-      <w:bookmarkEnd w:id="30"/>
-    </w:p>
-    <w:p>
-      <w:pPr>
-        <w:ind w:firstLine="576"/>
-        <w:jc w:val="both"/>
-      </w:pPr>
-      <w:r>
-        <w:t>No changes to infrastructure.</w:t>
-      </w:r>
-    </w:p>
-    <w:p>
-      <w:pPr>
-        <w:pStyle w:val="Heading2"/>
-        <w:jc w:val="both"/>
-      </w:pPr>
-      <w:bookmarkStart w:id="31" w:name="_Toc402689156"/>
-      <w:r>
-        <w:t>Data Retention</w:t>
-      </w:r>
-      <w:bookmarkEnd w:id="31"/>
-    </w:p>
-    <w:p>
-      <w:pPr>
-        <w:ind w:firstLine="576"/>
-        <w:jc w:val="both"/>
-      </w:pPr>
-      <w:r>
-        <w:t>No changes to data retention.</w:t>
-      </w:r>
-    </w:p>
-    <w:p>
-      <w:pPr>
-        <w:pStyle w:val="Heading2"/>
-        <w:jc w:val="both"/>
-      </w:pPr>
-      <w:bookmarkStart w:id="32" w:name="_Toc402689157"/>
-      <w:r>
-        <w:t>High Availability</w:t>
-      </w:r>
-      <w:bookmarkEnd w:id="32"/>
-    </w:p>
-    <w:p>
-      <w:pPr>
-        <w:ind w:firstLine="576"/>
-        <w:jc w:val="both"/>
-      </w:pPr>
-      <w:r>
-        <w:t>Not Applicable.</w:t>
-      </w:r>
-    </w:p>
-    <w:p>
-      <w:pPr>
-        <w:pStyle w:val="Heading2"/>
-        <w:jc w:val="both"/>
-      </w:pPr>
-      <w:bookmarkStart w:id="33" w:name="_Toc402689158"/>
-      <w:r>
-        <w:t>Backup, Rollback and Recover</w:t>
-      </w:r>
-      <w:bookmarkEnd w:id="33"/>
-    </w:p>
-    <w:p>
-      <w:pPr>
-        <w:ind w:firstLine="576"/>
-        <w:jc w:val="both"/>
-      </w:pPr>
-      <w:r>
-        <w:t>No changes to backup and recovery procedures.</w:t>
-      </w:r>
-    </w:p>
-    <w:p>
-      <w:pPr>
-        <w:rPr>
-          <w:rFonts w:ascii="Arial" w:hAnsi="Arial"/>
-          <w:b/>
-          <w:kern w:val="28"/>
-          <w:sz w:val="36"/>
-        </w:rPr>
-      </w:pPr>
-      <w:r>
-        <w:br w:type="page"/>
-      </w:r>
-    </w:p>
-    <w:p>
-      <w:pPr>
-        <w:pStyle w:val="Heading1"/>
-        <w:jc w:val="both"/>
-      </w:pPr>
-      <w:bookmarkStart w:id="34" w:name="_Toc402689159"/>
-      <w:r>
-        <w:lastRenderedPageBreak/>
-        <w:t>Other Design Specifications</w:t>
-      </w:r>
-      <w:bookmarkEnd w:id="34"/>
       <w:r>
         <w:t xml:space="preserve"> </w:t>
       </w:r>
     </w:p>
-    <w:p>
-      <w:pPr>
-        <w:pStyle w:val="Heading2"/>
-        <w:jc w:val="both"/>
-      </w:pPr>
-      <w:bookmarkStart w:id="35" w:name="_Toc402689160"/>
-      <w:r>
-        <w:t>Build/Configure Standards</w:t>
-      </w:r>
-      <w:bookmarkEnd w:id="35"/>
-    </w:p>
-    <w:p>
-      <w:pPr>
-        <w:ind w:firstLine="576"/>
-        <w:jc w:val="both"/>
-      </w:pPr>
-      <w:r>
-        <w:t xml:space="preserve">Reference </w:t>
-      </w:r>
-      <w:proofErr w:type="spellStart"/>
-      <w:r>
-        <w:t>Aldon</w:t>
-      </w:r>
-      <w:proofErr w:type="spellEnd"/>
-      <w:r>
-        <w:t xml:space="preserve"> procedures for </w:t>
-      </w:r>
-      <w:r>
-        <w:t>Capture</w:t>
-      </w:r>
-      <w:r>
-        <w:t>.</w:t>
-      </w:r>
-    </w:p>
-    <w:p>
-      <w:pPr>
-        <w:pStyle w:val="Heading2"/>
-        <w:jc w:val="both"/>
-        <w:rPr>
-          <w:bCs/>
-          <w:iCs/>
-          <w:kern w:val="0"/>
-        </w:rPr>
-      </w:pPr>
-      <w:bookmarkStart w:id="36" w:name="_Toc402689161"/>
-      <w:r>
-        <w:rPr>
-          <w:bCs/>
-          <w:iCs/>
-          <w:kern w:val="0"/>
-        </w:rPr>
-        <w:t>Policies and Procedures</w:t>
-      </w:r>
-      <w:bookmarkEnd w:id="36"/>
-    </w:p>
-    <w:p>
-      <w:pPr>
-        <w:ind w:firstLine="576"/>
-        <w:jc w:val="both"/>
-      </w:pPr>
-      <w:r>
-        <w:t>Conforms to all published IT policies and procedures.</w:t>
-      </w:r>
-    </w:p>
-    <w:p>
-      <w:pPr>
-        <w:pStyle w:val="Heading2"/>
-        <w:jc w:val="both"/>
-        <w:rPr>
-          <w:bCs/>
-          <w:iCs/>
-          <w:kern w:val="0"/>
-        </w:rPr>
-      </w:pPr>
-      <w:bookmarkStart w:id="37" w:name="_Toc402689162"/>
-      <w:r>
-        <w:rPr>
-          <w:bCs/>
-          <w:iCs/>
-          <w:kern w:val="0"/>
-        </w:rPr>
-        <w:t>Security De</w:t>
-      </w:r>
-      <w:r>
-        <w:rPr>
-          <w:bCs/>
-          <w:iCs/>
-          <w:kern w:val="0"/>
-        </w:rPr>
-        <w:t>sign</w:t>
-      </w:r>
-      <w:bookmarkEnd w:id="37"/>
-    </w:p>
-    <w:p>
-      <w:pPr>
-        <w:pStyle w:val="Heading3"/>
-        <w:jc w:val="both"/>
-      </w:pPr>
-      <w:bookmarkStart w:id="38" w:name="_Toc402689163"/>
-      <w:r>
-        <w:t>New or Existing Security</w:t>
-      </w:r>
-      <w:bookmarkEnd w:id="38"/>
-    </w:p>
-    <w:p>
-      <w:pPr>
-        <w:ind w:firstLine="720"/>
-        <w:jc w:val="both"/>
-      </w:pPr>
-      <w:r>
-        <w:t>No Changes.</w:t>
-      </w:r>
-    </w:p>
-    <w:p>
-      <w:pPr>
-        <w:pStyle w:val="Heading3"/>
-        <w:jc w:val="both"/>
-      </w:pPr>
-      <w:bookmarkStart w:id="39" w:name="_Toc402689164"/>
-      <w:r>
-        <w:t>Hierarchal Data Access</w:t>
-      </w:r>
-      <w:bookmarkEnd w:id="39"/>
-    </w:p>
-    <w:p>
-      <w:pPr>
-        <w:ind w:firstLine="720"/>
-        <w:jc w:val="both"/>
-      </w:pPr>
-      <w:r>
-        <w:t>No Changes.</w:t>
-      </w:r>
-    </w:p>
-    <w:p>
-      <w:pPr>
-        <w:pStyle w:val="Heading3"/>
-        <w:jc w:val="both"/>
-      </w:pPr>
-      <w:bookmarkStart w:id="40" w:name="_Toc402689165"/>
-      <w:r>
-        <w:t>Infrastructure</w:t>
-      </w:r>
-      <w:bookmarkEnd w:id="40"/>
-    </w:p>
-    <w:p>
-      <w:pPr>
-        <w:ind w:firstLine="720"/>
-        <w:jc w:val="both"/>
-      </w:pPr>
-      <w:r>
-        <w:t>No Changes.</w:t>
-      </w:r>
-    </w:p>
-    <w:p>
-      <w:pPr>
-        <w:jc w:val="both"/>
-        <w:rPr>
-          <w:highlight w:val="yellow"/>
-        </w:rPr>
-      </w:pPr>
-    </w:p>
-    <w:p>
-      <w:pPr>
-        <w:pStyle w:val="Heading2"/>
-        <w:jc w:val="both"/>
-      </w:pPr>
-      <w:bookmarkStart w:id="41" w:name="_Toc402689166"/>
-      <w:r>
-        <w:t>Environmental</w:t>
-      </w:r>
-      <w:bookmarkEnd w:id="41"/>
-    </w:p>
-    <w:p>
-      <w:pPr>
-        <w:jc w:val="both"/>
-        <w:rPr>
-          <w:rFonts w:ascii="Arial" w:hAnsi="Arial"/>
-          <w:b/>
-          <w:kern w:val="28"/>
-          <w:sz w:val="36"/>
-        </w:rPr>
-      </w:pPr>
-      <w:r>
-        <w:t>No Additional environmental requirements.</w:t>
-      </w:r>
-    </w:p>
-    <w:p>
-      <w:pPr>
-        <w:rPr>
-          <w:rFonts w:ascii="Arial" w:hAnsi="Arial"/>
-          <w:b/>
-          <w:kern w:val="28"/>
-          <w:sz w:val="36"/>
-        </w:rPr>
-      </w:pPr>
-      <w:r>
-        <w:br w:type="page"/>
-      </w:r>
-    </w:p>
-    <w:p>
-      <w:pPr>
-        <w:pStyle w:val="Heading1"/>
-        <w:jc w:val="both"/>
-      </w:pPr>
-      <w:bookmarkStart w:id="42" w:name="_Toc402689167"/>
-      <w:r>
-        <w:lastRenderedPageBreak/>
-        <w:t>Appendix</w:t>
-      </w:r>
-      <w:bookmarkEnd w:id="42"/>
-      <w:r>
-        <w:t xml:space="preserve"> </w:t>
-      </w:r>
-    </w:p>
-    <w:bookmarkEnd w:id="15"/>
     <w:bookmarkEnd w:id="16"/>
     <w:bookmarkEnd w:id="17"/>
+    <w:bookmarkEnd w:id="18"/>
     <w:p>
       <w:pPr>
         <w:jc w:val="both"/>
       </w:pPr>
     </w:p>
     <w:sectPr>
-      <w:headerReference w:type="default" r:id="rId12"/>
-      <w:footerReference w:type="default" r:id="rId13"/>
-      <w:headerReference w:type="first" r:id="rId14"/>
+      <w:headerReference w:type="default" r:id="rId15"/>
+      <w:footerReference w:type="default" r:id="rId16"/>
+      <w:headerReference w:type="first" r:id="rId17"/>
       <w:pgSz w:w="12240" w:h="15840" w:code="1"/>
       <w:pgMar w:top="1440" w:right="1440" w:bottom="1440" w:left="1800" w:header="288" w:footer="720" w:gutter="0"/>
       <w:cols w:space="720"/>
@@ -6190,7 +6667,7 @@
         <w:rFonts w:asciiTheme="minorHAnsi" w:hAnsiTheme="minorHAnsi"/>
         <w:noProof/>
       </w:rPr>
-      <w:t>November 2, 2014</w:t>
+      <w:t>December 10, 2014</w:t>
     </w:r>
     <w:r>
       <w:rPr>
@@ -6203,20 +6680,7 @@
         <w:rFonts w:asciiTheme="minorHAnsi" w:hAnsiTheme="minorHAnsi"/>
       </w:rPr>
       <w:tab/>
-    </w:r>
-    <w:proofErr w:type="spellStart"/>
-    <w:r>
-      <w:rPr>
-        <w:rFonts w:asciiTheme="minorHAnsi" w:hAnsiTheme="minorHAnsi"/>
-      </w:rPr>
-      <w:t>Pag</w:t>
-    </w:r>
-    <w:proofErr w:type="spellEnd"/>
-    <w:r>
-      <w:rPr>
-        <w:rFonts w:asciiTheme="minorHAnsi" w:hAnsiTheme="minorHAnsi"/>
-      </w:rPr>
-      <w:t xml:space="preserve">e </w:t>
+      <w:t xml:space="preserve">Page </w:t>
     </w:r>
     <w:r>
       <w:rPr>
@@ -6241,7 +6705,7 @@
         <w:rFonts w:asciiTheme="minorHAnsi" w:hAnsiTheme="minorHAnsi"/>
         <w:noProof/>
       </w:rPr>
-      <w:t>8</w:t>
+      <w:t>2</w:t>
     </w:r>
     <w:r>
       <w:rPr>
@@ -6854,6 +7318,97 @@
     </w:lvl>
   </w:abstractNum>
   <w:abstractNum w:abstractNumId="3">
+    <w:nsid w:val="0E7A2269"/>
+    <w:multiLevelType w:val="hybridMultilevel"/>
+    <w:tmpl w:val="210C259A"/>
+    <w:lvl w:ilvl="0" w:tplc="0FDE1E62">
+      <w:start w:val="1"/>
+      <w:numFmt w:val="decimal"/>
+      <w:lvlText w:val="%1)"/>
+      <w:lvlJc w:val="left"/>
+      <w:pPr>
+        <w:ind w:left="120" w:hanging="480"/>
+      </w:pPr>
+      <w:rPr>
+        <w:rFonts w:ascii="Calibri" w:hAnsi="Calibri" w:hint="default"/>
+        <w:color w:val="1F497D"/>
+        <w:sz w:val="20"/>
+      </w:rPr>
+    </w:lvl>
+    <w:lvl w:ilvl="1" w:tplc="04090019" w:tentative="1">
+      <w:start w:val="1"/>
+      <w:numFmt w:val="lowerLetter"/>
+      <w:lvlText w:val="%2."/>
+      <w:lvlJc w:val="left"/>
+      <w:pPr>
+        <w:ind w:left="720" w:hanging="360"/>
+      </w:pPr>
+    </w:lvl>
+    <w:lvl w:ilvl="2" w:tplc="0409001B" w:tentative="1">
+      <w:start w:val="1"/>
+      <w:numFmt w:val="lowerRoman"/>
+      <w:lvlText w:val="%3."/>
+      <w:lvlJc w:val="right"/>
+      <w:pPr>
+        <w:ind w:left="1440" w:hanging="180"/>
+      </w:pPr>
+    </w:lvl>
+    <w:lvl w:ilvl="3" w:tplc="0409000F" w:tentative="1">
+      <w:start w:val="1"/>
+      <w:numFmt w:val="decimal"/>
+      <w:lvlText w:val="%4."/>
+      <w:lvlJc w:val="left"/>
+      <w:pPr>
+        <w:ind w:left="2160" w:hanging="360"/>
+      </w:pPr>
+    </w:lvl>
+    <w:lvl w:ilvl="4" w:tplc="04090019" w:tentative="1">
+      <w:start w:val="1"/>
+      <w:numFmt w:val="lowerLetter"/>
+      <w:lvlText w:val="%5."/>
+      <w:lvlJc w:val="left"/>
+      <w:pPr>
+        <w:ind w:left="2880" w:hanging="360"/>
+      </w:pPr>
+    </w:lvl>
+    <w:lvl w:ilvl="5" w:tplc="0409001B" w:tentative="1">
+      <w:start w:val="1"/>
+      <w:numFmt w:val="lowerRoman"/>
+      <w:lvlText w:val="%6."/>
+      <w:lvlJc w:val="right"/>
+      <w:pPr>
+        <w:ind w:left="3600" w:hanging="180"/>
+      </w:pPr>
+    </w:lvl>
+    <w:lvl w:ilvl="6" w:tplc="0409000F" w:tentative="1">
+      <w:start w:val="1"/>
+      <w:numFmt w:val="decimal"/>
+      <w:lvlText w:val="%7."/>
+      <w:lvlJc w:val="left"/>
+      <w:pPr>
+        <w:ind w:left="4320" w:hanging="360"/>
+      </w:pPr>
+    </w:lvl>
+    <w:lvl w:ilvl="7" w:tplc="04090019" w:tentative="1">
+      <w:start w:val="1"/>
+      <w:numFmt w:val="lowerLetter"/>
+      <w:lvlText w:val="%8."/>
+      <w:lvlJc w:val="left"/>
+      <w:pPr>
+        <w:ind w:left="5040" w:hanging="360"/>
+      </w:pPr>
+    </w:lvl>
+    <w:lvl w:ilvl="8" w:tplc="0409001B" w:tentative="1">
+      <w:start w:val="1"/>
+      <w:numFmt w:val="lowerRoman"/>
+      <w:lvlText w:val="%9."/>
+      <w:lvlJc w:val="right"/>
+      <w:pPr>
+        <w:ind w:left="5760" w:hanging="180"/>
+      </w:pPr>
+    </w:lvl>
+  </w:abstractNum>
+  <w:abstractNum w:abstractNumId="4">
     <w:nsid w:val="133457F2"/>
     <w:multiLevelType w:val="hybridMultilevel"/>
     <w:tmpl w:val="0B6CAE4C"/>
@@ -6966,7 +7521,7 @@
       </w:rPr>
     </w:lvl>
   </w:abstractNum>
-  <w:abstractNum w:abstractNumId="4">
+  <w:abstractNum w:abstractNumId="5">
     <w:nsid w:val="15200FC2"/>
     <w:multiLevelType w:val="hybridMultilevel"/>
     <w:tmpl w:val="09FE9D24"/>
@@ -7079,7 +7634,7 @@
       </w:rPr>
     </w:lvl>
   </w:abstractNum>
-  <w:abstractNum w:abstractNumId="5">
+  <w:abstractNum w:abstractNumId="6">
     <w:nsid w:val="15910347"/>
     <w:multiLevelType w:val="hybridMultilevel"/>
     <w:tmpl w:val="A76A0A52"/>
@@ -7165,7 +7720,7 @@
       </w:pPr>
     </w:lvl>
   </w:abstractNum>
-  <w:abstractNum w:abstractNumId="6">
+  <w:abstractNum w:abstractNumId="7">
     <w:nsid w:val="18326621"/>
     <w:multiLevelType w:val="hybridMultilevel"/>
     <w:tmpl w:val="84F2D652"/>
@@ -7278,7 +7833,7 @@
       </w:rPr>
     </w:lvl>
   </w:abstractNum>
-  <w:abstractNum w:abstractNumId="7">
+  <w:abstractNum w:abstractNumId="8">
     <w:nsid w:val="18AA5591"/>
     <w:multiLevelType w:val="hybridMultilevel"/>
     <w:tmpl w:val="CA12B20A"/>
@@ -7391,7 +7946,7 @@
       </w:rPr>
     </w:lvl>
   </w:abstractNum>
-  <w:abstractNum w:abstractNumId="8">
+  <w:abstractNum w:abstractNumId="9">
     <w:nsid w:val="1B204071"/>
     <w:multiLevelType w:val="hybridMultilevel"/>
     <w:tmpl w:val="C4C07704"/>
@@ -7504,7 +8059,7 @@
       </w:rPr>
     </w:lvl>
   </w:abstractNum>
-  <w:abstractNum w:abstractNumId="9">
+  <w:abstractNum w:abstractNumId="10">
     <w:nsid w:val="213E0D63"/>
     <w:multiLevelType w:val="multilevel"/>
     <w:tmpl w:val="0409001D"/>
@@ -7590,7 +8145,7 @@
       </w:pPr>
     </w:lvl>
   </w:abstractNum>
-  <w:abstractNum w:abstractNumId="10">
+  <w:abstractNum w:abstractNumId="11">
     <w:nsid w:val="23856813"/>
     <w:multiLevelType w:val="hybridMultilevel"/>
     <w:tmpl w:val="F5A086BE"/>
@@ -7702,7 +8257,7 @@
       </w:rPr>
     </w:lvl>
   </w:abstractNum>
-  <w:abstractNum w:abstractNumId="11">
+  <w:abstractNum w:abstractNumId="12">
     <w:nsid w:val="249F306C"/>
     <w:multiLevelType w:val="hybridMultilevel"/>
     <w:tmpl w:val="CD0AA3D2"/>
@@ -7815,7 +8370,7 @@
       </w:rPr>
     </w:lvl>
   </w:abstractNum>
-  <w:abstractNum w:abstractNumId="12">
+  <w:abstractNum w:abstractNumId="13">
     <w:nsid w:val="2CA72F7F"/>
     <w:multiLevelType w:val="multilevel"/>
     <w:tmpl w:val="C374B6EE"/>
@@ -7932,7 +8487,7 @@
       </w:pPr>
     </w:lvl>
   </w:abstractNum>
-  <w:abstractNum w:abstractNumId="13">
+  <w:abstractNum w:abstractNumId="14">
     <w:nsid w:val="305E4A5E"/>
     <w:multiLevelType w:val="hybridMultilevel"/>
     <w:tmpl w:val="B34AB972"/>
@@ -8022,7 +8577,7 @@
       </w:pPr>
     </w:lvl>
   </w:abstractNum>
-  <w:abstractNum w:abstractNumId="14">
+  <w:abstractNum w:abstractNumId="15">
     <w:nsid w:val="322F6226"/>
     <w:multiLevelType w:val="hybridMultilevel"/>
     <w:tmpl w:val="1728B38C"/>
@@ -8135,7 +8690,98 @@
       </w:rPr>
     </w:lvl>
   </w:abstractNum>
-  <w:abstractNum w:abstractNumId="15">
+  <w:abstractNum w:abstractNumId="16">
+    <w:nsid w:val="374F11EA"/>
+    <w:multiLevelType w:val="hybridMultilevel"/>
+    <w:tmpl w:val="CB9E05D4"/>
+    <w:lvl w:ilvl="0" w:tplc="0FDE1E62">
+      <w:start w:val="1"/>
+      <w:numFmt w:val="decimal"/>
+      <w:lvlText w:val="%1)"/>
+      <w:lvlJc w:val="left"/>
+      <w:pPr>
+        <w:ind w:left="-240" w:hanging="480"/>
+      </w:pPr>
+      <w:rPr>
+        <w:rFonts w:ascii="Calibri" w:hAnsi="Calibri" w:hint="default"/>
+        <w:color w:val="1F497D"/>
+        <w:sz w:val="20"/>
+      </w:rPr>
+    </w:lvl>
+    <w:lvl w:ilvl="1" w:tplc="04090019" w:tentative="1">
+      <w:start w:val="1"/>
+      <w:numFmt w:val="lowerLetter"/>
+      <w:lvlText w:val="%2."/>
+      <w:lvlJc w:val="left"/>
+      <w:pPr>
+        <w:ind w:left="1080" w:hanging="360"/>
+      </w:pPr>
+    </w:lvl>
+    <w:lvl w:ilvl="2" w:tplc="0409001B" w:tentative="1">
+      <w:start w:val="1"/>
+      <w:numFmt w:val="lowerRoman"/>
+      <w:lvlText w:val="%3."/>
+      <w:lvlJc w:val="right"/>
+      <w:pPr>
+        <w:ind w:left="1800" w:hanging="180"/>
+      </w:pPr>
+    </w:lvl>
+    <w:lvl w:ilvl="3" w:tplc="0409000F" w:tentative="1">
+      <w:start w:val="1"/>
+      <w:numFmt w:val="decimal"/>
+      <w:lvlText w:val="%4."/>
+      <w:lvlJc w:val="left"/>
+      <w:pPr>
+        <w:ind w:left="2520" w:hanging="360"/>
+      </w:pPr>
+    </w:lvl>
+    <w:lvl w:ilvl="4" w:tplc="04090019" w:tentative="1">
+      <w:start w:val="1"/>
+      <w:numFmt w:val="lowerLetter"/>
+      <w:lvlText w:val="%5."/>
+      <w:lvlJc w:val="left"/>
+      <w:pPr>
+        <w:ind w:left="3240" w:hanging="360"/>
+      </w:pPr>
+    </w:lvl>
+    <w:lvl w:ilvl="5" w:tplc="0409001B" w:tentative="1">
+      <w:start w:val="1"/>
+      <w:numFmt w:val="lowerRoman"/>
+      <w:lvlText w:val="%6."/>
+      <w:lvlJc w:val="right"/>
+      <w:pPr>
+        <w:ind w:left="3960" w:hanging="180"/>
+      </w:pPr>
+    </w:lvl>
+    <w:lvl w:ilvl="6" w:tplc="0409000F" w:tentative="1">
+      <w:start w:val="1"/>
+      <w:numFmt w:val="decimal"/>
+      <w:lvlText w:val="%7."/>
+      <w:lvlJc w:val="left"/>
+      <w:pPr>
+        <w:ind w:left="4680" w:hanging="360"/>
+      </w:pPr>
+    </w:lvl>
+    <w:lvl w:ilvl="7" w:tplc="04090019" w:tentative="1">
+      <w:start w:val="1"/>
+      <w:numFmt w:val="lowerLetter"/>
+      <w:lvlText w:val="%8."/>
+      <w:lvlJc w:val="left"/>
+      <w:pPr>
+        <w:ind w:left="5400" w:hanging="360"/>
+      </w:pPr>
+    </w:lvl>
+    <w:lvl w:ilvl="8" w:tplc="0409001B" w:tentative="1">
+      <w:start w:val="1"/>
+      <w:numFmt w:val="lowerRoman"/>
+      <w:lvlText w:val="%9."/>
+      <w:lvlJc w:val="right"/>
+      <w:pPr>
+        <w:ind w:left="6120" w:hanging="180"/>
+      </w:pPr>
+    </w:lvl>
+  </w:abstractNum>
+  <w:abstractNum w:abstractNumId="17">
     <w:nsid w:val="3E16129D"/>
     <w:multiLevelType w:val="hybridMultilevel"/>
     <w:tmpl w:val="8A426B1E"/>
@@ -8248,7 +8894,7 @@
       </w:rPr>
     </w:lvl>
   </w:abstractNum>
-  <w:abstractNum w:abstractNumId="16">
+  <w:abstractNum w:abstractNumId="18">
     <w:nsid w:val="3EBC02B8"/>
     <w:multiLevelType w:val="hybridMultilevel"/>
     <w:tmpl w:val="D3DE9498"/>
@@ -8361,7 +9007,7 @@
       </w:rPr>
     </w:lvl>
   </w:abstractNum>
-  <w:abstractNum w:abstractNumId="17">
+  <w:abstractNum w:abstractNumId="19">
     <w:nsid w:val="3F61352B"/>
     <w:multiLevelType w:val="hybridMultilevel"/>
     <w:tmpl w:val="AB6CCC4C"/>
@@ -8474,7 +9120,7 @@
       </w:rPr>
     </w:lvl>
   </w:abstractNum>
-  <w:abstractNum w:abstractNumId="18">
+  <w:abstractNum w:abstractNumId="20">
     <w:nsid w:val="3FB842AC"/>
     <w:multiLevelType w:val="hybridMultilevel"/>
     <w:tmpl w:val="E15C03BA"/>
@@ -8587,7 +9233,7 @@
       </w:rPr>
     </w:lvl>
   </w:abstractNum>
-  <w:abstractNum w:abstractNumId="19">
+  <w:abstractNum w:abstractNumId="21">
     <w:nsid w:val="44FE07C8"/>
     <w:multiLevelType w:val="hybridMultilevel"/>
     <w:tmpl w:val="C202664C"/>
@@ -8702,7 +9348,7 @@
       </w:pPr>
     </w:lvl>
   </w:abstractNum>
-  <w:abstractNum w:abstractNumId="20">
+  <w:abstractNum w:abstractNumId="22">
     <w:nsid w:val="50477AAE"/>
     <w:multiLevelType w:val="hybridMultilevel"/>
     <w:tmpl w:val="93C8C9FA"/>
@@ -8815,7 +9461,7 @@
       </w:rPr>
     </w:lvl>
   </w:abstractNum>
-  <w:abstractNum w:abstractNumId="21">
+  <w:abstractNum w:abstractNumId="23">
     <w:nsid w:val="50FF1D9D"/>
     <w:multiLevelType w:val="hybridMultilevel"/>
     <w:tmpl w:val="7DD4ADD0"/>
@@ -8928,10 +9574,10 @@
       </w:rPr>
     </w:lvl>
   </w:abstractNum>
-  <w:abstractNum w:abstractNumId="22">
+  <w:abstractNum w:abstractNumId="24">
     <w:nsid w:val="62731739"/>
     <w:multiLevelType w:val="hybridMultilevel"/>
-    <w:tmpl w:val="E538323E"/>
+    <w:tmpl w:val="CA0CAFB6"/>
     <w:lvl w:ilvl="0" w:tplc="A2FABEF8">
       <w:start w:val="1"/>
       <w:numFmt w:val="decimal"/>
@@ -9043,7 +9689,7 @@
       </w:pPr>
     </w:lvl>
   </w:abstractNum>
-  <w:abstractNum w:abstractNumId="23">
+  <w:abstractNum w:abstractNumId="25">
     <w:nsid w:val="66CE486C"/>
     <w:multiLevelType w:val="hybridMultilevel"/>
     <w:tmpl w:val="33F6B718"/>
@@ -9156,7 +9802,7 @@
       </w:rPr>
     </w:lvl>
   </w:abstractNum>
-  <w:abstractNum w:abstractNumId="24">
+  <w:abstractNum w:abstractNumId="26">
     <w:nsid w:val="6C5D6E81"/>
     <w:multiLevelType w:val="hybridMultilevel"/>
     <w:tmpl w:val="DC2E5970"/>
@@ -9269,7 +9915,7 @@
       </w:rPr>
     </w:lvl>
   </w:abstractNum>
-  <w:abstractNum w:abstractNumId="25">
+  <w:abstractNum w:abstractNumId="27">
     <w:nsid w:val="70FE11A1"/>
     <w:multiLevelType w:val="hybridMultilevel"/>
     <w:tmpl w:val="EA8CA648"/>
@@ -9382,7 +10028,7 @@
       </w:rPr>
     </w:lvl>
   </w:abstractNum>
-  <w:abstractNum w:abstractNumId="26">
+  <w:abstractNum w:abstractNumId="28">
     <w:nsid w:val="76922076"/>
     <w:multiLevelType w:val="hybridMultilevel"/>
     <w:tmpl w:val="B34AB972"/>
@@ -9472,7 +10118,7 @@
       </w:pPr>
     </w:lvl>
   </w:abstractNum>
-  <w:abstractNum w:abstractNumId="27">
+  <w:abstractNum w:abstractNumId="29">
     <w:nsid w:val="7A706B20"/>
     <w:multiLevelType w:val="hybridMultilevel"/>
     <w:tmpl w:val="EBF81660"/>
@@ -9559,31 +10205,31 @@
     </w:lvl>
   </w:abstractNum>
   <w:num w:numId="1">
-    <w:abstractNumId w:val="12"/>
+    <w:abstractNumId w:val="13"/>
   </w:num>
   <w:num w:numId="2">
-    <w:abstractNumId w:val="19"/>
+    <w:abstractNumId w:val="21"/>
   </w:num>
   <w:num w:numId="3">
+    <w:abstractNumId w:val="14"/>
+  </w:num>
+  <w:num w:numId="4">
     <w:abstractNumId w:val="13"/>
   </w:num>
-  <w:num w:numId="4">
-    <w:abstractNumId w:val="12"/>
-  </w:num>
   <w:num w:numId="5">
-    <w:abstractNumId w:val="22"/>
+    <w:abstractNumId w:val="24"/>
   </w:num>
   <w:num w:numId="6">
+    <w:abstractNumId w:val="28"/>
+  </w:num>
+  <w:num w:numId="7">
     <w:abstractNumId w:val="26"/>
   </w:num>
-  <w:num w:numId="7">
-    <w:abstractNumId w:val="24"/>
-  </w:num>
   <w:num w:numId="8">
-    <w:abstractNumId w:val="27"/>
+    <w:abstractNumId w:val="29"/>
   </w:num>
   <w:num w:numId="9">
-    <w:abstractNumId w:val="12"/>
+    <w:abstractNumId w:val="13"/>
     <w:lvlOverride w:ilvl="0">
       <w:startOverride w:val="3"/>
     </w:lvlOverride>
@@ -9598,10 +10244,10 @@
     </w:lvlOverride>
   </w:num>
   <w:num w:numId="10">
-    <w:abstractNumId w:val="12"/>
+    <w:abstractNumId w:val="13"/>
   </w:num>
   <w:num w:numId="11">
-    <w:abstractNumId w:val="12"/>
+    <w:abstractNumId w:val="13"/>
     <w:lvlOverride w:ilvl="0">
       <w:startOverride w:val="3"/>
     </w:lvlOverride>
@@ -9616,7 +10262,7 @@
     </w:lvlOverride>
   </w:num>
   <w:num w:numId="12">
-    <w:abstractNumId w:val="12"/>
+    <w:abstractNumId w:val="13"/>
     <w:lvlOverride w:ilvl="0">
       <w:startOverride w:val="3"/>
     </w:lvlOverride>
@@ -9631,40 +10277,40 @@
     </w:lvlOverride>
   </w:num>
   <w:num w:numId="13">
-    <w:abstractNumId w:val="9"/>
+    <w:abstractNumId w:val="10"/>
   </w:num>
   <w:num w:numId="14">
-    <w:abstractNumId w:val="3"/>
+    <w:abstractNumId w:val="4"/>
   </w:num>
   <w:num w:numId="15">
     <w:abstractNumId w:val="2"/>
   </w:num>
   <w:num w:numId="16">
+    <w:abstractNumId w:val="19"/>
+  </w:num>
+  <w:num w:numId="17">
+    <w:abstractNumId w:val="9"/>
+  </w:num>
+  <w:num w:numId="18">
     <w:abstractNumId w:val="17"/>
   </w:num>
-  <w:num w:numId="17">
+  <w:num w:numId="19">
+    <w:abstractNumId w:val="20"/>
+  </w:num>
+  <w:num w:numId="20">
+    <w:abstractNumId w:val="23"/>
+  </w:num>
+  <w:num w:numId="21">
+    <w:abstractNumId w:val="18"/>
+  </w:num>
+  <w:num w:numId="22">
     <w:abstractNumId w:val="8"/>
   </w:num>
-  <w:num w:numId="18">
-    <w:abstractNumId w:val="15"/>
-  </w:num>
-  <w:num w:numId="19">
-    <w:abstractNumId w:val="18"/>
-  </w:num>
-  <w:num w:numId="20">
-    <w:abstractNumId w:val="21"/>
-  </w:num>
-  <w:num w:numId="21">
-    <w:abstractNumId w:val="16"/>
-  </w:num>
-  <w:num w:numId="22">
-    <w:abstractNumId w:val="7"/>
-  </w:num>
   <w:num w:numId="23">
-    <w:abstractNumId w:val="4"/>
+    <w:abstractNumId w:val="5"/>
   </w:num>
   <w:num w:numId="24">
-    <w:abstractNumId w:val="5"/>
+    <w:abstractNumId w:val="6"/>
     <w:lvlOverride w:ilvl="0">
       <w:startOverride w:val="1"/>
     </w:lvlOverride>
@@ -9694,34 +10340,40 @@
     </w:lvlOverride>
   </w:num>
   <w:num w:numId="25">
-    <w:abstractNumId w:val="5"/>
+    <w:abstractNumId w:val="6"/>
   </w:num>
   <w:num w:numId="26">
     <w:abstractNumId w:val="1"/>
   </w:num>
   <w:num w:numId="27">
-    <w:abstractNumId w:val="6"/>
+    <w:abstractNumId w:val="7"/>
   </w:num>
   <w:num w:numId="28">
     <w:abstractNumId w:val="0"/>
   </w:num>
   <w:num w:numId="29">
-    <w:abstractNumId w:val="10"/>
+    <w:abstractNumId w:val="11"/>
   </w:num>
   <w:num w:numId="30">
-    <w:abstractNumId w:val="11"/>
+    <w:abstractNumId w:val="12"/>
   </w:num>
   <w:num w:numId="31">
-    <w:abstractNumId w:val="23"/>
+    <w:abstractNumId w:val="25"/>
   </w:num>
   <w:num w:numId="32">
-    <w:abstractNumId w:val="25"/>
+    <w:abstractNumId w:val="27"/>
   </w:num>
   <w:num w:numId="33">
-    <w:abstractNumId w:val="14"/>
+    <w:abstractNumId w:val="15"/>
   </w:num>
   <w:num w:numId="34">
-    <w:abstractNumId w:val="20"/>
+    <w:abstractNumId w:val="22"/>
+  </w:num>
+  <w:num w:numId="35">
+    <w:abstractNumId w:val="3"/>
+  </w:num>
+  <w:num w:numId="36">
+    <w:abstractNumId w:val="16"/>
   </w:num>
   <w:numIdMacAtCleanup w:val="7"/>
 </w:numbering>
@@ -10633,556 +11285,6 @@
 </w:styles>
 </file>
 
-<file path=word/glossary/document.xml><?xml version="1.0" encoding="utf-8"?>
-<w:glossaryDocument xmlns:wpc="http://schemas.microsoft.com/office/word/2010/wordprocessingCanvas" xmlns:mc="http://schemas.openxmlformats.org/markup-compatibility/2006" xmlns:o="urn:schemas-microsoft-com:office:office" xmlns:r="http://schemas.openxmlformats.org/officeDocument/2006/relationships" xmlns:m="http://schemas.openxmlformats.org/officeDocument/2006/math" xmlns:v="urn:schemas-microsoft-com:vml" xmlns:wp14="http://schemas.microsoft.com/office/word/2010/wordprocessingDrawing" xmlns:wp="http://schemas.openxmlformats.org/drawingml/2006/wordprocessingDrawing" xmlns:w10="urn:schemas-microsoft-com:office:word" xmlns:w="http://schemas.openxmlformats.org/wordprocessingml/2006/main" xmlns:w14="http://schemas.microsoft.com/office/word/2010/wordml" xmlns:w15="http://schemas.microsoft.com/office/word/2012/wordml" xmlns:wpg="http://schemas.microsoft.com/office/word/2010/wordprocessingGroup" xmlns:wpi="http://schemas.microsoft.com/office/word/2010/wordprocessingInk" xmlns:wne="http://schemas.microsoft.com/office/word/2006/wordml" xmlns:wps="http://schemas.microsoft.com/office/word/2010/wordprocessingShape" mc:Ignorable="w14 w15 wp14"/>
-</file>
-
-<file path=word/glossary/fontTable.xml><?xml version="1.0" encoding="utf-8"?>
-<w:fonts xmlns:mc="http://schemas.openxmlformats.org/markup-compatibility/2006" xmlns:r="http://schemas.openxmlformats.org/officeDocument/2006/relationships" xmlns:w="http://schemas.openxmlformats.org/wordprocessingml/2006/main" xmlns:w14="http://schemas.microsoft.com/office/word/2010/wordml" xmlns:w15="http://schemas.microsoft.com/office/word/2012/wordml" mc:Ignorable="w14 w15">
-  <w:font w:name="Symbol">
-    <w:panose1 w:val="05050102010706020507"/>
-    <w:charset w:val="02"/>
-    <w:family w:val="roman"/>
-    <w:pitch w:val="variable"/>
-    <w:sig w:usb0="00000000" w:usb1="10000000" w:usb2="00000000" w:usb3="00000000" w:csb0="80000000" w:csb1="00000000"/>
-  </w:font>
-  <w:font w:name="Times New Roman">
-    <w:panose1 w:val="02020603050405020304"/>
-    <w:charset w:val="00"/>
-    <w:family w:val="roman"/>
-    <w:pitch w:val="variable"/>
-    <w:sig w:usb0="E0002AFF" w:usb1="C0007841" w:usb2="00000009" w:usb3="00000000" w:csb0="000001FF" w:csb1="00000000"/>
-  </w:font>
-  <w:font w:name="Courier New">
-    <w:panose1 w:val="02070309020205020404"/>
-    <w:charset w:val="00"/>
-    <w:family w:val="modern"/>
-    <w:pitch w:val="fixed"/>
-    <w:sig w:usb0="E0002AFF" w:usb1="C0007843" w:usb2="00000009" w:usb3="00000000" w:csb0="000001FF" w:csb1="00000000"/>
-  </w:font>
-  <w:font w:name="Wingdings">
-    <w:panose1 w:val="05000000000000000000"/>
-    <w:charset w:val="02"/>
-    <w:family w:val="auto"/>
-    <w:pitch w:val="variable"/>
-    <w:sig w:usb0="00000000" w:usb1="10000000" w:usb2="00000000" w:usb3="00000000" w:csb0="80000000" w:csb1="00000000"/>
-  </w:font>
-  <w:font w:name="Calibri">
-    <w:panose1 w:val="020F0502020204030204"/>
-    <w:charset w:val="00"/>
-    <w:family w:val="swiss"/>
-    <w:pitch w:val="variable"/>
-    <w:sig w:usb0="E00002FF" w:usb1="4000ACFF" w:usb2="00000001" w:usb3="00000000" w:csb0="0000019F" w:csb1="00000000"/>
-  </w:font>
-  <w:font w:name="Arial">
-    <w:panose1 w:val="020B0604020202020204"/>
-    <w:charset w:val="00"/>
-    <w:family w:val="swiss"/>
-    <w:pitch w:val="variable"/>
-    <w:sig w:usb0="E0002AFF" w:usb1="C0007843" w:usb2="00000009" w:usb3="00000000" w:csb0="000001FF" w:csb1="00000000"/>
-  </w:font>
-  <w:font w:name="Tahoma">
-    <w:panose1 w:val="020B0604030504040204"/>
-    <w:charset w:val="00"/>
-    <w:family w:val="swiss"/>
-    <w:pitch w:val="variable"/>
-    <w:sig w:usb0="E1002EFF" w:usb1="C000605B" w:usb2="00000029" w:usb3="00000000" w:csb0="000101FF" w:csb1="00000000"/>
-  </w:font>
-  <w:font w:name="Cambria">
-    <w:panose1 w:val="02040503050406030204"/>
-    <w:charset w:val="00"/>
-    <w:family w:val="roman"/>
-    <w:pitch w:val="variable"/>
-    <w:sig w:usb0="E00002FF" w:usb1="400004FF" w:usb2="00000000" w:usb3="00000000" w:csb0="0000019F" w:csb1="00000000"/>
-  </w:font>
-  <w:font w:name="Calibri Light">
-    <w:panose1 w:val="020F0302020204030204"/>
-    <w:charset w:val="00"/>
-    <w:family w:val="swiss"/>
-    <w:pitch w:val="variable"/>
-    <w:sig w:usb0="A00002EF" w:usb1="4000207B" w:usb2="00000000" w:usb3="00000000" w:csb0="0000019F" w:csb1="00000000"/>
-  </w:font>
-</w:fonts>
-</file>
-
-<file path=word/glossary/settings.xml><?xml version="1.0" encoding="utf-8"?>
-<w:settings xmlns:mc="http://schemas.openxmlformats.org/markup-compatibility/2006" xmlns:o="urn:schemas-microsoft-com:office:office" xmlns:r="http://schemas.openxmlformats.org/officeDocument/2006/relationships" xmlns:m="http://schemas.openxmlformats.org/officeDocument/2006/math" xmlns:v="urn:schemas-microsoft-com:vml" xmlns:w10="urn:schemas-microsoft-com:office:word" xmlns:w="http://schemas.openxmlformats.org/wordprocessingml/2006/main" xmlns:w14="http://schemas.microsoft.com/office/word/2010/wordml" xmlns:w15="http://schemas.microsoft.com/office/word/2012/wordml" xmlns:sl="http://schemas.openxmlformats.org/schemaLibrary/2006/main" mc:Ignorable="w14 w15">
-  <w:view w:val="normal"/>
-  <w:defaultTabStop w:val="720"/>
-  <w:characterSpacingControl w:val="doNotCompress"/>
-  <w:compat>
-    <w:useFELayout/>
-    <w:compatSetting w:name="compatibilityMode" w:uri="http://schemas.microsoft.com/office/word" w:val="15"/>
-    <w:compatSetting w:name="overrideTableStyleFontSizeAndJustification" w:uri="http://schemas.microsoft.com/office/word" w:val="1"/>
-    <w:compatSetting w:name="enableOpenTypeFeatures" w:uri="http://schemas.microsoft.com/office/word" w:val="1"/>
-    <w:compatSetting w:name="doNotFlipMirrorIndents" w:uri="http://schemas.microsoft.com/office/word" w:val="1"/>
-    <w:compatSetting w:name="differentiateMultirowTableHeaders" w:uri="http://schemas.microsoft.com/office/word" w:val="1"/>
-  </w:compat>
-  <w:rsids>
-    <w:rsidRoot w:val="00901FC9"/>
-    <w:rsid w:val="004164C9"/>
-    <w:rsid w:val="00901FC9"/>
-  </w:rsids>
-  <m:mathPr>
-    <m:mathFont m:val="Cambria Math"/>
-    <m:brkBin m:val="before"/>
-    <m:brkBinSub m:val="--"/>
-    <m:smallFrac m:val="0"/>
-    <m:dispDef/>
-    <m:lMargin m:val="0"/>
-    <m:rMargin m:val="0"/>
-    <m:defJc m:val="centerGroup"/>
-    <m:wrapIndent m:val="1440"/>
-    <m:intLim m:val="subSup"/>
-    <m:naryLim m:val="undOvr"/>
-  </m:mathPr>
-  <w:themeFontLang w:val="en-US"/>
-  <w:clrSchemeMapping w:bg1="light1" w:t1="dark1" w:bg2="light2" w:t2="dark2" w:accent1="accent1" w:accent2="accent2" w:accent3="accent3" w:accent4="accent4" w:accent5="accent5" w:accent6="accent6" w:hyperlink="hyperlink" w:followedHyperlink="followedHyperlink"/>
-  <w:decimalSymbol w:val="."/>
-  <w:listSeparator w:val=","/>
-  <w15:chartTrackingRefBased/>
-</w:settings>
-</file>
-
-<file path=word/glossary/styles.xml><?xml version="1.0" encoding="utf-8"?>
-<w:styles xmlns:mc="http://schemas.openxmlformats.org/markup-compatibility/2006" xmlns:r="http://schemas.openxmlformats.org/officeDocument/2006/relationships" xmlns:w="http://schemas.openxmlformats.org/wordprocessingml/2006/main" xmlns:w14="http://schemas.microsoft.com/office/word/2010/wordml" xmlns:w15="http://schemas.microsoft.com/office/word/2012/wordml" mc:Ignorable="w14 w15">
-  <w:docDefaults>
-    <w:rPrDefault>
-      <w:rPr>
-        <w:rFonts w:asciiTheme="minorHAnsi" w:eastAsiaTheme="minorEastAsia" w:hAnsiTheme="minorHAnsi" w:cstheme="minorBidi"/>
-        <w:sz w:val="22"/>
-        <w:szCs w:val="22"/>
-        <w:lang w:val="en-US" w:eastAsia="en-US" w:bidi="ar-SA"/>
-      </w:rPr>
-    </w:rPrDefault>
-    <w:pPrDefault>
-      <w:pPr>
-        <w:spacing w:after="160" w:line="259" w:lineRule="auto"/>
-      </w:pPr>
-    </w:pPrDefault>
-  </w:docDefaults>
-  <w:latentStyles w:defLockedState="0" w:defUIPriority="99" w:defSemiHidden="0" w:defUnhideWhenUsed="0" w:defQFormat="0" w:count="371">
-    <w:lsdException w:name="Normal" w:uiPriority="0" w:qFormat="1"/>
-    <w:lsdException w:name="heading 1" w:uiPriority="9" w:qFormat="1"/>
-    <w:lsdException w:name="heading 2" w:semiHidden="1" w:uiPriority="9" w:unhideWhenUsed="1" w:qFormat="1"/>
-    <w:lsdException w:name="heading 3" w:semiHidden="1" w:uiPriority="9" w:unhideWhenUsed="1" w:qFormat="1"/>
-    <w:lsdException w:name="heading 4" w:semiHidden="1" w:uiPriority="9" w:unhideWhenUsed="1" w:qFormat="1"/>
-    <w:lsdException w:name="heading 5" w:semiHidden="1" w:uiPriority="9" w:unhideWhenUsed="1" w:qFormat="1"/>
-    <w:lsdException w:name="heading 6" w:semiHidden="1" w:uiPriority="9" w:unhideWhenUsed="1" w:qFormat="1"/>
-    <w:lsdException w:name="heading 7" w:semiHidden="1" w:uiPriority="9" w:unhideWhenUsed="1" w:qFormat="1"/>
-    <w:lsdException w:name="heading 8" w:semiHidden="1" w:uiPriority="9" w:unhideWhenUsed="1" w:qFormat="1"/>
-    <w:lsdException w:name="heading 9" w:semiHidden="1" w:uiPriority="9" w:unhideWhenUsed="1" w:qFormat="1"/>
-    <w:lsdException w:name="index 1" w:semiHidden="1" w:unhideWhenUsed="1"/>
-    <w:lsdException w:name="index 2" w:semiHidden="1" w:unhideWhenUsed="1"/>
-    <w:lsdException w:name="index 3" w:semiHidden="1" w:unhideWhenUsed="1"/>
-    <w:lsdException w:name="index 4" w:semiHidden="1" w:unhideWhenUsed="1"/>
-    <w:lsdException w:name="index 5" w:semiHidden="1" w:unhideWhenUsed="1"/>
-    <w:lsdException w:name="index 6" w:semiHidden="1" w:unhideWhenUsed="1"/>
-    <w:lsdException w:name="index 7" w:semiHidden="1" w:unhideWhenUsed="1"/>
-    <w:lsdException w:name="index 8" w:semiHidden="1" w:unhideWhenUsed="1"/>
-    <w:lsdException w:name="index 9" w:semiHidden="1" w:unhideWhenUsed="1"/>
-    <w:lsdException w:name="toc 1" w:semiHidden="1" w:uiPriority="39" w:unhideWhenUsed="1"/>
-    <w:lsdException w:name="toc 2" w:semiHidden="1" w:uiPriority="39" w:unhideWhenUsed="1"/>
-    <w:lsdException w:name="toc 3" w:semiHidden="1" w:uiPriority="39" w:unhideWhenUsed="1"/>
-    <w:lsdException w:name="toc 4" w:semiHidden="1" w:uiPriority="39" w:unhideWhenUsed="1"/>
-    <w:lsdException w:name="toc 5" w:semiHidden="1" w:uiPriority="39" w:unhideWhenUsed="1"/>
-    <w:lsdException w:name="toc 6" w:semiHidden="1" w:uiPriority="39" w:unhideWhenUsed="1"/>
-    <w:lsdException w:name="toc 7" w:semiHidden="1" w:uiPriority="39" w:unhideWhenUsed="1"/>
-    <w:lsdException w:name="toc 8" w:semiHidden="1" w:uiPriority="39" w:unhideWhenUsed="1"/>
-    <w:lsdException w:name="toc 9" w:semiHidden="1" w:uiPriority="39" w:unhideWhenUsed="1"/>
-    <w:lsdException w:name="Normal Indent" w:semiHidden="1" w:unhideWhenUsed="1"/>
-    <w:lsdException w:name="footnote text" w:semiHidden="1" w:unhideWhenUsed="1"/>
-    <w:lsdException w:name="annotation text" w:semiHidden="1" w:unhideWhenUsed="1"/>
-    <w:lsdException w:name="header" w:semiHidden="1" w:unhideWhenUsed="1"/>
-    <w:lsdException w:name="footer" w:semiHidden="1" w:unhideWhenUsed="1"/>
-    <w:lsdException w:name="index heading" w:semiHidden="1" w:unhideWhenUsed="1"/>
-    <w:lsdException w:name="caption" w:semiHidden="1" w:uiPriority="35" w:unhideWhenUsed="1" w:qFormat="1"/>
-    <w:lsdException w:name="table of figures" w:semiHidden="1" w:unhideWhenUsed="1"/>
-    <w:lsdException w:name="envelope address" w:semiHidden="1" w:unhideWhenUsed="1"/>
-    <w:lsdException w:name="envelope return" w:semiHidden="1" w:unhideWhenUsed="1"/>
-    <w:lsdException w:name="footnote reference" w:semiHidden="1" w:unhideWhenUsed="1"/>
-    <w:lsdException w:name="annotation reference" w:semiHidden="1" w:unhideWhenUsed="1"/>
-    <w:lsdException w:name="line number" w:semiHidden="1" w:unhideWhenUsed="1"/>
-    <w:lsdException w:name="page number" w:semiHidden="1" w:unhideWhenUsed="1"/>
-    <w:lsdException w:name="endnote reference" w:semiHidden="1" w:unhideWhenUsed="1"/>
-    <w:lsdException w:name="endnote text" w:semiHidden="1" w:unhideWhenUsed="1"/>
-    <w:lsdException w:name="table of authorities" w:semiHidden="1" w:unhideWhenUsed="1"/>
-    <w:lsdException w:name="macro" w:semiHidden="1" w:unhideWhenUsed="1"/>
-    <w:lsdException w:name="toa heading" w:semiHidden="1" w:unhideWhenUsed="1"/>
-    <w:lsdException w:name="List" w:semiHidden="1" w:unhideWhenUsed="1"/>
-    <w:lsdException w:name="List Bullet" w:semiHidden="1" w:unhideWhenUsed="1"/>
-    <w:lsdException w:name="List Number" w:semiHidden="1" w:unhideWhenUsed="1"/>
-    <w:lsdException w:name="List 2" w:semiHidden="1" w:unhideWhenUsed="1"/>
-    <w:lsdException w:name="List 3" w:semiHidden="1" w:unhideWhenUsed="1"/>
-    <w:lsdException w:name="List 4" w:semiHidden="1" w:unhideWhenUsed="1"/>
-    <w:lsdException w:name="List 5" w:semiHidden="1" w:unhideWhenUsed="1"/>
-    <w:lsdException w:name="List Bullet 2" w:semiHidden="1" w:unhideWhenUsed="1"/>
-    <w:lsdException w:name="List Bullet 3" w:semiHidden="1" w:unhideWhenUsed="1"/>
-    <w:lsdException w:name="List Bullet 4" w:semiHidden="1" w:unhideWhenUsed="1"/>
-    <w:lsdException w:name="List Bullet 5" w:semiHidden="1" w:unhideWhenUsed="1"/>
-    <w:lsdException w:name="List Number 2" w:semiHidden="1" w:unhideWhenUsed="1"/>
-    <w:lsdException w:name="List Number 3" w:semiHidden="1" w:unhideWhenUsed="1"/>
-    <w:lsdException w:name="List Number 4" w:semiHidden="1" w:unhideWhenUsed="1"/>
-    <w:lsdException w:name="List Number 5" w:semiHidden="1" w:unhideWhenUsed="1"/>
-    <w:lsdException w:name="Title" w:uiPriority="10" w:qFormat="1"/>
-    <w:lsdException w:name="Closing" w:semiHidden="1" w:unhideWhenUsed="1"/>
-    <w:lsdException w:name="Signature" w:semiHidden="1" w:unhideWhenUsed="1"/>
-    <w:lsdException w:name="Default Paragraph Font" w:semiHidden="1" w:uiPriority="1" w:unhideWhenUsed="1"/>
-    <w:lsdException w:name="Body Text" w:semiHidden="1" w:unhideWhenUsed="1"/>
-    <w:lsdException w:name="Body Text Indent" w:semiHidden="1" w:unhideWhenUsed="1"/>
-    <w:lsdException w:name="List Continue" w:semiHidden="1" w:unhideWhenUsed="1"/>
-    <w:lsdException w:name="List Continue 2" w:semiHidden="1" w:unhideWhenUsed="1"/>
-    <w:lsdException w:name="List Continue 3" w:semiHidden="1" w:unhideWhenUsed="1"/>
-    <w:lsdException w:name="List Continue 4" w:semiHidden="1" w:unhideWhenUsed="1"/>
-    <w:lsdException w:name="List Continue 5" w:semiHidden="1" w:unhideWhenUsed="1"/>
-    <w:lsdException w:name="Message Header" w:semiHidden="1" w:unhideWhenUsed="1"/>
-    <w:lsdException w:name="Subtitle" w:uiPriority="11" w:qFormat="1"/>
-    <w:lsdException w:name="Salutation" w:semiHidden="1" w:unhideWhenUsed="1"/>
-    <w:lsdException w:name="Date" w:semiHidden="1" w:unhideWhenUsed="1"/>
-    <w:lsdException w:name="Body Text First Indent" w:semiHidden="1" w:unhideWhenUsed="1"/>
-    <w:lsdException w:name="Body Text First Indent 2" w:semiHidden="1" w:unhideWhenUsed="1"/>
-    <w:lsdException w:name="Note Heading" w:semiHidden="1" w:unhideWhenUsed="1"/>
-    <w:lsdException w:name="Body Text 2" w:semiHidden="1" w:unhideWhenUsed="1"/>
-    <w:lsdException w:name="Body Text 3" w:semiHidden="1" w:unhideWhenUsed="1"/>
-    <w:lsdException w:name="Body Text Indent 2" w:semiHidden="1" w:unhideWhenUsed="1"/>
-    <w:lsdException w:name="Body Text Indent 3" w:semiHidden="1" w:unhideWhenUsed="1"/>
-    <w:lsdException w:name="Block Text" w:semiHidden="1" w:unhideWhenUsed="1"/>
-    <w:lsdException w:name="Hyperlink" w:semiHidden="1" w:unhideWhenUsed="1"/>
-    <w:lsdException w:name="FollowedHyperlink" w:semiHidden="1" w:unhideWhenUsed="1"/>
-    <w:lsdException w:name="Strong" w:uiPriority="22" w:qFormat="1"/>
-    <w:lsdException w:name="Emphasis" w:uiPriority="20" w:qFormat="1"/>
-    <w:lsdException w:name="Document Map" w:semiHidden="1" w:unhideWhenUsed="1"/>
-    <w:lsdException w:name="Plain Text" w:semiHidden="1" w:unhideWhenUsed="1"/>
-    <w:lsdException w:name="E-mail Signature" w:semiHidden="1" w:unhideWhenUsed="1"/>
-    <w:lsdException w:name="HTML Top of Form" w:semiHidden="1" w:unhideWhenUsed="1"/>
-    <w:lsdException w:name="HTML Bottom of Form" w:semiHidden="1" w:unhideWhenUsed="1"/>
-    <w:lsdException w:name="Normal (Web)" w:semiHidden="1" w:unhideWhenUsed="1"/>
-    <w:lsdException w:name="HTML Acronym" w:semiHidden="1" w:unhideWhenUsed="1"/>
-    <w:lsdException w:name="HTML Address" w:semiHidden="1" w:unhideWhenUsed="1"/>
-    <w:lsdException w:name="HTML Cite" w:semiHidden="1" w:unhideWhenUsed="1"/>
-    <w:lsdException w:name="HTML Code" w:semiHidden="1" w:unhideWhenUsed="1"/>
-    <w:lsdException w:name="HTML Definition" w:semiHidden="1" w:unhideWhenUsed="1"/>
-    <w:lsdException w:name="HTML Keyboard" w:semiHidden="1" w:unhideWhenUsed="1"/>
-    <w:lsdException w:name="HTML Preformatted" w:semiHidden="1" w:unhideWhenUsed="1"/>
-    <w:lsdException w:name="HTML Sample" w:semiHidden="1" w:unhideWhenUsed="1"/>
-    <w:lsdException w:name="HTML Typewriter" w:semiHidden="1" w:unhideWhenUsed="1"/>
-    <w:lsdException w:name="HTML Variable" w:semiHidden="1" w:unhideWhenUsed="1"/>
-    <w:lsdException w:name="Normal Table" w:semiHidden="1" w:unhideWhenUsed="1"/>
-    <w:lsdException w:name="annotation subject" w:semiHidden="1" w:unhideWhenUsed="1"/>
-    <w:lsdException w:name="No List" w:semiHidden="1" w:unhideWhenUsed="1"/>
-    <w:lsdException w:name="Outline List 1" w:semiHidden="1" w:unhideWhenUsed="1"/>
-    <w:lsdException w:name="Outline List 2" w:semiHidden="1" w:unhideWhenUsed="1"/>
-    <w:lsdException w:name="Outline List 3" w:semiHidden="1" w:unhideWhenUsed="1"/>
-    <w:lsdException w:name="Table Simple 1" w:semiHidden="1" w:unhideWhenUsed="1"/>
-    <w:lsdException w:name="Table Simple 2" w:semiHidden="1" w:unhideWhenUsed="1"/>
-    <w:lsdException w:name="Table Simple 3" w:semiHidden="1" w:unhideWhenUsed="1"/>
-    <w:lsdException w:name="Table Classic 1" w:semiHidden="1" w:unhideWhenUsed="1"/>
-    <w:lsdException w:name="Table Classic 2" w:semiHidden="1" w:unhideWhenUsed="1"/>
-    <w:lsdException w:name="Table Classic 3" w:semiHidden="1" w:unhideWhenUsed="1"/>
-    <w:lsdException w:name="Table Classic 4" w:semiHidden="1" w:unhideWhenUsed="1"/>
-    <w:lsdException w:name="Table Colorful 1" w:semiHidden="1" w:unhideWhenUsed="1"/>
-    <w:lsdException w:name="Table Colorful 2" w:semiHidden="1" w:unhideWhenUsed="1"/>
-    <w:lsdException w:name="Table Colorful 3" w:semiHidden="1" w:unhideWhenUsed="1"/>
-    <w:lsdException w:name="Table Columns 1" w:semiHidden="1" w:unhideWhenUsed="1"/>
-    <w:lsdException w:name="Table Columns 2" w:semiHidden="1" w:unhideWhenUsed="1"/>
-    <w:lsdException w:name="Table Columns 3" w:semiHidden="1" w:unhideWhenUsed="1"/>
-    <w:lsdException w:name="Table Columns 4" w:semiHidden="1" w:unhideWhenUsed="1"/>
-    <w:lsdException w:name="Table Columns 5" w:semiHidden="1" w:unhideWhenUsed="1"/>
-    <w:lsdException w:name="Table Grid 1" w:semiHidden="1" w:unhideWhenUsed="1"/>
-    <w:lsdException w:name="Table Grid 2" w:semiHidden="1" w:unhideWhenUsed="1"/>
-    <w:lsdException w:name="Table Grid 3" w:semiHidden="1" w:unhideWhenUsed="1"/>
-    <w:lsdException w:name="Table Grid 4" w:semiHidden="1" w:unhideWhenUsed="1"/>
-    <w:lsdException w:name="Table Grid 5" w:semiHidden="1" w:unhideWhenUsed="1"/>
-    <w:lsdException w:name="Table Grid 6" w:semiHidden="1" w:unhideWhenUsed="1"/>
-    <w:lsdException w:name="Table Grid 7" w:semiHidden="1" w:unhideWhenUsed="1"/>
-    <w:lsdException w:name="Table Grid 8" w:semiHidden="1" w:unhideWhenUsed="1"/>
-    <w:lsdException w:name="Table List 1" w:semiHidden="1" w:unhideWhenUsed="1"/>
-    <w:lsdException w:name="Table List 2" w:semiHidden="1" w:unhideWhenUsed="1"/>
-    <w:lsdException w:name="Table List 3" w:semiHidden="1" w:unhideWhenUsed="1"/>
-    <w:lsdException w:name="Table List 4" w:semiHidden="1" w:unhideWhenUsed="1"/>
-    <w:lsdException w:name="Table List 5" w:semiHidden="1" w:unhideWhenUsed="1"/>
-    <w:lsdException w:name="Table List 6" w:semiHidden="1" w:unhideWhenUsed="1"/>
-    <w:lsdException w:name="Table List 7" w:semiHidden="1" w:unhideWhenUsed="1"/>
-    <w:lsdException w:name="Table List 8" w:semiHidden="1" w:unhideWhenUsed="1"/>
-    <w:lsdException w:name="Table 3D effects 1" w:semiHidden="1" w:unhideWhenUsed="1"/>
-    <w:lsdException w:name="Table 3D effects 2" w:semiHidden="1" w:unhideWhenUsed="1"/>
-    <w:lsdException w:name="Table 3D effects 3" w:semiHidden="1" w:unhideWhenUsed="1"/>
-    <w:lsdException w:name="Table Contemporary" w:semiHidden="1" w:unhideWhenUsed="1"/>
-    <w:lsdException w:name="Table Elegant" w:semiHidden="1" w:unhideWhenUsed="1"/>
-    <w:lsdException w:name="Table Professional" w:semiHidden="1" w:unhideWhenUsed="1"/>
-    <w:lsdException w:name="Table Subtle 1" w:semiHidden="1" w:unhideWhenUsed="1"/>
-    <w:lsdException w:name="Table Subtle 2" w:semiHidden="1" w:unhideWhenUsed="1"/>
-    <w:lsdException w:name="Table Web 1" w:semiHidden="1" w:unhideWhenUsed="1"/>
-    <w:lsdException w:name="Table Web 2" w:semiHidden="1" w:unhideWhenUsed="1"/>
-    <w:lsdException w:name="Table Web 3" w:semiHidden="1" w:unhideWhenUsed="1"/>
-    <w:lsdException w:name="Balloon Text" w:semiHidden="1" w:unhideWhenUsed="1"/>
-    <w:lsdException w:name="Table Grid" w:uiPriority="39"/>
-    <w:lsdException w:name="Table Theme" w:semiHidden="1" w:unhideWhenUsed="1"/>
-    <w:lsdException w:name="Placeholder Text" w:semiHidden="1"/>
-    <w:lsdException w:name="No Spacing" w:uiPriority="1" w:qFormat="1"/>
-    <w:lsdException w:name="Light Shading" w:uiPriority="60"/>
-    <w:lsdException w:name="Light List" w:uiPriority="61"/>
-    <w:lsdException w:name="Light Grid" w:uiPriority="62"/>
-    <w:lsdException w:name="Medium Shading 1" w:uiPriority="63"/>
-    <w:lsdException w:name="Medium Shading 2" w:uiPriority="64"/>
-    <w:lsdException w:name="Medium List 1" w:uiPriority="65"/>
-    <w:lsdException w:name="Medium List 2" w:uiPriority="66"/>
-    <w:lsdException w:name="Medium Grid 1" w:uiPriority="67"/>
-    <w:lsdException w:name="Medium Grid 2" w:uiPriority="68"/>
-    <w:lsdException w:name="Medium Grid 3" w:uiPriority="69"/>
-    <w:lsdException w:name="Dark List" w:uiPriority="70"/>
-    <w:lsdException w:name="Colorful Shading" w:uiPriority="71"/>
-    <w:lsdException w:name="Colorful List" w:uiPriority="72"/>
-    <w:lsdException w:name="Colorful Grid" w:uiPriority="73"/>
-    <w:lsdException w:name="Light Shading Accent 1" w:uiPriority="60"/>
-    <w:lsdException w:name="Light List Accent 1" w:uiPriority="61"/>
-    <w:lsdException w:name="Light Grid Accent 1" w:uiPriority="62"/>
-    <w:lsdException w:name="Medium Shading 1 Accent 1" w:uiPriority="63"/>
-    <w:lsdException w:name="Medium Shading 2 Accent 1" w:uiPriority="64"/>
-    <w:lsdException w:name="Medium List 1 Accent 1" w:uiPriority="65"/>
-    <w:lsdException w:name="Revision" w:semiHidden="1"/>
-    <w:lsdException w:name="List Paragraph" w:uiPriority="34" w:qFormat="1"/>
-    <w:lsdException w:name="Quote" w:uiPriority="29" w:qFormat="1"/>
-    <w:lsdException w:name="Intense Quote" w:uiPriority="30" w:qFormat="1"/>
-    <w:lsdException w:name="Medium List 2 Accent 1" w:uiPriority="66"/>
-    <w:lsdException w:name="Medium Grid 1 Accent 1" w:uiPriority="67"/>
-    <w:lsdException w:name="Medium Grid 2 Accent 1" w:uiPriority="68"/>
-    <w:lsdException w:name="Medium Grid 3 Accent 1" w:uiPriority="69"/>
-    <w:lsdException w:name="Dark List Accent 1" w:uiPriority="70"/>
-    <w:lsdException w:name="Colorful Shading Accent 1" w:uiPriority="71"/>
-    <w:lsdException w:name="Colorful List Accent 1" w:uiPriority="72"/>
-    <w:lsdException w:name="Colorful Grid Accent 1" w:uiPriority="73"/>
-    <w:lsdException w:name="Light Shading Accent 2" w:uiPriority="60"/>
-    <w:lsdException w:name="Light List Accent 2" w:uiPriority="61"/>
-    <w:lsdException w:name="Light Grid Accent 2" w:uiPriority="62"/>
-    <w:lsdException w:name="Medium Shading 1 Accent 2" w:uiPriority="63"/>
-    <w:lsdException w:name="Medium Shading 2 Accent 2" w:uiPriority="64"/>
-    <w:lsdException w:name="Medium List 1 Accent 2" w:uiPriority="65"/>
-    <w:lsdException w:name="Medium List 2 Accent 2" w:uiPriority="66"/>
-    <w:lsdException w:name="Medium Grid 1 Accent 2" w:uiPriority="67"/>
-    <w:lsdException w:name="Medium Grid 2 Accent 2" w:uiPriority="68"/>
-    <w:lsdException w:name="Medium Grid 3 Accent 2" w:uiPriority="69"/>
-    <w:lsdException w:name="Dark List Accent 2" w:uiPriority="70"/>
-    <w:lsdException w:name="Colorful Shading Accent 2" w:uiPriority="71"/>
-    <w:lsdException w:name="Colorful List Accent 2" w:uiPriority="72"/>
-    <w:lsdException w:name="Colorful Grid Accent 2" w:uiPriority="73"/>
-    <w:lsdException w:name="Light Shading Accent 3" w:uiPriority="60"/>
-    <w:lsdException w:name="Light List Accent 3" w:uiPriority="61"/>
-    <w:lsdException w:name="Light Grid Accent 3" w:uiPriority="62"/>
-    <w:lsdException w:name="Medium Shading 1 Accent 3" w:uiPriority="63"/>
-    <w:lsdException w:name="Medium Shading 2 Accent 3" w:uiPriority="64"/>
-    <w:lsdException w:name="Medium List 1 Accent 3" w:uiPriority="65"/>
-    <w:lsdException w:name="Medium List 2 Accent 3" w:uiPriority="66"/>
-    <w:lsdException w:name="Medium Grid 1 Accent 3" w:uiPriority="67"/>
-    <w:lsdException w:name="Medium Grid 2 Accent 3" w:uiPriority="68"/>
-    <w:lsdException w:name="Medium Grid 3 Accent 3" w:uiPriority="69"/>
-    <w:lsdException w:name="Dark List Accent 3" w:uiPriority="70"/>
-    <w:lsdException w:name="Colorful Shading Accent 3" w:uiPriority="71"/>
-    <w:lsdException w:name="Colorful List Accent 3" w:uiPriority="72"/>
-    <w:lsdException w:name="Colorful Grid Accent 3" w:uiPriority="73"/>
-    <w:lsdException w:name="Light Shading Accent 4" w:uiPriority="60"/>
-    <w:lsdException w:name="Light List Accent 4" w:uiPriority="61"/>
-    <w:lsdException w:name="Light Grid Accent 4" w:uiPriority="62"/>
-    <w:lsdException w:name="Medium Shading 1 Accent 4" w:uiPriority="63"/>
-    <w:lsdException w:name="Medium Shading 2 Accent 4" w:uiPriority="64"/>
-    <w:lsdException w:name="Medium List 1 Accent 4" w:uiPriority="65"/>
-    <w:lsdException w:name="Medium List 2 Accent 4" w:uiPriority="66"/>
-    <w:lsdException w:name="Medium Grid 1 Accent 4" w:uiPriority="67"/>
-    <w:lsdException w:name="Medium Grid 2 Accent 4" w:uiPriority="68"/>
-    <w:lsdException w:name="Medium Grid 3 Accent 4" w:uiPriority="69"/>
-    <w:lsdException w:name="Dark List Accent 4" w:uiPriority="70"/>
-    <w:lsdException w:name="Colorful Shading Accent 4" w:uiPriority="71"/>
-    <w:lsdException w:name="Colorful List Accent 4" w:uiPriority="72"/>
-    <w:lsdException w:name="Colorful Grid Accent 4" w:uiPriority="73"/>
-    <w:lsdException w:name="Light Shading Accent 5" w:uiPriority="60"/>
-    <w:lsdException w:name="Light List Accent 5" w:uiPriority="61"/>
-    <w:lsdException w:name="Light Grid Accent 5" w:uiPriority="62"/>
-    <w:lsdException w:name="Medium Shading 1 Accent 5" w:uiPriority="63"/>
-    <w:lsdException w:name="Medium Shading 2 Accent 5" w:uiPriority="64"/>
-    <w:lsdException w:name="Medium List 1 Accent 5" w:uiPriority="65"/>
-    <w:lsdException w:name="Medium List 2 Accent 5" w:uiPriority="66"/>
-    <w:lsdException w:name="Medium Grid 1 Accent 5" w:uiPriority="67"/>
-    <w:lsdException w:name="Medium Grid 2 Accent 5" w:uiPriority="68"/>
-    <w:lsdException w:name="Medium Grid 3 Accent 5" w:uiPriority="69"/>
-    <w:lsdException w:name="Dark List Accent 5" w:uiPriority="70"/>
-    <w:lsdException w:name="Colorful Shading Accent 5" w:uiPriority="71"/>
-    <w:lsdException w:name="Colorful List Accent 5" w:uiPriority="72"/>
-    <w:lsdException w:name="Colorful Grid Accent 5" w:uiPriority="73"/>
-    <w:lsdException w:name="Light Shading Accent 6" w:uiPriority="60"/>
-    <w:lsdException w:name="Light List Accent 6" w:uiPriority="61"/>
-    <w:lsdException w:name="Light Grid Accent 6" w:uiPriority="62"/>
-    <w:lsdException w:name="Medium Shading 1 Accent 6" w:uiPriority="63"/>
-    <w:lsdException w:name="Medium Shading 2 Accent 6" w:uiPriority="64"/>
-    <w:lsdException w:name="Medium List 1 Accent 6" w:uiPriority="65"/>
-    <w:lsdException w:name="Medium List 2 Accent 6" w:uiPriority="66"/>
-    <w:lsdException w:name="Medium Grid 1 Accent 6" w:uiPriority="67"/>
-    <w:lsdException w:name="Medium Grid 2 Accent 6" w:uiPriority="68"/>
-    <w:lsdException w:name="Medium Grid 3 Accent 6" w:uiPriority="69"/>
-    <w:lsdException w:name="Dark List Accent 6" w:uiPriority="70"/>
-    <w:lsdException w:name="Colorful Shading Accent 6" w:uiPriority="71"/>
-    <w:lsdException w:name="Colorful List Accent 6" w:uiPriority="72"/>
-    <w:lsdException w:name="Colorful Grid Accent 6" w:uiPriority="73"/>
-    <w:lsdException w:name="Subtle Emphasis" w:uiPriority="19" w:qFormat="1"/>
-    <w:lsdException w:name="Intense Emphasis" w:uiPriority="21" w:qFormat="1"/>
-    <w:lsdException w:name="Subtle Reference" w:uiPriority="31" w:qFormat="1"/>
-    <w:lsdException w:name="Intense Reference" w:uiPriority="32" w:qFormat="1"/>
-    <w:lsdException w:name="Book Title" w:uiPriority="33" w:qFormat="1"/>
-    <w:lsdException w:name="Bibliography" w:semiHidden="1" w:uiPriority="37" w:unhideWhenUsed="1"/>
-    <w:lsdException w:name="TOC Heading" w:semiHidden="1" w:uiPriority="39" w:unhideWhenUsed="1" w:qFormat="1"/>
-    <w:lsdException w:name="Plain Table 1" w:uiPriority="41"/>
-    <w:lsdException w:name="Plain Table 2" w:uiPriority="42"/>
-    <w:lsdException w:name="Plain Table 3" w:uiPriority="43"/>
-    <w:lsdException w:name="Plain Table 4" w:uiPriority="44"/>
-    <w:lsdException w:name="Plain Table 5" w:uiPriority="45"/>
-    <w:lsdException w:name="Grid Table Light" w:uiPriority="40"/>
-    <w:lsdException w:name="Grid Table 1 Light" w:uiPriority="46"/>
-    <w:lsdException w:name="Grid Table 2" w:uiPriority="47"/>
-    <w:lsdException w:name="Grid Table 3" w:uiPriority="48"/>
-    <w:lsdException w:name="Grid Table 4" w:uiPriority="49"/>
-    <w:lsdException w:name="Grid Table 5 Dark" w:uiPriority="50"/>
-    <w:lsdException w:name="Grid Table 6 Colorful" w:uiPriority="51"/>
-    <w:lsdException w:name="Grid Table 7 Colorful" w:uiPriority="52"/>
-    <w:lsdException w:name="Grid Table 1 Light Accent 1" w:uiPriority="46"/>
-    <w:lsdException w:name="Grid Table 2 Accent 1" w:uiPriority="47"/>
-    <w:lsdException w:name="Grid Table 3 Accent 1" w:uiPriority="48"/>
-    <w:lsdException w:name="Grid Table 4 Accent 1" w:uiPriority="49"/>
-    <w:lsdException w:name="Grid Table 5 Dark Accent 1" w:uiPriority="50"/>
-    <w:lsdException w:name="Grid Table 6 Colorful Accent 1" w:uiPriority="51"/>
-    <w:lsdException w:name="Grid Table 7 Colorful Accent 1" w:uiPriority="52"/>
-    <w:lsdException w:name="Grid Table 1 Light Accent 2" w:uiPriority="46"/>
-    <w:lsdException w:name="Grid Table 2 Accent 2" w:uiPriority="47"/>
-    <w:lsdException w:name="Grid Table 3 Accent 2" w:uiPriority="48"/>
-    <w:lsdException w:name="Grid Table 4 Accent 2" w:uiPriority="49"/>
-    <w:lsdException w:name="Grid Table 5 Dark Accent 2" w:uiPriority="50"/>
-    <w:lsdException w:name="Grid Table 6 Colorful Accent 2" w:uiPriority="51"/>
-    <w:lsdException w:name="Grid Table 7 Colorful Accent 2" w:uiPriority="52"/>
-    <w:lsdException w:name="Grid Table 1 Light Accent 3" w:uiPriority="46"/>
-    <w:lsdException w:name="Grid Table 2 Accent 3" w:uiPriority="47"/>
-    <w:lsdException w:name="Grid Table 3 Accent 3" w:uiPriority="48"/>
-    <w:lsdException w:name="Grid Table 4 Accent 3" w:uiPriority="49"/>
-    <w:lsdException w:name="Grid Table 5 Dark Accent 3" w:uiPriority="50"/>
-    <w:lsdException w:name="Grid Table 6 Colorful Accent 3" w:uiPriority="51"/>
-    <w:lsdException w:name="Grid Table 7 Colorful Accent 3" w:uiPriority="52"/>
-    <w:lsdException w:name="Grid Table 1 Light Accent 4" w:uiPriority="46"/>
-    <w:lsdException w:name="Grid Table 2 Accent 4" w:uiPriority="47"/>
-    <w:lsdException w:name="Grid Table 3 Accent 4" w:uiPriority="48"/>
-    <w:lsdException w:name="Grid Table 4 Accent 4" w:uiPriority="49"/>
-    <w:lsdException w:name="Grid Table 5 Dark Accent 4" w:uiPriority="50"/>
-    <w:lsdException w:name="Grid Table 6 Colorful Accent 4" w:uiPriority="51"/>
-    <w:lsdException w:name="Grid Table 7 Colorful Accent 4" w:uiPriority="52"/>
-    <w:lsdException w:name="Grid Table 1 Light Accent 5" w:uiPriority="46"/>
-    <w:lsdException w:name="Grid Table 2 Accent 5" w:uiPriority="47"/>
-    <w:lsdException w:name="Grid Table 3 Accent 5" w:uiPriority="48"/>
-    <w:lsdException w:name="Grid Table 4 Accent 5" w:uiPriority="49"/>
-    <w:lsdException w:name="Grid Table 5 Dark Accent 5" w:uiPriority="50"/>
-    <w:lsdException w:name="Grid Table 6 Colorful Accent 5" w:uiPriority="51"/>
-    <w:lsdException w:name="Grid Table 7 Colorful Accent 5" w:uiPriority="52"/>
-    <w:lsdException w:name="Grid Table 1 Light Accent 6" w:uiPriority="46"/>
-    <w:lsdException w:name="Grid Table 2 Accent 6" w:uiPriority="47"/>
-    <w:lsdException w:name="Grid Table 3 Accent 6" w:uiPriority="48"/>
-    <w:lsdException w:name="Grid Table 4 Accent 6" w:uiPriority="49"/>
-    <w:lsdException w:name="Grid Table 5 Dark Accent 6" w:uiPriority="50"/>
-    <w:lsdException w:name="Grid Table 6 Colorful Accent 6" w:uiPriority="51"/>
-    <w:lsdException w:name="Grid Table 7 Colorful Accent 6" w:uiPriority="52"/>
-    <w:lsdException w:name="List Table 1 Light" w:uiPriority="46"/>
-    <w:lsdException w:name="List Table 2" w:uiPriority="47"/>
-    <w:lsdException w:name="List Table 3" w:uiPriority="48"/>
-    <w:lsdException w:name="List Table 4" w:uiPriority="49"/>
-    <w:lsdException w:name="List Table 5 Dark" w:uiPriority="50"/>
-    <w:lsdException w:name="List Table 6 Colorful" w:uiPriority="51"/>
-    <w:lsdException w:name="List Table 7 Colorful" w:uiPriority="52"/>
-    <w:lsdException w:name="List Table 1 Light Accent 1" w:uiPriority="46"/>
-    <w:lsdException w:name="List Table 2 Accent 1" w:uiPriority="47"/>
-    <w:lsdException w:name="List Table 3 Accent 1" w:uiPriority="48"/>
-    <w:lsdException w:name="List Table 4 Accent 1" w:uiPriority="49"/>
-    <w:lsdException w:name="List Table 5 Dark Accent 1" w:uiPriority="50"/>
-    <w:lsdException w:name="List Table 6 Colorful Accent 1" w:uiPriority="51"/>
-    <w:lsdException w:name="List Table 7 Colorful Accent 1" w:uiPriority="52"/>
-    <w:lsdException w:name="List Table 1 Light Accent 2" w:uiPriority="46"/>
-    <w:lsdException w:name="List Table 2 Accent 2" w:uiPriority="47"/>
-    <w:lsdException w:name="List Table 3 Accent 2" w:uiPriority="48"/>
-    <w:lsdException w:name="List Table 4 Accent 2" w:uiPriority="49"/>
-    <w:lsdException w:name="List Table 5 Dark Accent 2" w:uiPriority="50"/>
-    <w:lsdException w:name="List Table 6 Colorful Accent 2" w:uiPriority="51"/>
-    <w:lsdException w:name="List Table 7 Colorful Accent 2" w:uiPriority="52"/>
-    <w:lsdException w:name="List Table 1 Light Accent 3" w:uiPriority="46"/>
-    <w:lsdException w:name="List Table 2 Accent 3" w:uiPriority="47"/>
-    <w:lsdException w:name="List Table 3 Accent 3" w:uiPriority="48"/>
-    <w:lsdException w:name="List Table 4 Accent 3" w:uiPriority="49"/>
-    <w:lsdException w:name="List Table 5 Dark Accent 3" w:uiPriority="50"/>
-    <w:lsdException w:name="List Table 6 Colorful Accent 3" w:uiPriority="51"/>
-    <w:lsdException w:name="List Table 7 Colorful Accent 3" w:uiPriority="52"/>
-    <w:lsdException w:name="List Table 1 Light Accent 4" w:uiPriority="46"/>
-    <w:lsdException w:name="List Table 2 Accent 4" w:uiPriority="47"/>
-    <w:lsdException w:name="List Table 3 Accent 4" w:uiPriority="48"/>
-    <w:lsdException w:name="List Table 4 Accent 4" w:uiPriority="49"/>
-    <w:lsdException w:name="List Table 5 Dark Accent 4" w:uiPriority="50"/>
-    <w:lsdException w:name="List Table 6 Colorful Accent 4" w:uiPriority="51"/>
-    <w:lsdException w:name="List Table 7 Colorful Accent 4" w:uiPriority="52"/>
-    <w:lsdException w:name="List Table 1 Light Accent 5" w:uiPriority="46"/>
-    <w:lsdException w:name="List Table 2 Accent 5" w:uiPriority="47"/>
-    <w:lsdException w:name="List Table 3 Accent 5" w:uiPriority="48"/>
-    <w:lsdException w:name="List Table 4 Accent 5" w:uiPriority="49"/>
-    <w:lsdException w:name="List Table 5 Dark Accent 5" w:uiPriority="50"/>
-    <w:lsdException w:name="List Table 6 Colorful Accent 5" w:uiPriority="51"/>
-    <w:lsdException w:name="List Table 7 Colorful Accent 5" w:uiPriority="52"/>
-    <w:lsdException w:name="List Table 1 Light Accent 6" w:uiPriority="46"/>
-    <w:lsdException w:name="List Table 2 Accent 6" w:uiPriority="47"/>
-    <w:lsdException w:name="List Table 3 Accent 6" w:uiPriority="48"/>
-    <w:lsdException w:name="List Table 4 Accent 6" w:uiPriority="49"/>
-    <w:lsdException w:name="List Table 5 Dark Accent 6" w:uiPriority="50"/>
-    <w:lsdException w:name="List Table 6 Colorful Accent 6" w:uiPriority="51"/>
-    <w:lsdException w:name="List Table 7 Colorful Accent 6" w:uiPriority="52"/>
-  </w:latentStyles>
-  <w:style w:type="paragraph" w:default="1" w:styleId="Normal">
-    <w:name w:val="Normal"/>
-    <w:qFormat/>
-  </w:style>
-  <w:style w:type="character" w:default="1" w:styleId="DefaultParagraphFont">
-    <w:name w:val="Default Paragraph Font"/>
-    <w:uiPriority w:val="1"/>
-    <w:semiHidden/>
-    <w:unhideWhenUsed/>
-  </w:style>
-  <w:style w:type="table" w:default="1" w:styleId="TableNormal">
-    <w:name w:val="Normal Table"/>
-    <w:uiPriority w:val="99"/>
-    <w:semiHidden/>
-    <w:unhideWhenUsed/>
-    <w:tblPr>
-      <w:tblInd w:w="0" w:type="dxa"/>
-      <w:tblCellMar>
-        <w:top w:w="0" w:type="dxa"/>
-        <w:left w:w="108" w:type="dxa"/>
-        <w:bottom w:w="0" w:type="dxa"/>
-        <w:right w:w="108" w:type="dxa"/>
-      </w:tblCellMar>
-    </w:tblPr>
-  </w:style>
-  <w:style w:type="numbering" w:default="1" w:styleId="NoList">
-    <w:name w:val="No List"/>
-    <w:uiPriority w:val="99"/>
-    <w:semiHidden/>
-    <w:unhideWhenUsed/>
-  </w:style>
-  <w:style w:type="paragraph" w:customStyle="1" w:styleId="D4CE80238A6F4675816E7E52E9891629">
-    <w:name w:val="D4CE80238A6F4675816E7E52E9891629"/>
-    <w:rsid w:val="00901FC9"/>
-  </w:style>
-  <w:style w:type="paragraph" w:customStyle="1" w:styleId="CAA9915C1A7A4D8289F89E8983BAFBBF">
-    <w:name w:val="CAA9915C1A7A4D8289F89E8983BAFBBF"/>
-    <w:rsid w:val="00901FC9"/>
-  </w:style>
-</w:styles>
-</file>
-
-<file path=word/glossary/webSettings.xml><?xml version="1.0" encoding="utf-8"?>
-<w:webSettings xmlns:mc="http://schemas.openxmlformats.org/markup-compatibility/2006" xmlns:r="http://schemas.openxmlformats.org/officeDocument/2006/relationships" xmlns:w="http://schemas.openxmlformats.org/wordprocessingml/2006/main" xmlns:w14="http://schemas.microsoft.com/office/word/2010/wordml" xmlns:w15="http://schemas.microsoft.com/office/word/2012/wordml" mc:Ignorable="w14 w15">
-  <w:optimizeForBrowser/>
-  <w:allowPNG/>
-</w:webSettings>
-</file>
-
 <file path=word/theme/theme1.xml><?xml version="1.0" encoding="utf-8"?>
 <a:theme xmlns:a="http://schemas.openxmlformats.org/drawingml/2006/main" name="Office Theme">
   <a:themeElements>
@@ -11632,7 +11734,7 @@
 </file>
 
 <file path=customXml/itemProps4.xml><?xml version="1.0" encoding="utf-8"?>
-<ds:datastoreItem xmlns:ds="http://schemas.openxmlformats.org/officeDocument/2006/customXml" ds:itemID="{51184EFB-5FDA-4852-8818-F45A68070FBB}">
+<ds:datastoreItem xmlns:ds="http://schemas.openxmlformats.org/officeDocument/2006/customXml" ds:itemID="{B1E71745-50CB-4F89-915C-9CF505E2496C}">
   <ds:schemaRefs>
     <ds:schemaRef ds:uri="http://schemas.openxmlformats.org/officeDocument/2006/bibliography"/>
   </ds:schemaRefs>

</xml_diff>

<commit_message>
#348 Updated with new Design implementation of compactors for small containers in R-Engine
</commit_message>
<xml_diff>
--- a/design/Design Specification - Capture - Small Container Compactors.docx
+++ b/design/Design Specification - Capture - Small Container Compactors.docx
@@ -1,6 +1,6 @@
 
 <file path=word/document.xml><?xml version="1.0" encoding="utf-8"?>
-<w:document xmlns:wpc="http://schemas.microsoft.com/office/word/2010/wordprocessingCanvas" xmlns:mc="http://schemas.openxmlformats.org/markup-compatibility/2006" xmlns:o="urn:schemas-microsoft-com:office:office" xmlns:r="http://schemas.openxmlformats.org/officeDocument/2006/relationships" xmlns:m="http://schemas.openxmlformats.org/officeDocument/2006/math" xmlns:v="urn:schemas-microsoft-com:vml" xmlns:wp14="http://schemas.microsoft.com/office/word/2010/wordprocessingDrawing" xmlns:wp="http://schemas.openxmlformats.org/drawingml/2006/wordprocessingDrawing" xmlns:w10="urn:schemas-microsoft-com:office:word" xmlns:w="http://schemas.openxmlformats.org/wordprocessingml/2006/main" xmlns:w14="http://schemas.microsoft.com/office/word/2010/wordml" xmlns:w15="http://schemas.microsoft.com/office/word/2012/wordml" xmlns:wpg="http://schemas.microsoft.com/office/word/2010/wordprocessingGroup" xmlns:wpi="http://schemas.microsoft.com/office/word/2010/wordprocessingInk" xmlns:wne="http://schemas.microsoft.com/office/word/2006/wordml" xmlns:wps="http://schemas.microsoft.com/office/word/2010/wordprocessingShape" mc:Ignorable="w14 w15 wp14">
+<w:document xmlns:wpc="http://schemas.microsoft.com/office/word/2010/wordprocessingCanvas" xmlns:mc="http://schemas.openxmlformats.org/markup-compatibility/2006" xmlns:o="urn:schemas-microsoft-com:office:office" xmlns:r="http://schemas.openxmlformats.org/officeDocument/2006/relationships" xmlns:m="http://schemas.openxmlformats.org/officeDocument/2006/math" xmlns:v="urn:schemas-microsoft-com:vml" xmlns:wp14="http://schemas.microsoft.com/office/word/2010/wordprocessingDrawing" xmlns:wp="http://schemas.openxmlformats.org/drawingml/2006/wordprocessingDrawing" xmlns:w10="urn:schemas-microsoft-com:office:word" xmlns:w="http://schemas.openxmlformats.org/wordprocessingml/2006/main" xmlns:w14="http://schemas.microsoft.com/office/word/2010/wordml" xmlns:wpg="http://schemas.microsoft.com/office/word/2010/wordprocessingGroup" xmlns:wpi="http://schemas.microsoft.com/office/word/2010/wordprocessingInk" xmlns:wne="http://schemas.microsoft.com/office/word/2006/wordml" xmlns:wps="http://schemas.microsoft.com/office/word/2010/wordprocessingShape" mc:Ignorable="w14 wp14">
   <w:body>
     <w:p>
       <w:pPr>
@@ -102,14 +102,27 @@
       <w:r>
         <w:t>Requirements/</w:t>
       </w:r>
-      <w:fldSimple w:instr=" TITLE  \* MERGEFORMAT ">
-        <w:r>
-          <w:rPr>
-            <w:kern w:val="0"/>
-          </w:rPr>
-          <w:t>Design Specification</w:t>
-        </w:r>
-      </w:fldSimple>
+      <w:r>
+        <w:fldChar w:fldCharType="begin"/>
+      </w:r>
+      <w:r>
+        <w:instrText xml:space="preserve"> TITLE  \* MERGEFORMAT </w:instrText>
+      </w:r>
+      <w:r>
+        <w:fldChar w:fldCharType="separate"/>
+      </w:r>
+      <w:r>
+        <w:rPr>
+          <w:kern w:val="0"/>
+        </w:rPr>
+        <w:t>Design Specification</w:t>
+      </w:r>
+      <w:r>
+        <w:rPr>
+          <w:kern w:val="0"/>
+        </w:rPr>
+        <w:fldChar w:fldCharType="end"/>
+      </w:r>
     </w:p>
     <w:p>
       <w:pPr>
@@ -919,6 +932,7 @@
           <w:noProof/>
           <w:u w:val="single"/>
         </w:rPr>
+        <w:lastRenderedPageBreak/>
         <mc:AlternateContent>
           <mc:Choice Requires="wps">
             <w:drawing>
@@ -1059,7 +1073,7 @@
           </mc:Choice>
           <mc:Fallback>
             <w:pict>
-              <v:shapetype w14:anchorId="3CA008B8" id="_x0000_t202" coordsize="21600,21600" o:spt="202" path="m,l,21600r21600,l21600,xe">
+              <v:shapetype id="_x0000_t202" coordsize="21600,21600" o:spt="202" path="m,l,21600r21600,l21600,xe">
                 <v:stroke joinstyle="miter"/>
                 <v:path gradientshapeok="t" o:connecttype="rect"/>
               </v:shapetype>
@@ -2639,6 +2653,8 @@
         </w:rPr>
         <w:fldChar w:fldCharType="end"/>
       </w:r>
+      <w:bookmarkStart w:id="0" w:name="_GoBack"/>
+      <w:bookmarkEnd w:id="0"/>
     </w:p>
     <w:p>
       <w:pPr>
@@ -3120,75 +3136,113 @@
           <w:tab w:val="left" w:pos="880"/>
         </w:tabs>
         <w:rPr>
+          <w:noProof/>
+        </w:rPr>
+      </w:pPr>
+      <w:r>
+        <w:rPr>
+          <w:noProof/>
+        </w:rPr>
+        <w:t>6.4</w:t>
+      </w:r>
+      <w:r>
+        <w:rPr>
           <w:rFonts w:asciiTheme="minorHAnsi" w:eastAsiaTheme="minorEastAsia" w:hAnsiTheme="minorHAnsi" w:cstheme="minorBidi"/>
           <w:smallCaps w:val="0"/>
           <w:noProof/>
           <w:sz w:val="22"/>
           <w:szCs w:val="22"/>
         </w:rPr>
-      </w:pPr>
-      <w:r>
-        <w:rPr>
-          <w:noProof/>
-        </w:rPr>
-        <w:t>6.4</w:t>
-      </w:r>
-      <w:r>
+        <w:tab/>
+      </w:r>
+      <w:r>
+        <w:rPr>
+          <w:noProof/>
+        </w:rPr>
+        <w:t>Environmental</w:t>
+      </w:r>
+      <w:r>
+        <w:rPr>
+          <w:noProof/>
+        </w:rPr>
+        <w:tab/>
+      </w:r>
+      <w:r>
+        <w:rPr>
+          <w:noProof/>
+        </w:rPr>
+        <w:fldChar w:fldCharType="begin"/>
+      </w:r>
+      <w:r>
+        <w:rPr>
+          <w:noProof/>
+        </w:rPr>
+        <w:instrText xml:space="preserve"> PAGEREF _Toc402689166 \h </w:instrText>
+      </w:r>
+      <w:r>
+        <w:rPr>
+          <w:noProof/>
+        </w:rPr>
+      </w:r>
+      <w:r>
+        <w:rPr>
+          <w:noProof/>
+        </w:rPr>
+        <w:fldChar w:fldCharType="separate"/>
+      </w:r>
+      <w:r>
+        <w:rPr>
+          <w:noProof/>
+        </w:rPr>
+        <w:t>11</w:t>
+      </w:r>
+      <w:r>
+        <w:rPr>
+          <w:noProof/>
+        </w:rPr>
+        <w:fldChar w:fldCharType="end"/>
+      </w:r>
+    </w:p>
+    <w:p>
+      <w:pPr>
+        <w:pStyle w:val="TOC2"/>
+        <w:tabs>
+          <w:tab w:val="left" w:pos="880"/>
+        </w:tabs>
+        <w:ind w:left="0"/>
         <w:rPr>
           <w:rFonts w:asciiTheme="minorHAnsi" w:eastAsiaTheme="minorEastAsia" w:hAnsiTheme="minorHAnsi" w:cstheme="minorBidi"/>
+          <w:b/>
           <w:smallCaps w:val="0"/>
           <w:noProof/>
           <w:sz w:val="22"/>
           <w:szCs w:val="22"/>
         </w:rPr>
-        <w:tab/>
-      </w:r>
-      <w:r>
-        <w:rPr>
-          <w:noProof/>
-        </w:rPr>
-        <w:t>Environmental</w:t>
-      </w:r>
-      <w:r>
-        <w:rPr>
-          <w:noProof/>
-        </w:rPr>
-        <w:tab/>
-      </w:r>
-      <w:r>
-        <w:rPr>
-          <w:noProof/>
-        </w:rPr>
-        <w:fldChar w:fldCharType="begin"/>
-      </w:r>
-      <w:r>
-        <w:rPr>
-          <w:noProof/>
-        </w:rPr>
-        <w:instrText xml:space="preserve"> PAGEREF _Toc402689166 \h </w:instrText>
-      </w:r>
-      <w:r>
-        <w:rPr>
-          <w:noProof/>
-        </w:rPr>
-      </w:r>
-      <w:r>
-        <w:rPr>
-          <w:noProof/>
-        </w:rPr>
-        <w:fldChar w:fldCharType="separate"/>
-      </w:r>
-      <w:r>
-        <w:rPr>
-          <w:noProof/>
-        </w:rPr>
-        <w:t>11</w:t>
-      </w:r>
-      <w:r>
-        <w:rPr>
-          <w:noProof/>
-        </w:rPr>
-        <w:fldChar w:fldCharType="end"/>
+      </w:pPr>
+      <w:r>
+        <w:rPr>
+          <w:b/>
+          <w:noProof/>
+        </w:rPr>
+        <w:t xml:space="preserve">7       </w:t>
+      </w:r>
+      <w:r>
+        <w:rPr>
+          <w:b/>
+          <w:caps/>
+          <w:smallCaps w:val="0"/>
+          <w:noProof/>
+        </w:rPr>
+        <w:t>Small CoNTAINER COMPACTOR (R-ENGINE) IMPLEMENTATION</w:t>
+      </w:r>
+      <w:r>
+        <w:rPr>
+          <w:b/>
+          <w:caps/>
+          <w:smallCaps w:val="0"/>
+          <w:noProof/>
+        </w:rPr>
+        <w:t xml:space="preserve"> ……………………….12</w:t>
       </w:r>
     </w:p>
     <w:p>
@@ -3210,7 +3264,7 @@
         <w:rPr>
           <w:noProof/>
         </w:rPr>
-        <w:t>7</w:t>
+        <w:t>8</w:t>
       </w:r>
       <w:r>
         <w:rPr>
@@ -3279,12 +3333,12 @@
       <w:r>
         <w:fldChar w:fldCharType="end"/>
       </w:r>
-      <w:bookmarkStart w:id="0" w:name="_Toc314721060"/>
-      <w:bookmarkStart w:id="1" w:name="_Toc314721188"/>
-      <w:bookmarkStart w:id="2" w:name="_Toc314721491"/>
-      <w:bookmarkStart w:id="3" w:name="_Toc314823104"/>
-      <w:bookmarkStart w:id="4" w:name="_Toc314827285"/>
-      <w:bookmarkStart w:id="5" w:name="_Toc420970829"/>
+      <w:bookmarkStart w:id="1" w:name="_Toc314721060"/>
+      <w:bookmarkStart w:id="2" w:name="_Toc314721188"/>
+      <w:bookmarkStart w:id="3" w:name="_Toc314721491"/>
+      <w:bookmarkStart w:id="4" w:name="_Toc314823104"/>
+      <w:bookmarkStart w:id="5" w:name="_Toc314827285"/>
+      <w:bookmarkStart w:id="6" w:name="_Toc420970829"/>
       <w:r>
         <w:br w:type="page"/>
       </w:r>
@@ -3295,38 +3349,38 @@
         <w:keepLines/>
         <w:jc w:val="both"/>
       </w:pPr>
-      <w:bookmarkStart w:id="6" w:name="_Toc402689142"/>
-      <w:bookmarkEnd w:id="0"/>
+      <w:bookmarkStart w:id="7" w:name="_Toc402689142"/>
       <w:bookmarkEnd w:id="1"/>
       <w:bookmarkEnd w:id="2"/>
       <w:bookmarkEnd w:id="3"/>
       <w:bookmarkEnd w:id="4"/>
       <w:bookmarkEnd w:id="5"/>
+      <w:bookmarkEnd w:id="6"/>
       <w:r>
         <w:lastRenderedPageBreak/>
         <w:t>Business Requirements</w:t>
       </w:r>
-      <w:bookmarkEnd w:id="6"/>
+      <w:bookmarkEnd w:id="7"/>
     </w:p>
     <w:p>
       <w:pPr>
         <w:pStyle w:val="Heading2"/>
         <w:jc w:val="both"/>
       </w:pPr>
-      <w:bookmarkStart w:id="7" w:name="_Toc342757859"/>
-      <w:bookmarkStart w:id="8" w:name="_Toc346297767"/>
-      <w:bookmarkStart w:id="9" w:name="_Toc404134497"/>
-      <w:bookmarkStart w:id="10" w:name="_Toc402689143"/>
+      <w:bookmarkStart w:id="8" w:name="_Toc342757859"/>
+      <w:bookmarkStart w:id="9" w:name="_Toc346297767"/>
+      <w:bookmarkStart w:id="10" w:name="_Toc404134497"/>
+      <w:bookmarkStart w:id="11" w:name="_Toc402689143"/>
       <w:r>
         <w:t xml:space="preserve">Purpose of the </w:t>
       </w:r>
-      <w:bookmarkEnd w:id="7"/>
       <w:bookmarkEnd w:id="8"/>
       <w:bookmarkEnd w:id="9"/>
+      <w:bookmarkEnd w:id="10"/>
       <w:r>
         <w:t>Design Specification</w:t>
       </w:r>
-      <w:bookmarkEnd w:id="10"/>
+      <w:bookmarkEnd w:id="11"/>
     </w:p>
     <w:p>
       <w:pPr>
@@ -3378,17 +3432,17 @@
       <w:pPr>
         <w:pStyle w:val="Heading3"/>
       </w:pPr>
-      <w:bookmarkStart w:id="11" w:name="_Toc402689144"/>
-      <w:bookmarkStart w:id="12" w:name="_Toc342757861"/>
-      <w:bookmarkStart w:id="13" w:name="_Toc346297769"/>
-      <w:bookmarkStart w:id="14" w:name="_Toc404134499"/>
+      <w:bookmarkStart w:id="12" w:name="_Toc402689144"/>
+      <w:bookmarkStart w:id="13" w:name="_Toc342757861"/>
+      <w:bookmarkStart w:id="14" w:name="_Toc346297769"/>
+      <w:bookmarkStart w:id="15" w:name="_Toc404134499"/>
       <w:r>
         <w:t>Business Functional Requirements</w:t>
       </w:r>
       <w:r>
         <w:t xml:space="preserve"> / Configuration</w:t>
       </w:r>
-      <w:bookmarkEnd w:id="11"/>
+      <w:bookmarkEnd w:id="12"/>
     </w:p>
     <w:p>
       <w:pPr>
@@ -4376,12 +4430,12 @@
         </w:numPr>
         <w:ind w:left="720" w:hanging="720"/>
       </w:pPr>
-      <w:bookmarkStart w:id="15" w:name="_Toc342757862"/>
-      <w:bookmarkStart w:id="16" w:name="_Toc346297770"/>
-      <w:bookmarkStart w:id="17" w:name="_Toc404134500"/>
-      <w:bookmarkEnd w:id="12"/>
+      <w:bookmarkStart w:id="16" w:name="_Toc342757862"/>
+      <w:bookmarkStart w:id="17" w:name="_Toc346297770"/>
+      <w:bookmarkStart w:id="18" w:name="_Toc404134500"/>
       <w:bookmarkEnd w:id="13"/>
       <w:bookmarkEnd w:id="14"/>
+      <w:bookmarkEnd w:id="15"/>
     </w:p>
     <w:p>
       <w:r>
@@ -4397,14 +4451,14 @@
       <w:pPr>
         <w:pStyle w:val="Heading3"/>
       </w:pPr>
-      <w:bookmarkStart w:id="18" w:name="_Toc402689145"/>
+      <w:bookmarkStart w:id="19" w:name="_Toc402689145"/>
       <w:r>
         <w:t>Technical Design</w:t>
       </w:r>
       <w:r>
         <w:t xml:space="preserve"> Requirements</w:t>
       </w:r>
-      <w:bookmarkEnd w:id="18"/>
+      <w:bookmarkEnd w:id="19"/>
       <w:r>
         <w:tab/>
       </w:r>
@@ -5141,8 +5195,6 @@
             <w:r>
               <w:t xml:space="preserve"> field will be created on existing container configuration screen.</w:t>
             </w:r>
-            <w:bookmarkStart w:id="19" w:name="_GoBack"/>
-            <w:bookmarkEnd w:id="19"/>
           </w:p>
         </w:tc>
       </w:tr>
@@ -5643,7 +5695,7 @@
                     <pic:cNvPicPr/>
                   </pic:nvPicPr>
                   <pic:blipFill>
-                    <a:blip r:embed="rId11"/>
+                    <a:blip r:embed="rId12"/>
                     <a:stretch>
                       <a:fillRect/>
                     </a:stretch>
@@ -5775,7 +5827,7 @@
           </mc:Choice>
           <mc:Fallback>
             <w:pict>
-              <v:shape w14:anchorId="384C3A53" id="Text Box 9" o:spid="_x0000_s1027" type="#_x0000_t202" style="position:absolute;left:0;text-align:left;margin-left:-83.25pt;margin-top:212.85pt;width:95.25pt;height:67.5pt;z-index:251661312;visibility:visible;mso-wrap-style:square;mso-width-percent:0;mso-height-percent:0;mso-wrap-distance-left:9pt;mso-wrap-distance-top:0;mso-wrap-distance-right:9pt;mso-wrap-distance-bottom:0;mso-position-horizontal:absolute;mso-position-horizontal-relative:text;mso-position-vertical:absolute;mso-position-vertical-relative:text;mso-width-percent:0;mso-height-percent:0;mso-width-relative:margin;mso-height-relative:margin;v-text-anchor:top" o:gfxdata="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" filled="f" strokecolor="red" strokeweight=".5pt">
+              <v:shape id="Text Box 9" o:spid="_x0000_s1027" type="#_x0000_t202" style="position:absolute;left:0;text-align:left;margin-left:-83.25pt;margin-top:212.85pt;width:95.25pt;height:67.5pt;z-index:251661312;visibility:visible;mso-wrap-style:square;mso-width-percent:0;mso-height-percent:0;mso-wrap-distance-left:9pt;mso-wrap-distance-top:0;mso-wrap-distance-right:9pt;mso-wrap-distance-bottom:0;mso-position-horizontal:absolute;mso-position-horizontal-relative:text;mso-position-vertical:absolute;mso-position-vertical-relative:text;mso-width-percent:0;mso-height-percent:0;mso-width-relative:margin;mso-height-relative:margin;v-text-anchor:top" o:gfxdata="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" filled="f" strokecolor="red" strokeweight=".5pt">
                 <v:textbox>
                   <w:txbxContent>
                     <w:p>
@@ -5864,7 +5916,7 @@
               </wp:anchor>
             </w:drawing>
           </mc:Choice>
-          <mc:Fallback>
+          <mc:Fallback xmlns:w15="http://schemas.microsoft.com/office/word/2012/wordml">
             <w:pict>
               <v:shapetype w14:anchorId="022D39F4" id="_x0000_t32" coordsize="21600,21600" o:spt="32" o:oned="t" path="m,l21600,21600e" filled="f">
                 <v:path arrowok="t" fillok="f" o:connecttype="none"/>
@@ -5969,7 +6021,7 @@
           </mc:Choice>
           <mc:Fallback>
             <w:pict>
-              <v:shape w14:anchorId="22124837" id="Text Box 7" o:spid="_x0000_s1028" type="#_x0000_t202" style="position:absolute;left:0;text-align:left;margin-left:262.5pt;margin-top:60.6pt;width:203.25pt;height:20.25pt;z-index:251659264;visibility:visible;mso-wrap-style:square;mso-width-percent:0;mso-height-percent:0;mso-wrap-distance-left:9pt;mso-wrap-distance-top:0;mso-wrap-distance-right:9pt;mso-wrap-distance-bottom:0;mso-position-horizontal:absolute;mso-position-horizontal-relative:text;mso-position-vertical:absolute;mso-position-vertical-relative:text;mso-width-percent:0;mso-height-percent:0;mso-width-relative:margin;mso-height-relative:margin;v-text-anchor:top" o:gfxdata="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" filled="f" strokecolor="red" strokeweight=".5pt">
+              <v:shape id="Text Box 7" o:spid="_x0000_s1028" type="#_x0000_t202" style="position:absolute;left:0;text-align:left;margin-left:262.5pt;margin-top:60.6pt;width:203.25pt;height:20.25pt;z-index:251659264;visibility:visible;mso-wrap-style:square;mso-width-percent:0;mso-height-percent:0;mso-wrap-distance-left:9pt;mso-wrap-distance-top:0;mso-wrap-distance-right:9pt;mso-wrap-distance-bottom:0;mso-position-horizontal:absolute;mso-position-horizontal-relative:text;mso-position-vertical:absolute;mso-position-vertical-relative:text;mso-width-percent:0;mso-height-percent:0;mso-width-relative:margin;mso-height-relative:margin;v-text-anchor:top" o:gfxdata="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" filled="f" strokecolor="red" strokeweight=".5pt">
                 <v:textbox>
                   <w:txbxContent>
                     <w:p>
@@ -6012,7 +6064,7 @@
                     <pic:cNvPicPr/>
                   </pic:nvPicPr>
                   <pic:blipFill>
-                    <a:blip r:embed="rId12"/>
+                    <a:blip r:embed="rId13"/>
                     <a:stretch>
                       <a:fillRect/>
                     </a:stretch>
@@ -6157,7 +6209,7 @@
           </mc:Choice>
           <mc:Fallback>
             <w:pict>
-              <v:shape w14:anchorId="5D52FE9F" id="Text Box 14" o:spid="_x0000_s1029" type="#_x0000_t202" style="position:absolute;left:0;text-align:left;margin-left:-80.25pt;margin-top:0;width:95.25pt;height:78pt;z-index:251664384;visibility:visible;mso-wrap-style:square;mso-width-percent:0;mso-height-percent:0;mso-wrap-distance-left:9pt;mso-wrap-distance-top:0;mso-wrap-distance-right:9pt;mso-wrap-distance-bottom:0;mso-position-horizontal:absolute;mso-position-horizontal-relative:text;mso-position-vertical:absolute;mso-position-vertical-relative:text;mso-width-percent:0;mso-height-percent:0;mso-width-relative:margin;mso-height-relative:margin;v-text-anchor:top" o:gfxdata="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" filled="f" strokecolor="red" strokeweight=".5pt">
+              <v:shape id="Text Box 14" o:spid="_x0000_s1029" type="#_x0000_t202" style="position:absolute;left:0;text-align:left;margin-left:-80.25pt;margin-top:0;width:95.25pt;height:78pt;z-index:251664384;visibility:visible;mso-wrap-style:square;mso-width-percent:0;mso-height-percent:0;mso-wrap-distance-left:9pt;mso-wrap-distance-top:0;mso-wrap-distance-right:9pt;mso-wrap-distance-bottom:0;mso-position-horizontal:absolute;mso-position-horizontal-relative:text;mso-position-vertical:absolute;mso-position-vertical-relative:text;mso-width-percent:0;mso-height-percent:0;mso-width-relative:margin;mso-height-relative:margin;v-text-anchor:top" o:gfxdata="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" filled="f" strokecolor="red" strokeweight=".5pt">
                 <v:textbox>
                   <w:txbxContent>
                     <w:p>
@@ -6279,7 +6331,7 @@
               </wp:anchor>
             </w:drawing>
           </mc:Choice>
-          <mc:Fallback>
+          <mc:Fallback xmlns:w15="http://schemas.microsoft.com/office/word/2012/wordml">
             <w:pict>
               <v:shape w14:anchorId="4B237EC2" id="Straight Arrow Connector 16" o:spid="_x0000_s1026" type="#_x0000_t32" style="position:absolute;margin-left:12.75pt;margin-top:59.25pt;width:45pt;height:61.5pt;z-index:251667456;visibility:visible;mso-wrap-style:square;mso-width-percent:0;mso-height-percent:0;mso-wrap-distance-left:9pt;mso-wrap-distance-top:0;mso-wrap-distance-right:9pt;mso-wrap-distance-bottom:0;mso-position-horizontal:absolute;mso-position-horizontal-relative:margin;mso-position-vertical:absolute;mso-position-vertical-relative:text;mso-width-percent:0;mso-height-percent:0;mso-width-relative:margin;mso-height-relative:margin" o:gfxdata="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" strokecolor="red">
                 <v:stroke endarrow="block"/>
@@ -6355,7 +6407,7 @@
               </wp:anchor>
             </w:drawing>
           </mc:Choice>
-          <mc:Fallback>
+          <mc:Fallback xmlns:w15="http://schemas.microsoft.com/office/word/2012/wordml">
             <w:pict>
               <v:shape w14:anchorId="06F94F32" id="Straight Arrow Connector 15" o:spid="_x0000_s1026" type="#_x0000_t32" style="position:absolute;margin-left:15pt;margin-top:21pt;width:413.25pt;height:3.6pt;z-index:251665408;visibility:visible;mso-wrap-style:square;mso-width-percent:0;mso-height-percent:0;mso-wrap-distance-left:9pt;mso-wrap-distance-top:0;mso-wrap-distance-right:9pt;mso-wrap-distance-bottom:0;mso-position-horizontal:absolute;mso-position-horizontal-relative:margin;mso-position-vertical:absolute;mso-position-vertical-relative:text;mso-width-percent:0;mso-height-percent:0;mso-width-relative:margin;mso-height-relative:margin" o:gfxdata="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" strokecolor="red">
                 <v:stroke endarrow="block"/>
@@ -6385,7 +6437,7 @@
                     <pic:cNvPicPr/>
                   </pic:nvPicPr>
                   <pic:blipFill>
-                    <a:blip r:embed="rId13"/>
+                    <a:blip r:embed="rId14"/>
                     <a:stretch>
                       <a:fillRect/>
                     </a:stretch>
@@ -6495,7 +6547,7 @@
               </wp:anchor>
             </w:drawing>
           </mc:Choice>
-          <mc:Fallback>
+          <mc:Fallback xmlns:w15="http://schemas.microsoft.com/office/word/2012/wordml">
             <w:pict>
               <v:shapetype w14:anchorId="311658CE" id="_x0000_t32" coordsize="21600,21600" o:spt="32" o:oned="t" path="m,l21600,21600e" filled="f">
                 <v:path arrowok="t" fillok="f" o:connecttype="none"/>
@@ -6575,31 +6627,7 @@
                               <w:rPr>
                                 <w:color w:val="FF0000"/>
                               </w:rPr>
-                              <w:t>Add “A</w:t>
-                            </w:r>
-                            <w:r>
-                              <w:rPr>
-                                <w:color w:val="FF0000"/>
-                              </w:rPr>
-                              <w:t xml:space="preserve">sset </w:t>
-                            </w:r>
-                            <w:r>
-                              <w:rPr>
-                                <w:color w:val="FF0000"/>
-                              </w:rPr>
-                              <w:t>V</w:t>
-                            </w:r>
-                            <w:r>
-                              <w:rPr>
-                                <w:color w:val="FF0000"/>
-                              </w:rPr>
-                              <w:t>alue</w:t>
-                            </w:r>
-                            <w:r>
-                              <w:rPr>
-                                <w:color w:val="FF0000"/>
-                              </w:rPr>
-                              <w:t>” field here.</w:t>
+                              <w:t>Add “Asset Value” field here.</w:t>
                             </w:r>
                           </w:p>
                           <w:p>
@@ -6631,7 +6659,7 @@
           </mc:Choice>
           <mc:Fallback>
             <w:pict>
-              <v:shape w14:anchorId="0D95FAC1" id="Text Box 17" o:spid="_x0000_s1030" type="#_x0000_t202" style="position:absolute;left:0;text-align:left;margin-left:-80.25pt;margin-top:23.25pt;width:95.25pt;height:33pt;z-index:251669504;visibility:visible;mso-wrap-style:square;mso-width-percent:0;mso-height-percent:0;mso-wrap-distance-left:9pt;mso-wrap-distance-top:0;mso-wrap-distance-right:9pt;mso-wrap-distance-bottom:0;mso-position-horizontal:absolute;mso-position-horizontal-relative:text;mso-position-vertical:absolute;mso-position-vertical-relative:text;mso-width-percent:0;mso-height-percent:0;mso-width-relative:margin;mso-height-relative:margin;v-text-anchor:top" o:gfxdata="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" filled="f" strokecolor="red" strokeweight=".5pt">
+              <v:shape id="Text Box 17" o:spid="_x0000_s1030" type="#_x0000_t202" style="position:absolute;left:0;text-align:left;margin-left:-80.25pt;margin-top:23.25pt;width:95.25pt;height:33pt;z-index:251669504;visibility:visible;mso-wrap-style:square;mso-width-percent:0;mso-height-percent:0;mso-wrap-distance-left:9pt;mso-wrap-distance-top:0;mso-wrap-distance-right:9pt;mso-wrap-distance-bottom:0;mso-position-horizontal:absolute;mso-position-horizontal-relative:text;mso-position-vertical:absolute;mso-position-vertical-relative:text;mso-width-percent:0;mso-height-percent:0;mso-width-relative:margin;mso-height-relative:margin;v-text-anchor:top" o:gfxdata="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" filled="f" strokecolor="red" strokeweight=".5pt">
                 <v:textbox>
                   <w:txbxContent>
                     <w:p>
@@ -6644,31 +6672,7 @@
                         <w:rPr>
                           <w:color w:val="FF0000"/>
                         </w:rPr>
-                        <w:t>Add “A</w:t>
-                      </w:r>
-                      <w:r>
-                        <w:rPr>
-                          <w:color w:val="FF0000"/>
-                        </w:rPr>
-                        <w:t xml:space="preserve">sset </w:t>
-                      </w:r>
-                      <w:r>
-                        <w:rPr>
-                          <w:color w:val="FF0000"/>
-                        </w:rPr>
-                        <w:t>V</w:t>
-                      </w:r>
-                      <w:r>
-                        <w:rPr>
-                          <w:color w:val="FF0000"/>
-                        </w:rPr>
-                        <w:t>alue</w:t>
-                      </w:r>
-                      <w:r>
-                        <w:rPr>
-                          <w:color w:val="FF0000"/>
-                        </w:rPr>
-                        <w:t>” field here.</w:t>
+                        <w:t>Add “Asset Value” field here.</w:t>
                       </w:r>
                     </w:p>
                     <w:p>
@@ -6705,7 +6709,7 @@
                     <pic:cNvPicPr/>
                   </pic:nvPicPr>
                   <pic:blipFill>
-                    <a:blip r:embed="rId14"/>
+                    <a:blip r:embed="rId15"/>
                     <a:stretch>
                       <a:fillRect/>
                     </a:stretch>
@@ -6794,7 +6798,7 @@
       <w:r>
         <w:t xml:space="preserve"> </w:t>
       </w:r>
-      <w:hyperlink r:id="rId15" w:history="1">
+      <w:hyperlink r:id="rId16" w:history="1">
         <w:r>
           <w:rPr>
             <w:rStyle w:val="Hyperlink"/>
@@ -6886,7 +6890,599 @@
     </w:p>
     <w:p>
       <w:pPr>
+        <w:pStyle w:val="BodyText"/>
+      </w:pPr>
+    </w:p>
+    <w:p>
+      <w:pPr>
+        <w:pStyle w:val="BodyText"/>
+      </w:pPr>
+    </w:p>
+    <w:p>
+      <w:pPr>
+        <w:rPr>
+          <w:rFonts w:ascii="Arial" w:hAnsi="Arial" w:cs="Arial"/>
+          <w:b/>
+          <w:sz w:val="36"/>
+          <w:szCs w:val="36"/>
+          <w:u w:val="single"/>
+        </w:rPr>
+      </w:pPr>
+      <w:r>
+        <w:rPr>
+          <w:rFonts w:ascii="Arial" w:hAnsi="Arial" w:cs="Arial"/>
+          <w:b/>
+          <w:sz w:val="36"/>
+          <w:szCs w:val="36"/>
+          <w:u w:val="single"/>
+        </w:rPr>
+        <w:lastRenderedPageBreak/>
+        <w:t xml:space="preserve">7. </w:t>
+      </w:r>
+      <w:r>
+        <w:rPr>
+          <w:rFonts w:ascii="Arial" w:hAnsi="Arial" w:cs="Arial"/>
+          <w:b/>
+          <w:sz w:val="36"/>
+          <w:szCs w:val="36"/>
+          <w:u w:val="single"/>
+        </w:rPr>
+        <w:t>Small Container Compactor (R-Engine) implementation</w:t>
+      </w:r>
+    </w:p>
+    <w:p>
+      <w:pPr>
+        <w:rPr>
+          <w:rFonts w:ascii="Arial" w:hAnsi="Arial" w:cs="Arial"/>
+          <w:b/>
+          <w:sz w:val="36"/>
+          <w:szCs w:val="36"/>
+          <w:u w:val="single"/>
+        </w:rPr>
+      </w:pPr>
+    </w:p>
+    <w:p>
+      <w:pPr>
+        <w:rPr>
+          <w:rFonts w:ascii="Arial" w:hAnsi="Arial" w:cs="Arial"/>
+          <w:i/>
+          <w:sz w:val="32"/>
+          <w:szCs w:val="32"/>
+          <w:u w:val="single"/>
+        </w:rPr>
+      </w:pPr>
+      <w:r>
+        <w:rPr>
+          <w:rFonts w:ascii="Arial" w:hAnsi="Arial" w:cs="Arial"/>
+          <w:i/>
+          <w:sz w:val="32"/>
+          <w:szCs w:val="32"/>
+          <w:u w:val="single"/>
+        </w:rPr>
+        <w:t>Working logic of R-Engine for small container before compactor implementation:</w:t>
+      </w:r>
+    </w:p>
+    <w:p>
+      <w:pPr>
+        <w:rPr>
+          <w:rFonts w:ascii="Arial" w:hAnsi="Arial" w:cs="Arial"/>
+          <w:sz w:val="24"/>
+          <w:szCs w:val="24"/>
+        </w:rPr>
+      </w:pPr>
+      <w:r>
+        <w:rPr>
+          <w:rFonts w:ascii="Arial" w:hAnsi="Arial" w:cs="Arial"/>
+          <w:sz w:val="24"/>
+          <w:szCs w:val="24"/>
+        </w:rPr>
+        <w:t xml:space="preserve">The function COM_pricing in R is responsible for the pricing of small container (New or Existing). The most important assumption in this working logic is that the container and compactor are considered a single unit i.e. if a customer’s “has_compactor” flag is true then everything which is true for the container is also true for the compactor, such as, customer owned or not and all the cost is included in the calculations with the container itself. In this function for small containers the cost assets and ROI costs are calculated for container and compactor together since they are considered as a single unit. </w:t>
+      </w:r>
+      <w:proofErr w:type="gramStart"/>
+      <w:r>
+        <w:rPr>
+          <w:rFonts w:ascii="Arial" w:hAnsi="Arial" w:cs="Arial"/>
+          <w:sz w:val="24"/>
+          <w:szCs w:val="24"/>
+        </w:rPr>
+        <w:t xml:space="preserve">Hence, applying all the adjustments such as industry_adj, segment_adj etc. and margins on the total </w:t>
+      </w:r>
+      <w:proofErr w:type="spellStart"/>
+      <w:r>
+        <w:rPr>
+          <w:rFonts w:ascii="Arial" w:hAnsi="Arial" w:cs="Arial"/>
+          <w:sz w:val="24"/>
+          <w:szCs w:val="24"/>
+        </w:rPr>
+        <w:t>cost_to_serve</w:t>
+      </w:r>
+      <w:proofErr w:type="spellEnd"/>
+      <w:r>
+        <w:rPr>
+          <w:rFonts w:ascii="Arial" w:hAnsi="Arial" w:cs="Arial"/>
+          <w:sz w:val="24"/>
+          <w:szCs w:val="24"/>
+        </w:rPr>
+        <w:t xml:space="preserve"> for container and compactor together.</w:t>
+      </w:r>
+      <w:proofErr w:type="gramEnd"/>
+    </w:p>
+    <w:p>
+      <w:pPr>
+        <w:rPr>
+          <w:rFonts w:ascii="Arial" w:hAnsi="Arial" w:cs="Arial"/>
+          <w:sz w:val="24"/>
+          <w:szCs w:val="24"/>
+        </w:rPr>
+      </w:pPr>
+    </w:p>
+    <w:p>
+      <w:pPr>
+        <w:rPr>
+          <w:rFonts w:ascii="Arial" w:hAnsi="Arial" w:cs="Arial"/>
+          <w:sz w:val="24"/>
+          <w:szCs w:val="24"/>
+        </w:rPr>
+      </w:pPr>
+      <w:r>
+        <w:rPr>
+          <w:rFonts w:ascii="Arial" w:hAnsi="Arial" w:cs="Arial"/>
+          <w:sz w:val="24"/>
+          <w:szCs w:val="24"/>
+        </w:rPr>
+        <w:t>Cost Assets = Container Depreciation + Compactor Depreciation + Compactor Maintenance + Truck Depreciation + Container Maintenance per Month</w:t>
+      </w:r>
+    </w:p>
+    <w:p>
+      <w:pPr>
+        <w:rPr>
+          <w:rFonts w:ascii="Arial" w:hAnsi="Arial" w:cs="Arial"/>
+          <w:sz w:val="24"/>
+          <w:szCs w:val="24"/>
+        </w:rPr>
+      </w:pPr>
+    </w:p>
+    <w:p>
+      <w:pPr>
+        <w:rPr>
+          <w:rFonts w:ascii="Arial" w:hAnsi="Arial" w:cs="Arial"/>
+          <w:sz w:val="24"/>
+          <w:szCs w:val="24"/>
+        </w:rPr>
+      </w:pPr>
+      <w:r>
+        <w:rPr>
+          <w:rFonts w:ascii="Arial" w:hAnsi="Arial" w:cs="Arial"/>
+          <w:sz w:val="24"/>
+          <w:szCs w:val="24"/>
+        </w:rPr>
+        <w:t>ROI Cost = ((Truck Allocation + Container Cost + Compactor Cost + Working Capital) *0.065/12) + Commission</w:t>
+      </w:r>
+    </w:p>
+    <w:p>
+      <w:pPr>
+        <w:rPr>
+          <w:rFonts w:ascii="Arial" w:hAnsi="Arial" w:cs="Arial"/>
+          <w:sz w:val="24"/>
+          <w:szCs w:val="24"/>
+        </w:rPr>
+      </w:pPr>
+    </w:p>
+    <w:p>
+      <w:pPr>
+        <w:rPr>
+          <w:rFonts w:ascii="Arial" w:hAnsi="Arial" w:cs="Arial"/>
+          <w:sz w:val="24"/>
+          <w:szCs w:val="24"/>
+        </w:rPr>
+      </w:pPr>
+      <w:r>
+        <w:rPr>
+          <w:rFonts w:ascii="Arial" w:hAnsi="Arial" w:cs="Arial"/>
+          <w:sz w:val="24"/>
+          <w:szCs w:val="24"/>
+        </w:rPr>
+        <w:t>Cost To Serve = Disposal Processing Cost + Disposal Trip Cost + Site Time Cost + Cost Assets + ROI Cost</w:t>
+      </w:r>
+    </w:p>
+    <w:p>
+      <w:pPr>
+        <w:rPr>
+          <w:rFonts w:ascii="Arial" w:hAnsi="Arial" w:cs="Arial"/>
+          <w:sz w:val="24"/>
+          <w:szCs w:val="24"/>
+        </w:rPr>
+      </w:pPr>
+    </w:p>
+    <w:p>
+      <w:pPr>
+        <w:rPr>
+          <w:rFonts w:ascii="Arial" w:hAnsi="Arial" w:cs="Arial"/>
+          <w:sz w:val="24"/>
+          <w:szCs w:val="24"/>
+        </w:rPr>
+      </w:pPr>
+      <w:r>
+        <w:rPr>
+          <w:rFonts w:ascii="Arial" w:hAnsi="Arial" w:cs="Arial"/>
+          <w:sz w:val="24"/>
+          <w:szCs w:val="24"/>
+        </w:rPr>
+        <w:t>This provides per month line item which includes container and compactor both.</w:t>
+      </w:r>
+    </w:p>
+    <w:p>
+      <w:pPr>
+        <w:rPr>
+          <w:rFonts w:ascii="Arial" w:hAnsi="Arial" w:cs="Arial"/>
+        </w:rPr>
+      </w:pPr>
+    </w:p>
+    <w:p>
+      <w:pPr>
+        <w:rPr>
+          <w:rFonts w:ascii="Arial" w:hAnsi="Arial" w:cs="Arial"/>
+          <w:i/>
+          <w:sz w:val="32"/>
+          <w:szCs w:val="32"/>
+          <w:u w:val="single"/>
+        </w:rPr>
+      </w:pPr>
+      <w:r>
+        <w:rPr>
+          <w:rFonts w:ascii="Arial" w:hAnsi="Arial" w:cs="Arial"/>
+          <w:i/>
+          <w:sz w:val="32"/>
+          <w:szCs w:val="32"/>
+          <w:u w:val="single"/>
+        </w:rPr>
+        <w:t>Working logic of R-Engine for small container after compactor implementation:</w:t>
+      </w:r>
+    </w:p>
+    <w:p>
+      <w:pPr>
+        <w:rPr>
+          <w:rFonts w:ascii="Arial" w:hAnsi="Arial" w:cs="Arial"/>
+          <w:sz w:val="24"/>
+          <w:szCs w:val="24"/>
+        </w:rPr>
+      </w:pPr>
+      <w:r>
+        <w:rPr>
+          <w:rFonts w:ascii="Arial" w:hAnsi="Arial" w:cs="Arial"/>
+          <w:sz w:val="24"/>
+          <w:szCs w:val="24"/>
+        </w:rPr>
+        <w:t xml:space="preserve">In this Implementation we get rid of the most important assumption which is that the container and compactor are </w:t>
+      </w:r>
+      <w:proofErr w:type="gramStart"/>
+      <w:r>
+        <w:rPr>
+          <w:rFonts w:ascii="Arial" w:hAnsi="Arial" w:cs="Arial"/>
+          <w:sz w:val="24"/>
+          <w:szCs w:val="24"/>
+        </w:rPr>
+        <w:t>a single unit i.e. if “has_compactor” flag is true</w:t>
+      </w:r>
+      <w:proofErr w:type="gramEnd"/>
+      <w:r>
+        <w:rPr>
+          <w:rFonts w:ascii="Arial" w:hAnsi="Arial" w:cs="Arial"/>
+          <w:sz w:val="24"/>
+          <w:szCs w:val="24"/>
+        </w:rPr>
+        <w:t xml:space="preserve"> then the container is mutually exclusive of the compactor. Hence, in this implementation we calculate cost assets and ROI costs for container and compactor separately and then cost assets and ROI costs for compactor along with container depreciation and container cost will make rental line item and remaining cost assets and ROI costs will make monthly line item. Also, all the adjustments are applied only to the container cost to serve and not on the compactor cost to serve along with FRF and ERF premiums are applied on the total cost to serve of both container and compactor but added to only container prices. Compactor has its own static margins applied to compactor cost to serve, which are different than the margins applied to the container cost to serve. The Compactor Cost, Compactor Depreciation and Compactor Maintenance is effected by if the customer has a compactor and if it is customer owned.</w:t>
+      </w:r>
+    </w:p>
+    <w:p>
+      <w:pPr>
+        <w:rPr>
+          <w:rFonts w:ascii="Arial" w:hAnsi="Arial" w:cs="Arial"/>
+          <w:sz w:val="24"/>
+          <w:szCs w:val="24"/>
+        </w:rPr>
+      </w:pPr>
+    </w:p>
+    <w:p>
+      <w:pPr>
+        <w:rPr>
+          <w:rFonts w:ascii="Arial" w:hAnsi="Arial" w:cs="Arial"/>
+          <w:sz w:val="24"/>
+          <w:szCs w:val="24"/>
+        </w:rPr>
+      </w:pPr>
+      <w:r>
+        <w:rPr>
+          <w:rFonts w:ascii="Arial" w:hAnsi="Arial" w:cs="Arial"/>
+          <w:sz w:val="24"/>
+          <w:szCs w:val="24"/>
+        </w:rPr>
+        <w:lastRenderedPageBreak/>
+        <w:t>Compactor Depreciation and Maintenance = (Compactor Depreciation + Compactor Maintenance) * Quantity*(1-Compactor Owned)*has_compactor</w:t>
+      </w:r>
+    </w:p>
+    <w:p>
+      <w:pPr>
+        <w:rPr>
+          <w:rFonts w:ascii="Arial" w:hAnsi="Arial" w:cs="Arial"/>
+          <w:sz w:val="24"/>
+          <w:szCs w:val="24"/>
+        </w:rPr>
+      </w:pPr>
+    </w:p>
+    <w:p>
+      <w:pPr>
+        <w:rPr>
+          <w:rFonts w:ascii="Arial" w:hAnsi="Arial" w:cs="Arial"/>
+          <w:sz w:val="24"/>
+          <w:szCs w:val="24"/>
+        </w:rPr>
+      </w:pPr>
+      <w:r>
+        <w:rPr>
+          <w:rFonts w:ascii="Arial" w:hAnsi="Arial" w:cs="Arial"/>
+          <w:sz w:val="24"/>
+          <w:szCs w:val="24"/>
+        </w:rPr>
+        <w:t>Compactor Cost = Compactor Cost*Quantity*(1-Compactor Owned)*has_compactor</w:t>
+      </w:r>
+    </w:p>
+    <w:p>
+      <w:pPr>
+        <w:rPr>
+          <w:rFonts w:ascii="Arial" w:hAnsi="Arial" w:cs="Arial"/>
+          <w:sz w:val="24"/>
+          <w:szCs w:val="24"/>
+        </w:rPr>
+      </w:pPr>
+    </w:p>
+    <w:p>
+      <w:pPr>
+        <w:rPr>
+          <w:rFonts w:ascii="Arial" w:hAnsi="Arial" w:cs="Arial"/>
+          <w:sz w:val="24"/>
+          <w:szCs w:val="24"/>
+        </w:rPr>
+      </w:pPr>
+      <w:r>
+        <w:rPr>
+          <w:rFonts w:ascii="Arial" w:hAnsi="Arial" w:cs="Arial"/>
+          <w:sz w:val="24"/>
+          <w:szCs w:val="24"/>
+        </w:rPr>
+        <w:t>Cost Assets of container = Container Depreciation + Truck Depreciation + Container Maintenance per Month</w:t>
+      </w:r>
+    </w:p>
+    <w:p>
+      <w:pPr>
+        <w:rPr>
+          <w:rFonts w:ascii="Arial" w:hAnsi="Arial" w:cs="Arial"/>
+          <w:sz w:val="24"/>
+          <w:szCs w:val="24"/>
+        </w:rPr>
+      </w:pPr>
+    </w:p>
+    <w:p>
+      <w:pPr>
+        <w:rPr>
+          <w:rFonts w:ascii="Arial" w:hAnsi="Arial" w:cs="Arial"/>
+          <w:sz w:val="24"/>
+          <w:szCs w:val="24"/>
+        </w:rPr>
+      </w:pPr>
+      <w:r>
+        <w:rPr>
+          <w:rFonts w:ascii="Arial" w:hAnsi="Arial" w:cs="Arial"/>
+          <w:sz w:val="24"/>
+          <w:szCs w:val="24"/>
+        </w:rPr>
+        <w:t>Cost Assets of compactor = Compactor Depreciation + Compactor Maintenance</w:t>
+      </w:r>
+    </w:p>
+    <w:p>
+      <w:pPr>
+        <w:rPr>
+          <w:rFonts w:ascii="Arial" w:hAnsi="Arial" w:cs="Arial"/>
+          <w:sz w:val="24"/>
+          <w:szCs w:val="24"/>
+        </w:rPr>
+      </w:pPr>
+    </w:p>
+    <w:p>
+      <w:pPr>
+        <w:rPr>
+          <w:rFonts w:ascii="Arial" w:hAnsi="Arial" w:cs="Arial"/>
+          <w:sz w:val="24"/>
+          <w:szCs w:val="24"/>
+        </w:rPr>
+      </w:pPr>
+      <w:r>
+        <w:rPr>
+          <w:rFonts w:ascii="Arial" w:hAnsi="Arial" w:cs="Arial"/>
+          <w:sz w:val="24"/>
+          <w:szCs w:val="24"/>
+        </w:rPr>
+        <w:t>ROI Cost of container = ((Truck Allocation + Container Cost + Working Capital) *0.065/12) + Commission</w:t>
+      </w:r>
+    </w:p>
+    <w:p>
+      <w:pPr>
+        <w:rPr>
+          <w:rFonts w:ascii="Arial" w:hAnsi="Arial" w:cs="Arial"/>
+          <w:sz w:val="24"/>
+          <w:szCs w:val="24"/>
+        </w:rPr>
+      </w:pPr>
+    </w:p>
+    <w:p>
+      <w:pPr>
+        <w:rPr>
+          <w:rFonts w:ascii="Arial" w:hAnsi="Arial" w:cs="Arial"/>
+          <w:sz w:val="24"/>
+          <w:szCs w:val="24"/>
+        </w:rPr>
+      </w:pPr>
+      <w:r>
+        <w:rPr>
+          <w:rFonts w:ascii="Arial" w:hAnsi="Arial" w:cs="Arial"/>
+          <w:sz w:val="24"/>
+          <w:szCs w:val="24"/>
+        </w:rPr>
+        <w:t>ROI Cost of compactor = Compactor Cost * 0.065/12</w:t>
+      </w:r>
+    </w:p>
+    <w:p>
+      <w:pPr>
+        <w:rPr>
+          <w:rFonts w:ascii="Arial" w:hAnsi="Arial" w:cs="Arial"/>
+          <w:sz w:val="24"/>
+          <w:szCs w:val="24"/>
+        </w:rPr>
+      </w:pPr>
+    </w:p>
+    <w:p>
+      <w:pPr>
+        <w:rPr>
+          <w:rFonts w:ascii="Arial" w:hAnsi="Arial" w:cs="Arial"/>
+          <w:sz w:val="24"/>
+          <w:szCs w:val="24"/>
+        </w:rPr>
+      </w:pPr>
+      <w:r>
+        <w:rPr>
+          <w:rFonts w:ascii="Arial" w:hAnsi="Arial" w:cs="Arial"/>
+          <w:sz w:val="24"/>
+          <w:szCs w:val="24"/>
+        </w:rPr>
+        <w:t xml:space="preserve">Cost </w:t>
+      </w:r>
+      <w:proofErr w:type="gramStart"/>
+      <w:r>
+        <w:rPr>
+          <w:rFonts w:ascii="Arial" w:hAnsi="Arial" w:cs="Arial"/>
+          <w:sz w:val="24"/>
+          <w:szCs w:val="24"/>
+        </w:rPr>
+        <w:t>To</w:t>
+      </w:r>
+      <w:proofErr w:type="gramEnd"/>
+      <w:r>
+        <w:rPr>
+          <w:rFonts w:ascii="Arial" w:hAnsi="Arial" w:cs="Arial"/>
+          <w:sz w:val="24"/>
+          <w:szCs w:val="24"/>
+        </w:rPr>
+        <w:t xml:space="preserve"> Serve of container = Disposal Processing Cost + Disposal Trip Cost + Site Time Cost + Cost Assets of container + ROI Cost of container</w:t>
+      </w:r>
+    </w:p>
+    <w:p>
+      <w:pPr>
+        <w:rPr>
+          <w:rFonts w:ascii="Arial" w:hAnsi="Arial" w:cs="Arial"/>
+          <w:sz w:val="24"/>
+          <w:szCs w:val="24"/>
+        </w:rPr>
+      </w:pPr>
+    </w:p>
+    <w:p>
+      <w:pPr>
+        <w:rPr>
+          <w:rFonts w:ascii="Arial" w:hAnsi="Arial" w:cs="Arial"/>
+          <w:sz w:val="24"/>
+          <w:szCs w:val="24"/>
+        </w:rPr>
+      </w:pPr>
+      <w:r>
+        <w:rPr>
+          <w:rFonts w:ascii="Arial" w:hAnsi="Arial" w:cs="Arial"/>
+          <w:sz w:val="24"/>
+          <w:szCs w:val="24"/>
+        </w:rPr>
+        <w:t xml:space="preserve">Cost </w:t>
+      </w:r>
+      <w:proofErr w:type="gramStart"/>
+      <w:r>
+        <w:rPr>
+          <w:rFonts w:ascii="Arial" w:hAnsi="Arial" w:cs="Arial"/>
+          <w:sz w:val="24"/>
+          <w:szCs w:val="24"/>
+        </w:rPr>
+        <w:t>To</w:t>
+      </w:r>
+      <w:proofErr w:type="gramEnd"/>
+      <w:r>
+        <w:rPr>
+          <w:rFonts w:ascii="Arial" w:hAnsi="Arial" w:cs="Arial"/>
+          <w:sz w:val="24"/>
+          <w:szCs w:val="24"/>
+        </w:rPr>
+        <w:t xml:space="preserve"> Serve of compactor = Cost Assets of compactor + ROI Cost of compactor</w:t>
+      </w:r>
+    </w:p>
+    <w:p>
+      <w:pPr>
+        <w:rPr>
+          <w:rFonts w:ascii="Arial" w:hAnsi="Arial" w:cs="Arial"/>
+          <w:sz w:val="24"/>
+          <w:szCs w:val="24"/>
+        </w:rPr>
+      </w:pPr>
+    </w:p>
+    <w:p>
+      <w:pPr>
+        <w:rPr>
+          <w:rFonts w:ascii="Arial" w:hAnsi="Arial" w:cs="Arial"/>
+          <w:sz w:val="24"/>
+          <w:szCs w:val="24"/>
+        </w:rPr>
+      </w:pPr>
+      <w:r>
+        <w:rPr>
+          <w:rFonts w:ascii="Arial" w:hAnsi="Arial" w:cs="Arial"/>
+          <w:sz w:val="24"/>
+          <w:szCs w:val="24"/>
+        </w:rPr>
+        <w:t>The Parts table used to pull values of Compactor Cost, Compactor Life, Compactor Depreciation and Compactor Additional Site Time is “tbl_parts_mod”.</w:t>
+      </w:r>
+    </w:p>
+    <w:p>
+      <w:pPr>
+        <w:rPr>
+          <w:rFonts w:ascii="Arial" w:hAnsi="Arial" w:cs="Arial"/>
+          <w:sz w:val="24"/>
+          <w:szCs w:val="24"/>
+        </w:rPr>
+      </w:pPr>
+    </w:p>
+    <w:p>
+      <w:pPr>
+        <w:rPr>
+          <w:rFonts w:ascii="Arial" w:hAnsi="Arial" w:cs="Arial"/>
+          <w:sz w:val="24"/>
+          <w:szCs w:val="24"/>
+        </w:rPr>
+      </w:pPr>
+      <w:r>
+        <w:rPr>
+          <w:rFonts w:ascii="Arial" w:hAnsi="Arial" w:cs="Arial"/>
+          <w:sz w:val="24"/>
+          <w:szCs w:val="24"/>
+        </w:rPr>
+        <w:t>This will give 2 line items: Monthly and Rental.</w:t>
+      </w:r>
+    </w:p>
+    <w:p>
+      <w:pPr>
+        <w:pStyle w:val="BodyText"/>
+      </w:pPr>
+    </w:p>
+    <w:p>
+      <w:pPr>
         <w:pStyle w:val="Heading1"/>
+        <w:numPr>
+          <w:ilvl w:val="0"/>
+          <w:numId w:val="38"/>
+        </w:numPr>
         <w:jc w:val="both"/>
       </w:pPr>
       <w:bookmarkStart w:id="29" w:name="_Toc402689167"/>
@@ -6898,18 +7494,18 @@
         <w:t xml:space="preserve"> </w:t>
       </w:r>
     </w:p>
-    <w:bookmarkEnd w:id="15"/>
     <w:bookmarkEnd w:id="16"/>
     <w:bookmarkEnd w:id="17"/>
+    <w:bookmarkEnd w:id="18"/>
     <w:p>
       <w:pPr>
         <w:jc w:val="both"/>
       </w:pPr>
     </w:p>
     <w:sectPr>
-      <w:headerReference w:type="default" r:id="rId16"/>
-      <w:footerReference w:type="default" r:id="rId17"/>
-      <w:headerReference w:type="first" r:id="rId18"/>
+      <w:headerReference w:type="default" r:id="rId17"/>
+      <w:footerReference w:type="default" r:id="rId18"/>
+      <w:headerReference w:type="first" r:id="rId19"/>
       <w:pgSz w:w="12240" w:h="15840" w:code="1"/>
       <w:pgMar w:top="1440" w:right="1440" w:bottom="1440" w:left="1800" w:header="288" w:footer="720" w:gutter="0"/>
       <w:cols w:space="720"/>
@@ -6921,7 +7517,7 @@
 </file>
 
 <file path=word/endnotes.xml><?xml version="1.0" encoding="utf-8"?>
-<w:endnotes xmlns:wpc="http://schemas.microsoft.com/office/word/2010/wordprocessingCanvas" xmlns:mc="http://schemas.openxmlformats.org/markup-compatibility/2006" xmlns:o="urn:schemas-microsoft-com:office:office" xmlns:r="http://schemas.openxmlformats.org/officeDocument/2006/relationships" xmlns:m="http://schemas.openxmlformats.org/officeDocument/2006/math" xmlns:v="urn:schemas-microsoft-com:vml" xmlns:wp14="http://schemas.microsoft.com/office/word/2010/wordprocessingDrawing" xmlns:wp="http://schemas.openxmlformats.org/drawingml/2006/wordprocessingDrawing" xmlns:w10="urn:schemas-microsoft-com:office:word" xmlns:w="http://schemas.openxmlformats.org/wordprocessingml/2006/main" xmlns:w14="http://schemas.microsoft.com/office/word/2010/wordml" xmlns:w15="http://schemas.microsoft.com/office/word/2012/wordml" xmlns:wpg="http://schemas.microsoft.com/office/word/2010/wordprocessingGroup" xmlns:wpi="http://schemas.microsoft.com/office/word/2010/wordprocessingInk" xmlns:wne="http://schemas.microsoft.com/office/word/2006/wordml" xmlns:wps="http://schemas.microsoft.com/office/word/2010/wordprocessingShape" mc:Ignorable="w14 w15 wp14">
+<w:endnotes xmlns:wpc="http://schemas.microsoft.com/office/word/2010/wordprocessingCanvas" xmlns:mc="http://schemas.openxmlformats.org/markup-compatibility/2006" xmlns:o="urn:schemas-microsoft-com:office:office" xmlns:r="http://schemas.openxmlformats.org/officeDocument/2006/relationships" xmlns:m="http://schemas.openxmlformats.org/officeDocument/2006/math" xmlns:v="urn:schemas-microsoft-com:vml" xmlns:wp14="http://schemas.microsoft.com/office/word/2010/wordprocessingDrawing" xmlns:wp="http://schemas.openxmlformats.org/drawingml/2006/wordprocessingDrawing" xmlns:w10="urn:schemas-microsoft-com:office:word" xmlns:w="http://schemas.openxmlformats.org/wordprocessingml/2006/main" xmlns:w14="http://schemas.microsoft.com/office/word/2010/wordml" xmlns:wpg="http://schemas.microsoft.com/office/word/2010/wordprocessingGroup" xmlns:wpi="http://schemas.microsoft.com/office/word/2010/wordprocessingInk" xmlns:wne="http://schemas.microsoft.com/office/word/2006/wordml" xmlns:wps="http://schemas.microsoft.com/office/word/2010/wordprocessingShape" mc:Ignorable="w14 wp14">
   <w:endnote w:type="separator" w:id="-1">
     <w:p>
       <w:r>
@@ -6943,7 +7539,7 @@
 </file>
 
 <file path=word/footer1.xml><?xml version="1.0" encoding="utf-8"?>
-<w:ftr xmlns:wpc="http://schemas.microsoft.com/office/word/2010/wordprocessingCanvas" xmlns:mc="http://schemas.openxmlformats.org/markup-compatibility/2006" xmlns:o="urn:schemas-microsoft-com:office:office" xmlns:r="http://schemas.openxmlformats.org/officeDocument/2006/relationships" xmlns:m="http://schemas.openxmlformats.org/officeDocument/2006/math" xmlns:v="urn:schemas-microsoft-com:vml" xmlns:wp14="http://schemas.microsoft.com/office/word/2010/wordprocessingDrawing" xmlns:wp="http://schemas.openxmlformats.org/drawingml/2006/wordprocessingDrawing" xmlns:w10="urn:schemas-microsoft-com:office:word" xmlns:w="http://schemas.openxmlformats.org/wordprocessingml/2006/main" xmlns:w14="http://schemas.microsoft.com/office/word/2010/wordml" xmlns:w15="http://schemas.microsoft.com/office/word/2012/wordml" xmlns:wpg="http://schemas.microsoft.com/office/word/2010/wordprocessingGroup" xmlns:wpi="http://schemas.microsoft.com/office/word/2010/wordprocessingInk" xmlns:wne="http://schemas.microsoft.com/office/word/2006/wordml" xmlns:wps="http://schemas.microsoft.com/office/word/2010/wordprocessingShape" mc:Ignorable="w14 w15 wp14">
+<w:ftr xmlns:wpc="http://schemas.microsoft.com/office/word/2010/wordprocessingCanvas" xmlns:mc="http://schemas.openxmlformats.org/markup-compatibility/2006" xmlns:o="urn:schemas-microsoft-com:office:office" xmlns:r="http://schemas.openxmlformats.org/officeDocument/2006/relationships" xmlns:m="http://schemas.openxmlformats.org/officeDocument/2006/math" xmlns:v="urn:schemas-microsoft-com:vml" xmlns:wp14="http://schemas.microsoft.com/office/word/2010/wordprocessingDrawing" xmlns:wp="http://schemas.openxmlformats.org/drawingml/2006/wordprocessingDrawing" xmlns:w10="urn:schemas-microsoft-com:office:word" xmlns:w="http://schemas.openxmlformats.org/wordprocessingml/2006/main" xmlns:w14="http://schemas.microsoft.com/office/word/2010/wordml" xmlns:wpg="http://schemas.microsoft.com/office/word/2010/wordprocessingGroup" xmlns:wpi="http://schemas.microsoft.com/office/word/2010/wordprocessingInk" xmlns:wne="http://schemas.microsoft.com/office/word/2006/wordml" xmlns:wps="http://schemas.microsoft.com/office/word/2010/wordprocessingShape" mc:Ignorable="w14 wp14">
   <w:p>
     <w:pPr>
       <w:pStyle w:val="Footer"/>
@@ -7009,7 +7605,7 @@
         <w:rFonts w:asciiTheme="minorHAnsi" w:hAnsiTheme="minorHAnsi"/>
         <w:noProof/>
       </w:rPr>
-      <w:t>December 15, 2014</w:t>
+      <w:t>December 16, 2014</w:t>
     </w:r>
     <w:r>
       <w:rPr>
@@ -7047,7 +7643,7 @@
         <w:rFonts w:asciiTheme="minorHAnsi" w:hAnsiTheme="minorHAnsi"/>
         <w:noProof/>
       </w:rPr>
-      <w:t>7</w:t>
+      <w:t>3</w:t>
     </w:r>
     <w:r>
       <w:rPr>
@@ -7060,7 +7656,7 @@
 </file>
 
 <file path=word/footnotes.xml><?xml version="1.0" encoding="utf-8"?>
-<w:footnotes xmlns:wpc="http://schemas.microsoft.com/office/word/2010/wordprocessingCanvas" xmlns:mc="http://schemas.openxmlformats.org/markup-compatibility/2006" xmlns:o="urn:schemas-microsoft-com:office:office" xmlns:r="http://schemas.openxmlformats.org/officeDocument/2006/relationships" xmlns:m="http://schemas.openxmlformats.org/officeDocument/2006/math" xmlns:v="urn:schemas-microsoft-com:vml" xmlns:wp14="http://schemas.microsoft.com/office/word/2010/wordprocessingDrawing" xmlns:wp="http://schemas.openxmlformats.org/drawingml/2006/wordprocessingDrawing" xmlns:w10="urn:schemas-microsoft-com:office:word" xmlns:w="http://schemas.openxmlformats.org/wordprocessingml/2006/main" xmlns:w14="http://schemas.microsoft.com/office/word/2010/wordml" xmlns:w15="http://schemas.microsoft.com/office/word/2012/wordml" xmlns:wpg="http://schemas.microsoft.com/office/word/2010/wordprocessingGroup" xmlns:wpi="http://schemas.microsoft.com/office/word/2010/wordprocessingInk" xmlns:wne="http://schemas.microsoft.com/office/word/2006/wordml" xmlns:wps="http://schemas.microsoft.com/office/word/2010/wordprocessingShape" mc:Ignorable="w14 w15 wp14">
+<w:footnotes xmlns:wpc="http://schemas.microsoft.com/office/word/2010/wordprocessingCanvas" xmlns:mc="http://schemas.openxmlformats.org/markup-compatibility/2006" xmlns:o="urn:schemas-microsoft-com:office:office" xmlns:r="http://schemas.openxmlformats.org/officeDocument/2006/relationships" xmlns:m="http://schemas.openxmlformats.org/officeDocument/2006/math" xmlns:v="urn:schemas-microsoft-com:vml" xmlns:wp14="http://schemas.microsoft.com/office/word/2010/wordprocessingDrawing" xmlns:wp="http://schemas.openxmlformats.org/drawingml/2006/wordprocessingDrawing" xmlns:w10="urn:schemas-microsoft-com:office:word" xmlns:w="http://schemas.openxmlformats.org/wordprocessingml/2006/main" xmlns:w14="http://schemas.microsoft.com/office/word/2010/wordml" xmlns:wpg="http://schemas.microsoft.com/office/word/2010/wordprocessingGroup" xmlns:wpi="http://schemas.microsoft.com/office/word/2010/wordprocessingInk" xmlns:wne="http://schemas.microsoft.com/office/word/2006/wordml" xmlns:wps="http://schemas.microsoft.com/office/word/2010/wordprocessingShape" mc:Ignorable="w14 wp14">
   <w:footnote w:type="separator" w:id="-1">
     <w:p>
       <w:r>
@@ -7082,7 +7678,7 @@
 </file>
 
 <file path=word/header1.xml><?xml version="1.0" encoding="utf-8"?>
-<w:hdr xmlns:wpc="http://schemas.microsoft.com/office/word/2010/wordprocessingCanvas" xmlns:mc="http://schemas.openxmlformats.org/markup-compatibility/2006" xmlns:o="urn:schemas-microsoft-com:office:office" xmlns:r="http://schemas.openxmlformats.org/officeDocument/2006/relationships" xmlns:m="http://schemas.openxmlformats.org/officeDocument/2006/math" xmlns:v="urn:schemas-microsoft-com:vml" xmlns:wp14="http://schemas.microsoft.com/office/word/2010/wordprocessingDrawing" xmlns:wp="http://schemas.openxmlformats.org/drawingml/2006/wordprocessingDrawing" xmlns:w10="urn:schemas-microsoft-com:office:word" xmlns:w="http://schemas.openxmlformats.org/wordprocessingml/2006/main" xmlns:w14="http://schemas.microsoft.com/office/word/2010/wordml" xmlns:w15="http://schemas.microsoft.com/office/word/2012/wordml" xmlns:wpg="http://schemas.microsoft.com/office/word/2010/wordprocessingGroup" xmlns:wpi="http://schemas.microsoft.com/office/word/2010/wordprocessingInk" xmlns:wne="http://schemas.microsoft.com/office/word/2006/wordml" xmlns:wps="http://schemas.microsoft.com/office/word/2010/wordprocessingShape" mc:Ignorable="w14 w15 wp14">
+<w:hdr xmlns:wpc="http://schemas.microsoft.com/office/word/2010/wordprocessingCanvas" xmlns:mc="http://schemas.openxmlformats.org/markup-compatibility/2006" xmlns:o="urn:schemas-microsoft-com:office:office" xmlns:r="http://schemas.openxmlformats.org/officeDocument/2006/relationships" xmlns:m="http://schemas.openxmlformats.org/officeDocument/2006/math" xmlns:v="urn:schemas-microsoft-com:vml" xmlns:wp14="http://schemas.microsoft.com/office/word/2010/wordprocessingDrawing" xmlns:wp="http://schemas.openxmlformats.org/drawingml/2006/wordprocessingDrawing" xmlns:w10="urn:schemas-microsoft-com:office:word" xmlns:w="http://schemas.openxmlformats.org/wordprocessingml/2006/main" xmlns:w14="http://schemas.microsoft.com/office/word/2010/wordml" xmlns:wpg="http://schemas.microsoft.com/office/word/2010/wordprocessingGroup" xmlns:wpi="http://schemas.microsoft.com/office/word/2010/wordprocessingInk" xmlns:wne="http://schemas.microsoft.com/office/word/2006/wordml" xmlns:wps="http://schemas.microsoft.com/office/word/2010/wordprocessingShape" mc:Ignorable="w14 wp14">
   <w:p>
     <w:pPr>
       <w:pStyle w:val="Header"/>
@@ -7204,7 +7800,7 @@
 </file>
 
 <file path=word/header2.xml><?xml version="1.0" encoding="utf-8"?>
-<w:hdr xmlns:wpc="http://schemas.microsoft.com/office/word/2010/wordprocessingCanvas" xmlns:mc="http://schemas.openxmlformats.org/markup-compatibility/2006" xmlns:o="urn:schemas-microsoft-com:office:office" xmlns:r="http://schemas.openxmlformats.org/officeDocument/2006/relationships" xmlns:m="http://schemas.openxmlformats.org/officeDocument/2006/math" xmlns:v="urn:schemas-microsoft-com:vml" xmlns:wp14="http://schemas.microsoft.com/office/word/2010/wordprocessingDrawing" xmlns:wp="http://schemas.openxmlformats.org/drawingml/2006/wordprocessingDrawing" xmlns:w10="urn:schemas-microsoft-com:office:word" xmlns:w="http://schemas.openxmlformats.org/wordprocessingml/2006/main" xmlns:w14="http://schemas.microsoft.com/office/word/2010/wordml" xmlns:w15="http://schemas.microsoft.com/office/word/2012/wordml" xmlns:wpg="http://schemas.microsoft.com/office/word/2010/wordprocessingGroup" xmlns:wpi="http://schemas.microsoft.com/office/word/2010/wordprocessingInk" xmlns:wne="http://schemas.microsoft.com/office/word/2006/wordml" xmlns:wps="http://schemas.microsoft.com/office/word/2010/wordprocessingShape" mc:Ignorable="w14 w15 wp14">
+<w:hdr xmlns:wpc="http://schemas.microsoft.com/office/word/2010/wordprocessingCanvas" xmlns:mc="http://schemas.openxmlformats.org/markup-compatibility/2006" xmlns:o="urn:schemas-microsoft-com:office:office" xmlns:r="http://schemas.openxmlformats.org/officeDocument/2006/relationships" xmlns:m="http://schemas.openxmlformats.org/officeDocument/2006/math" xmlns:v="urn:schemas-microsoft-com:vml" xmlns:wp14="http://schemas.microsoft.com/office/word/2010/wordprocessingDrawing" xmlns:wp="http://schemas.openxmlformats.org/drawingml/2006/wordprocessingDrawing" xmlns:w10="urn:schemas-microsoft-com:office:word" xmlns:w="http://schemas.openxmlformats.org/wordprocessingml/2006/main" xmlns:w14="http://schemas.microsoft.com/office/word/2010/wordml" xmlns:wpg="http://schemas.microsoft.com/office/word/2010/wordprocessingGroup" xmlns:wpi="http://schemas.microsoft.com/office/word/2010/wordprocessingInk" xmlns:wne="http://schemas.microsoft.com/office/word/2006/wordml" xmlns:wps="http://schemas.microsoft.com/office/word/2010/wordprocessingShape" mc:Ignorable="w14 wp14">
   <w:p>
     <w:pPr>
       <w:pStyle w:val="Header"/>
@@ -7319,7 +7915,7 @@
 </file>
 
 <file path=word/numbering.xml><?xml version="1.0" encoding="utf-8"?>
-<w:numbering xmlns:wpc="http://schemas.microsoft.com/office/word/2010/wordprocessingCanvas" xmlns:mc="http://schemas.openxmlformats.org/markup-compatibility/2006" xmlns:o="urn:schemas-microsoft-com:office:office" xmlns:r="http://schemas.openxmlformats.org/officeDocument/2006/relationships" xmlns:m="http://schemas.openxmlformats.org/officeDocument/2006/math" xmlns:v="urn:schemas-microsoft-com:vml" xmlns:wp14="http://schemas.microsoft.com/office/word/2010/wordprocessingDrawing" xmlns:wp="http://schemas.openxmlformats.org/drawingml/2006/wordprocessingDrawing" xmlns:w10="urn:schemas-microsoft-com:office:word" xmlns:w="http://schemas.openxmlformats.org/wordprocessingml/2006/main" xmlns:w14="http://schemas.microsoft.com/office/word/2010/wordml" xmlns:w15="http://schemas.microsoft.com/office/word/2012/wordml" xmlns:wpg="http://schemas.microsoft.com/office/word/2010/wordprocessingGroup" xmlns:wpi="http://schemas.microsoft.com/office/word/2010/wordprocessingInk" xmlns:wne="http://schemas.microsoft.com/office/word/2006/wordml" xmlns:wps="http://schemas.microsoft.com/office/word/2010/wordprocessingShape" mc:Ignorable="w14 w15 wp14">
+<w:numbering xmlns:wpc="http://schemas.microsoft.com/office/word/2010/wordprocessingCanvas" xmlns:mc="http://schemas.openxmlformats.org/markup-compatibility/2006" xmlns:o="urn:schemas-microsoft-com:office:office" xmlns:r="http://schemas.openxmlformats.org/officeDocument/2006/relationships" xmlns:m="http://schemas.openxmlformats.org/officeDocument/2006/math" xmlns:v="urn:schemas-microsoft-com:vml" xmlns:wp14="http://schemas.microsoft.com/office/word/2010/wordprocessingDrawing" xmlns:wp="http://schemas.openxmlformats.org/drawingml/2006/wordprocessingDrawing" xmlns:w10="urn:schemas-microsoft-com:office:word" xmlns:w="http://schemas.openxmlformats.org/wordprocessingml/2006/main" xmlns:w14="http://schemas.microsoft.com/office/word/2010/wordml" xmlns:wpg="http://schemas.microsoft.com/office/word/2010/wordprocessingGroup" xmlns:wpi="http://schemas.microsoft.com/office/word/2010/wordprocessingInk" xmlns:wne="http://schemas.microsoft.com/office/word/2006/wordml" xmlns:wps="http://schemas.microsoft.com/office/word/2010/wordprocessingShape" mc:Ignorable="w14 wp14">
   <w:abstractNum w:abstractNumId="0">
     <w:nsid w:val="02DE2B02"/>
     <w:multiLevelType w:val="hybridMultilevel"/>
@@ -10717,12 +11313,21 @@
   <w:num w:numId="36">
     <w:abstractNumId w:val="16"/>
   </w:num>
+  <w:num w:numId="37">
+    <w:abstractNumId w:val="13"/>
+  </w:num>
+  <w:num w:numId="38">
+    <w:abstractNumId w:val="13"/>
+    <w:lvlOverride w:ilvl="0">
+      <w:startOverride w:val="8"/>
+    </w:lvlOverride>
+  </w:num>
   <w:numIdMacAtCleanup w:val="7"/>
 </w:numbering>
 </file>
 
 <file path=word/styles.xml><?xml version="1.0" encoding="utf-8"?>
-<w:styles xmlns:mc="http://schemas.openxmlformats.org/markup-compatibility/2006" xmlns:r="http://schemas.openxmlformats.org/officeDocument/2006/relationships" xmlns:w="http://schemas.openxmlformats.org/wordprocessingml/2006/main" xmlns:w14="http://schemas.microsoft.com/office/word/2010/wordml" xmlns:w15="http://schemas.microsoft.com/office/word/2012/wordml" mc:Ignorable="w14 w15">
+<w:styles xmlns:mc="http://schemas.openxmlformats.org/markup-compatibility/2006" xmlns:r="http://schemas.openxmlformats.org/officeDocument/2006/relationships" xmlns:w="http://schemas.openxmlformats.org/wordprocessingml/2006/main" xmlns:w14="http://schemas.microsoft.com/office/word/2010/wordml" mc:Ignorable="w14">
   <w:docDefaults>
     <w:rPrDefault>
       <w:rPr>
@@ -10732,372 +11337,834 @@
     </w:rPrDefault>
     <w:pPrDefault/>
   </w:docDefaults>
-  <w:latentStyles w:defLockedState="0" w:defUIPriority="0" w:defSemiHidden="0" w:defUnhideWhenUsed="0" w:defQFormat="0" w:count="371">
-    <w:lsdException w:name="Normal" w:qFormat="1"/>
-    <w:lsdException w:name="heading 1" w:uiPriority="9" w:qFormat="1"/>
-    <w:lsdException w:name="heading 2" w:uiPriority="9" w:qFormat="1"/>
-    <w:lsdException w:name="heading 3" w:uiPriority="9" w:qFormat="1"/>
-    <w:lsdException w:name="heading 4" w:uiPriority="9" w:qFormat="1"/>
-    <w:lsdException w:name="heading 5" w:semiHidden="1" w:unhideWhenUsed="1" w:qFormat="1"/>
-    <w:lsdException w:name="heading 6" w:semiHidden="1" w:unhideWhenUsed="1" w:qFormat="1"/>
-    <w:lsdException w:name="heading 7" w:semiHidden="1" w:unhideWhenUsed="1" w:qFormat="1"/>
-    <w:lsdException w:name="heading 8" w:semiHidden="1" w:unhideWhenUsed="1" w:qFormat="1"/>
-    <w:lsdException w:name="heading 9" w:semiHidden="1" w:unhideWhenUsed="1" w:qFormat="1"/>
-    <w:lsdException w:name="index 1" w:semiHidden="1" w:unhideWhenUsed="1"/>
-    <w:lsdException w:name="index 2" w:semiHidden="1" w:unhideWhenUsed="1"/>
-    <w:lsdException w:name="index 3" w:semiHidden="1" w:unhideWhenUsed="1"/>
-    <w:lsdException w:name="index 4" w:semiHidden="1" w:unhideWhenUsed="1"/>
-    <w:lsdException w:name="index 5" w:semiHidden="1" w:unhideWhenUsed="1"/>
-    <w:lsdException w:name="index 6" w:semiHidden="1" w:unhideWhenUsed="1"/>
-    <w:lsdException w:name="index 7" w:semiHidden="1" w:unhideWhenUsed="1"/>
-    <w:lsdException w:name="index 8" w:semiHidden="1" w:unhideWhenUsed="1"/>
-    <w:lsdException w:name="index 9" w:semiHidden="1" w:unhideWhenUsed="1"/>
-    <w:lsdException w:name="toc 1" w:semiHidden="1" w:uiPriority="39" w:unhideWhenUsed="1"/>
-    <w:lsdException w:name="toc 2" w:semiHidden="1" w:uiPriority="39" w:unhideWhenUsed="1"/>
-    <w:lsdException w:name="toc 3" w:semiHidden="1" w:uiPriority="39" w:unhideWhenUsed="1"/>
-    <w:lsdException w:name="toc 4" w:semiHidden="1" w:unhideWhenUsed="1"/>
-    <w:lsdException w:name="toc 5" w:semiHidden="1" w:unhideWhenUsed="1"/>
-    <w:lsdException w:name="toc 6" w:semiHidden="1" w:unhideWhenUsed="1"/>
-    <w:lsdException w:name="toc 7" w:semiHidden="1" w:unhideWhenUsed="1"/>
-    <w:lsdException w:name="toc 8" w:semiHidden="1" w:unhideWhenUsed="1"/>
-    <w:lsdException w:name="toc 9" w:semiHidden="1" w:unhideWhenUsed="1"/>
-    <w:lsdException w:name="Normal Indent" w:semiHidden="1" w:unhideWhenUsed="1"/>
-    <w:lsdException w:name="footnote text" w:semiHidden="1" w:unhideWhenUsed="1"/>
-    <w:lsdException w:name="annotation text" w:semiHidden="1" w:unhideWhenUsed="1"/>
-    <w:lsdException w:name="header" w:semiHidden="1" w:unhideWhenUsed="1"/>
-    <w:lsdException w:name="footer" w:semiHidden="1" w:uiPriority="99" w:unhideWhenUsed="1"/>
-    <w:lsdException w:name="index heading" w:semiHidden="1" w:unhideWhenUsed="1"/>
-    <w:lsdException w:name="caption" w:semiHidden="1" w:unhideWhenUsed="1" w:qFormat="1"/>
-    <w:lsdException w:name="table of figures" w:semiHidden="1" w:unhideWhenUsed="1"/>
-    <w:lsdException w:name="envelope address" w:semiHidden="1" w:unhideWhenUsed="1"/>
-    <w:lsdException w:name="envelope return" w:semiHidden="1" w:unhideWhenUsed="1"/>
-    <w:lsdException w:name="footnote reference" w:semiHidden="1" w:unhideWhenUsed="1"/>
-    <w:lsdException w:name="annotation reference" w:semiHidden="1" w:unhideWhenUsed="1"/>
-    <w:lsdException w:name="line number" w:semiHidden="1" w:unhideWhenUsed="1"/>
-    <w:lsdException w:name="page number" w:semiHidden="1" w:unhideWhenUsed="1"/>
-    <w:lsdException w:name="endnote reference" w:semiHidden="1" w:unhideWhenUsed="1"/>
-    <w:lsdException w:name="endnote text" w:semiHidden="1" w:unhideWhenUsed="1"/>
-    <w:lsdException w:name="table of authorities" w:semiHidden="1" w:unhideWhenUsed="1"/>
-    <w:lsdException w:name="macro" w:semiHidden="1" w:unhideWhenUsed="1"/>
-    <w:lsdException w:name="toa heading" w:semiHidden="1" w:unhideWhenUsed="1"/>
-    <w:lsdException w:name="List" w:semiHidden="1" w:unhideWhenUsed="1"/>
-    <w:lsdException w:name="List Bullet" w:semiHidden="1" w:unhideWhenUsed="1"/>
-    <w:lsdException w:name="List 2" w:semiHidden="1" w:unhideWhenUsed="1"/>
-    <w:lsdException w:name="List 3" w:semiHidden="1" w:unhideWhenUsed="1"/>
-    <w:lsdException w:name="List Bullet 2" w:semiHidden="1" w:unhideWhenUsed="1"/>
-    <w:lsdException w:name="List Bullet 3" w:semiHidden="1" w:unhideWhenUsed="1"/>
-    <w:lsdException w:name="List Bullet 4" w:semiHidden="1" w:unhideWhenUsed="1"/>
-    <w:lsdException w:name="List Bullet 5" w:semiHidden="1" w:unhideWhenUsed="1"/>
-    <w:lsdException w:name="List Number 2" w:semiHidden="1" w:unhideWhenUsed="1"/>
-    <w:lsdException w:name="List Number 3" w:semiHidden="1" w:unhideWhenUsed="1"/>
-    <w:lsdException w:name="List Number 4" w:semiHidden="1" w:unhideWhenUsed="1"/>
-    <w:lsdException w:name="List Number 5" w:semiHidden="1" w:unhideWhenUsed="1"/>
-    <w:lsdException w:name="Title" w:qFormat="1"/>
-    <w:lsdException w:name="Closing" w:semiHidden="1" w:unhideWhenUsed="1"/>
-    <w:lsdException w:name="Signature" w:semiHidden="1" w:unhideWhenUsed="1"/>
-    <w:lsdException w:name="Default Paragraph Font" w:semiHidden="1" w:uiPriority="1" w:unhideWhenUsed="1"/>
-    <w:lsdException w:name="Body Text" w:semiHidden="1" w:unhideWhenUsed="1"/>
-    <w:lsdException w:name="Body Text Indent" w:semiHidden="1" w:unhideWhenUsed="1"/>
-    <w:lsdException w:name="List Continue" w:semiHidden="1" w:unhideWhenUsed="1"/>
-    <w:lsdException w:name="List Continue 2" w:semiHidden="1" w:unhideWhenUsed="1"/>
-    <w:lsdException w:name="List Continue 3" w:semiHidden="1" w:unhideWhenUsed="1"/>
-    <w:lsdException w:name="List Continue 4" w:semiHidden="1" w:unhideWhenUsed="1"/>
-    <w:lsdException w:name="List Continue 5" w:semiHidden="1" w:unhideWhenUsed="1"/>
-    <w:lsdException w:name="Message Header" w:semiHidden="1" w:unhideWhenUsed="1"/>
-    <w:lsdException w:name="Subtitle" w:qFormat="1"/>
-    <w:lsdException w:name="Body Text First Indent 2" w:semiHidden="1" w:unhideWhenUsed="1"/>
-    <w:lsdException w:name="Note Heading" w:semiHidden="1" w:unhideWhenUsed="1"/>
-    <w:lsdException w:name="Body Text 2" w:semiHidden="1" w:unhideWhenUsed="1"/>
-    <w:lsdException w:name="Body Text 3" w:semiHidden="1" w:unhideWhenUsed="1"/>
-    <w:lsdException w:name="Body Text Indent 2" w:semiHidden="1" w:unhideWhenUsed="1"/>
-    <w:lsdException w:name="Body Text Indent 3" w:semiHidden="1" w:unhideWhenUsed="1"/>
-    <w:lsdException w:name="Block Text" w:semiHidden="1" w:unhideWhenUsed="1"/>
-    <w:lsdException w:name="Hyperlink" w:semiHidden="1" w:uiPriority="99" w:unhideWhenUsed="1"/>
-    <w:lsdException w:name="FollowedHyperlink" w:semiHidden="1" w:uiPriority="99" w:unhideWhenUsed="1"/>
-    <w:lsdException w:name="Strong" w:qFormat="1"/>
-    <w:lsdException w:name="Emphasis" w:qFormat="1"/>
-    <w:lsdException w:name="Document Map" w:semiHidden="1" w:unhideWhenUsed="1"/>
-    <w:lsdException w:name="Plain Text" w:semiHidden="1" w:unhideWhenUsed="1"/>
-    <w:lsdException w:name="E-mail Signature" w:semiHidden="1" w:unhideWhenUsed="1"/>
-    <w:lsdException w:name="HTML Top of Form" w:semiHidden="1" w:unhideWhenUsed="1"/>
-    <w:lsdException w:name="HTML Bottom of Form" w:semiHidden="1" w:unhideWhenUsed="1"/>
-    <w:lsdException w:name="Normal (Web)" w:semiHidden="1" w:uiPriority="99" w:unhideWhenUsed="1"/>
-    <w:lsdException w:name="HTML Acronym" w:semiHidden="1" w:unhideWhenUsed="1"/>
-    <w:lsdException w:name="HTML Address" w:semiHidden="1" w:unhideWhenUsed="1"/>
-    <w:lsdException w:name="HTML Cite" w:semiHidden="1" w:unhideWhenUsed="1"/>
-    <w:lsdException w:name="HTML Code" w:semiHidden="1" w:unhideWhenUsed="1"/>
-    <w:lsdException w:name="HTML Definition" w:semiHidden="1" w:unhideWhenUsed="1"/>
-    <w:lsdException w:name="HTML Keyboard" w:semiHidden="1" w:unhideWhenUsed="1"/>
-    <w:lsdException w:name="HTML Preformatted" w:semiHidden="1" w:uiPriority="99" w:unhideWhenUsed="1"/>
-    <w:lsdException w:name="HTML Sample" w:semiHidden="1" w:unhideWhenUsed="1"/>
-    <w:lsdException w:name="HTML Typewriter" w:semiHidden="1" w:unhideWhenUsed="1"/>
-    <w:lsdException w:name="HTML Variable" w:semiHidden="1" w:unhideWhenUsed="1"/>
-    <w:lsdException w:name="Normal Table" w:semiHidden="1" w:unhideWhenUsed="1"/>
-    <w:lsdException w:name="annotation subject" w:semiHidden="1" w:unhideWhenUsed="1"/>
-    <w:lsdException w:name="No List" w:semiHidden="1" w:uiPriority="99" w:unhideWhenUsed="1"/>
-    <w:lsdException w:name="Outline List 1" w:semiHidden="1" w:unhideWhenUsed="1"/>
-    <w:lsdException w:name="Outline List 2" w:semiHidden="1" w:unhideWhenUsed="1"/>
-    <w:lsdException w:name="Outline List 3" w:semiHidden="1" w:unhideWhenUsed="1"/>
-    <w:lsdException w:name="Table Simple 1" w:semiHidden="1" w:unhideWhenUsed="1"/>
-    <w:lsdException w:name="Table Simple 2" w:semiHidden="1" w:unhideWhenUsed="1"/>
-    <w:lsdException w:name="Table Simple 3" w:semiHidden="1" w:unhideWhenUsed="1"/>
-    <w:lsdException w:name="Table Classic 1" w:semiHidden="1" w:unhideWhenUsed="1"/>
-    <w:lsdException w:name="Table Classic 2" w:semiHidden="1" w:unhideWhenUsed="1"/>
-    <w:lsdException w:name="Table Classic 3" w:semiHidden="1" w:unhideWhenUsed="1"/>
-    <w:lsdException w:name="Table Classic 4" w:semiHidden="1" w:unhideWhenUsed="1"/>
-    <w:lsdException w:name="Table Colorful 1" w:semiHidden="1" w:unhideWhenUsed="1"/>
-    <w:lsdException w:name="Table Colorful 2" w:semiHidden="1" w:unhideWhenUsed="1"/>
-    <w:lsdException w:name="Table Colorful 3" w:semiHidden="1" w:unhideWhenUsed="1"/>
-    <w:lsdException w:name="Table Columns 1" w:semiHidden="1" w:unhideWhenUsed="1"/>
-    <w:lsdException w:name="Table Columns 2" w:semiHidden="1" w:unhideWhenUsed="1"/>
-    <w:lsdException w:name="Table Columns 3" w:semiHidden="1" w:unhideWhenUsed="1"/>
-    <w:lsdException w:name="Table Columns 4" w:semiHidden="1" w:unhideWhenUsed="1"/>
-    <w:lsdException w:name="Table Columns 5" w:semiHidden="1" w:unhideWhenUsed="1"/>
-    <w:lsdException w:name="Table Grid 1" w:semiHidden="1" w:unhideWhenUsed="1"/>
-    <w:lsdException w:name="Table Grid 2" w:semiHidden="1" w:unhideWhenUsed="1"/>
-    <w:lsdException w:name="Table Grid 3" w:semiHidden="1" w:unhideWhenUsed="1"/>
-    <w:lsdException w:name="Table Grid 4" w:semiHidden="1" w:unhideWhenUsed="1"/>
-    <w:lsdException w:name="Table Grid 5" w:semiHidden="1" w:unhideWhenUsed="1"/>
-    <w:lsdException w:name="Table Grid 6" w:semiHidden="1" w:unhideWhenUsed="1"/>
-    <w:lsdException w:name="Table Grid 7" w:semiHidden="1" w:unhideWhenUsed="1"/>
-    <w:lsdException w:name="Table Grid 8" w:semiHidden="1" w:unhideWhenUsed="1"/>
-    <w:lsdException w:name="Table List 1" w:semiHidden="1" w:unhideWhenUsed="1"/>
-    <w:lsdException w:name="Table List 2" w:semiHidden="1" w:unhideWhenUsed="1"/>
-    <w:lsdException w:name="Table List 3" w:semiHidden="1" w:unhideWhenUsed="1"/>
-    <w:lsdException w:name="Table List 4" w:semiHidden="1" w:unhideWhenUsed="1"/>
-    <w:lsdException w:name="Table List 5" w:semiHidden="1" w:unhideWhenUsed="1"/>
-    <w:lsdException w:name="Table List 6" w:semiHidden="1" w:unhideWhenUsed="1"/>
-    <w:lsdException w:name="Table List 7" w:semiHidden="1" w:unhideWhenUsed="1"/>
-    <w:lsdException w:name="Table List 8" w:semiHidden="1" w:unhideWhenUsed="1"/>
-    <w:lsdException w:name="Table 3D effects 1" w:semiHidden="1" w:unhideWhenUsed="1"/>
-    <w:lsdException w:name="Table 3D effects 2" w:semiHidden="1" w:unhideWhenUsed="1"/>
-    <w:lsdException w:name="Table 3D effects 3" w:semiHidden="1" w:unhideWhenUsed="1"/>
-    <w:lsdException w:name="Table Contemporary" w:semiHidden="1" w:unhideWhenUsed="1"/>
-    <w:lsdException w:name="Table Elegant" w:semiHidden="1" w:unhideWhenUsed="1"/>
-    <w:lsdException w:name="Table Professional" w:semiHidden="1" w:unhideWhenUsed="1"/>
-    <w:lsdException w:name="Table Subtle 1" w:semiHidden="1" w:unhideWhenUsed="1"/>
-    <w:lsdException w:name="Table Subtle 2" w:semiHidden="1" w:unhideWhenUsed="1"/>
-    <w:lsdException w:name="Table Web 1" w:semiHidden="1" w:unhideWhenUsed="1"/>
-    <w:lsdException w:name="Table Web 2" w:semiHidden="1" w:unhideWhenUsed="1"/>
-    <w:lsdException w:name="Table Web 3" w:semiHidden="1" w:unhideWhenUsed="1"/>
-    <w:lsdException w:name="Balloon Text" w:semiHidden="1" w:unhideWhenUsed="1"/>
-    <w:lsdException w:name="Table Grid" w:uiPriority="59"/>
-    <w:lsdException w:name="Table Theme" w:semiHidden="1" w:unhideWhenUsed="1"/>
-    <w:lsdException w:name="Placeholder Text" w:semiHidden="1" w:uiPriority="99"/>
-    <w:lsdException w:name="No Spacing" w:uiPriority="1" w:qFormat="1"/>
-    <w:lsdException w:name="Light Shading" w:uiPriority="60"/>
-    <w:lsdException w:name="Light List" w:uiPriority="61"/>
-    <w:lsdException w:name="Light Grid" w:uiPriority="62"/>
-    <w:lsdException w:name="Medium Shading 1" w:uiPriority="63"/>
-    <w:lsdException w:name="Medium Shading 2" w:uiPriority="64"/>
-    <w:lsdException w:name="Medium List 1" w:uiPriority="65"/>
-    <w:lsdException w:name="Medium List 2" w:uiPriority="66"/>
-    <w:lsdException w:name="Medium Grid 1" w:uiPriority="67"/>
-    <w:lsdException w:name="Medium Grid 2" w:uiPriority="68"/>
-    <w:lsdException w:name="Medium Grid 3" w:uiPriority="69"/>
-    <w:lsdException w:name="Dark List" w:uiPriority="70"/>
-    <w:lsdException w:name="Colorful Shading" w:uiPriority="71"/>
-    <w:lsdException w:name="Colorful List" w:uiPriority="72"/>
-    <w:lsdException w:name="Colorful Grid" w:uiPriority="73"/>
-    <w:lsdException w:name="Light Shading Accent 1" w:uiPriority="60"/>
-    <w:lsdException w:name="Light List Accent 1" w:uiPriority="61"/>
-    <w:lsdException w:name="Light Grid Accent 1" w:uiPriority="62"/>
-    <w:lsdException w:name="Medium Shading 1 Accent 1" w:uiPriority="63"/>
-    <w:lsdException w:name="Medium Shading 2 Accent 1" w:uiPriority="64"/>
-    <w:lsdException w:name="Medium List 1 Accent 1" w:uiPriority="65"/>
-    <w:lsdException w:name="Revision" w:semiHidden="1" w:uiPriority="99"/>
-    <w:lsdException w:name="List Paragraph" w:uiPriority="34" w:qFormat="1"/>
-    <w:lsdException w:name="Quote" w:uiPriority="29" w:qFormat="1"/>
-    <w:lsdException w:name="Intense Quote" w:uiPriority="30" w:qFormat="1"/>
-    <w:lsdException w:name="Medium List 2 Accent 1" w:uiPriority="66"/>
-    <w:lsdException w:name="Medium Grid 1 Accent 1" w:uiPriority="67"/>
-    <w:lsdException w:name="Medium Grid 2 Accent 1" w:uiPriority="68"/>
-    <w:lsdException w:name="Medium Grid 3 Accent 1" w:uiPriority="69"/>
-    <w:lsdException w:name="Dark List Accent 1" w:uiPriority="70"/>
-    <w:lsdException w:name="Colorful Shading Accent 1" w:uiPriority="71"/>
-    <w:lsdException w:name="Colorful List Accent 1" w:uiPriority="72"/>
-    <w:lsdException w:name="Colorful Grid Accent 1" w:uiPriority="73"/>
-    <w:lsdException w:name="Light Shading Accent 2" w:uiPriority="60"/>
-    <w:lsdException w:name="Light List Accent 2" w:uiPriority="61"/>
-    <w:lsdException w:name="Light Grid Accent 2" w:uiPriority="62"/>
-    <w:lsdException w:name="Medium Shading 1 Accent 2" w:uiPriority="63"/>
-    <w:lsdException w:name="Medium Shading 2 Accent 2" w:uiPriority="64"/>
-    <w:lsdException w:name="Medium List 1 Accent 2" w:uiPriority="65"/>
-    <w:lsdException w:name="Medium List 2 Accent 2" w:uiPriority="66"/>
-    <w:lsdException w:name="Medium Grid 1 Accent 2" w:uiPriority="67"/>
-    <w:lsdException w:name="Medium Grid 2 Accent 2" w:uiPriority="68"/>
-    <w:lsdException w:name="Medium Grid 3 Accent 2" w:uiPriority="69"/>
-    <w:lsdException w:name="Dark List Accent 2" w:uiPriority="70"/>
-    <w:lsdException w:name="Colorful Shading Accent 2" w:uiPriority="71"/>
-    <w:lsdException w:name="Colorful List Accent 2" w:uiPriority="72"/>
-    <w:lsdException w:name="Colorful Grid Accent 2" w:uiPriority="73"/>
-    <w:lsdException w:name="Light Shading Accent 3" w:uiPriority="60"/>
-    <w:lsdException w:name="Light List Accent 3" w:uiPriority="61"/>
-    <w:lsdException w:name="Light Grid Accent 3" w:uiPriority="62"/>
-    <w:lsdException w:name="Medium Shading 1 Accent 3" w:uiPriority="63"/>
-    <w:lsdException w:name="Medium Shading 2 Accent 3" w:uiPriority="64"/>
-    <w:lsdException w:name="Medium List 1 Accent 3" w:uiPriority="65"/>
-    <w:lsdException w:name="Medium List 2 Accent 3" w:uiPriority="66"/>
-    <w:lsdException w:name="Medium Grid 1 Accent 3" w:uiPriority="67"/>
-    <w:lsdException w:name="Medium Grid 2 Accent 3" w:uiPriority="68"/>
-    <w:lsdException w:name="Medium Grid 3 Accent 3" w:uiPriority="69"/>
-    <w:lsdException w:name="Dark List Accent 3" w:uiPriority="70"/>
-    <w:lsdException w:name="Colorful Shading Accent 3" w:uiPriority="71"/>
-    <w:lsdException w:name="Colorful List Accent 3" w:uiPriority="72"/>
-    <w:lsdException w:name="Colorful Grid Accent 3" w:uiPriority="73"/>
-    <w:lsdException w:name="Light Shading Accent 4" w:uiPriority="60"/>
-    <w:lsdException w:name="Light List Accent 4" w:uiPriority="61"/>
-    <w:lsdException w:name="Light Grid Accent 4" w:uiPriority="62"/>
-    <w:lsdException w:name="Medium Shading 1 Accent 4" w:uiPriority="63"/>
-    <w:lsdException w:name="Medium Shading 2 Accent 4" w:uiPriority="64"/>
-    <w:lsdException w:name="Medium List 1 Accent 4" w:uiPriority="65"/>
-    <w:lsdException w:name="Medium List 2 Accent 4" w:uiPriority="66"/>
-    <w:lsdException w:name="Medium Grid 1 Accent 4" w:uiPriority="67"/>
-    <w:lsdException w:name="Medium Grid 2 Accent 4" w:uiPriority="68"/>
-    <w:lsdException w:name="Medium Grid 3 Accent 4" w:uiPriority="69"/>
-    <w:lsdException w:name="Dark List Accent 4" w:uiPriority="70"/>
-    <w:lsdException w:name="Colorful Shading Accent 4" w:uiPriority="71"/>
-    <w:lsdException w:name="Colorful List Accent 4" w:uiPriority="72"/>
-    <w:lsdException w:name="Colorful Grid Accent 4" w:uiPriority="73"/>
-    <w:lsdException w:name="Light Shading Accent 5" w:uiPriority="60"/>
-    <w:lsdException w:name="Light List Accent 5" w:uiPriority="61"/>
-    <w:lsdException w:name="Light Grid Accent 5" w:uiPriority="62"/>
-    <w:lsdException w:name="Medium Shading 1 Accent 5" w:uiPriority="63"/>
-    <w:lsdException w:name="Medium Shading 2 Accent 5" w:uiPriority="64"/>
-    <w:lsdException w:name="Medium List 1 Accent 5" w:uiPriority="65"/>
-    <w:lsdException w:name="Medium List 2 Accent 5" w:uiPriority="66"/>
-    <w:lsdException w:name="Medium Grid 1 Accent 5" w:uiPriority="67"/>
-    <w:lsdException w:name="Medium Grid 2 Accent 5" w:uiPriority="68"/>
-    <w:lsdException w:name="Medium Grid 3 Accent 5" w:uiPriority="69"/>
-    <w:lsdException w:name="Dark List Accent 5" w:uiPriority="70"/>
-    <w:lsdException w:name="Colorful Shading Accent 5" w:uiPriority="71"/>
-    <w:lsdException w:name="Colorful List Accent 5" w:uiPriority="72"/>
-    <w:lsdException w:name="Colorful Grid Accent 5" w:uiPriority="73"/>
-    <w:lsdException w:name="Light Shading Accent 6" w:uiPriority="60"/>
-    <w:lsdException w:name="Light List Accent 6" w:uiPriority="61"/>
-    <w:lsdException w:name="Light Grid Accent 6" w:uiPriority="62"/>
-    <w:lsdException w:name="Medium Shading 1 Accent 6" w:uiPriority="63"/>
-    <w:lsdException w:name="Medium Shading 2 Accent 6" w:uiPriority="64"/>
-    <w:lsdException w:name="Medium List 1 Accent 6" w:uiPriority="65"/>
-    <w:lsdException w:name="Medium List 2 Accent 6" w:uiPriority="66"/>
-    <w:lsdException w:name="Medium Grid 1 Accent 6" w:uiPriority="67"/>
-    <w:lsdException w:name="Medium Grid 2 Accent 6" w:uiPriority="68"/>
-    <w:lsdException w:name="Medium Grid 3 Accent 6" w:uiPriority="69"/>
-    <w:lsdException w:name="Dark List Accent 6" w:uiPriority="70"/>
-    <w:lsdException w:name="Colorful Shading Accent 6" w:uiPriority="71"/>
-    <w:lsdException w:name="Colorful List Accent 6" w:uiPriority="72"/>
-    <w:lsdException w:name="Colorful Grid Accent 6" w:uiPriority="73"/>
-    <w:lsdException w:name="Subtle Emphasis" w:uiPriority="19" w:qFormat="1"/>
-    <w:lsdException w:name="Intense Emphasis" w:uiPriority="21" w:qFormat="1"/>
-    <w:lsdException w:name="Subtle Reference" w:uiPriority="31" w:qFormat="1"/>
-    <w:lsdException w:name="Intense Reference" w:uiPriority="32" w:qFormat="1"/>
-    <w:lsdException w:name="Book Title" w:uiPriority="33" w:qFormat="1"/>
-    <w:lsdException w:name="Bibliography" w:semiHidden="1" w:uiPriority="37" w:unhideWhenUsed="1"/>
-    <w:lsdException w:name="TOC Heading" w:semiHidden="1" w:uiPriority="39" w:unhideWhenUsed="1" w:qFormat="1"/>
-    <w:lsdException w:name="Plain Table 1" w:uiPriority="41"/>
-    <w:lsdException w:name="Plain Table 2" w:uiPriority="42"/>
-    <w:lsdException w:name="Plain Table 3" w:uiPriority="43"/>
-    <w:lsdException w:name="Plain Table 4" w:uiPriority="44"/>
-    <w:lsdException w:name="Plain Table 5" w:uiPriority="45"/>
-    <w:lsdException w:name="Grid Table Light" w:uiPriority="40"/>
-    <w:lsdException w:name="Grid Table 1 Light" w:uiPriority="46"/>
-    <w:lsdException w:name="Grid Table 2" w:uiPriority="47"/>
-    <w:lsdException w:name="Grid Table 3" w:uiPriority="48"/>
-    <w:lsdException w:name="Grid Table 4" w:uiPriority="49"/>
-    <w:lsdException w:name="Grid Table 5 Dark" w:uiPriority="50"/>
-    <w:lsdException w:name="Grid Table 6 Colorful" w:uiPriority="51"/>
-    <w:lsdException w:name="Grid Table 7 Colorful" w:uiPriority="52"/>
-    <w:lsdException w:name="Grid Table 1 Light Accent 1" w:uiPriority="46"/>
-    <w:lsdException w:name="Grid Table 2 Accent 1" w:uiPriority="47"/>
-    <w:lsdException w:name="Grid Table 3 Accent 1" w:uiPriority="48"/>
-    <w:lsdException w:name="Grid Table 4 Accent 1" w:uiPriority="49"/>
-    <w:lsdException w:name="Grid Table 5 Dark Accent 1" w:uiPriority="50"/>
-    <w:lsdException w:name="Grid Table 6 Colorful Accent 1" w:uiPriority="51"/>
-    <w:lsdException w:name="Grid Table 7 Colorful Accent 1" w:uiPriority="52"/>
-    <w:lsdException w:name="Grid Table 1 Light Accent 2" w:uiPriority="46"/>
-    <w:lsdException w:name="Grid Table 2 Accent 2" w:uiPriority="47"/>
-    <w:lsdException w:name="Grid Table 3 Accent 2" w:uiPriority="48"/>
-    <w:lsdException w:name="Grid Table 4 Accent 2" w:uiPriority="49"/>
-    <w:lsdException w:name="Grid Table 5 Dark Accent 2" w:uiPriority="50"/>
-    <w:lsdException w:name="Grid Table 6 Colorful Accent 2" w:uiPriority="51"/>
-    <w:lsdException w:name="Grid Table 7 Colorful Accent 2" w:uiPriority="52"/>
-    <w:lsdException w:name="Grid Table 1 Light Accent 3" w:uiPriority="46"/>
-    <w:lsdException w:name="Grid Table 2 Accent 3" w:uiPriority="47"/>
-    <w:lsdException w:name="Grid Table 3 Accent 3" w:uiPriority="48"/>
-    <w:lsdException w:name="Grid Table 4 Accent 3" w:uiPriority="49"/>
-    <w:lsdException w:name="Grid Table 5 Dark Accent 3" w:uiPriority="50"/>
-    <w:lsdException w:name="Grid Table 6 Colorful Accent 3" w:uiPriority="51"/>
-    <w:lsdException w:name="Grid Table 7 Colorful Accent 3" w:uiPriority="52"/>
-    <w:lsdException w:name="Grid Table 1 Light Accent 4" w:uiPriority="46"/>
-    <w:lsdException w:name="Grid Table 2 Accent 4" w:uiPriority="47"/>
-    <w:lsdException w:name="Grid Table 3 Accent 4" w:uiPriority="48"/>
-    <w:lsdException w:name="Grid Table 4 Accent 4" w:uiPriority="49"/>
-    <w:lsdException w:name="Grid Table 5 Dark Accent 4" w:uiPriority="50"/>
-    <w:lsdException w:name="Grid Table 6 Colorful Accent 4" w:uiPriority="51"/>
-    <w:lsdException w:name="Grid Table 7 Colorful Accent 4" w:uiPriority="52"/>
-    <w:lsdException w:name="Grid Table 1 Light Accent 5" w:uiPriority="46"/>
-    <w:lsdException w:name="Grid Table 2 Accent 5" w:uiPriority="47"/>
-    <w:lsdException w:name="Grid Table 3 Accent 5" w:uiPriority="48"/>
-    <w:lsdException w:name="Grid Table 4 Accent 5" w:uiPriority="49"/>
-    <w:lsdException w:name="Grid Table 5 Dark Accent 5" w:uiPriority="50"/>
-    <w:lsdException w:name="Grid Table 6 Colorful Accent 5" w:uiPriority="51"/>
-    <w:lsdException w:name="Grid Table 7 Colorful Accent 5" w:uiPriority="52"/>
-    <w:lsdException w:name="Grid Table 1 Light Accent 6" w:uiPriority="46"/>
-    <w:lsdException w:name="Grid Table 2 Accent 6" w:uiPriority="47"/>
-    <w:lsdException w:name="Grid Table 3 Accent 6" w:uiPriority="48"/>
-    <w:lsdException w:name="Grid Table 4 Accent 6" w:uiPriority="49"/>
-    <w:lsdException w:name="Grid Table 5 Dark Accent 6" w:uiPriority="50"/>
-    <w:lsdException w:name="Grid Table 6 Colorful Accent 6" w:uiPriority="51"/>
-    <w:lsdException w:name="Grid Table 7 Colorful Accent 6" w:uiPriority="52"/>
-    <w:lsdException w:name="List Table 1 Light" w:uiPriority="46"/>
-    <w:lsdException w:name="List Table 2" w:uiPriority="47"/>
-    <w:lsdException w:name="List Table 3" w:uiPriority="48"/>
-    <w:lsdException w:name="List Table 4" w:uiPriority="49"/>
-    <w:lsdException w:name="List Table 5 Dark" w:uiPriority="50"/>
-    <w:lsdException w:name="List Table 6 Colorful" w:uiPriority="51"/>
-    <w:lsdException w:name="List Table 7 Colorful" w:uiPriority="52"/>
-    <w:lsdException w:name="List Table 1 Light Accent 1" w:uiPriority="46"/>
-    <w:lsdException w:name="List Table 2 Accent 1" w:uiPriority="47"/>
-    <w:lsdException w:name="List Table 3 Accent 1" w:uiPriority="48"/>
-    <w:lsdException w:name="List Table 4 Accent 1" w:uiPriority="49"/>
-    <w:lsdException w:name="List Table 5 Dark Accent 1" w:uiPriority="50"/>
-    <w:lsdException w:name="List Table 6 Colorful Accent 1" w:uiPriority="51"/>
-    <w:lsdException w:name="List Table 7 Colorful Accent 1" w:uiPriority="52"/>
-    <w:lsdException w:name="List Table 1 Light Accent 2" w:uiPriority="46"/>
-    <w:lsdException w:name="List Table 2 Accent 2" w:uiPriority="47"/>
-    <w:lsdException w:name="List Table 3 Accent 2" w:uiPriority="48"/>
-    <w:lsdException w:name="List Table 4 Accent 2" w:uiPriority="49"/>
-    <w:lsdException w:name="List Table 5 Dark Accent 2" w:uiPriority="50"/>
-    <w:lsdException w:name="List Table 6 Colorful Accent 2" w:uiPriority="51"/>
-    <w:lsdException w:name="List Table 7 Colorful Accent 2" w:uiPriority="52"/>
-    <w:lsdException w:name="List Table 1 Light Accent 3" w:uiPriority="46"/>
-    <w:lsdException w:name="List Table 2 Accent 3" w:uiPriority="47"/>
-    <w:lsdException w:name="List Table 3 Accent 3" w:uiPriority="48"/>
-    <w:lsdException w:name="List Table 4 Accent 3" w:uiPriority="49"/>
-    <w:lsdException w:name="List Table 5 Dark Accent 3" w:uiPriority="50"/>
-    <w:lsdException w:name="List Table 6 Colorful Accent 3" w:uiPriority="51"/>
-    <w:lsdException w:name="List Table 7 Colorful Accent 3" w:uiPriority="52"/>
-    <w:lsdException w:name="List Table 1 Light Accent 4" w:uiPriority="46"/>
-    <w:lsdException w:name="List Table 2 Accent 4" w:uiPriority="47"/>
-    <w:lsdException w:name="List Table 3 Accent 4" w:uiPriority="48"/>
-    <w:lsdException w:name="List Table 4 Accent 4" w:uiPriority="49"/>
-    <w:lsdException w:name="List Table 5 Dark Accent 4" w:uiPriority="50"/>
-    <w:lsdException w:name="List Table 6 Colorful Accent 4" w:uiPriority="51"/>
-    <w:lsdException w:name="List Table 7 Colorful Accent 4" w:uiPriority="52"/>
-    <w:lsdException w:name="List Table 1 Light Accent 5" w:uiPriority="46"/>
-    <w:lsdException w:name="List Table 2 Accent 5" w:uiPriority="47"/>
-    <w:lsdException w:name="List Table 3 Accent 5" w:uiPriority="48"/>
-    <w:lsdException w:name="List Table 4 Accent 5" w:uiPriority="49"/>
-    <w:lsdException w:name="List Table 5 Dark Accent 5" w:uiPriority="50"/>
-    <w:lsdException w:name="List Table 6 Colorful Accent 5" w:uiPriority="51"/>
-    <w:lsdException w:name="List Table 7 Colorful Accent 5" w:uiPriority="52"/>
-    <w:lsdException w:name="List Table 1 Light Accent 6" w:uiPriority="46"/>
-    <w:lsdException w:name="List Table 2 Accent 6" w:uiPriority="47"/>
-    <w:lsdException w:name="List Table 3 Accent 6" w:uiPriority="48"/>
-    <w:lsdException w:name="List Table 4 Accent 6" w:uiPriority="49"/>
-    <w:lsdException w:name="List Table 5 Dark Accent 6" w:uiPriority="50"/>
-    <w:lsdException w:name="List Table 6 Colorful Accent 6" w:uiPriority="51"/>
-    <w:lsdException w:name="List Table 7 Colorful Accent 6" w:uiPriority="52"/>
+  <w:latentStyles w:defLockedState="0" w:defUIPriority="0" w:defSemiHidden="1" w:defUnhideWhenUsed="1" w:defQFormat="0" w:count="267">
+    <w:lsdException w:name="Normal" w:semiHidden="0" w:unhideWhenUsed="0" w:qFormat="1"/>
+    <w:lsdException w:name="heading 1" w:semiHidden="0" w:uiPriority="9" w:unhideWhenUsed="0" w:qFormat="1"/>
+    <w:lsdException w:name="heading 2" w:semiHidden="0" w:uiPriority="9" w:unhideWhenUsed="0" w:qFormat="1"/>
+    <w:lsdException w:name="heading 3" w:semiHidden="0" w:uiPriority="9" w:unhideWhenUsed="0" w:qFormat="1"/>
+    <w:lsdException w:name="heading 4" w:semiHidden="0" w:uiPriority="9" w:unhideWhenUsed="0" w:qFormat="1"/>
+    <w:lsdException w:name="heading 5" w:qFormat="1"/>
+    <w:lsdException w:name="heading 6" w:qFormat="1"/>
+    <w:lsdException w:name="heading 7" w:qFormat="1"/>
+    <w:lsdException w:name="heading 8" w:qFormat="1"/>
+    <w:lsdException w:name="heading 9" w:qFormat="1"/>
+    <w:lsdException w:name="toc 1" w:uiPriority="39"/>
+    <w:lsdException w:name="toc 2" w:uiPriority="39"/>
+    <w:lsdException w:name="toc 3" w:uiPriority="39"/>
+    <w:lsdException w:name="footer" w:uiPriority="99"/>
+    <w:lsdException w:name="caption" w:qFormat="1"/>
+    <w:lsdException w:name="List Number" w:semiHidden="0" w:unhideWhenUsed="0"/>
+    <w:lsdException w:name="List 4" w:semiHidden="0" w:unhideWhenUsed="0"/>
+    <w:lsdException w:name="List 5" w:semiHidden="0" w:unhideWhenUsed="0"/>
+    <w:lsdException w:name="Title" w:semiHidden="0" w:unhideWhenUsed="0" w:qFormat="1"/>
+    <w:lsdException w:name="Default Paragraph Font" w:uiPriority="1"/>
+    <w:lsdException w:name="Subtitle" w:semiHidden="0" w:unhideWhenUsed="0" w:qFormat="1"/>
+    <w:lsdException w:name="Salutation" w:semiHidden="0" w:unhideWhenUsed="0"/>
+    <w:lsdException w:name="Date" w:semiHidden="0" w:unhideWhenUsed="0"/>
+    <w:lsdException w:name="Body Text First Indent" w:semiHidden="0" w:unhideWhenUsed="0"/>
+    <w:lsdException w:name="Hyperlink" w:uiPriority="99"/>
+    <w:lsdException w:name="FollowedHyperlink" w:uiPriority="99"/>
+    <w:lsdException w:name="Strong" w:semiHidden="0" w:unhideWhenUsed="0" w:qFormat="1"/>
+    <w:lsdException w:name="Emphasis" w:semiHidden="0" w:unhideWhenUsed="0" w:qFormat="1"/>
+    <w:lsdException w:name="Normal (Web)" w:uiPriority="99"/>
+    <w:lsdException w:name="HTML Preformatted" w:uiPriority="99"/>
+    <w:lsdException w:name="No List" w:uiPriority="99"/>
+    <w:lsdException w:name="Table Grid" w:semiHidden="0" w:uiPriority="59" w:unhideWhenUsed="0"/>
+    <w:lsdException w:name="Placeholder Text" w:uiPriority="99" w:unhideWhenUsed="0"/>
+    <w:lsdException w:name="No Spacing" w:semiHidden="0" w:uiPriority="1" w:unhideWhenUsed="0" w:qFormat="1"/>
+    <w:lsdException w:name="Light Shading" w:semiHidden="0" w:uiPriority="60" w:unhideWhenUsed="0"/>
+    <w:lsdException w:name="Light List" w:semiHidden="0" w:uiPriority="61" w:unhideWhenUsed="0"/>
+    <w:lsdException w:name="Light Grid" w:semiHidden="0" w:uiPriority="62" w:unhideWhenUsed="0"/>
+    <w:lsdException w:name="Medium Shading 1" w:semiHidden="0" w:uiPriority="63" w:unhideWhenUsed="0"/>
+    <w:lsdException w:name="Medium Shading 2" w:semiHidden="0" w:uiPriority="64" w:unhideWhenUsed="0"/>
+    <w:lsdException w:name="Medium List 1" w:semiHidden="0" w:uiPriority="65" w:unhideWhenUsed="0"/>
+    <w:lsdException w:name="Medium List 2" w:semiHidden="0" w:uiPriority="66" w:unhideWhenUsed="0"/>
+    <w:lsdException w:name="Medium Grid 1" w:semiHidden="0" w:uiPriority="67" w:unhideWhenUsed="0"/>
+    <w:lsdException w:name="Medium Grid 2" w:semiHidden="0" w:uiPriority="68" w:unhideWhenUsed="0"/>
+    <w:lsdException w:name="Medium Grid 3" w:semiHidden="0" w:uiPriority="69" w:unhideWhenUsed="0"/>
+    <w:lsdException w:name="Dark List" w:semiHidden="0" w:uiPriority="70" w:unhideWhenUsed="0"/>
+    <w:lsdException w:name="Colorful Shading" w:semiHidden="0" w:uiPriority="71" w:unhideWhenUsed="0"/>
+    <w:lsdException w:name="Colorful List" w:semiHidden="0" w:uiPriority="72" w:unhideWhenUsed="0"/>
+    <w:lsdException w:name="Colorful Grid" w:semiHidden="0" w:uiPriority="73" w:unhideWhenUsed="0"/>
+    <w:lsdException w:name="Light Shading Accent 1" w:semiHidden="0" w:uiPriority="60" w:unhideWhenUsed="0"/>
+    <w:lsdException w:name="Light List Accent 1" w:semiHidden="0" w:uiPriority="61" w:unhideWhenUsed="0"/>
+    <w:lsdException w:name="Light Grid Accent 1" w:semiHidden="0" w:uiPriority="62" w:unhideWhenUsed="0"/>
+    <w:lsdException w:name="Medium Shading 1 Accent 1" w:semiHidden="0" w:uiPriority="63" w:unhideWhenUsed="0"/>
+    <w:lsdException w:name="Medium Shading 2 Accent 1" w:semiHidden="0" w:uiPriority="64" w:unhideWhenUsed="0"/>
+    <w:lsdException w:name="Medium List 1 Accent 1" w:semiHidden="0" w:uiPriority="65" w:unhideWhenUsed="0"/>
+    <w:lsdException w:name="Revision" w:uiPriority="99" w:unhideWhenUsed="0"/>
+    <w:lsdException w:name="List Paragraph" w:semiHidden="0" w:uiPriority="34" w:unhideWhenUsed="0" w:qFormat="1"/>
+    <w:lsdException w:name="Quote" w:semiHidden="0" w:uiPriority="29" w:unhideWhenUsed="0" w:qFormat="1"/>
+    <w:lsdException w:name="Intense Quote" w:semiHidden="0" w:uiPriority="30" w:unhideWhenUsed="0" w:qFormat="1"/>
+    <w:lsdException w:name="Medium List 2 Accent 1" w:semiHidden="0" w:uiPriority="66" w:unhideWhenUsed="0"/>
+    <w:lsdException w:name="Medium Grid 1 Accent 1" w:semiHidden="0" w:uiPriority="67" w:unhideWhenUsed="0"/>
+    <w:lsdException w:name="Medium Grid 2 Accent 1" w:semiHidden="0" w:uiPriority="68" w:unhideWhenUsed="0"/>
+    <w:lsdException w:name="Medium Grid 3 Accent 1" w:semiHidden="0" w:uiPriority="69" w:unhideWhenUsed="0"/>
+    <w:lsdException w:name="Dark List Accent 1" w:semiHidden="0" w:uiPriority="70" w:unhideWhenUsed="0"/>
+    <w:lsdException w:name="Colorful Shading Accent 1" w:semiHidden="0" w:uiPriority="71" w:unhideWhenUsed="0"/>
+    <w:lsdException w:name="Colorful List Accent 1" w:semiHidden="0" w:uiPriority="72" w:unhideWhenUsed="0"/>
+    <w:lsdException w:name="Colorful Grid Accent 1" w:semiHidden="0" w:uiPriority="73" w:unhideWhenUsed="0"/>
+    <w:lsdException w:name="Light Shading Accent 2" w:semiHidden="0" w:uiPriority="60" w:unhideWhenUsed="0"/>
+    <w:lsdException w:name="Light List Accent 2" w:semiHidden="0" w:uiPriority="61" w:unhideWhenUsed="0"/>
+    <w:lsdException w:name="Light Grid Accent 2" w:semiHidden="0" w:uiPriority="62" w:unhideWhenUsed="0"/>
+    <w:lsdException w:name="Medium Shading 1 Accent 2" w:semiHidden="0" w:uiPriority="63" w:unhideWhenUsed="0"/>
+    <w:lsdException w:name="Medium Shading 2 Accent 2" w:semiHidden="0" w:uiPriority="64" w:unhideWhenUsed="0"/>
+    <w:lsdException w:name="Medium List 1 Accent 2" w:semiHidden="0" w:uiPriority="65" w:unhideWhenUsed="0"/>
+    <w:lsdException w:name="Medium List 2 Accent 2" w:semiHidden="0" w:uiPriority="66" w:unhideWhenUsed="0"/>
+    <w:lsdException w:name="Medium Grid 1 Accent 2" w:semiHidden="0" w:uiPriority="67" w:unhideWhenUsed="0"/>
+    <w:lsdException w:name="Medium Grid 2 Accent 2" w:semiHidden="0" w:uiPriority="68" w:unhideWhenUsed="0"/>
+    <w:lsdException w:name="Medium Grid 3 Accent 2" w:semiHidden="0" w:uiPriority="69" w:unhideWhenUsed="0"/>
+    <w:lsdException w:name="Dark List Accent 2" w:semiHidden="0" w:uiPriority="70" w:unhideWhenUsed="0"/>
+    <w:lsdException w:name="Colorful Shading Accent 2" w:semiHidden="0" w:uiPriority="71" w:unhideWhenUsed="0"/>
+    <w:lsdException w:name="Colorful List Accent 2" w:semiHidden="0" w:uiPriority="72" w:unhideWhenUsed="0"/>
+    <w:lsdException w:name="Colorful Grid Accent 2" w:semiHidden="0" w:uiPriority="73" w:unhideWhenUsed="0"/>
+    <w:lsdException w:name="Light Shading Accent 3" w:semiHidden="0" w:uiPriority="60" w:unhideWhenUsed="0"/>
+    <w:lsdException w:name="Light List Accent 3" w:semiHidden="0" w:uiPriority="61" w:unhideWhenUsed="0"/>
+    <w:lsdException w:name="Light Grid Accent 3" w:semiHidden="0" w:uiPriority="62" w:unhideWhenUsed="0"/>
+    <w:lsdException w:name="Medium Shading 1 Accent 3" w:semiHidden="0" w:uiPriority="63" w:unhideWhenUsed="0"/>
+    <w:lsdException w:name="Medium Shading 2 Accent 3" w:semiHidden="0" w:uiPriority="64" w:unhideWhenUsed="0"/>
+    <w:lsdException w:name="Medium List 1 Accent 3" w:semiHidden="0" w:uiPriority="65" w:unhideWhenUsed="0"/>
+    <w:lsdException w:name="Medium List 2 Accent 3" w:semiHidden="0" w:uiPriority="66" w:unhideWhenUsed="0"/>
+    <w:lsdException w:name="Medium Grid 1 Accent 3" w:semiHidden="0" w:uiPriority="67" w:unhideWhenUsed="0"/>
+    <w:lsdException w:name="Medium Grid 2 Accent 3" w:semiHidden="0" w:uiPriority="68" w:unhideWhenUsed="0"/>
+    <w:lsdException w:name="Medium Grid 3 Accent 3" w:semiHidden="0" w:uiPriority="69" w:unhideWhenUsed="0"/>
+    <w:lsdException w:name="Dark List Accent 3" w:semiHidden="0" w:uiPriority="70" w:unhideWhenUsed="0"/>
+    <w:lsdException w:name="Colorful Shading Accent 3" w:semiHidden="0" w:uiPriority="71" w:unhideWhenUsed="0"/>
+    <w:lsdException w:name="Colorful List Accent 3" w:semiHidden="0" w:uiPriority="72" w:unhideWhenUsed="0"/>
+    <w:lsdException w:name="Colorful Grid Accent 3" w:semiHidden="0" w:uiPriority="73" w:unhideWhenUsed="0"/>
+    <w:lsdException w:name="Light Shading Accent 4" w:semiHidden="0" w:uiPriority="60" w:unhideWhenUsed="0"/>
+    <w:lsdException w:name="Light List Accent 4" w:semiHidden="0" w:uiPriority="61" w:unhideWhenUsed="0"/>
+    <w:lsdException w:name="Light Grid Accent 4" w:semiHidden="0" w:uiPriority="62" w:unhideWhenUsed="0"/>
+    <w:lsdException w:name="Medium Shading 1 Accent 4" w:semiHidden="0" w:uiPriority="63" w:unhideWhenUsed="0"/>
+    <w:lsdException w:name="Medium Shading 2 Accent 4" w:semiHidden="0" w:uiPriority="64" w:unhideWhenUsed="0"/>
+    <w:lsdException w:name="Medium List 1 Accent 4" w:semiHidden="0" w:uiPriority="65" w:unhideWhenUsed="0"/>
+    <w:lsdException w:name="Medium List 2 Accent 4" w:semiHidden="0" w:uiPriority="66" w:unhideWhenUsed="0"/>
+    <w:lsdException w:name="Medium Grid 1 Accent 4" w:semiHidden="0" w:uiPriority="67" w:unhideWhenUsed="0"/>
+    <w:lsdException w:name="Medium Grid 2 Accent 4" w:semiHidden="0" w:uiPriority="68" w:unhideWhenUsed="0"/>
+    <w:lsdException w:name="Medium Grid 3 Accent 4" w:semiHidden="0" w:uiPriority="69" w:unhideWhenUsed="0"/>
+    <w:lsdException w:name="Dark List Accent 4" w:semiHidden="0" w:uiPriority="70" w:unhideWhenUsed="0"/>
+    <w:lsdException w:name="Colorful Shading Accent 4" w:semiHidden="0" w:uiPriority="71" w:unhideWhenUsed="0"/>
+    <w:lsdException w:name="Colorful List Accent 4" w:semiHidden="0" w:uiPriority="72" w:unhideWhenUsed="0"/>
+    <w:lsdException w:name="Colorful Grid Accent 4" w:semiHidden="0" w:uiPriority="73" w:unhideWhenUsed="0"/>
+    <w:lsdException w:name="Light Shading Accent 5" w:semiHidden="0" w:uiPriority="60" w:unhideWhenUsed="0"/>
+    <w:lsdException w:name="Light List Accent 5" w:semiHidden="0" w:uiPriority="61" w:unhideWhenUsed="0"/>
+    <w:lsdException w:name="Light Grid Accent 5" w:semiHidden="0" w:uiPriority="62" w:unhideWhenUsed="0"/>
+    <w:lsdException w:name="Medium Shading 1 Accent 5" w:semiHidden="0" w:uiPriority="63" w:unhideWhenUsed="0"/>
+    <w:lsdException w:name="Medium Shading 2 Accent 5" w:semiHidden="0" w:uiPriority="64" w:unhideWhenUsed="0"/>
+    <w:lsdException w:name="Medium List 1 Accent 5" w:semiHidden="0" w:uiPriority="65" w:unhideWhenUsed="0"/>
+    <w:lsdException w:name="Medium List 2 Accent 5" w:semiHidden="0" w:uiPriority="66" w:unhideWhenUsed="0"/>
+    <w:lsdException w:name="Medium Grid 1 Accent 5" w:semiHidden="0" w:uiPriority="67" w:unhideWhenUsed="0"/>
+    <w:lsdException w:name="Medium Grid 2 Accent 5" w:semiHidden="0" w:uiPriority="68" w:unhideWhenUsed="0"/>
+    <w:lsdException w:name="Medium Grid 3 Accent 5" w:semiHidden="0" w:uiPriority="69" w:unhideWhenUsed="0"/>
+    <w:lsdException w:name="Dark List Accent 5" w:semiHidden="0" w:uiPriority="70" w:unhideWhenUsed="0"/>
+    <w:lsdException w:name="Colorful Shading Accent 5" w:semiHidden="0" w:uiPriority="71" w:unhideWhenUsed="0"/>
+    <w:lsdException w:name="Colorful List Accent 5" w:semiHidden="0" w:uiPriority="72" w:unhideWhenUsed="0"/>
+    <w:lsdException w:name="Colorful Grid Accent 5" w:semiHidden="0" w:uiPriority="73" w:unhideWhenUsed="0"/>
+    <w:lsdException w:name="Light Shading Accent 6" w:semiHidden="0" w:uiPriority="60" w:unhideWhenUsed="0"/>
+    <w:lsdException w:name="Light List Accent 6" w:semiHidden="0" w:uiPriority="61" w:unhideWhenUsed="0"/>
+    <w:lsdException w:name="Light Grid Accent 6" w:semiHidden="0" w:uiPriority="62" w:unhideWhenUsed="0"/>
+    <w:lsdException w:name="Medium Shading 1 Accent 6" w:semiHidden="0" w:uiPriority="63" w:unhideWhenUsed="0"/>
+    <w:lsdException w:name="Medium Shading 2 Accent 6" w:semiHidden="0" w:uiPriority="64" w:unhideWhenUsed="0"/>
+    <w:lsdException w:name="Medium List 1 Accent 6" w:semiHidden="0" w:uiPriority="65" w:unhideWhenUsed="0"/>
+    <w:lsdException w:name="Medium List 2 Accent 6" w:semiHidden="0" w:uiPriority="66" w:unhideWhenUsed="0"/>
+    <w:lsdException w:name="Medium Grid 1 Accent 6" w:semiHidden="0" w:uiPriority="67" w:unhideWhenUsed="0"/>
+    <w:lsdException w:name="Medium Grid 2 Accent 6" w:semiHidden="0" w:uiPriority="68" w:unhideWhenUsed="0"/>
+    <w:lsdException w:name="Medium Grid 3 Accent 6" w:semiHidden="0" w:uiPriority="69" w:unhideWhenUsed="0"/>
+    <w:lsdException w:name="Dark List Accent 6" w:semiHidden="0" w:uiPriority="70" w:unhideWhenUsed="0"/>
+    <w:lsdException w:name="Colorful Shading Accent 6" w:semiHidden="0" w:uiPriority="71" w:unhideWhenUsed="0"/>
+    <w:lsdException w:name="Colorful List Accent 6" w:semiHidden="0" w:uiPriority="72" w:unhideWhenUsed="0"/>
+    <w:lsdException w:name="Colorful Grid Accent 6" w:semiHidden="0" w:uiPriority="73" w:unhideWhenUsed="0"/>
+    <w:lsdException w:name="Subtle Emphasis" w:semiHidden="0" w:uiPriority="19" w:unhideWhenUsed="0" w:qFormat="1"/>
+    <w:lsdException w:name="Intense Emphasis" w:semiHidden="0" w:uiPriority="21" w:unhideWhenUsed="0" w:qFormat="1"/>
+    <w:lsdException w:name="Subtle Reference" w:semiHidden="0" w:uiPriority="31" w:unhideWhenUsed="0" w:qFormat="1"/>
+    <w:lsdException w:name="Intense Reference" w:semiHidden="0" w:uiPriority="32" w:unhideWhenUsed="0" w:qFormat="1"/>
+    <w:lsdException w:name="Book Title" w:semiHidden="0" w:uiPriority="33" w:unhideWhenUsed="0" w:qFormat="1"/>
+    <w:lsdException w:name="Bibliography" w:uiPriority="37"/>
+    <w:lsdException w:name="TOC Heading" w:uiPriority="39" w:qFormat="1"/>
+  </w:latentStyles>
+  <w:style w:type="paragraph" w:default="1" w:styleId="Normal">
+    <w:name w:val="Normal"/>
+    <w:qFormat/>
+    <w:rsid w:val="002D420E"/>
+  </w:style>
+  <w:style w:type="paragraph" w:styleId="Heading1">
+    <w:name w:val="heading 1"/>
+    <w:basedOn w:val="Normal"/>
+    <w:next w:val="BodyText"/>
+    <w:uiPriority w:val="9"/>
+    <w:qFormat/>
+    <w:rsid w:val="002D420E"/>
+    <w:pPr>
+      <w:keepNext/>
+      <w:numPr>
+        <w:numId w:val="1"/>
+      </w:numPr>
+      <w:spacing w:before="240" w:after="120"/>
+      <w:outlineLvl w:val="0"/>
+    </w:pPr>
+    <w:rPr>
+      <w:rFonts w:ascii="Arial" w:hAnsi="Arial"/>
+      <w:b/>
+      <w:kern w:val="28"/>
+      <w:sz w:val="36"/>
+    </w:rPr>
+  </w:style>
+  <w:style w:type="paragraph" w:styleId="Heading2">
+    <w:name w:val="heading 2"/>
+    <w:basedOn w:val="Normal"/>
+    <w:next w:val="BodyText"/>
+    <w:uiPriority w:val="9"/>
+    <w:qFormat/>
+    <w:rsid w:val="002D420E"/>
+    <w:pPr>
+      <w:keepNext/>
+      <w:numPr>
+        <w:ilvl w:val="1"/>
+        <w:numId w:val="1"/>
+      </w:numPr>
+      <w:spacing w:before="160" w:after="120"/>
+      <w:outlineLvl w:val="1"/>
+    </w:pPr>
+    <w:rPr>
+      <w:rFonts w:ascii="Arial" w:hAnsi="Arial"/>
+      <w:b/>
+      <w:i/>
+      <w:kern w:val="28"/>
+      <w:sz w:val="28"/>
+    </w:rPr>
+  </w:style>
+  <w:style w:type="paragraph" w:styleId="Heading3">
+    <w:name w:val="heading 3"/>
+    <w:basedOn w:val="Normal"/>
+    <w:next w:val="BodyText"/>
+    <w:uiPriority w:val="9"/>
+    <w:qFormat/>
+    <w:rsid w:val="00A16533"/>
+    <w:pPr>
+      <w:keepNext/>
+      <w:numPr>
+        <w:ilvl w:val="2"/>
+        <w:numId w:val="1"/>
+      </w:numPr>
+      <w:spacing w:before="120" w:after="80"/>
+      <w:outlineLvl w:val="2"/>
+    </w:pPr>
+    <w:rPr>
+      <w:b/>
+      <w:kern w:val="28"/>
+      <w:sz w:val="24"/>
+    </w:rPr>
+  </w:style>
+  <w:style w:type="paragraph" w:styleId="Heading4">
+    <w:name w:val="heading 4"/>
+    <w:basedOn w:val="Normal"/>
+    <w:next w:val="BodyText"/>
+    <w:uiPriority w:val="9"/>
+    <w:qFormat/>
+    <w:rsid w:val="002D420E"/>
+    <w:pPr>
+      <w:keepNext/>
+      <w:numPr>
+        <w:ilvl w:val="3"/>
+        <w:numId w:val="1"/>
+      </w:numPr>
+      <w:spacing w:before="120" w:after="80"/>
+      <w:outlineLvl w:val="3"/>
+    </w:pPr>
+    <w:rPr>
+      <w:b/>
+      <w:i/>
+      <w:kern w:val="28"/>
+      <w:sz w:val="24"/>
+    </w:rPr>
+  </w:style>
+  <w:style w:type="character" w:default="1" w:styleId="DefaultParagraphFont">
+    <w:name w:val="Default Paragraph Font"/>
+    <w:uiPriority w:val="1"/>
+    <w:semiHidden/>
+    <w:unhideWhenUsed/>
+  </w:style>
+  <w:style w:type="table" w:default="1" w:styleId="TableNormal">
+    <w:name w:val="Normal Table"/>
+    <w:uiPriority w:val="99"/>
+    <w:semiHidden/>
+    <w:unhideWhenUsed/>
+    <w:tblPr>
+      <w:tblInd w:w="0" w:type="dxa"/>
+      <w:tblCellMar>
+        <w:top w:w="0" w:type="dxa"/>
+        <w:left w:w="108" w:type="dxa"/>
+        <w:bottom w:w="0" w:type="dxa"/>
+        <w:right w:w="108" w:type="dxa"/>
+      </w:tblCellMar>
+    </w:tblPr>
+  </w:style>
+  <w:style w:type="numbering" w:default="1" w:styleId="NoList">
+    <w:name w:val="No List"/>
+    <w:uiPriority w:val="99"/>
+    <w:semiHidden/>
+    <w:unhideWhenUsed/>
+  </w:style>
+  <w:style w:type="paragraph" w:styleId="BodyText">
+    <w:name w:val="Body Text"/>
+    <w:basedOn w:val="Normal"/>
+    <w:link w:val="BodyTextChar"/>
+    <w:rsid w:val="002D420E"/>
+    <w:pPr>
+      <w:spacing w:after="160"/>
+    </w:pPr>
+  </w:style>
+  <w:style w:type="paragraph" w:styleId="Header">
+    <w:name w:val="header"/>
+    <w:basedOn w:val="Normal"/>
+    <w:rsid w:val="002D420E"/>
+    <w:pPr>
+      <w:keepLines/>
+      <w:tabs>
+        <w:tab w:val="center" w:pos="4320"/>
+        <w:tab w:val="right" w:pos="8640"/>
+      </w:tabs>
+    </w:pPr>
+  </w:style>
+  <w:style w:type="paragraph" w:styleId="Footer">
+    <w:name w:val="footer"/>
+    <w:basedOn w:val="Normal"/>
+    <w:link w:val="FooterChar"/>
+    <w:uiPriority w:val="99"/>
+    <w:rsid w:val="002D420E"/>
+    <w:pPr>
+      <w:keepLines/>
+      <w:tabs>
+        <w:tab w:val="center" w:pos="4320"/>
+        <w:tab w:val="right" w:pos="8640"/>
+      </w:tabs>
+    </w:pPr>
+  </w:style>
+  <w:style w:type="character" w:styleId="PageNumber">
+    <w:name w:val="page number"/>
+    <w:rsid w:val="002D420E"/>
+    <w:rPr>
+      <w:b/>
+    </w:rPr>
+  </w:style>
+  <w:style w:type="paragraph" w:styleId="TOC1">
+    <w:name w:val="toc 1"/>
+    <w:basedOn w:val="Normal"/>
+    <w:uiPriority w:val="39"/>
+    <w:rsid w:val="002D420E"/>
+    <w:pPr>
+      <w:tabs>
+        <w:tab w:val="right" w:leader="dot" w:pos="9000"/>
+      </w:tabs>
+      <w:spacing w:before="120" w:after="120"/>
+    </w:pPr>
+    <w:rPr>
+      <w:b/>
+      <w:caps/>
+    </w:rPr>
+  </w:style>
+  <w:style w:type="paragraph" w:styleId="TOC2">
+    <w:name w:val="toc 2"/>
+    <w:basedOn w:val="Normal"/>
+    <w:uiPriority w:val="39"/>
+    <w:rsid w:val="002D420E"/>
+    <w:pPr>
+      <w:tabs>
+        <w:tab w:val="right" w:leader="dot" w:pos="9000"/>
+      </w:tabs>
+      <w:ind w:left="200"/>
+    </w:pPr>
+    <w:rPr>
+      <w:smallCaps/>
+    </w:rPr>
+  </w:style>
+  <w:style w:type="paragraph" w:styleId="Title">
+    <w:name w:val="Title"/>
+    <w:basedOn w:val="Normal"/>
+    <w:qFormat/>
+    <w:rsid w:val="002D420E"/>
+    <w:pPr>
+      <w:keepNext/>
+      <w:keepLines/>
+      <w:spacing w:before="360" w:after="160"/>
+      <w:jc w:val="center"/>
+    </w:pPr>
+    <w:rPr>
+      <w:rFonts w:ascii="Arial" w:hAnsi="Arial"/>
+      <w:b/>
+      <w:kern w:val="28"/>
+      <w:sz w:val="40"/>
+    </w:rPr>
+  </w:style>
+  <w:style w:type="paragraph" w:customStyle="1" w:styleId="Paragraph1">
+    <w:name w:val="Paragraph1"/>
+    <w:basedOn w:val="Normal"/>
+    <w:rsid w:val="002D420E"/>
+    <w:pPr>
+      <w:widowControl w:val="0"/>
+      <w:spacing w:before="80"/>
+      <w:jc w:val="both"/>
+    </w:pPr>
+  </w:style>
+  <w:style w:type="paragraph" w:customStyle="1" w:styleId="RevHistory">
+    <w:name w:val="RevHistory"/>
+    <w:basedOn w:val="Normal"/>
+    <w:rsid w:val="002D420E"/>
+    <w:pPr>
+      <w:pageBreakBefore/>
+      <w:widowControl w:val="0"/>
+      <w:spacing w:before="1280"/>
+      <w:jc w:val="center"/>
+    </w:pPr>
+    <w:rPr>
+      <w:sz w:val="36"/>
+    </w:rPr>
+  </w:style>
+  <w:style w:type="paragraph" w:customStyle="1" w:styleId="TableText">
+    <w:name w:val="Table Text"/>
+    <w:rsid w:val="002D420E"/>
+    <w:pPr>
+      <w:widowControl w:val="0"/>
+      <w:spacing w:before="40" w:after="40"/>
+    </w:pPr>
+  </w:style>
+  <w:style w:type="paragraph" w:customStyle="1" w:styleId="Paragraph2">
+    <w:name w:val="Paragraph2"/>
+    <w:basedOn w:val="Paragraph1"/>
+    <w:rsid w:val="002D420E"/>
+    <w:pPr>
+      <w:widowControl/>
+      <w:ind w:left="720"/>
+    </w:pPr>
+    <w:rPr>
+      <w:color w:val="000080"/>
+    </w:rPr>
+  </w:style>
+  <w:style w:type="paragraph" w:customStyle="1" w:styleId="Paragraph3">
+    <w:name w:val="Paragraph3"/>
+    <w:basedOn w:val="Paragraph1"/>
+    <w:rsid w:val="002D420E"/>
+    <w:pPr>
+      <w:ind w:left="1530"/>
+    </w:pPr>
+  </w:style>
+  <w:style w:type="paragraph" w:customStyle="1" w:styleId="Paragraph4">
+    <w:name w:val="Paragraph4"/>
+    <w:basedOn w:val="Paragraph1"/>
+    <w:rsid w:val="002D420E"/>
+    <w:pPr>
+      <w:ind w:left="2250"/>
+    </w:pPr>
+  </w:style>
+  <w:style w:type="paragraph" w:customStyle="1" w:styleId="Bullet1">
+    <w:name w:val="Bullet1"/>
+    <w:basedOn w:val="Normal"/>
+    <w:rsid w:val="002D420E"/>
+    <w:pPr>
+      <w:widowControl w:val="0"/>
+      <w:ind w:left="720" w:hanging="432"/>
+    </w:pPr>
+  </w:style>
+  <w:style w:type="paragraph" w:customStyle="1" w:styleId="Bullet2">
+    <w:name w:val="Bullet2"/>
+    <w:basedOn w:val="Bullet1"/>
+    <w:rsid w:val="002D420E"/>
+    <w:pPr>
+      <w:ind w:left="1440" w:hanging="360"/>
+    </w:pPr>
+  </w:style>
+  <w:style w:type="paragraph" w:styleId="TOC3">
+    <w:name w:val="toc 3"/>
+    <w:basedOn w:val="Normal"/>
+    <w:next w:val="Normal"/>
+    <w:autoRedefine/>
+    <w:uiPriority w:val="39"/>
+    <w:rsid w:val="002D420E"/>
+    <w:pPr>
+      <w:ind w:left="400"/>
+    </w:pPr>
+  </w:style>
+  <w:style w:type="paragraph" w:styleId="BalloonText">
+    <w:name w:val="Balloon Text"/>
+    <w:basedOn w:val="Normal"/>
+    <w:semiHidden/>
+    <w:rsid w:val="002D420E"/>
+    <w:rPr>
+      <w:rFonts w:ascii="Tahoma" w:hAnsi="Tahoma" w:cs="Tahoma"/>
+      <w:sz w:val="16"/>
+      <w:szCs w:val="16"/>
+    </w:rPr>
+  </w:style>
+  <w:style w:type="paragraph" w:styleId="ListParagraph">
+    <w:name w:val="List Paragraph"/>
+    <w:basedOn w:val="Normal"/>
+    <w:uiPriority w:val="34"/>
+    <w:qFormat/>
+    <w:rsid w:val="00A16533"/>
+    <w:pPr>
+      <w:ind w:left="720"/>
+      <w:contextualSpacing/>
+    </w:pPr>
+  </w:style>
+  <w:style w:type="table" w:styleId="TableGrid">
+    <w:name w:val="Table Grid"/>
+    <w:basedOn w:val="TableNormal"/>
+    <w:uiPriority w:val="59"/>
+    <w:rsid w:val="00A16533"/>
+    <w:rPr>
+      <w:rFonts w:eastAsiaTheme="minorHAnsi"/>
+    </w:rPr>
+    <w:tblPr>
+      <w:tblBorders>
+        <w:top w:val="single" w:sz="4" w:space="0" w:color="auto"/>
+        <w:left w:val="single" w:sz="4" w:space="0" w:color="auto"/>
+        <w:bottom w:val="single" w:sz="4" w:space="0" w:color="auto"/>
+        <w:right w:val="single" w:sz="4" w:space="0" w:color="auto"/>
+        <w:insideH w:val="single" w:sz="4" w:space="0" w:color="auto"/>
+        <w:insideV w:val="single" w:sz="4" w:space="0" w:color="auto"/>
+      </w:tblBorders>
+    </w:tblPr>
+  </w:style>
+  <w:style w:type="character" w:styleId="Hyperlink">
+    <w:name w:val="Hyperlink"/>
+    <w:basedOn w:val="DefaultParagraphFont"/>
+    <w:uiPriority w:val="99"/>
+    <w:rsid w:val="00F02575"/>
+    <w:rPr>
+      <w:color w:val="0000FF" w:themeColor="hyperlink"/>
+      <w:u w:val="single"/>
+    </w:rPr>
+  </w:style>
+  <w:style w:type="character" w:styleId="FollowedHyperlink">
+    <w:name w:val="FollowedHyperlink"/>
+    <w:basedOn w:val="DefaultParagraphFont"/>
+    <w:uiPriority w:val="99"/>
+    <w:rsid w:val="001B1C30"/>
+    <w:rPr>
+      <w:color w:val="800080" w:themeColor="followedHyperlink"/>
+      <w:u w:val="single"/>
+    </w:rPr>
+  </w:style>
+  <w:style w:type="paragraph" w:styleId="NoSpacing">
+    <w:name w:val="No Spacing"/>
+    <w:uiPriority w:val="1"/>
+    <w:qFormat/>
+    <w:rsid w:val="00D40A84"/>
+  </w:style>
+  <w:style w:type="character" w:customStyle="1" w:styleId="BodyTextChar">
+    <w:name w:val="Body Text Char"/>
+    <w:basedOn w:val="DefaultParagraphFont"/>
+    <w:link w:val="BodyText"/>
+    <w:rsid w:val="0078420B"/>
+  </w:style>
+  <w:style w:type="character" w:styleId="PlaceholderText">
+    <w:name w:val="Placeholder Text"/>
+    <w:basedOn w:val="DefaultParagraphFont"/>
+    <w:uiPriority w:val="99"/>
+    <w:semiHidden/>
+    <w:rsid w:val="003229E0"/>
+    <w:rPr>
+      <w:color w:val="808080"/>
+    </w:rPr>
+  </w:style>
+  <w:style w:type="paragraph" w:styleId="HTMLPreformatted">
+    <w:name w:val="HTML Preformatted"/>
+    <w:basedOn w:val="Normal"/>
+    <w:link w:val="HTMLPreformattedChar"/>
+    <w:uiPriority w:val="99"/>
+    <w:semiHidden/>
+    <w:unhideWhenUsed/>
+    <w:rsid w:val="00855467"/>
+    <w:pPr>
+      <w:tabs>
+        <w:tab w:val="left" w:pos="916"/>
+        <w:tab w:val="left" w:pos="1832"/>
+        <w:tab w:val="left" w:pos="2748"/>
+        <w:tab w:val="left" w:pos="3664"/>
+        <w:tab w:val="left" w:pos="4580"/>
+        <w:tab w:val="left" w:pos="5496"/>
+        <w:tab w:val="left" w:pos="6412"/>
+        <w:tab w:val="left" w:pos="7328"/>
+        <w:tab w:val="left" w:pos="8244"/>
+        <w:tab w:val="left" w:pos="9160"/>
+        <w:tab w:val="left" w:pos="10076"/>
+        <w:tab w:val="left" w:pos="10992"/>
+        <w:tab w:val="left" w:pos="11908"/>
+        <w:tab w:val="left" w:pos="12824"/>
+        <w:tab w:val="left" w:pos="13740"/>
+        <w:tab w:val="left" w:pos="14656"/>
+      </w:tabs>
+    </w:pPr>
+    <w:rPr>
+      <w:rFonts w:ascii="Courier New" w:eastAsiaTheme="minorHAnsi" w:hAnsi="Courier New" w:cs="Courier New"/>
+    </w:rPr>
+  </w:style>
+  <w:style w:type="character" w:customStyle="1" w:styleId="HTMLPreformattedChar">
+    <w:name w:val="HTML Preformatted Char"/>
+    <w:basedOn w:val="DefaultParagraphFont"/>
+    <w:link w:val="HTMLPreformatted"/>
+    <w:uiPriority w:val="99"/>
+    <w:semiHidden/>
+    <w:rsid w:val="00855467"/>
+    <w:rPr>
+      <w:rFonts w:ascii="Courier New" w:eastAsiaTheme="minorHAnsi" w:hAnsi="Courier New" w:cs="Courier New"/>
+    </w:rPr>
+  </w:style>
+  <w:style w:type="character" w:customStyle="1" w:styleId="json-open-bracket">
+    <w:name w:val="json-open-bracket"/>
+    <w:basedOn w:val="DefaultParagraphFont"/>
+    <w:rsid w:val="00855467"/>
+  </w:style>
+  <w:style w:type="character" w:customStyle="1" w:styleId="json-collapse-1">
+    <w:name w:val="json-collapse-1"/>
+    <w:basedOn w:val="DefaultParagraphFont"/>
+    <w:rsid w:val="00855467"/>
+  </w:style>
+  <w:style w:type="character" w:customStyle="1" w:styleId="json-indent">
+    <w:name w:val="json-indent"/>
+    <w:basedOn w:val="DefaultParagraphFont"/>
+    <w:rsid w:val="00855467"/>
+  </w:style>
+  <w:style w:type="character" w:customStyle="1" w:styleId="json-property">
+    <w:name w:val="json-property"/>
+    <w:basedOn w:val="DefaultParagraphFont"/>
+    <w:rsid w:val="00855467"/>
+  </w:style>
+  <w:style w:type="character" w:customStyle="1" w:styleId="json-semi-colon">
+    <w:name w:val="json-semi-colon"/>
+    <w:basedOn w:val="DefaultParagraphFont"/>
+    <w:rsid w:val="00855467"/>
+  </w:style>
+  <w:style w:type="character" w:customStyle="1" w:styleId="json-value">
+    <w:name w:val="json-value"/>
+    <w:basedOn w:val="DefaultParagraphFont"/>
+    <w:rsid w:val="00855467"/>
+  </w:style>
+  <w:style w:type="character" w:customStyle="1" w:styleId="json-comma">
+    <w:name w:val="json-comma"/>
+    <w:basedOn w:val="DefaultParagraphFont"/>
+    <w:rsid w:val="00855467"/>
+  </w:style>
+  <w:style w:type="character" w:customStyle="1" w:styleId="json-collapse-2">
+    <w:name w:val="json-collapse-2"/>
+    <w:basedOn w:val="DefaultParagraphFont"/>
+    <w:rsid w:val="00855467"/>
+  </w:style>
+  <w:style w:type="character" w:customStyle="1" w:styleId="json-close-bracket">
+    <w:name w:val="json-close-bracket"/>
+    <w:basedOn w:val="DefaultParagraphFont"/>
+    <w:rsid w:val="00855467"/>
+  </w:style>
+  <w:style w:type="character" w:customStyle="1" w:styleId="textitem">
+    <w:name w:val="textitem"/>
+    <w:basedOn w:val="DefaultParagraphFont"/>
+    <w:rsid w:val="00E6367F"/>
+  </w:style>
+  <w:style w:type="paragraph" w:styleId="NormalWeb">
+    <w:name w:val="Normal (Web)"/>
+    <w:basedOn w:val="Normal"/>
+    <w:uiPriority w:val="99"/>
+    <w:semiHidden/>
+    <w:unhideWhenUsed/>
+    <w:rsid w:val="00AF1B4B"/>
+    <w:pPr>
+      <w:spacing w:before="100" w:beforeAutospacing="1" w:after="100" w:afterAutospacing="1"/>
+    </w:pPr>
+    <w:rPr>
+      <w:sz w:val="24"/>
+      <w:szCs w:val="24"/>
+    </w:rPr>
+  </w:style>
+  <w:style w:type="character" w:customStyle="1" w:styleId="description">
+    <w:name w:val="description"/>
+    <w:basedOn w:val="DefaultParagraphFont"/>
+    <w:rsid w:val="00541A64"/>
+  </w:style>
+  <w:style w:type="character" w:customStyle="1" w:styleId="emailstyle17">
+    <w:name w:val="emailstyle17"/>
+    <w:basedOn w:val="DefaultParagraphFont"/>
+    <w:semiHidden/>
+    <w:rsid w:val="0062123C"/>
+    <w:rPr>
+      <w:rFonts w:ascii="Calibri" w:hAnsi="Calibri" w:cs="Calibri" w:hint="default"/>
+      <w:color w:val="auto"/>
+    </w:rPr>
+  </w:style>
+  <w:style w:type="character" w:customStyle="1" w:styleId="emailstyle18">
+    <w:name w:val="emailstyle18"/>
+    <w:basedOn w:val="DefaultParagraphFont"/>
+    <w:semiHidden/>
+    <w:rsid w:val="0062123C"/>
+    <w:rPr>
+      <w:rFonts w:ascii="Calibri" w:hAnsi="Calibri" w:cs="Calibri" w:hint="default"/>
+      <w:color w:val="1F497D"/>
+    </w:rPr>
+  </w:style>
+  <w:style w:type="character" w:customStyle="1" w:styleId="FooterChar">
+    <w:name w:val="Footer Char"/>
+    <w:basedOn w:val="DefaultParagraphFont"/>
+    <w:link w:val="Footer"/>
+    <w:uiPriority w:val="99"/>
+    <w:rsid w:val="004C6C76"/>
+  </w:style>
+</w:styles>
+</file>
+
+<file path=word/stylesWithEffects.xml><?xml version="1.0" encoding="utf-8"?>
+<w:styles xmlns:wpc="http://schemas.microsoft.com/office/word/2010/wordprocessingCanvas" xmlns:mc="http://schemas.openxmlformats.org/markup-compatibility/2006" xmlns:o="urn:schemas-microsoft-com:office:office" xmlns:r="http://schemas.openxmlformats.org/officeDocument/2006/relationships" xmlns:m="http://schemas.openxmlformats.org/officeDocument/2006/math" xmlns:v="urn:schemas-microsoft-com:vml" xmlns:wp14="http://schemas.microsoft.com/office/word/2010/wordprocessingDrawing" xmlns:wp="http://schemas.openxmlformats.org/drawingml/2006/wordprocessingDrawing" xmlns:w10="urn:schemas-microsoft-com:office:word" xmlns:w="http://schemas.openxmlformats.org/wordprocessingml/2006/main" xmlns:w14="http://schemas.microsoft.com/office/word/2010/wordml" xmlns:wpg="http://schemas.microsoft.com/office/word/2010/wordprocessingGroup" xmlns:wpi="http://schemas.microsoft.com/office/word/2010/wordprocessingInk" xmlns:wne="http://schemas.microsoft.com/office/word/2006/wordml" xmlns:wps="http://schemas.microsoft.com/office/word/2010/wordprocessingShape" mc:Ignorable="w14 wp14">
+  <w:docDefaults>
+    <w:rPrDefault>
+      <w:rPr>
+        <w:rFonts w:ascii="Times New Roman" w:eastAsia="Times New Roman" w:hAnsi="Times New Roman" w:cs="Times New Roman"/>
+        <w:lang w:val="en-US" w:eastAsia="en-US" w:bidi="ar-SA"/>
+      </w:rPr>
+    </w:rPrDefault>
+    <w:pPrDefault/>
+  </w:docDefaults>
+  <w:latentStyles w:defLockedState="0" w:defUIPriority="0" w:defSemiHidden="1" w:defUnhideWhenUsed="1" w:defQFormat="0" w:count="267">
+    <w:lsdException w:name="Normal" w:semiHidden="0" w:unhideWhenUsed="0" w:qFormat="1"/>
+    <w:lsdException w:name="heading 1" w:semiHidden="0" w:uiPriority="9" w:unhideWhenUsed="0" w:qFormat="1"/>
+    <w:lsdException w:name="heading 2" w:semiHidden="0" w:uiPriority="9" w:unhideWhenUsed="0" w:qFormat="1"/>
+    <w:lsdException w:name="heading 3" w:semiHidden="0" w:uiPriority="9" w:unhideWhenUsed="0" w:qFormat="1"/>
+    <w:lsdException w:name="heading 4" w:semiHidden="0" w:uiPriority="9" w:unhideWhenUsed="0" w:qFormat="1"/>
+    <w:lsdException w:name="heading 5" w:qFormat="1"/>
+    <w:lsdException w:name="heading 6" w:qFormat="1"/>
+    <w:lsdException w:name="heading 7" w:qFormat="1"/>
+    <w:lsdException w:name="heading 8" w:qFormat="1"/>
+    <w:lsdException w:name="heading 9" w:qFormat="1"/>
+    <w:lsdException w:name="toc 1" w:uiPriority="39"/>
+    <w:lsdException w:name="toc 2" w:uiPriority="39"/>
+    <w:lsdException w:name="toc 3" w:uiPriority="39"/>
+    <w:lsdException w:name="footer" w:uiPriority="99"/>
+    <w:lsdException w:name="caption" w:qFormat="1"/>
+    <w:lsdException w:name="List Number" w:semiHidden="0" w:unhideWhenUsed="0"/>
+    <w:lsdException w:name="List 4" w:semiHidden="0" w:unhideWhenUsed="0"/>
+    <w:lsdException w:name="List 5" w:semiHidden="0" w:unhideWhenUsed="0"/>
+    <w:lsdException w:name="Title" w:semiHidden="0" w:unhideWhenUsed="0" w:qFormat="1"/>
+    <w:lsdException w:name="Default Paragraph Font" w:uiPriority="1"/>
+    <w:lsdException w:name="Subtitle" w:semiHidden="0" w:unhideWhenUsed="0" w:qFormat="1"/>
+    <w:lsdException w:name="Salutation" w:semiHidden="0" w:unhideWhenUsed="0"/>
+    <w:lsdException w:name="Date" w:semiHidden="0" w:unhideWhenUsed="0"/>
+    <w:lsdException w:name="Body Text First Indent" w:semiHidden="0" w:unhideWhenUsed="0"/>
+    <w:lsdException w:name="Hyperlink" w:uiPriority="99"/>
+    <w:lsdException w:name="FollowedHyperlink" w:uiPriority="99"/>
+    <w:lsdException w:name="Strong" w:semiHidden="0" w:unhideWhenUsed="0" w:qFormat="1"/>
+    <w:lsdException w:name="Emphasis" w:semiHidden="0" w:unhideWhenUsed="0" w:qFormat="1"/>
+    <w:lsdException w:name="Normal (Web)" w:uiPriority="99"/>
+    <w:lsdException w:name="HTML Preformatted" w:uiPriority="99"/>
+    <w:lsdException w:name="No List" w:uiPriority="99"/>
+    <w:lsdException w:name="Table Grid" w:semiHidden="0" w:uiPriority="59" w:unhideWhenUsed="0"/>
+    <w:lsdException w:name="Placeholder Text" w:uiPriority="99" w:unhideWhenUsed="0"/>
+    <w:lsdException w:name="No Spacing" w:semiHidden="0" w:uiPriority="1" w:unhideWhenUsed="0" w:qFormat="1"/>
+    <w:lsdException w:name="Light Shading" w:semiHidden="0" w:uiPriority="60" w:unhideWhenUsed="0"/>
+    <w:lsdException w:name="Light List" w:semiHidden="0" w:uiPriority="61" w:unhideWhenUsed="0"/>
+    <w:lsdException w:name="Light Grid" w:semiHidden="0" w:uiPriority="62" w:unhideWhenUsed="0"/>
+    <w:lsdException w:name="Medium Shading 1" w:semiHidden="0" w:uiPriority="63" w:unhideWhenUsed="0"/>
+    <w:lsdException w:name="Medium Shading 2" w:semiHidden="0" w:uiPriority="64" w:unhideWhenUsed="0"/>
+    <w:lsdException w:name="Medium List 1" w:semiHidden="0" w:uiPriority="65" w:unhideWhenUsed="0"/>
+    <w:lsdException w:name="Medium List 2" w:semiHidden="0" w:uiPriority="66" w:unhideWhenUsed="0"/>
+    <w:lsdException w:name="Medium Grid 1" w:semiHidden="0" w:uiPriority="67" w:unhideWhenUsed="0"/>
+    <w:lsdException w:name="Medium Grid 2" w:semiHidden="0" w:uiPriority="68" w:unhideWhenUsed="0"/>
+    <w:lsdException w:name="Medium Grid 3" w:semiHidden="0" w:uiPriority="69" w:unhideWhenUsed="0"/>
+    <w:lsdException w:name="Dark List" w:semiHidden="0" w:uiPriority="70" w:unhideWhenUsed="0"/>
+    <w:lsdException w:name="Colorful Shading" w:semiHidden="0" w:uiPriority="71" w:unhideWhenUsed="0"/>
+    <w:lsdException w:name="Colorful List" w:semiHidden="0" w:uiPriority="72" w:unhideWhenUsed="0"/>
+    <w:lsdException w:name="Colorful Grid" w:semiHidden="0" w:uiPriority="73" w:unhideWhenUsed="0"/>
+    <w:lsdException w:name="Light Shading Accent 1" w:semiHidden="0" w:uiPriority="60" w:unhideWhenUsed="0"/>
+    <w:lsdException w:name="Light List Accent 1" w:semiHidden="0" w:uiPriority="61" w:unhideWhenUsed="0"/>
+    <w:lsdException w:name="Light Grid Accent 1" w:semiHidden="0" w:uiPriority="62" w:unhideWhenUsed="0"/>
+    <w:lsdException w:name="Medium Shading 1 Accent 1" w:semiHidden="0" w:uiPriority="63" w:unhideWhenUsed="0"/>
+    <w:lsdException w:name="Medium Shading 2 Accent 1" w:semiHidden="0" w:uiPriority="64" w:unhideWhenUsed="0"/>
+    <w:lsdException w:name="Medium List 1 Accent 1" w:semiHidden="0" w:uiPriority="65" w:unhideWhenUsed="0"/>
+    <w:lsdException w:name="Revision" w:uiPriority="99" w:unhideWhenUsed="0"/>
+    <w:lsdException w:name="List Paragraph" w:semiHidden="0" w:uiPriority="34" w:unhideWhenUsed="0" w:qFormat="1"/>
+    <w:lsdException w:name="Quote" w:semiHidden="0" w:uiPriority="29" w:unhideWhenUsed="0" w:qFormat="1"/>
+    <w:lsdException w:name="Intense Quote" w:semiHidden="0" w:uiPriority="30" w:unhideWhenUsed="0" w:qFormat="1"/>
+    <w:lsdException w:name="Medium List 2 Accent 1" w:semiHidden="0" w:uiPriority="66" w:unhideWhenUsed="0"/>
+    <w:lsdException w:name="Medium Grid 1 Accent 1" w:semiHidden="0" w:uiPriority="67" w:unhideWhenUsed="0"/>
+    <w:lsdException w:name="Medium Grid 2 Accent 1" w:semiHidden="0" w:uiPriority="68" w:unhideWhenUsed="0"/>
+    <w:lsdException w:name="Medium Grid 3 Accent 1" w:semiHidden="0" w:uiPriority="69" w:unhideWhenUsed="0"/>
+    <w:lsdException w:name="Dark List Accent 1" w:semiHidden="0" w:uiPriority="70" w:unhideWhenUsed="0"/>
+    <w:lsdException w:name="Colorful Shading Accent 1" w:semiHidden="0" w:uiPriority="71" w:unhideWhenUsed="0"/>
+    <w:lsdException w:name="Colorful List Accent 1" w:semiHidden="0" w:uiPriority="72" w:unhideWhenUsed="0"/>
+    <w:lsdException w:name="Colorful Grid Accent 1" w:semiHidden="0" w:uiPriority="73" w:unhideWhenUsed="0"/>
+    <w:lsdException w:name="Light Shading Accent 2" w:semiHidden="0" w:uiPriority="60" w:unhideWhenUsed="0"/>
+    <w:lsdException w:name="Light List Accent 2" w:semiHidden="0" w:uiPriority="61" w:unhideWhenUsed="0"/>
+    <w:lsdException w:name="Light Grid Accent 2" w:semiHidden="0" w:uiPriority="62" w:unhideWhenUsed="0"/>
+    <w:lsdException w:name="Medium Shading 1 Accent 2" w:semiHidden="0" w:uiPriority="63" w:unhideWhenUsed="0"/>
+    <w:lsdException w:name="Medium Shading 2 Accent 2" w:semiHidden="0" w:uiPriority="64" w:unhideWhenUsed="0"/>
+    <w:lsdException w:name="Medium List 1 Accent 2" w:semiHidden="0" w:uiPriority="65" w:unhideWhenUsed="0"/>
+    <w:lsdException w:name="Medium List 2 Accent 2" w:semiHidden="0" w:uiPriority="66" w:unhideWhenUsed="0"/>
+    <w:lsdException w:name="Medium Grid 1 Accent 2" w:semiHidden="0" w:uiPriority="67" w:unhideWhenUsed="0"/>
+    <w:lsdException w:name="Medium Grid 2 Accent 2" w:semiHidden="0" w:uiPriority="68" w:unhideWhenUsed="0"/>
+    <w:lsdException w:name="Medium Grid 3 Accent 2" w:semiHidden="0" w:uiPriority="69" w:unhideWhenUsed="0"/>
+    <w:lsdException w:name="Dark List Accent 2" w:semiHidden="0" w:uiPriority="70" w:unhideWhenUsed="0"/>
+    <w:lsdException w:name="Colorful Shading Accent 2" w:semiHidden="0" w:uiPriority="71" w:unhideWhenUsed="0"/>
+    <w:lsdException w:name="Colorful List Accent 2" w:semiHidden="0" w:uiPriority="72" w:unhideWhenUsed="0"/>
+    <w:lsdException w:name="Colorful Grid Accent 2" w:semiHidden="0" w:uiPriority="73" w:unhideWhenUsed="0"/>
+    <w:lsdException w:name="Light Shading Accent 3" w:semiHidden="0" w:uiPriority="60" w:unhideWhenUsed="0"/>
+    <w:lsdException w:name="Light List Accent 3" w:semiHidden="0" w:uiPriority="61" w:unhideWhenUsed="0"/>
+    <w:lsdException w:name="Light Grid Accent 3" w:semiHidden="0" w:uiPriority="62" w:unhideWhenUsed="0"/>
+    <w:lsdException w:name="Medium Shading 1 Accent 3" w:semiHidden="0" w:uiPriority="63" w:unhideWhenUsed="0"/>
+    <w:lsdException w:name="Medium Shading 2 Accent 3" w:semiHidden="0" w:uiPriority="64" w:unhideWhenUsed="0"/>
+    <w:lsdException w:name="Medium List 1 Accent 3" w:semiHidden="0" w:uiPriority="65" w:unhideWhenUsed="0"/>
+    <w:lsdException w:name="Medium List 2 Accent 3" w:semiHidden="0" w:uiPriority="66" w:unhideWhenUsed="0"/>
+    <w:lsdException w:name="Medium Grid 1 Accent 3" w:semiHidden="0" w:uiPriority="67" w:unhideWhenUsed="0"/>
+    <w:lsdException w:name="Medium Grid 2 Accent 3" w:semiHidden="0" w:uiPriority="68" w:unhideWhenUsed="0"/>
+    <w:lsdException w:name="Medium Grid 3 Accent 3" w:semiHidden="0" w:uiPriority="69" w:unhideWhenUsed="0"/>
+    <w:lsdException w:name="Dark List Accent 3" w:semiHidden="0" w:uiPriority="70" w:unhideWhenUsed="0"/>
+    <w:lsdException w:name="Colorful Shading Accent 3" w:semiHidden="0" w:uiPriority="71" w:unhideWhenUsed="0"/>
+    <w:lsdException w:name="Colorful List Accent 3" w:semiHidden="0" w:uiPriority="72" w:unhideWhenUsed="0"/>
+    <w:lsdException w:name="Colorful Grid Accent 3" w:semiHidden="0" w:uiPriority="73" w:unhideWhenUsed="0"/>
+    <w:lsdException w:name="Light Shading Accent 4" w:semiHidden="0" w:uiPriority="60" w:unhideWhenUsed="0"/>
+    <w:lsdException w:name="Light List Accent 4" w:semiHidden="0" w:uiPriority="61" w:unhideWhenUsed="0"/>
+    <w:lsdException w:name="Light Grid Accent 4" w:semiHidden="0" w:uiPriority="62" w:unhideWhenUsed="0"/>
+    <w:lsdException w:name="Medium Shading 1 Accent 4" w:semiHidden="0" w:uiPriority="63" w:unhideWhenUsed="0"/>
+    <w:lsdException w:name="Medium Shading 2 Accent 4" w:semiHidden="0" w:uiPriority="64" w:unhideWhenUsed="0"/>
+    <w:lsdException w:name="Medium List 1 Accent 4" w:semiHidden="0" w:uiPriority="65" w:unhideWhenUsed="0"/>
+    <w:lsdException w:name="Medium List 2 Accent 4" w:semiHidden="0" w:uiPriority="66" w:unhideWhenUsed="0"/>
+    <w:lsdException w:name="Medium Grid 1 Accent 4" w:semiHidden="0" w:uiPriority="67" w:unhideWhenUsed="0"/>
+    <w:lsdException w:name="Medium Grid 2 Accent 4" w:semiHidden="0" w:uiPriority="68" w:unhideWhenUsed="0"/>
+    <w:lsdException w:name="Medium Grid 3 Accent 4" w:semiHidden="0" w:uiPriority="69" w:unhideWhenUsed="0"/>
+    <w:lsdException w:name="Dark List Accent 4" w:semiHidden="0" w:uiPriority="70" w:unhideWhenUsed="0"/>
+    <w:lsdException w:name="Colorful Shading Accent 4" w:semiHidden="0" w:uiPriority="71" w:unhideWhenUsed="0"/>
+    <w:lsdException w:name="Colorful List Accent 4" w:semiHidden="0" w:uiPriority="72" w:unhideWhenUsed="0"/>
+    <w:lsdException w:name="Colorful Grid Accent 4" w:semiHidden="0" w:uiPriority="73" w:unhideWhenUsed="0"/>
+    <w:lsdException w:name="Light Shading Accent 5" w:semiHidden="0" w:uiPriority="60" w:unhideWhenUsed="0"/>
+    <w:lsdException w:name="Light List Accent 5" w:semiHidden="0" w:uiPriority="61" w:unhideWhenUsed="0"/>
+    <w:lsdException w:name="Light Grid Accent 5" w:semiHidden="0" w:uiPriority="62" w:unhideWhenUsed="0"/>
+    <w:lsdException w:name="Medium Shading 1 Accent 5" w:semiHidden="0" w:uiPriority="63" w:unhideWhenUsed="0"/>
+    <w:lsdException w:name="Medium Shading 2 Accent 5" w:semiHidden="0" w:uiPriority="64" w:unhideWhenUsed="0"/>
+    <w:lsdException w:name="Medium List 1 Accent 5" w:semiHidden="0" w:uiPriority="65" w:unhideWhenUsed="0"/>
+    <w:lsdException w:name="Medium List 2 Accent 5" w:semiHidden="0" w:uiPriority="66" w:unhideWhenUsed="0"/>
+    <w:lsdException w:name="Medium Grid 1 Accent 5" w:semiHidden="0" w:uiPriority="67" w:unhideWhenUsed="0"/>
+    <w:lsdException w:name="Medium Grid 2 Accent 5" w:semiHidden="0" w:uiPriority="68" w:unhideWhenUsed="0"/>
+    <w:lsdException w:name="Medium Grid 3 Accent 5" w:semiHidden="0" w:uiPriority="69" w:unhideWhenUsed="0"/>
+    <w:lsdException w:name="Dark List Accent 5" w:semiHidden="0" w:uiPriority="70" w:unhideWhenUsed="0"/>
+    <w:lsdException w:name="Colorful Shading Accent 5" w:semiHidden="0" w:uiPriority="71" w:unhideWhenUsed="0"/>
+    <w:lsdException w:name="Colorful List Accent 5" w:semiHidden="0" w:uiPriority="72" w:unhideWhenUsed="0"/>
+    <w:lsdException w:name="Colorful Grid Accent 5" w:semiHidden="0" w:uiPriority="73" w:unhideWhenUsed="0"/>
+    <w:lsdException w:name="Light Shading Accent 6" w:semiHidden="0" w:uiPriority="60" w:unhideWhenUsed="0"/>
+    <w:lsdException w:name="Light List Accent 6" w:semiHidden="0" w:uiPriority="61" w:unhideWhenUsed="0"/>
+    <w:lsdException w:name="Light Grid Accent 6" w:semiHidden="0" w:uiPriority="62" w:unhideWhenUsed="0"/>
+    <w:lsdException w:name="Medium Shading 1 Accent 6" w:semiHidden="0" w:uiPriority="63" w:unhideWhenUsed="0"/>
+    <w:lsdException w:name="Medium Shading 2 Accent 6" w:semiHidden="0" w:uiPriority="64" w:unhideWhenUsed="0"/>
+    <w:lsdException w:name="Medium List 1 Accent 6" w:semiHidden="0" w:uiPriority="65" w:unhideWhenUsed="0"/>
+    <w:lsdException w:name="Medium List 2 Accent 6" w:semiHidden="0" w:uiPriority="66" w:unhideWhenUsed="0"/>
+    <w:lsdException w:name="Medium Grid 1 Accent 6" w:semiHidden="0" w:uiPriority="67" w:unhideWhenUsed="0"/>
+    <w:lsdException w:name="Medium Grid 2 Accent 6" w:semiHidden="0" w:uiPriority="68" w:unhideWhenUsed="0"/>
+    <w:lsdException w:name="Medium Grid 3 Accent 6" w:semiHidden="0" w:uiPriority="69" w:unhideWhenUsed="0"/>
+    <w:lsdException w:name="Dark List Accent 6" w:semiHidden="0" w:uiPriority="70" w:unhideWhenUsed="0"/>
+    <w:lsdException w:name="Colorful Shading Accent 6" w:semiHidden="0" w:uiPriority="71" w:unhideWhenUsed="0"/>
+    <w:lsdException w:name="Colorful List Accent 6" w:semiHidden="0" w:uiPriority="72" w:unhideWhenUsed="0"/>
+    <w:lsdException w:name="Colorful Grid Accent 6" w:semiHidden="0" w:uiPriority="73" w:unhideWhenUsed="0"/>
+    <w:lsdException w:name="Subtle Emphasis" w:semiHidden="0" w:uiPriority="19" w:unhideWhenUsed="0" w:qFormat="1"/>
+    <w:lsdException w:name="Intense Emphasis" w:semiHidden="0" w:uiPriority="21" w:unhideWhenUsed="0" w:qFormat="1"/>
+    <w:lsdException w:name="Subtle Reference" w:semiHidden="0" w:uiPriority="31" w:unhideWhenUsed="0" w:qFormat="1"/>
+    <w:lsdException w:name="Intense Reference" w:semiHidden="0" w:uiPriority="32" w:unhideWhenUsed="0" w:qFormat="1"/>
+    <w:lsdException w:name="Book Title" w:semiHidden="0" w:uiPriority="33" w:unhideWhenUsed="0" w:qFormat="1"/>
+    <w:lsdException w:name="Bibliography" w:uiPriority="37"/>
+    <w:lsdException w:name="TOC Heading" w:uiPriority="39" w:qFormat="1"/>
   </w:latentStyles>
   <w:style w:type="paragraph" w:default="1" w:styleId="Normal">
     <w:name w:val="Normal"/>
@@ -11911,21 +12978,6 @@
 </file>
 
 <file path=customXml/item1.xml><?xml version="1.0" encoding="utf-8"?>
-<?mso-contentType ?>
-<FormTemplates xmlns="http://schemas.microsoft.com/sharepoint/v3/contenttype/forms">
-  <Display>DocumentLibraryForm</Display>
-  <Edit>DocumentLibraryForm</Edit>
-  <New>DocumentLibraryForm</New>
-</FormTemplates>
-</file>
-
-<file path=customXml/item2.xml><?xml version="1.0" encoding="utf-8"?>
-<p:properties xmlns:p="http://schemas.microsoft.com/office/2006/metadata/properties" xmlns:xsi="http://www.w3.org/2001/XMLSchema-instance">
-  <documentManagement/>
-</p:properties>
-</file>
-
-<file path=customXml/item3.xml><?xml version="1.0" encoding="utf-8"?>
 <ct:contentTypeSchema xmlns:ct="http://schemas.microsoft.com/office/2006/metadata/contentType" xmlns:ma="http://schemas.microsoft.com/office/2006/metadata/properties/metaAttributes" ct:_="" ma:_="" ma:contentTypeName="Document" ma:contentTypeID="0x01010018842DDE8D4CC842BB0697CEAAF48470" ma:contentTypeVersion="0" ma:contentTypeDescription="Create a new document." ma:contentTypeScope="" ma:versionID="334a666bd13a236186a4d4f22b8d93ec">
   <xsd:schema xmlns:xsd="http://www.w3.org/2001/XMLSchema" xmlns:xs="http://www.w3.org/2001/XMLSchema" xmlns:p="http://schemas.microsoft.com/office/2006/metadata/properties" targetNamespace="http://schemas.microsoft.com/office/2006/metadata/properties" ma:root="true" ma:fieldsID="1b05d82d297216baf5b26c55225140df">
     <xsd:element name="properties">
@@ -12039,27 +13091,26 @@
 </ct:contentTypeSchema>
 </file>
 
+<file path=customXml/item2.xml><?xml version="1.0" encoding="utf-8"?>
+<p:properties xmlns:p="http://schemas.microsoft.com/office/2006/metadata/properties" xmlns:xsi="http://www.w3.org/2001/XMLSchema-instance">
+  <documentManagement/>
+</p:properties>
+</file>
+
+<file path=customXml/item3.xml><?xml version="1.0" encoding="utf-8"?>
+<?mso-contentType ?>
+<FormTemplates xmlns="http://schemas.microsoft.com/sharepoint/v3/contenttype/forms">
+  <Display>DocumentLibraryForm</Display>
+  <Edit>DocumentLibraryForm</Edit>
+  <New>DocumentLibraryForm</New>
+</FormTemplates>
+</file>
+
 <file path=customXml/item4.xml><?xml version="1.0" encoding="utf-8"?>
 <b:Sources xmlns:b="http://schemas.openxmlformats.org/officeDocument/2006/bibliography" xmlns="http://schemas.openxmlformats.org/officeDocument/2006/bibliography" SelectedStyle="\APA.XSL" StyleName="APA"/>
 </file>
 
 <file path=customXml/itemProps1.xml><?xml version="1.0" encoding="utf-8"?>
-<ds:datastoreItem xmlns:ds="http://schemas.openxmlformats.org/officeDocument/2006/customXml" ds:itemID="{3CBB50F0-8F85-42BF-AC23-9DA2DC66E259}">
-  <ds:schemaRefs>
-    <ds:schemaRef ds:uri="http://schemas.microsoft.com/sharepoint/v3/contenttype/forms"/>
-  </ds:schemaRefs>
-</ds:datastoreItem>
-</file>
-
-<file path=customXml/itemProps2.xml><?xml version="1.0" encoding="utf-8"?>
-<ds:datastoreItem xmlns:ds="http://schemas.openxmlformats.org/officeDocument/2006/customXml" ds:itemID="{E5265DE5-3E8E-4120-8280-8EC419E03148}">
-  <ds:schemaRefs>
-    <ds:schemaRef ds:uri="http://schemas.microsoft.com/office/2006/metadata/properties"/>
-  </ds:schemaRefs>
-</ds:datastoreItem>
-</file>
-
-<file path=customXml/itemProps3.xml><?xml version="1.0" encoding="utf-8"?>
 <ds:datastoreItem xmlns:ds="http://schemas.openxmlformats.org/officeDocument/2006/customXml" ds:itemID="{AC63CB39-103E-4B9C-A1FD-7B2F01114131}">
   <ds:schemaRefs>
     <ds:schemaRef ds:uri="http://schemas.microsoft.com/office/2006/metadata/contentType"/>
@@ -12075,8 +13126,24 @@
 </ds:datastoreItem>
 </file>
 
+<file path=customXml/itemProps2.xml><?xml version="1.0" encoding="utf-8"?>
+<ds:datastoreItem xmlns:ds="http://schemas.openxmlformats.org/officeDocument/2006/customXml" ds:itemID="{E5265DE5-3E8E-4120-8280-8EC419E03148}">
+  <ds:schemaRefs>
+    <ds:schemaRef ds:uri="http://schemas.microsoft.com/office/2006/metadata/properties"/>
+  </ds:schemaRefs>
+</ds:datastoreItem>
+</file>
+
+<file path=customXml/itemProps3.xml><?xml version="1.0" encoding="utf-8"?>
+<ds:datastoreItem xmlns:ds="http://schemas.openxmlformats.org/officeDocument/2006/customXml" ds:itemID="{3CBB50F0-8F85-42BF-AC23-9DA2DC66E259}">
+  <ds:schemaRefs>
+    <ds:schemaRef ds:uri="http://schemas.microsoft.com/sharepoint/v3/contenttype/forms"/>
+  </ds:schemaRefs>
+</ds:datastoreItem>
+</file>
+
 <file path=customXml/itemProps4.xml><?xml version="1.0" encoding="utf-8"?>
-<ds:datastoreItem xmlns:ds="http://schemas.openxmlformats.org/officeDocument/2006/customXml" ds:itemID="{90D7F542-CD82-4166-8F99-CB91BFC50242}">
+<ds:datastoreItem xmlns:ds="http://schemas.openxmlformats.org/officeDocument/2006/customXml" ds:itemID="{C88DAFF1-5605-44BB-96F5-FC7D71E63748}">
   <ds:schemaRefs>
     <ds:schemaRef ds:uri="http://schemas.openxmlformats.org/officeDocument/2006/bibliography"/>
   </ds:schemaRefs>

</xml_diff>

<commit_message>
Added formulas and modified variables for Small Cont Compactor
</commit_message>
<xml_diff>
--- a/design/Design Specification - Capture - Small Container Compactors.docx
+++ b/design/Design Specification - Capture - Small Container Compactors.docx
@@ -102,14 +102,27 @@
       <w:r>
         <w:t>Requirements/</w:t>
       </w:r>
-      <w:fldSimple w:instr=" TITLE  \* MERGEFORMAT ">
-        <w:r>
-          <w:rPr>
-            <w:kern w:val="0"/>
-          </w:rPr>
-          <w:t>Design Specification</w:t>
-        </w:r>
-      </w:fldSimple>
+      <w:r>
+        <w:fldChar w:fldCharType="begin"/>
+      </w:r>
+      <w:r>
+        <w:instrText xml:space="preserve"> TITLE  \* MERGEFORMAT </w:instrText>
+      </w:r>
+      <w:r>
+        <w:fldChar w:fldCharType="separate"/>
+      </w:r>
+      <w:r>
+        <w:rPr>
+          <w:kern w:val="0"/>
+        </w:rPr>
+        <w:t>Design Specification</w:t>
+      </w:r>
+      <w:r>
+        <w:rPr>
+          <w:kern w:val="0"/>
+        </w:rPr>
+        <w:fldChar w:fldCharType="end"/>
+      </w:r>
     </w:p>
     <w:p>
       <w:pPr>
@@ -531,6 +544,9 @@
               <w:pStyle w:val="TableText"/>
               <w:jc w:val="both"/>
             </w:pPr>
+            <w:r>
+              <w:t>2/9/2015</w:t>
+            </w:r>
           </w:p>
         </w:tc>
         <w:tc>
@@ -542,6 +558,9 @@
               <w:pStyle w:val="TableText"/>
               <w:jc w:val="both"/>
             </w:pPr>
+            <w:r>
+              <w:t>1.3</w:t>
+            </w:r>
           </w:p>
         </w:tc>
         <w:tc>
@@ -552,6 +571,17 @@
             <w:pPr>
               <w:pStyle w:val="TableText"/>
             </w:pPr>
+            <w:r>
+              <w:t xml:space="preserve">Added design updates </w:t>
+            </w:r>
+            <w:proofErr w:type="spellStart"/>
+            <w:r>
+              <w:t>beased</w:t>
+            </w:r>
+            <w:proofErr w:type="spellEnd"/>
+            <w:r>
+              <w:t xml:space="preserve"> on findings from development</w:t>
+            </w:r>
           </w:p>
         </w:tc>
         <w:tc>
@@ -563,6 +593,9 @@
               <w:pStyle w:val="TableText"/>
               <w:jc w:val="both"/>
             </w:pPr>
+            <w:r>
+              <w:t>Roger</w:t>
+            </w:r>
           </w:p>
         </w:tc>
       </w:tr>
@@ -1280,7 +1313,7 @@
         <w:rPr>
           <w:noProof/>
         </w:rPr>
-        <w:instrText xml:space="preserve"> PAGEREF _Toc402689142 \h </w:instrText>
+        <w:instrText xml:space="preserve"> PAGEREF _Toc411238685 \h </w:instrText>
       </w:r>
       <w:r>
         <w:rPr>
@@ -1358,7 +1391,7 @@
         <w:rPr>
           <w:noProof/>
         </w:rPr>
-        <w:instrText xml:space="preserve"> PAGEREF _Toc402689143 \h </w:instrText>
+        <w:instrText xml:space="preserve"> PAGEREF _Toc411238686 \h </w:instrText>
       </w:r>
       <w:r>
         <w:rPr>
@@ -1435,7 +1468,7 @@
         <w:rPr>
           <w:noProof/>
         </w:rPr>
-        <w:instrText xml:space="preserve"> PAGEREF _Toc402689144 \h </w:instrText>
+        <w:instrText xml:space="preserve"> PAGEREF _Toc411238687 \h </w:instrText>
       </w:r>
       <w:r>
         <w:rPr>
@@ -1512,7 +1545,7 @@
         <w:rPr>
           <w:noProof/>
         </w:rPr>
-        <w:instrText xml:space="preserve"> PAGEREF _Toc402689145 \h </w:instrText>
+        <w:instrText xml:space="preserve"> PAGEREF _Toc411238688 \h </w:instrText>
       </w:r>
       <w:r>
         <w:rPr>
@@ -1592,7 +1625,7 @@
         <w:rPr>
           <w:noProof/>
         </w:rPr>
-        <w:instrText xml:space="preserve"> PAGEREF _Toc402689146 \h </w:instrText>
+        <w:instrText xml:space="preserve"> PAGEREF _Toc411238689 \h </w:instrText>
       </w:r>
       <w:r>
         <w:rPr>
@@ -1609,7 +1642,7 @@
         <w:rPr>
           <w:noProof/>
         </w:rPr>
-        <w:t>7</w:t>
+        <w:t>9</w:t>
       </w:r>
       <w:r>
         <w:rPr>
@@ -1672,7 +1705,7 @@
         <w:rPr>
           <w:noProof/>
         </w:rPr>
-        <w:instrText xml:space="preserve"> PAGEREF _Toc402689147 \h </w:instrText>
+        <w:instrText xml:space="preserve"> PAGEREF _Toc411238690 \h </w:instrText>
       </w:r>
       <w:r>
         <w:rPr>
@@ -1689,7 +1722,7 @@
         <w:rPr>
           <w:noProof/>
         </w:rPr>
-        <w:t>8</w:t>
+        <w:t>10</w:t>
       </w:r>
       <w:r>
         <w:rPr>
@@ -1750,7 +1783,7 @@
         <w:rPr>
           <w:noProof/>
         </w:rPr>
-        <w:instrText xml:space="preserve"> PAGEREF _Toc402689148 \h </w:instrText>
+        <w:instrText xml:space="preserve"> PAGEREF _Toc411238691 \h </w:instrText>
       </w:r>
       <w:r>
         <w:rPr>
@@ -1767,7 +1800,7 @@
         <w:rPr>
           <w:noProof/>
         </w:rPr>
-        <w:t>8</w:t>
+        <w:t>10</w:t>
       </w:r>
       <w:r>
         <w:rPr>
@@ -1828,7 +1861,7 @@
         <w:rPr>
           <w:noProof/>
         </w:rPr>
-        <w:instrText xml:space="preserve"> PAGEREF _Toc402689149 \h </w:instrText>
+        <w:instrText xml:space="preserve"> PAGEREF _Toc411238692 \h </w:instrText>
       </w:r>
       <w:r>
         <w:rPr>
@@ -1845,7 +1878,7 @@
         <w:rPr>
           <w:noProof/>
         </w:rPr>
-        <w:t>8</w:t>
+        <w:t>10</w:t>
       </w:r>
       <w:r>
         <w:rPr>
@@ -1906,7 +1939,7 @@
         <w:rPr>
           <w:noProof/>
         </w:rPr>
-        <w:instrText xml:space="preserve"> PAGEREF _Toc402689150 \h </w:instrText>
+        <w:instrText xml:space="preserve"> PAGEREF _Toc411238693 \h </w:instrText>
       </w:r>
       <w:r>
         <w:rPr>
@@ -1923,7 +1956,7 @@
         <w:rPr>
           <w:noProof/>
         </w:rPr>
-        <w:t>8</w:t>
+        <w:t>11</w:t>
       </w:r>
       <w:r>
         <w:rPr>
@@ -1984,7 +2017,7 @@
         <w:rPr>
           <w:noProof/>
         </w:rPr>
-        <w:instrText xml:space="preserve"> PAGEREF _Toc402689151 \h </w:instrText>
+        <w:instrText xml:space="preserve"> PAGEREF _Toc411238694 \h </w:instrText>
       </w:r>
       <w:r>
         <w:rPr>
@@ -2001,7 +2034,7 @@
         <w:rPr>
           <w:noProof/>
         </w:rPr>
-        <w:t>8</w:t>
+        <w:t>11</w:t>
       </w:r>
       <w:r>
         <w:rPr>
@@ -2062,7 +2095,7 @@
         <w:rPr>
           <w:noProof/>
         </w:rPr>
-        <w:instrText xml:space="preserve"> PAGEREF _Toc402689152 \h </w:instrText>
+        <w:instrText xml:space="preserve"> PAGEREF _Toc411238695 \h </w:instrText>
       </w:r>
       <w:r>
         <w:rPr>
@@ -2079,7 +2112,7 @@
         <w:rPr>
           <w:noProof/>
         </w:rPr>
-        <w:t>8</w:t>
+        <w:t>11</w:t>
       </w:r>
       <w:r>
         <w:rPr>
@@ -2142,7 +2175,7 @@
         <w:rPr>
           <w:noProof/>
         </w:rPr>
-        <w:instrText xml:space="preserve"> PAGEREF _Toc402689153 \h </w:instrText>
+        <w:instrText xml:space="preserve"> PAGEREF _Toc411238696 \h </w:instrText>
       </w:r>
       <w:r>
         <w:rPr>
@@ -2159,7 +2192,7 @@
         <w:rPr>
           <w:noProof/>
         </w:rPr>
-        <w:t>9</w:t>
+        <w:t>12</w:t>
       </w:r>
       <w:r>
         <w:rPr>
@@ -2204,7 +2237,7 @@
         <w:rPr>
           <w:noProof/>
         </w:rPr>
-        <w:t>Technical Architecture</w:t>
+        <w:t>Appendix</w:t>
       </w:r>
       <w:r>
         <w:rPr>
@@ -2222,7 +2255,7 @@
         <w:rPr>
           <w:noProof/>
         </w:rPr>
-        <w:instrText xml:space="preserve"> PAGEREF _Toc402689154 \h </w:instrText>
+        <w:instrText xml:space="preserve"> PAGEREF _Toc411238697 \h </w:instrText>
       </w:r>
       <w:r>
         <w:rPr>
@@ -2239,1030 +2272,7 @@
         <w:rPr>
           <w:noProof/>
         </w:rPr>
-        <w:t>10</w:t>
-      </w:r>
-      <w:r>
-        <w:rPr>
-          <w:noProof/>
-        </w:rPr>
-        <w:fldChar w:fldCharType="end"/>
-      </w:r>
-    </w:p>
-    <w:p>
-      <w:pPr>
-        <w:pStyle w:val="TOC2"/>
-        <w:tabs>
-          <w:tab w:val="left" w:pos="880"/>
-        </w:tabs>
-        <w:rPr>
-          <w:rFonts w:asciiTheme="minorHAnsi" w:eastAsiaTheme="minorEastAsia" w:hAnsiTheme="minorHAnsi" w:cstheme="minorBidi"/>
-          <w:smallCaps w:val="0"/>
-          <w:noProof/>
-          <w:sz w:val="22"/>
-          <w:szCs w:val="22"/>
-        </w:rPr>
-      </w:pPr>
-      <w:r>
-        <w:rPr>
-          <w:noProof/>
-        </w:rPr>
-        <w:t>5.1</w:t>
-      </w:r>
-      <w:r>
-        <w:rPr>
-          <w:rFonts w:asciiTheme="minorHAnsi" w:eastAsiaTheme="minorEastAsia" w:hAnsiTheme="minorHAnsi" w:cstheme="minorBidi"/>
-          <w:smallCaps w:val="0"/>
-          <w:noProof/>
-          <w:sz w:val="22"/>
-          <w:szCs w:val="22"/>
-        </w:rPr>
-        <w:tab/>
-      </w:r>
-      <w:r>
-        <w:rPr>
-          <w:noProof/>
-        </w:rPr>
-        <w:t>Infrastructure Considerations</w:t>
-      </w:r>
-      <w:r>
-        <w:rPr>
-          <w:noProof/>
-        </w:rPr>
-        <w:tab/>
-      </w:r>
-      <w:r>
-        <w:rPr>
-          <w:noProof/>
-        </w:rPr>
-        <w:fldChar w:fldCharType="begin"/>
-      </w:r>
-      <w:r>
-        <w:rPr>
-          <w:noProof/>
-        </w:rPr>
-        <w:instrText xml:space="preserve"> PAGEREF _Toc402689155 \h </w:instrText>
-      </w:r>
-      <w:r>
-        <w:rPr>
-          <w:noProof/>
-        </w:rPr>
-      </w:r>
-      <w:r>
-        <w:rPr>
-          <w:noProof/>
-        </w:rPr>
-        <w:fldChar w:fldCharType="separate"/>
-      </w:r>
-      <w:r>
-        <w:rPr>
-          <w:noProof/>
-        </w:rPr>
-        <w:t>10</w:t>
-      </w:r>
-      <w:r>
-        <w:rPr>
-          <w:noProof/>
-        </w:rPr>
-        <w:fldChar w:fldCharType="end"/>
-      </w:r>
-    </w:p>
-    <w:p>
-      <w:pPr>
-        <w:pStyle w:val="TOC2"/>
-        <w:tabs>
-          <w:tab w:val="left" w:pos="880"/>
-        </w:tabs>
-        <w:rPr>
-          <w:rFonts w:asciiTheme="minorHAnsi" w:eastAsiaTheme="minorEastAsia" w:hAnsiTheme="minorHAnsi" w:cstheme="minorBidi"/>
-          <w:smallCaps w:val="0"/>
-          <w:noProof/>
-          <w:sz w:val="22"/>
-          <w:szCs w:val="22"/>
-        </w:rPr>
-      </w:pPr>
-      <w:r>
-        <w:rPr>
-          <w:noProof/>
-        </w:rPr>
-        <w:t>5.2</w:t>
-      </w:r>
-      <w:r>
-        <w:rPr>
-          <w:rFonts w:asciiTheme="minorHAnsi" w:eastAsiaTheme="minorEastAsia" w:hAnsiTheme="minorHAnsi" w:cstheme="minorBidi"/>
-          <w:smallCaps w:val="0"/>
-          <w:noProof/>
-          <w:sz w:val="22"/>
-          <w:szCs w:val="22"/>
-        </w:rPr>
-        <w:tab/>
-      </w:r>
-      <w:r>
-        <w:rPr>
-          <w:noProof/>
-        </w:rPr>
-        <w:t>Data Retention</w:t>
-      </w:r>
-      <w:r>
-        <w:rPr>
-          <w:noProof/>
-        </w:rPr>
-        <w:tab/>
-      </w:r>
-      <w:r>
-        <w:rPr>
-          <w:noProof/>
-        </w:rPr>
-        <w:fldChar w:fldCharType="begin"/>
-      </w:r>
-      <w:r>
-        <w:rPr>
-          <w:noProof/>
-        </w:rPr>
-        <w:instrText xml:space="preserve"> PAGEREF _Toc402689156 \h </w:instrText>
-      </w:r>
-      <w:r>
-        <w:rPr>
-          <w:noProof/>
-        </w:rPr>
-      </w:r>
-      <w:r>
-        <w:rPr>
-          <w:noProof/>
-        </w:rPr>
-        <w:fldChar w:fldCharType="separate"/>
-      </w:r>
-      <w:r>
-        <w:rPr>
-          <w:noProof/>
-        </w:rPr>
-        <w:t>10</w:t>
-      </w:r>
-      <w:r>
-        <w:rPr>
-          <w:noProof/>
-        </w:rPr>
-        <w:fldChar w:fldCharType="end"/>
-      </w:r>
-    </w:p>
-    <w:p>
-      <w:pPr>
-        <w:pStyle w:val="TOC2"/>
-        <w:tabs>
-          <w:tab w:val="left" w:pos="880"/>
-        </w:tabs>
-        <w:rPr>
-          <w:rFonts w:asciiTheme="minorHAnsi" w:eastAsiaTheme="minorEastAsia" w:hAnsiTheme="minorHAnsi" w:cstheme="minorBidi"/>
-          <w:smallCaps w:val="0"/>
-          <w:noProof/>
-          <w:sz w:val="22"/>
-          <w:szCs w:val="22"/>
-        </w:rPr>
-      </w:pPr>
-      <w:r>
-        <w:rPr>
-          <w:noProof/>
-        </w:rPr>
-        <w:t>5.3</w:t>
-      </w:r>
-      <w:r>
-        <w:rPr>
-          <w:rFonts w:asciiTheme="minorHAnsi" w:eastAsiaTheme="minorEastAsia" w:hAnsiTheme="minorHAnsi" w:cstheme="minorBidi"/>
-          <w:smallCaps w:val="0"/>
-          <w:noProof/>
-          <w:sz w:val="22"/>
-          <w:szCs w:val="22"/>
-        </w:rPr>
-        <w:tab/>
-      </w:r>
-      <w:r>
-        <w:rPr>
-          <w:noProof/>
-        </w:rPr>
-        <w:t>High Availability</w:t>
-      </w:r>
-      <w:r>
-        <w:rPr>
-          <w:noProof/>
-        </w:rPr>
-        <w:tab/>
-      </w:r>
-      <w:r>
-        <w:rPr>
-          <w:noProof/>
-        </w:rPr>
-        <w:fldChar w:fldCharType="begin"/>
-      </w:r>
-      <w:r>
-        <w:rPr>
-          <w:noProof/>
-        </w:rPr>
-        <w:instrText xml:space="preserve"> PAGEREF _Toc402689157 \h </w:instrText>
-      </w:r>
-      <w:r>
-        <w:rPr>
-          <w:noProof/>
-        </w:rPr>
-      </w:r>
-      <w:r>
-        <w:rPr>
-          <w:noProof/>
-        </w:rPr>
-        <w:fldChar w:fldCharType="separate"/>
-      </w:r>
-      <w:r>
-        <w:rPr>
-          <w:noProof/>
-        </w:rPr>
-        <w:t>10</w:t>
-      </w:r>
-      <w:r>
-        <w:rPr>
-          <w:noProof/>
-        </w:rPr>
-        <w:fldChar w:fldCharType="end"/>
-      </w:r>
-    </w:p>
-    <w:p>
-      <w:pPr>
-        <w:pStyle w:val="TOC2"/>
-        <w:tabs>
-          <w:tab w:val="left" w:pos="880"/>
-        </w:tabs>
-        <w:rPr>
-          <w:rFonts w:asciiTheme="minorHAnsi" w:eastAsiaTheme="minorEastAsia" w:hAnsiTheme="minorHAnsi" w:cstheme="minorBidi"/>
-          <w:smallCaps w:val="0"/>
-          <w:noProof/>
-          <w:sz w:val="22"/>
-          <w:szCs w:val="22"/>
-        </w:rPr>
-      </w:pPr>
-      <w:r>
-        <w:rPr>
-          <w:noProof/>
-        </w:rPr>
-        <w:t>5.4</w:t>
-      </w:r>
-      <w:r>
-        <w:rPr>
-          <w:rFonts w:asciiTheme="minorHAnsi" w:eastAsiaTheme="minorEastAsia" w:hAnsiTheme="minorHAnsi" w:cstheme="minorBidi"/>
-          <w:smallCaps w:val="0"/>
-          <w:noProof/>
-          <w:sz w:val="22"/>
-          <w:szCs w:val="22"/>
-        </w:rPr>
-        <w:tab/>
-      </w:r>
-      <w:r>
-        <w:rPr>
-          <w:noProof/>
-        </w:rPr>
-        <w:t>Backup, Rollback and Recover</w:t>
-      </w:r>
-      <w:r>
-        <w:rPr>
-          <w:noProof/>
-        </w:rPr>
-        <w:tab/>
-      </w:r>
-      <w:r>
-        <w:rPr>
-          <w:noProof/>
-        </w:rPr>
-        <w:fldChar w:fldCharType="begin"/>
-      </w:r>
-      <w:r>
-        <w:rPr>
-          <w:noProof/>
-        </w:rPr>
-        <w:instrText xml:space="preserve"> PAGEREF _Toc402689158 \h </w:instrText>
-      </w:r>
-      <w:r>
-        <w:rPr>
-          <w:noProof/>
-        </w:rPr>
-      </w:r>
-      <w:r>
-        <w:rPr>
-          <w:noProof/>
-        </w:rPr>
-        <w:fldChar w:fldCharType="separate"/>
-      </w:r>
-      <w:r>
-        <w:rPr>
-          <w:noProof/>
-        </w:rPr>
-        <w:t>10</w:t>
-      </w:r>
-      <w:r>
-        <w:rPr>
-          <w:noProof/>
-        </w:rPr>
-        <w:fldChar w:fldCharType="end"/>
-      </w:r>
-    </w:p>
-    <w:p>
-      <w:pPr>
-        <w:pStyle w:val="TOC1"/>
-        <w:tabs>
-          <w:tab w:val="left" w:pos="400"/>
-        </w:tabs>
-        <w:rPr>
-          <w:rFonts w:asciiTheme="minorHAnsi" w:eastAsiaTheme="minorEastAsia" w:hAnsiTheme="minorHAnsi" w:cstheme="minorBidi"/>
-          <w:b w:val="0"/>
-          <w:caps w:val="0"/>
-          <w:noProof/>
-          <w:sz w:val="22"/>
-          <w:szCs w:val="22"/>
-        </w:rPr>
-      </w:pPr>
-      <w:r>
-        <w:rPr>
-          <w:noProof/>
-        </w:rPr>
-        <w:t>6</w:t>
-      </w:r>
-      <w:r>
-        <w:rPr>
-          <w:rFonts w:asciiTheme="minorHAnsi" w:eastAsiaTheme="minorEastAsia" w:hAnsiTheme="minorHAnsi" w:cstheme="minorBidi"/>
-          <w:b w:val="0"/>
-          <w:caps w:val="0"/>
-          <w:noProof/>
-          <w:sz w:val="22"/>
-          <w:szCs w:val="22"/>
-        </w:rPr>
-        <w:tab/>
-      </w:r>
-      <w:r>
-        <w:rPr>
-          <w:noProof/>
-        </w:rPr>
-        <w:t>Other Design Specifications</w:t>
-      </w:r>
-      <w:r>
-        <w:rPr>
-          <w:noProof/>
-        </w:rPr>
-        <w:tab/>
-      </w:r>
-      <w:r>
-        <w:rPr>
-          <w:noProof/>
-        </w:rPr>
-        <w:fldChar w:fldCharType="begin"/>
-      </w:r>
-      <w:r>
-        <w:rPr>
-          <w:noProof/>
-        </w:rPr>
-        <w:instrText xml:space="preserve"> PAGEREF _Toc402689159 \h </w:instrText>
-      </w:r>
-      <w:r>
-        <w:rPr>
-          <w:noProof/>
-        </w:rPr>
-      </w:r>
-      <w:r>
-        <w:rPr>
-          <w:noProof/>
-        </w:rPr>
-        <w:fldChar w:fldCharType="separate"/>
-      </w:r>
-      <w:r>
-        <w:rPr>
-          <w:noProof/>
-        </w:rPr>
-        <w:t>11</w:t>
-      </w:r>
-      <w:r>
-        <w:rPr>
-          <w:noProof/>
-        </w:rPr>
-        <w:fldChar w:fldCharType="end"/>
-      </w:r>
-    </w:p>
-    <w:p>
-      <w:pPr>
-        <w:pStyle w:val="TOC2"/>
-        <w:tabs>
-          <w:tab w:val="left" w:pos="880"/>
-        </w:tabs>
-        <w:rPr>
-          <w:rFonts w:asciiTheme="minorHAnsi" w:eastAsiaTheme="minorEastAsia" w:hAnsiTheme="minorHAnsi" w:cstheme="minorBidi"/>
-          <w:smallCaps w:val="0"/>
-          <w:noProof/>
-          <w:sz w:val="22"/>
-          <w:szCs w:val="22"/>
-        </w:rPr>
-      </w:pPr>
-      <w:r>
-        <w:rPr>
-          <w:noProof/>
-        </w:rPr>
-        <w:t>6.1</w:t>
-      </w:r>
-      <w:r>
-        <w:rPr>
-          <w:rFonts w:asciiTheme="minorHAnsi" w:eastAsiaTheme="minorEastAsia" w:hAnsiTheme="minorHAnsi" w:cstheme="minorBidi"/>
-          <w:smallCaps w:val="0"/>
-          <w:noProof/>
-          <w:sz w:val="22"/>
-          <w:szCs w:val="22"/>
-        </w:rPr>
-        <w:tab/>
-      </w:r>
-      <w:r>
-        <w:rPr>
-          <w:noProof/>
-        </w:rPr>
-        <w:t>Build/Configure Standards</w:t>
-      </w:r>
-      <w:r>
-        <w:rPr>
-          <w:noProof/>
-        </w:rPr>
-        <w:tab/>
-      </w:r>
-      <w:r>
-        <w:rPr>
-          <w:noProof/>
-        </w:rPr>
-        <w:fldChar w:fldCharType="begin"/>
-      </w:r>
-      <w:r>
-        <w:rPr>
-          <w:noProof/>
-        </w:rPr>
-        <w:instrText xml:space="preserve"> PAGEREF _Toc402689160 \h </w:instrText>
-      </w:r>
-      <w:r>
-        <w:rPr>
-          <w:noProof/>
-        </w:rPr>
-      </w:r>
-      <w:r>
-        <w:rPr>
-          <w:noProof/>
-        </w:rPr>
-        <w:fldChar w:fldCharType="separate"/>
-      </w:r>
-      <w:r>
-        <w:rPr>
-          <w:noProof/>
-        </w:rPr>
-        <w:t>11</w:t>
-      </w:r>
-      <w:r>
-        <w:rPr>
-          <w:noProof/>
-        </w:rPr>
-        <w:fldChar w:fldCharType="end"/>
-      </w:r>
-    </w:p>
-    <w:p>
-      <w:pPr>
-        <w:pStyle w:val="TOC2"/>
-        <w:tabs>
-          <w:tab w:val="left" w:pos="880"/>
-        </w:tabs>
-        <w:rPr>
-          <w:rFonts w:asciiTheme="minorHAnsi" w:eastAsiaTheme="minorEastAsia" w:hAnsiTheme="minorHAnsi" w:cstheme="minorBidi"/>
-          <w:smallCaps w:val="0"/>
-          <w:noProof/>
-          <w:sz w:val="22"/>
-          <w:szCs w:val="22"/>
-        </w:rPr>
-      </w:pPr>
-      <w:r>
-        <w:rPr>
-          <w:bCs/>
-          <w:iCs/>
-          <w:noProof/>
-        </w:rPr>
-        <w:t>6.2</w:t>
-      </w:r>
-      <w:r>
-        <w:rPr>
-          <w:rFonts w:asciiTheme="minorHAnsi" w:eastAsiaTheme="minorEastAsia" w:hAnsiTheme="minorHAnsi" w:cstheme="minorBidi"/>
-          <w:smallCaps w:val="0"/>
-          <w:noProof/>
-          <w:sz w:val="22"/>
-          <w:szCs w:val="22"/>
-        </w:rPr>
-        <w:tab/>
-      </w:r>
-      <w:r>
-        <w:rPr>
-          <w:bCs/>
-          <w:iCs/>
-          <w:noProof/>
-        </w:rPr>
-        <w:t>Policies and Procedures</w:t>
-      </w:r>
-      <w:r>
-        <w:rPr>
-          <w:noProof/>
-        </w:rPr>
-        <w:tab/>
-      </w:r>
-      <w:r>
-        <w:rPr>
-          <w:noProof/>
-        </w:rPr>
-        <w:fldChar w:fldCharType="begin"/>
-      </w:r>
-      <w:r>
-        <w:rPr>
-          <w:noProof/>
-        </w:rPr>
-        <w:instrText xml:space="preserve"> PAGEREF _Toc402689161 \h </w:instrText>
-      </w:r>
-      <w:r>
-        <w:rPr>
-          <w:noProof/>
-        </w:rPr>
-      </w:r>
-      <w:r>
-        <w:rPr>
-          <w:noProof/>
-        </w:rPr>
-        <w:fldChar w:fldCharType="separate"/>
-      </w:r>
-      <w:r>
-        <w:rPr>
-          <w:noProof/>
-        </w:rPr>
-        <w:t>11</w:t>
-      </w:r>
-      <w:r>
-        <w:rPr>
-          <w:noProof/>
-        </w:rPr>
-        <w:fldChar w:fldCharType="end"/>
-      </w:r>
-    </w:p>
-    <w:p>
-      <w:pPr>
-        <w:pStyle w:val="TOC2"/>
-        <w:tabs>
-          <w:tab w:val="left" w:pos="880"/>
-        </w:tabs>
-        <w:rPr>
-          <w:rFonts w:asciiTheme="minorHAnsi" w:eastAsiaTheme="minorEastAsia" w:hAnsiTheme="minorHAnsi" w:cstheme="minorBidi"/>
-          <w:smallCaps w:val="0"/>
-          <w:noProof/>
-          <w:sz w:val="22"/>
-          <w:szCs w:val="22"/>
-        </w:rPr>
-      </w:pPr>
-      <w:r>
-        <w:rPr>
-          <w:bCs/>
-          <w:iCs/>
-          <w:noProof/>
-        </w:rPr>
-        <w:t>6.3</w:t>
-      </w:r>
-      <w:r>
-        <w:rPr>
-          <w:rFonts w:asciiTheme="minorHAnsi" w:eastAsiaTheme="minorEastAsia" w:hAnsiTheme="minorHAnsi" w:cstheme="minorBidi"/>
-          <w:smallCaps w:val="0"/>
-          <w:noProof/>
-          <w:sz w:val="22"/>
-          <w:szCs w:val="22"/>
-        </w:rPr>
-        <w:tab/>
-      </w:r>
-      <w:r>
-        <w:rPr>
-          <w:bCs/>
-          <w:iCs/>
-          <w:noProof/>
-        </w:rPr>
-        <w:t>Security Design</w:t>
-      </w:r>
-      <w:r>
-        <w:rPr>
-          <w:noProof/>
-        </w:rPr>
-        <w:tab/>
-      </w:r>
-      <w:r>
-        <w:rPr>
-          <w:noProof/>
-        </w:rPr>
-        <w:fldChar w:fldCharType="begin"/>
-      </w:r>
-      <w:r>
-        <w:rPr>
-          <w:noProof/>
-        </w:rPr>
-        <w:instrText xml:space="preserve"> PAGEREF _Toc402689162 \h </w:instrText>
-      </w:r>
-      <w:r>
-        <w:rPr>
-          <w:noProof/>
-        </w:rPr>
-      </w:r>
-      <w:r>
-        <w:rPr>
-          <w:noProof/>
-        </w:rPr>
-        <w:fldChar w:fldCharType="separate"/>
-      </w:r>
-      <w:r>
-        <w:rPr>
-          <w:noProof/>
-        </w:rPr>
-        <w:t>11</w:t>
-      </w:r>
-      <w:r>
-        <w:rPr>
-          <w:noProof/>
-        </w:rPr>
-        <w:fldChar w:fldCharType="end"/>
-      </w:r>
-    </w:p>
-    <w:p>
-      <w:pPr>
-        <w:pStyle w:val="TOC3"/>
-        <w:tabs>
-          <w:tab w:val="left" w:pos="1100"/>
-          <w:tab w:val="right" w:leader="dot" w:pos="8990"/>
-        </w:tabs>
-        <w:rPr>
-          <w:rFonts w:asciiTheme="minorHAnsi" w:eastAsiaTheme="minorEastAsia" w:hAnsiTheme="minorHAnsi" w:cstheme="minorBidi"/>
-          <w:noProof/>
-          <w:sz w:val="22"/>
-          <w:szCs w:val="22"/>
-        </w:rPr>
-      </w:pPr>
-      <w:r>
-        <w:rPr>
-          <w:noProof/>
-        </w:rPr>
-        <w:t>6.3.1</w:t>
-      </w:r>
-      <w:r>
-        <w:rPr>
-          <w:rFonts w:asciiTheme="minorHAnsi" w:eastAsiaTheme="minorEastAsia" w:hAnsiTheme="minorHAnsi" w:cstheme="minorBidi"/>
-          <w:noProof/>
-          <w:sz w:val="22"/>
-          <w:szCs w:val="22"/>
-        </w:rPr>
-        <w:tab/>
-      </w:r>
-      <w:r>
-        <w:rPr>
-          <w:noProof/>
-        </w:rPr>
-        <w:t>New or Existing Security</w:t>
-      </w:r>
-      <w:r>
-        <w:rPr>
-          <w:noProof/>
-        </w:rPr>
-        <w:tab/>
-      </w:r>
-      <w:r>
-        <w:rPr>
-          <w:noProof/>
-        </w:rPr>
-        <w:fldChar w:fldCharType="begin"/>
-      </w:r>
-      <w:r>
-        <w:rPr>
-          <w:noProof/>
-        </w:rPr>
-        <w:instrText xml:space="preserve"> PAGEREF _Toc402689163 \h </w:instrText>
-      </w:r>
-      <w:r>
-        <w:rPr>
-          <w:noProof/>
-        </w:rPr>
-      </w:r>
-      <w:r>
-        <w:rPr>
-          <w:noProof/>
-        </w:rPr>
-        <w:fldChar w:fldCharType="separate"/>
-      </w:r>
-      <w:r>
-        <w:rPr>
-          <w:noProof/>
-        </w:rPr>
-        <w:t>11</w:t>
-      </w:r>
-      <w:r>
-        <w:rPr>
-          <w:noProof/>
-        </w:rPr>
-        <w:fldChar w:fldCharType="end"/>
-      </w:r>
-    </w:p>
-    <w:p>
-      <w:pPr>
-        <w:pStyle w:val="TOC3"/>
-        <w:tabs>
-          <w:tab w:val="left" w:pos="1100"/>
-          <w:tab w:val="right" w:leader="dot" w:pos="8990"/>
-        </w:tabs>
-        <w:rPr>
-          <w:rFonts w:asciiTheme="minorHAnsi" w:eastAsiaTheme="minorEastAsia" w:hAnsiTheme="minorHAnsi" w:cstheme="minorBidi"/>
-          <w:noProof/>
-          <w:sz w:val="22"/>
-          <w:szCs w:val="22"/>
-        </w:rPr>
-      </w:pPr>
-      <w:r>
-        <w:rPr>
-          <w:noProof/>
-        </w:rPr>
-        <w:t>6.3.2</w:t>
-      </w:r>
-      <w:r>
-        <w:rPr>
-          <w:rFonts w:asciiTheme="minorHAnsi" w:eastAsiaTheme="minorEastAsia" w:hAnsiTheme="minorHAnsi" w:cstheme="minorBidi"/>
-          <w:noProof/>
-          <w:sz w:val="22"/>
-          <w:szCs w:val="22"/>
-        </w:rPr>
-        <w:tab/>
-      </w:r>
-      <w:r>
-        <w:rPr>
-          <w:noProof/>
-        </w:rPr>
-        <w:t>Hierarchal Data Access</w:t>
-      </w:r>
-      <w:r>
-        <w:rPr>
-          <w:noProof/>
-        </w:rPr>
-        <w:tab/>
-      </w:r>
-      <w:r>
-        <w:rPr>
-          <w:noProof/>
-        </w:rPr>
-        <w:fldChar w:fldCharType="begin"/>
-      </w:r>
-      <w:r>
-        <w:rPr>
-          <w:noProof/>
-        </w:rPr>
-        <w:instrText xml:space="preserve"> PAGEREF _Toc402689164 \h </w:instrText>
-      </w:r>
-      <w:r>
-        <w:rPr>
-          <w:noProof/>
-        </w:rPr>
-      </w:r>
-      <w:r>
-        <w:rPr>
-          <w:noProof/>
-        </w:rPr>
-        <w:fldChar w:fldCharType="separate"/>
-      </w:r>
-      <w:r>
-        <w:rPr>
-          <w:noProof/>
-        </w:rPr>
-        <w:t>11</w:t>
-      </w:r>
-      <w:r>
-        <w:rPr>
-          <w:noProof/>
-        </w:rPr>
-        <w:fldChar w:fldCharType="end"/>
-      </w:r>
-    </w:p>
-    <w:p>
-      <w:pPr>
-        <w:pStyle w:val="TOC3"/>
-        <w:tabs>
-          <w:tab w:val="left" w:pos="1100"/>
-          <w:tab w:val="right" w:leader="dot" w:pos="8990"/>
-        </w:tabs>
-        <w:rPr>
-          <w:rFonts w:asciiTheme="minorHAnsi" w:eastAsiaTheme="minorEastAsia" w:hAnsiTheme="minorHAnsi" w:cstheme="minorBidi"/>
-          <w:noProof/>
-          <w:sz w:val="22"/>
-          <w:szCs w:val="22"/>
-        </w:rPr>
-      </w:pPr>
-      <w:r>
-        <w:rPr>
-          <w:noProof/>
-        </w:rPr>
-        <w:t>6.3.3</w:t>
-      </w:r>
-      <w:r>
-        <w:rPr>
-          <w:rFonts w:asciiTheme="minorHAnsi" w:eastAsiaTheme="minorEastAsia" w:hAnsiTheme="minorHAnsi" w:cstheme="minorBidi"/>
-          <w:noProof/>
-          <w:sz w:val="22"/>
-          <w:szCs w:val="22"/>
-        </w:rPr>
-        <w:tab/>
-      </w:r>
-      <w:r>
-        <w:rPr>
-          <w:noProof/>
-        </w:rPr>
-        <w:t>Infrastructure</w:t>
-      </w:r>
-      <w:r>
-        <w:rPr>
-          <w:noProof/>
-        </w:rPr>
-        <w:tab/>
-      </w:r>
-      <w:r>
-        <w:rPr>
-          <w:noProof/>
-        </w:rPr>
-        <w:fldChar w:fldCharType="begin"/>
-      </w:r>
-      <w:r>
-        <w:rPr>
-          <w:noProof/>
-        </w:rPr>
-        <w:instrText xml:space="preserve"> PAGEREF _Toc402689165 \h </w:instrText>
-      </w:r>
-      <w:r>
-        <w:rPr>
-          <w:noProof/>
-        </w:rPr>
-      </w:r>
-      <w:r>
-        <w:rPr>
-          <w:noProof/>
-        </w:rPr>
-        <w:fldChar w:fldCharType="separate"/>
-      </w:r>
-      <w:r>
-        <w:rPr>
-          <w:noProof/>
-        </w:rPr>
-        <w:t>11</w:t>
-      </w:r>
-      <w:r>
-        <w:rPr>
-          <w:noProof/>
-        </w:rPr>
-        <w:fldChar w:fldCharType="end"/>
-      </w:r>
-    </w:p>
-    <w:p>
-      <w:pPr>
-        <w:pStyle w:val="TOC2"/>
-        <w:tabs>
-          <w:tab w:val="left" w:pos="880"/>
-        </w:tabs>
-        <w:rPr>
-          <w:rFonts w:asciiTheme="minorHAnsi" w:eastAsiaTheme="minorEastAsia" w:hAnsiTheme="minorHAnsi" w:cstheme="minorBidi"/>
-          <w:smallCaps w:val="0"/>
-          <w:noProof/>
-          <w:sz w:val="22"/>
-          <w:szCs w:val="22"/>
-        </w:rPr>
-      </w:pPr>
-      <w:r>
-        <w:rPr>
-          <w:noProof/>
-        </w:rPr>
-        <w:t>6.4</w:t>
-      </w:r>
-      <w:r>
-        <w:rPr>
-          <w:rFonts w:asciiTheme="minorHAnsi" w:eastAsiaTheme="minorEastAsia" w:hAnsiTheme="minorHAnsi" w:cstheme="minorBidi"/>
-          <w:smallCaps w:val="0"/>
-          <w:noProof/>
-          <w:sz w:val="22"/>
-          <w:szCs w:val="22"/>
-        </w:rPr>
-        <w:tab/>
-      </w:r>
-      <w:r>
-        <w:rPr>
-          <w:noProof/>
-        </w:rPr>
-        <w:t>Environmental</w:t>
-      </w:r>
-      <w:r>
-        <w:rPr>
-          <w:noProof/>
-        </w:rPr>
-        <w:tab/>
-      </w:r>
-      <w:r>
-        <w:rPr>
-          <w:noProof/>
-        </w:rPr>
-        <w:fldChar w:fldCharType="begin"/>
-      </w:r>
-      <w:r>
-        <w:rPr>
-          <w:noProof/>
-        </w:rPr>
-        <w:instrText xml:space="preserve"> PAGEREF _Toc402689166 \h </w:instrText>
-      </w:r>
-      <w:r>
-        <w:rPr>
-          <w:noProof/>
-        </w:rPr>
-      </w:r>
-      <w:r>
-        <w:rPr>
-          <w:noProof/>
-        </w:rPr>
-        <w:fldChar w:fldCharType="separate"/>
-      </w:r>
-      <w:r>
-        <w:rPr>
-          <w:noProof/>
-        </w:rPr>
-        <w:t>11</w:t>
-      </w:r>
-      <w:r>
-        <w:rPr>
-          <w:noProof/>
-        </w:rPr>
-        <w:fldChar w:fldCharType="end"/>
-      </w:r>
-    </w:p>
-    <w:p>
-      <w:pPr>
-        <w:pStyle w:val="TOC1"/>
-        <w:tabs>
-          <w:tab w:val="left" w:pos="400"/>
-        </w:tabs>
-        <w:rPr>
-          <w:rFonts w:asciiTheme="minorHAnsi" w:eastAsiaTheme="minorEastAsia" w:hAnsiTheme="minorHAnsi" w:cstheme="minorBidi"/>
-          <w:b w:val="0"/>
-          <w:caps w:val="0"/>
-          <w:noProof/>
-          <w:sz w:val="22"/>
-          <w:szCs w:val="22"/>
-        </w:rPr>
-      </w:pPr>
-      <w:r>
-        <w:rPr>
-          <w:noProof/>
-        </w:rPr>
-        <w:t>7</w:t>
-      </w:r>
-      <w:r>
-        <w:rPr>
-          <w:rFonts w:asciiTheme="minorHAnsi" w:eastAsiaTheme="minorEastAsia" w:hAnsiTheme="minorHAnsi" w:cstheme="minorBidi"/>
-          <w:b w:val="0"/>
-          <w:caps w:val="0"/>
-          <w:noProof/>
-          <w:sz w:val="22"/>
-          <w:szCs w:val="22"/>
-        </w:rPr>
-        <w:tab/>
-      </w:r>
-      <w:r>
-        <w:rPr>
-          <w:noProof/>
-        </w:rPr>
-        <w:t>Appendix</w:t>
-      </w:r>
-      <w:r>
-        <w:rPr>
-          <w:noProof/>
-        </w:rPr>
-        <w:tab/>
-      </w:r>
-      <w:r>
-        <w:rPr>
-          <w:noProof/>
-        </w:rPr>
-        <w:fldChar w:fldCharType="begin"/>
-      </w:r>
-      <w:r>
-        <w:rPr>
-          <w:noProof/>
-        </w:rPr>
-        <w:instrText xml:space="preserve"> PAGEREF _Toc402689167 \h </w:instrText>
-      </w:r>
-      <w:r>
-        <w:rPr>
-          <w:noProof/>
-        </w:rPr>
-      </w:r>
-      <w:r>
-        <w:rPr>
-          <w:noProof/>
-        </w:rPr>
-        <w:fldChar w:fldCharType="separate"/>
-      </w:r>
-      <w:r>
-        <w:rPr>
-          <w:noProof/>
-        </w:rPr>
-        <w:t>12</w:t>
+        <w:t>13</w:t>
       </w:r>
       <w:r>
         <w:rPr>
@@ -3288,6 +2298,8 @@
       <w:r>
         <w:br w:type="page"/>
       </w:r>
+      <w:bookmarkStart w:id="6" w:name="_GoBack"/>
+      <w:bookmarkEnd w:id="6"/>
     </w:p>
     <w:p>
       <w:pPr>
@@ -3295,7 +2307,7 @@
         <w:keepLines/>
         <w:jc w:val="both"/>
       </w:pPr>
-      <w:bookmarkStart w:id="6" w:name="_Toc402689142"/>
+      <w:bookmarkStart w:id="7" w:name="_Toc411238685"/>
       <w:bookmarkEnd w:id="0"/>
       <w:bookmarkEnd w:id="1"/>
       <w:bookmarkEnd w:id="2"/>
@@ -3306,27 +2318,27 @@
         <w:lastRenderedPageBreak/>
         <w:t>Business Requirements</w:t>
       </w:r>
-      <w:bookmarkEnd w:id="6"/>
+      <w:bookmarkEnd w:id="7"/>
     </w:p>
     <w:p>
       <w:pPr>
         <w:pStyle w:val="Heading2"/>
         <w:jc w:val="both"/>
       </w:pPr>
-      <w:bookmarkStart w:id="7" w:name="_Toc342757859"/>
-      <w:bookmarkStart w:id="8" w:name="_Toc346297767"/>
-      <w:bookmarkStart w:id="9" w:name="_Toc404134497"/>
-      <w:bookmarkStart w:id="10" w:name="_Toc402689143"/>
+      <w:bookmarkStart w:id="8" w:name="_Toc342757859"/>
+      <w:bookmarkStart w:id="9" w:name="_Toc346297767"/>
+      <w:bookmarkStart w:id="10" w:name="_Toc404134497"/>
+      <w:bookmarkStart w:id="11" w:name="_Toc411238686"/>
       <w:r>
         <w:t xml:space="preserve">Purpose of the </w:t>
       </w:r>
-      <w:bookmarkEnd w:id="7"/>
       <w:bookmarkEnd w:id="8"/>
       <w:bookmarkEnd w:id="9"/>
+      <w:bookmarkEnd w:id="10"/>
       <w:r>
         <w:t>Design Specification</w:t>
       </w:r>
-      <w:bookmarkEnd w:id="10"/>
+      <w:bookmarkEnd w:id="11"/>
     </w:p>
     <w:p>
       <w:pPr>
@@ -3378,17 +2390,17 @@
       <w:pPr>
         <w:pStyle w:val="Heading3"/>
       </w:pPr>
-      <w:bookmarkStart w:id="11" w:name="_Toc402689144"/>
       <w:bookmarkStart w:id="12" w:name="_Toc342757861"/>
       <w:bookmarkStart w:id="13" w:name="_Toc346297769"/>
       <w:bookmarkStart w:id="14" w:name="_Toc404134499"/>
+      <w:bookmarkStart w:id="15" w:name="_Toc411238687"/>
       <w:r>
         <w:t>Business Functional Requirements</w:t>
       </w:r>
       <w:r>
         <w:t xml:space="preserve"> / Configuration</w:t>
       </w:r>
-      <w:bookmarkEnd w:id="11"/>
+      <w:bookmarkEnd w:id="15"/>
     </w:p>
     <w:p>
       <w:pPr>
@@ -4388,9 +3400,9 @@
         </w:numPr>
         <w:ind w:left="720" w:hanging="720"/>
       </w:pPr>
-      <w:bookmarkStart w:id="15" w:name="_Toc342757862"/>
-      <w:bookmarkStart w:id="16" w:name="_Toc346297770"/>
-      <w:bookmarkStart w:id="17" w:name="_Toc404134500"/>
+      <w:bookmarkStart w:id="16" w:name="_Toc342757862"/>
+      <w:bookmarkStart w:id="17" w:name="_Toc346297770"/>
+      <w:bookmarkStart w:id="18" w:name="_Toc404134500"/>
       <w:bookmarkEnd w:id="12"/>
       <w:bookmarkEnd w:id="13"/>
       <w:bookmarkEnd w:id="14"/>
@@ -4409,14 +3421,14 @@
       <w:pPr>
         <w:pStyle w:val="Heading3"/>
       </w:pPr>
-      <w:bookmarkStart w:id="18" w:name="_Toc402689145"/>
+      <w:bookmarkStart w:id="19" w:name="_Toc411238688"/>
       <w:r>
         <w:t>Technical Design</w:t>
       </w:r>
       <w:r>
         <w:t xml:space="preserve"> Requirements</w:t>
       </w:r>
-      <w:bookmarkEnd w:id="18"/>
+      <w:bookmarkEnd w:id="19"/>
       <w:r>
         <w:tab/>
       </w:r>
@@ -4434,8 +3446,8 @@
         <w:tblLook w:val="04A0" w:firstRow="1" w:lastRow="0" w:firstColumn="1" w:lastColumn="0" w:noHBand="0" w:noVBand="1"/>
       </w:tblPr>
       <w:tblGrid>
-        <w:gridCol w:w="3093"/>
-        <w:gridCol w:w="6053"/>
+        <w:gridCol w:w="2497"/>
+        <w:gridCol w:w="6649"/>
       </w:tblGrid>
       <w:tr>
         <w:trPr>
@@ -4444,7 +3456,7 @@
         </w:trPr>
         <w:tc>
           <w:tcPr>
-            <w:tcW w:w="3093" w:type="dxa"/>
+            <w:tcW w:w="2497" w:type="dxa"/>
             <w:tcBorders>
               <w:top w:val="single" w:sz="4" w:space="0" w:color="auto"/>
               <w:left w:val="single" w:sz="4" w:space="0" w:color="auto"/>
@@ -4483,7 +3495,7 @@
         </w:tc>
         <w:tc>
           <w:tcPr>
-            <w:tcW w:w="6053" w:type="dxa"/>
+            <w:tcW w:w="6649" w:type="dxa"/>
             <w:tcBorders>
               <w:top w:val="single" w:sz="4" w:space="0" w:color="auto"/>
               <w:left w:val="single" w:sz="4" w:space="0" w:color="auto"/>
@@ -4519,7 +3531,7 @@
         </w:trPr>
         <w:tc>
           <w:tcPr>
-            <w:tcW w:w="3093" w:type="dxa"/>
+            <w:tcW w:w="2497" w:type="dxa"/>
             <w:tcBorders>
               <w:top w:val="single" w:sz="4" w:space="0" w:color="auto"/>
               <w:left w:val="single" w:sz="4" w:space="0" w:color="auto"/>
@@ -4544,7 +3556,7 @@
         </w:tc>
         <w:tc>
           <w:tcPr>
-            <w:tcW w:w="6053" w:type="dxa"/>
+            <w:tcW w:w="6649" w:type="dxa"/>
             <w:tcBorders>
               <w:top w:val="single" w:sz="4" w:space="0" w:color="auto"/>
               <w:left w:val="single" w:sz="4" w:space="0" w:color="auto"/>
@@ -4671,7 +3683,7 @@
         </w:trPr>
         <w:tc>
           <w:tcPr>
-            <w:tcW w:w="3093" w:type="dxa"/>
+            <w:tcW w:w="2497" w:type="dxa"/>
             <w:tcBorders>
               <w:top w:val="single" w:sz="4" w:space="0" w:color="auto"/>
               <w:left w:val="single" w:sz="4" w:space="0" w:color="auto"/>
@@ -4708,7 +3720,7 @@
         </w:tc>
         <w:tc>
           <w:tcPr>
-            <w:tcW w:w="6053" w:type="dxa"/>
+            <w:tcW w:w="6649" w:type="dxa"/>
             <w:tcBorders>
               <w:top w:val="single" w:sz="4" w:space="0" w:color="auto"/>
               <w:left w:val="single" w:sz="4" w:space="0" w:color="auto"/>
@@ -4740,7 +3752,7 @@
         </w:trPr>
         <w:tc>
           <w:tcPr>
-            <w:tcW w:w="3093" w:type="dxa"/>
+            <w:tcW w:w="2497" w:type="dxa"/>
             <w:tcBorders>
               <w:top w:val="single" w:sz="4" w:space="0" w:color="auto"/>
               <w:left w:val="single" w:sz="4" w:space="0" w:color="auto"/>
@@ -4774,7 +3786,7 @@
         </w:tc>
         <w:tc>
           <w:tcPr>
-            <w:tcW w:w="6053" w:type="dxa"/>
+            <w:tcW w:w="6649" w:type="dxa"/>
             <w:tcBorders>
               <w:top w:val="single" w:sz="4" w:space="0" w:color="auto"/>
               <w:left w:val="single" w:sz="4" w:space="0" w:color="auto"/>
@@ -4815,7 +3827,7 @@
         </w:trPr>
         <w:tc>
           <w:tcPr>
-            <w:tcW w:w="3093" w:type="dxa"/>
+            <w:tcW w:w="2497" w:type="dxa"/>
             <w:tcBorders>
               <w:top w:val="single" w:sz="4" w:space="0" w:color="auto"/>
               <w:left w:val="single" w:sz="4" w:space="0" w:color="auto"/>
@@ -4836,23 +3848,11 @@
             <w:r>
               <w:t>Pricing Changes</w:t>
             </w:r>
-            <w:r>
-              <w:t xml:space="preserve"> (</w:t>
-            </w:r>
-            <w:r>
-              <w:rPr>
-                <w:highlight w:val="yellow"/>
-              </w:rPr>
-              <w:t>needs review</w:t>
-            </w:r>
-            <w:r>
-              <w:t>)</w:t>
-            </w:r>
           </w:p>
         </w:tc>
         <w:tc>
           <w:tcPr>
-            <w:tcW w:w="6053" w:type="dxa"/>
+            <w:tcW w:w="6649" w:type="dxa"/>
             <w:tcBorders>
               <w:top w:val="single" w:sz="4" w:space="0" w:color="auto"/>
               <w:left w:val="single" w:sz="4" w:space="0" w:color="auto"/>
@@ -4884,6 +3884,144 @@
             </w:pPr>
           </w:p>
           <w:p>
+            <w:r>
+              <w:rPr>
+                <w:b/>
+              </w:rPr>
+              <w:t>Compactor Depreciation and Maintenance</w:t>
+            </w:r>
+            <w:r>
+              <w:t xml:space="preserve"> = (Compactor Depreciation + Compactor Maintenance) * Quantity*(NOT Compactor Owned)*</w:t>
+            </w:r>
+            <w:proofErr w:type="spellStart"/>
+            <w:r>
+              <w:t>has_compactor</w:t>
+            </w:r>
+            <w:proofErr w:type="spellEnd"/>
+          </w:p>
+          <w:p>
+            <w:r>
+              <w:t> </w:t>
+            </w:r>
+          </w:p>
+          <w:p>
+            <w:r>
+              <w:rPr>
+                <w:b/>
+              </w:rPr>
+              <w:t>Compactor Cost</w:t>
+            </w:r>
+            <w:r>
+              <w:t xml:space="preserve"> = Compactor Cost*Quantity*(NOT Compactor Owned)*</w:t>
+            </w:r>
+            <w:proofErr w:type="spellStart"/>
+            <w:r>
+              <w:t>has_compactor</w:t>
+            </w:r>
+            <w:proofErr w:type="spellEnd"/>
+          </w:p>
+          <w:p>
+            <w:r>
+              <w:t> </w:t>
+            </w:r>
+          </w:p>
+          <w:p>
+            <w:r>
+              <w:rPr>
+                <w:b/>
+              </w:rPr>
+              <w:t>Cost Assets of container</w:t>
+            </w:r>
+            <w:r>
+              <w:t xml:space="preserve"> = Container Depreciation + Truck Depreciation + Container Maintenance per Month</w:t>
+            </w:r>
+          </w:p>
+          <w:p>
+            <w:r>
+              <w:t> </w:t>
+            </w:r>
+          </w:p>
+          <w:p>
+            <w:r>
+              <w:rPr>
+                <w:b/>
+              </w:rPr>
+              <w:t xml:space="preserve">Cost Assets of compactor </w:t>
+            </w:r>
+            <w:r>
+              <w:t>= Compactor Depreciation + Compactor Maintenance</w:t>
+            </w:r>
+          </w:p>
+          <w:p>
+            <w:r>
+              <w:t> </w:t>
+            </w:r>
+          </w:p>
+          <w:p>
+            <w:r>
+              <w:rPr>
+                <w:b/>
+              </w:rPr>
+              <w:t>ROI Cost of container</w:t>
+            </w:r>
+            <w:r>
+              <w:t xml:space="preserve"> = ((Truck Allocation + Container Cost + Working Capital) *0.065/12) + Commission</w:t>
+            </w:r>
+          </w:p>
+          <w:p>
+            <w:r>
+              <w:t> </w:t>
+            </w:r>
+          </w:p>
+          <w:p>
+            <w:r>
+              <w:rPr>
+                <w:b/>
+              </w:rPr>
+              <w:t>ROI Cost of compactor</w:t>
+            </w:r>
+            <w:r>
+              <w:t xml:space="preserve"> = Compactor Cost * 0.065/12</w:t>
+            </w:r>
+          </w:p>
+          <w:p>
+            <w:r>
+              <w:t> </w:t>
+            </w:r>
+          </w:p>
+          <w:p>
+            <w:r>
+              <w:rPr>
+                <w:b/>
+              </w:rPr>
+              <w:t>Cost To Serve of container</w:t>
+            </w:r>
+            <w:r>
+              <w:t xml:space="preserve"> = Disposal Processing Cost + Disposal Trip Cost + Site Time Cost + Cost Assets of container + ROI Cost of container</w:t>
+            </w:r>
+          </w:p>
+          <w:p>
+            <w:r>
+              <w:t> </w:t>
+            </w:r>
+          </w:p>
+          <w:p>
+            <w:r>
+              <w:rPr>
+                <w:b/>
+              </w:rPr>
+              <w:t>Cost To Serve of compactor</w:t>
+            </w:r>
+            <w:r>
+              <w:t xml:space="preserve"> = Cost Assets of compactor + ROI Cost of compactor</w:t>
+            </w:r>
+          </w:p>
+          <w:p>
+            <w:r>
+              <w:t> </w:t>
+            </w:r>
+          </w:p>
+          <w:p>
             <w:pPr>
               <w:rPr>
                 <w:b/>
@@ -4893,30 +4031,34 @@
               <w:rPr>
                 <w:b/>
               </w:rPr>
-              <w:t>Base (monthly)</w:t>
-            </w:r>
-          </w:p>
-          <w:p>
-            <w:r>
-              <w:t xml:space="preserve">    Cost = </w:t>
-            </w:r>
-          </w:p>
-          <w:p>
-            <w:r>
-              <w:t xml:space="preserve">    Floor = </w:t>
-            </w:r>
-          </w:p>
-          <w:p>
-            <w:r>
-              <w:t xml:space="preserve">    Average = </w:t>
-            </w:r>
-          </w:p>
-          <w:p>
-            <w:r>
-              <w:t xml:space="preserve">    Target = </w:t>
-            </w:r>
-          </w:p>
-          <w:p/>
+              <w:t>BASE</w:t>
+            </w:r>
+          </w:p>
+          <w:p>
+            <w:r>
+              <w:t>     Cost = Cost to Serve of Container</w:t>
+            </w:r>
+          </w:p>
+          <w:p>
+            <w:r>
+              <w:t>     Floor = Adjusted Base Cost per Month * (1 + floor return) / 12</w:t>
+            </w:r>
+          </w:p>
+          <w:p>
+            <w:r>
+              <w:t>     Average = Adjusted Base Cost per Month * (1 + average return) / 12</w:t>
+            </w:r>
+          </w:p>
+          <w:p>
+            <w:r>
+              <w:t xml:space="preserve">     Target = Adjusted Base Cost per Month * (1 + target return) / 12 </w:t>
+            </w:r>
+          </w:p>
+          <w:p>
+            <w:r>
+              <w:t> </w:t>
+            </w:r>
+          </w:p>
           <w:p>
             <w:pPr>
               <w:rPr>
@@ -4927,45 +4069,45 @@
               <w:rPr>
                 <w:b/>
               </w:rPr>
-              <w:t>Rental (monthly)</w:t>
-            </w:r>
-          </w:p>
-          <w:p>
-            <w:r>
-              <w:t xml:space="preserve">    Cost = Asset Value (user entered) * 1.065 / 12</w:t>
-            </w:r>
-          </w:p>
-          <w:p>
-            <w:r>
-              <w:t xml:space="preserve">    Floor = </w:t>
-            </w:r>
-            <w:r>
-              <w:t xml:space="preserve">Revised </w:t>
-            </w:r>
-            <w:r>
-              <w:t>Asset Value * (1 + floor return) / 12</w:t>
-            </w:r>
-          </w:p>
-          <w:p>
-            <w:r>
-              <w:t xml:space="preserve">    Average = </w:t>
-            </w:r>
-            <w:r>
-              <w:t xml:space="preserve">Revised </w:t>
-            </w:r>
-            <w:r>
-              <w:t>Asset Value * (1 + average return) / 12</w:t>
-            </w:r>
-          </w:p>
-          <w:p>
-            <w:r>
-              <w:t xml:space="preserve">    Target = </w:t>
-            </w:r>
-            <w:r>
-              <w:t xml:space="preserve">Revised </w:t>
-            </w:r>
-            <w:r>
-              <w:t>Asset Value * (1 + target return) / 12</w:t>
+              <w:t>RENTAL</w:t>
+            </w:r>
+          </w:p>
+          <w:p>
+            <w:r>
+              <w:t xml:space="preserve">     Cost = Cost to Serve of Compactor </w:t>
+            </w:r>
+          </w:p>
+          <w:p>
+            <w:r>
+              <w:t>    </w:t>
+            </w:r>
+            <w:r>
+              <w:t xml:space="preserve"> </w:t>
+            </w:r>
+            <w:r>
+              <w:t>Floor = Adjusted Base Cost per Month * (1 + floor return) / 12</w:t>
+            </w:r>
+          </w:p>
+          <w:p>
+            <w:r>
+              <w:t xml:space="preserve">    </w:t>
+            </w:r>
+            <w:r>
+              <w:t xml:space="preserve"> </w:t>
+            </w:r>
+            <w:r>
+              <w:t>Average = Adjusted Base Cost per Month * (1 + average return) / 12</w:t>
+            </w:r>
+          </w:p>
+          <w:p>
+            <w:r>
+              <w:t>  </w:t>
+            </w:r>
+            <w:r>
+              <w:t xml:space="preserve"> </w:t>
+            </w:r>
+            <w:r>
+              <w:t>  Target = Adjusted Base Cost per Month * (1 + target return) / 12</w:t>
             </w:r>
           </w:p>
           <w:p/>
@@ -5051,6 +4193,7 @@
           </w:p>
           <w:p>
             <w:r>
+              <w:lastRenderedPageBreak/>
               <w:t xml:space="preserve">    Target = Installa</w:t>
             </w:r>
             <w:r>
@@ -5079,26 +4222,16 @@
           </w:p>
           <w:p>
             <w:r>
-              <w:t xml:space="preserve">    Cost = </w:t>
-            </w:r>
-            <w:r>
-              <w:t>0.00</w:t>
-            </w:r>
-          </w:p>
-          <w:p>
-            <w:r>
-              <w:t xml:space="preserve">    Floor = </w:t>
-            </w:r>
-          </w:p>
-          <w:p>
-            <w:r>
-              <w:t xml:space="preserve">    Average = </w:t>
-            </w:r>
-          </w:p>
-          <w:p>
-            <w:r>
-              <w:t xml:space="preserve">    Target = </w:t>
-            </w:r>
+              <w:t xml:space="preserve">    </w:t>
+            </w:r>
+            <w:r>
+              <w:t xml:space="preserve">Use existing DEL </w:t>
+            </w:r>
+            <w:proofErr w:type="spellStart"/>
+            <w:r>
+              <w:t>formulats</w:t>
+            </w:r>
+            <w:proofErr w:type="spellEnd"/>
           </w:p>
           <w:p/>
         </w:tc>
@@ -5110,7 +4243,7 @@
         </w:trPr>
         <w:tc>
           <w:tcPr>
-            <w:tcW w:w="3093" w:type="dxa"/>
+            <w:tcW w:w="2497" w:type="dxa"/>
             <w:tcBorders>
               <w:top w:val="single" w:sz="4" w:space="0" w:color="auto"/>
               <w:left w:val="single" w:sz="4" w:space="0" w:color="auto"/>
@@ -5127,13 +4260,14 @@
               </w:numPr>
             </w:pPr>
             <w:r>
+              <w:lastRenderedPageBreak/>
               <w:t>Existing Containers</w:t>
             </w:r>
           </w:p>
         </w:tc>
         <w:tc>
           <w:tcPr>
-            <w:tcW w:w="6053" w:type="dxa"/>
+            <w:tcW w:w="6649" w:type="dxa"/>
             <w:tcBorders>
               <w:top w:val="single" w:sz="4" w:space="0" w:color="auto"/>
               <w:left w:val="single" w:sz="4" w:space="0" w:color="auto"/>
@@ -5166,7 +4300,7 @@
         </w:trPr>
         <w:tc>
           <w:tcPr>
-            <w:tcW w:w="3093" w:type="dxa"/>
+            <w:tcW w:w="2497" w:type="dxa"/>
             <w:tcBorders>
               <w:top w:val="single" w:sz="4" w:space="0" w:color="auto"/>
               <w:left w:val="single" w:sz="4" w:space="0" w:color="auto"/>
@@ -5196,7 +4330,7 @@
         </w:tc>
         <w:tc>
           <w:tcPr>
-            <w:tcW w:w="6053" w:type="dxa"/>
+            <w:tcW w:w="6649" w:type="dxa"/>
             <w:tcBorders>
               <w:top w:val="single" w:sz="4" w:space="0" w:color="auto"/>
               <w:left w:val="single" w:sz="4" w:space="0" w:color="auto"/>
@@ -5218,7 +4352,7 @@
         </w:trPr>
         <w:tc>
           <w:tcPr>
-            <w:tcW w:w="3093" w:type="dxa"/>
+            <w:tcW w:w="2497" w:type="dxa"/>
             <w:tcBorders>
               <w:top w:val="single" w:sz="4" w:space="0" w:color="auto"/>
               <w:left w:val="single" w:sz="4" w:space="0" w:color="auto"/>
@@ -5257,7 +4391,7 @@
         </w:tc>
         <w:tc>
           <w:tcPr>
-            <w:tcW w:w="6053" w:type="dxa"/>
+            <w:tcW w:w="6649" w:type="dxa"/>
             <w:tcBorders>
               <w:top w:val="single" w:sz="4" w:space="0" w:color="auto"/>
               <w:left w:val="single" w:sz="4" w:space="0" w:color="auto"/>
@@ -5443,7 +4577,7 @@
       </w:pPr>
     </w:p>
     <w:p>
-      <w:bookmarkStart w:id="19" w:name="_Toc379450809"/>
+      <w:bookmarkStart w:id="20" w:name="_Toc379450809"/>
       <w:r>
         <w:br w:type="page"/>
       </w:r>
@@ -5452,13 +4586,13 @@
       <w:pPr>
         <w:pStyle w:val="Heading1"/>
       </w:pPr>
-      <w:bookmarkStart w:id="20" w:name="_Toc402689146"/>
+      <w:bookmarkStart w:id="21" w:name="_Toc411238689"/>
       <w:r>
         <w:lastRenderedPageBreak/>
         <w:t>Assumptions</w:t>
       </w:r>
-      <w:bookmarkEnd w:id="19"/>
       <w:bookmarkEnd w:id="20"/>
+      <w:bookmarkEnd w:id="21"/>
     </w:p>
     <w:p/>
     <w:p>
@@ -5568,23 +4702,23 @@
       <w:pPr>
         <w:pStyle w:val="Heading1"/>
       </w:pPr>
-      <w:bookmarkStart w:id="21" w:name="_Toc402689147"/>
+      <w:bookmarkStart w:id="22" w:name="_Toc411238690"/>
       <w:r>
         <w:lastRenderedPageBreak/>
         <w:t>Technical Design</w:t>
       </w:r>
-      <w:bookmarkEnd w:id="21"/>
+      <w:bookmarkEnd w:id="22"/>
     </w:p>
     <w:p>
       <w:pPr>
         <w:pStyle w:val="Heading2"/>
         <w:jc w:val="both"/>
       </w:pPr>
-      <w:bookmarkStart w:id="22" w:name="_Toc402689148"/>
+      <w:bookmarkStart w:id="23" w:name="_Toc411238691"/>
       <w:r>
         <w:t>Referenced Documents</w:t>
       </w:r>
-      <w:bookmarkEnd w:id="22"/>
+      <w:bookmarkEnd w:id="23"/>
     </w:p>
     <w:p>
       <w:pPr>
@@ -5604,11 +4738,11 @@
         </w:numPr>
         <w:jc w:val="both"/>
       </w:pPr>
-      <w:bookmarkStart w:id="23" w:name="_Toc402689149"/>
+      <w:bookmarkStart w:id="24" w:name="_Toc411238692"/>
       <w:r>
         <w:t>Process Flow and Mock Ups</w:t>
       </w:r>
-      <w:bookmarkEnd w:id="23"/>
+      <w:bookmarkEnd w:id="24"/>
     </w:p>
     <w:p>
       <w:pPr>
@@ -5763,21 +4897,7 @@
                               <w:rPr>
                                 <w:color w:val="FF0000"/>
                               </w:rPr>
-                              <w:t xml:space="preserve">Add </w:t>
-                            </w:r>
-                            <w:bookmarkStart w:id="24" w:name="_GoBack"/>
-                            <w:r>
-                              <w:rPr>
-                                <w:color w:val="FF0000"/>
-                              </w:rPr>
-                              <w:t>one time</w:t>
-                            </w:r>
-                            <w:bookmarkEnd w:id="24"/>
-                            <w:r>
-                              <w:rPr>
-                                <w:color w:val="FF0000"/>
-                              </w:rPr>
-                              <w:t xml:space="preserve"> installation charges here.  DEL charges will be part of the container delivery</w:t>
+                              <w:t>Add one time installation charges here.  DEL charges will be part of the container delivery</w:t>
                             </w:r>
                           </w:p>
                         </w:txbxContent>
@@ -6647,31 +5767,7 @@
                         <w:rPr>
                           <w:color w:val="FF0000"/>
                         </w:rPr>
-                        <w:t>Add “A</w:t>
-                      </w:r>
-                      <w:r>
-                        <w:rPr>
-                          <w:color w:val="FF0000"/>
-                        </w:rPr>
-                        <w:t xml:space="preserve">sset </w:t>
-                      </w:r>
-                      <w:r>
-                        <w:rPr>
-                          <w:color w:val="FF0000"/>
-                        </w:rPr>
-                        <w:t>V</w:t>
-                      </w:r>
-                      <w:r>
-                        <w:rPr>
-                          <w:color w:val="FF0000"/>
-                        </w:rPr>
-                        <w:t>alue</w:t>
-                      </w:r>
-                      <w:r>
-                        <w:rPr>
-                          <w:color w:val="FF0000"/>
-                        </w:rPr>
-                        <w:t>” field here.</w:t>
+                        <w:t>Add “Asset Value” field here.</w:t>
                       </w:r>
                     </w:p>
                     <w:p>
@@ -6746,7 +5842,7 @@
         <w:pStyle w:val="Heading2"/>
         <w:jc w:val="both"/>
       </w:pPr>
-      <w:bookmarkStart w:id="25" w:name="_Toc402689150"/>
+      <w:bookmarkStart w:id="25" w:name="_Toc411238693"/>
       <w:r>
         <w:t>Functional</w:t>
       </w:r>
@@ -6775,7 +5871,7 @@
         <w:pStyle w:val="Heading2"/>
         <w:jc w:val="both"/>
       </w:pPr>
-      <w:bookmarkStart w:id="26" w:name="_Toc402689151"/>
+      <w:bookmarkStart w:id="26" w:name="_Toc411238694"/>
       <w:r>
         <w:t>Data Sources &amp; Mapping</w:t>
       </w:r>
@@ -6818,7 +5914,7 @@
         <w:pStyle w:val="Heading2"/>
         <w:jc w:val="both"/>
       </w:pPr>
-      <w:bookmarkStart w:id="27" w:name="_Toc402689152"/>
+      <w:bookmarkStart w:id="27" w:name="_Toc411238695"/>
       <w:proofErr w:type="spellStart"/>
       <w:r>
         <w:t>InfoPro</w:t>
@@ -6831,32 +5927,500 @@
         <w:t>Interface</w:t>
       </w:r>
       <w:bookmarkEnd w:id="27"/>
+    </w:p>
+    <w:p>
+      <w:pPr>
+        <w:pStyle w:val="BodyText"/>
+      </w:pPr>
+      <w:r>
+        <w:t xml:space="preserve">These are the new or modified fields that may affect the AAE process.  All testing around the </w:t>
+      </w:r>
+      <w:proofErr w:type="spellStart"/>
+      <w:r>
+        <w:t>InfoPro</w:t>
+      </w:r>
+      <w:proofErr w:type="spellEnd"/>
+      <w:r>
+        <w:t xml:space="preserve"> Upload should center </w:t>
+      </w:r>
+      <w:proofErr w:type="gramStart"/>
+      <w:r>
+        <w:t>around</w:t>
+      </w:r>
+      <w:proofErr w:type="gramEnd"/>
+      <w:r>
+        <w:t xml:space="preserve"> the items below. </w:t>
+      </w:r>
+    </w:p>
+    <w:p>
+      <w:r>
+        <w:rPr>
+          <w:b/>
+          <w:bCs/>
+        </w:rPr>
+        <w:t>CONFIG</w:t>
+      </w:r>
+    </w:p>
+    <w:p>
+      <w:r>
+        <w:t> </w:t>
+      </w:r>
+    </w:p>
+    <w:p>
+      <w:r>
+        <w:t>REPURPOSED</w:t>
+      </w:r>
+    </w:p>
+    <w:p>
+      <w:pPr>
+        <w:pStyle w:val="ListParagraph"/>
+        <w:numPr>
+          <w:ilvl w:val="0"/>
+          <w:numId w:val="37"/>
+        </w:numPr>
+      </w:pPr>
+      <w:r>
+        <w:t xml:space="preserve">Asset Value – </w:t>
+      </w:r>
+      <w:proofErr w:type="spellStart"/>
+      <w:r>
+        <w:t>assetValue</w:t>
+      </w:r>
+      <w:proofErr w:type="spellEnd"/>
+      <w:r>
+        <w:t xml:space="preserve"> – Currency - asset value of the compactor, this is common to both large and small compactor now</w:t>
+      </w:r>
+    </w:p>
+    <w:p>
+      <w:pPr>
+        <w:pStyle w:val="ListParagraph"/>
+        <w:numPr>
+          <w:ilvl w:val="0"/>
+          <w:numId w:val="37"/>
+        </w:numPr>
+      </w:pPr>
+      <w:r>
+        <w:t xml:space="preserve">Customer Owned Compactor – </w:t>
+      </w:r>
+      <w:proofErr w:type="spellStart"/>
+      <w:r>
+        <w:t>customerOwnedCompactor</w:t>
+      </w:r>
+      <w:proofErr w:type="spellEnd"/>
+      <w:r>
+        <w:t xml:space="preserve"> – Boolean – flag that determines whether or not the compactor is customer owned, this is common to both large and small compactor now</w:t>
+      </w:r>
+    </w:p>
+    <w:p>
+      <w:r>
+        <w:t> </w:t>
+      </w:r>
+    </w:p>
+    <w:p>
+      <w:r>
+        <w:lastRenderedPageBreak/>
+        <w:t>NEW</w:t>
+      </w:r>
+    </w:p>
+    <w:p>
+      <w:pPr>
+        <w:pStyle w:val="ListParagraph"/>
+        <w:numPr>
+          <w:ilvl w:val="0"/>
+          <w:numId w:val="38"/>
+        </w:numPr>
+      </w:pPr>
+      <w:r>
+        <w:t>Estimated Installation Charge –</w:t>
+      </w:r>
+      <w:proofErr w:type="spellStart"/>
+      <w:r>
+        <w:t>estimatedInstallationCharge</w:t>
+      </w:r>
+      <w:proofErr w:type="spellEnd"/>
+      <w:r>
+        <w:t xml:space="preserve"> – Currency – was specified with a different caption from large container installation and applies to both delivery and installation of the compactor for a small container.</w:t>
+      </w:r>
+    </w:p>
+    <w:p>
+      <w:r>
+        <w:t> </w:t>
+      </w:r>
+    </w:p>
+    <w:p>
+      <w:r>
+        <w:rPr>
+          <w:b/>
+          <w:bCs/>
+        </w:rPr>
+        <w:t>COMMERCE</w:t>
+      </w:r>
+    </w:p>
+    <w:p>
+      <w:r>
+        <w:t> </w:t>
+      </w:r>
+    </w:p>
+    <w:p>
+      <w:r>
+        <w:t>NEW</w:t>
+      </w:r>
+    </w:p>
+    <w:p>
+      <w:r>
+        <w:t> </w:t>
+      </w:r>
+    </w:p>
+    <w:p>
+      <w:pPr>
+        <w:pStyle w:val="ListParagraph"/>
+        <w:numPr>
+          <w:ilvl w:val="0"/>
+          <w:numId w:val="38"/>
+        </w:numPr>
+      </w:pPr>
+      <w:r>
+        <w:t xml:space="preserve">Small Monthly Total Base Floor - </w:t>
+      </w:r>
+      <w:proofErr w:type="spellStart"/>
+      <w:r>
+        <w:t>smallMonthlyTotalBaseFloor_quote</w:t>
+      </w:r>
+      <w:proofErr w:type="spellEnd"/>
+      <w:r>
+        <w:t xml:space="preserve"> – Currency – sum of cost of servicing all small containers only,  this will be populated by the small monthly total floor for existing services</w:t>
+      </w:r>
+    </w:p>
+    <w:p>
+      <w:pPr>
+        <w:pStyle w:val="ListParagraph"/>
+        <w:numPr>
+          <w:ilvl w:val="0"/>
+          <w:numId w:val="38"/>
+        </w:numPr>
+      </w:pPr>
+      <w:r>
+        <w:t xml:space="preserve">Small Monthly Total Base </w:t>
+      </w:r>
+      <w:proofErr w:type="spellStart"/>
+      <w:r>
+        <w:t>Base</w:t>
+      </w:r>
+      <w:proofErr w:type="spellEnd"/>
+      <w:r>
+        <w:t xml:space="preserve"> - </w:t>
+      </w:r>
+      <w:proofErr w:type="spellStart"/>
+      <w:r>
+        <w:t>smallMonthlyTotalBaseBase_quote</w:t>
+      </w:r>
+      <w:proofErr w:type="spellEnd"/>
+      <w:r>
+        <w:t xml:space="preserve"> – Currency – sum of floor guardrails for servicing small containers only, this will be populated by the small monthly total base for existing services</w:t>
+      </w:r>
+    </w:p>
+    <w:p>
+      <w:pPr>
+        <w:pStyle w:val="ListParagraph"/>
+        <w:numPr>
+          <w:ilvl w:val="0"/>
+          <w:numId w:val="38"/>
+        </w:numPr>
+      </w:pPr>
+      <w:r>
+        <w:t xml:space="preserve">Small Monthly Total Base Target - </w:t>
+      </w:r>
+      <w:proofErr w:type="spellStart"/>
+      <w:r>
+        <w:t>smallMonthlyTotalBaseTarget_quote</w:t>
+      </w:r>
+      <w:proofErr w:type="spellEnd"/>
+      <w:r>
+        <w:t xml:space="preserve"> – Currency – sum of average guardrails for servicing small containers only, this will be populated by the small monthly total target for existing services.</w:t>
+      </w:r>
+    </w:p>
+    <w:p>
+      <w:pPr>
+        <w:pStyle w:val="ListParagraph"/>
+        <w:numPr>
+          <w:ilvl w:val="0"/>
+          <w:numId w:val="38"/>
+        </w:numPr>
+      </w:pPr>
+      <w:r>
+        <w:t xml:space="preserve">Small Monthly Total Base Stretch - </w:t>
+      </w:r>
+      <w:proofErr w:type="spellStart"/>
+      <w:r>
+        <w:t>smallMonthlyTotalBaseStretch_quote</w:t>
+      </w:r>
+      <w:proofErr w:type="spellEnd"/>
+      <w:r>
+        <w:t xml:space="preserve"> – Currency – sum of target guardrails for servicing small containers only, this will be populated by the small monthly total stretch for existing services.</w:t>
+      </w:r>
+    </w:p>
+    <w:p>
+      <w:pPr>
+        <w:pStyle w:val="ListParagraph"/>
+        <w:numPr>
+          <w:ilvl w:val="0"/>
+          <w:numId w:val="38"/>
+        </w:numPr>
+      </w:pPr>
+      <w:r>
+        <w:t xml:space="preserve">Small Total Base Current Price - </w:t>
+      </w:r>
+      <w:proofErr w:type="spellStart"/>
+      <w:r>
+        <w:t>smallTotalBaseCurrentPrice_quote</w:t>
+      </w:r>
+      <w:proofErr w:type="spellEnd"/>
+      <w:r>
+        <w:t xml:space="preserve"> – Currency – for existing customers, the total current monthly charge for servicing small containers only., this will be populated by the small total current price for existing services.</w:t>
+      </w:r>
+    </w:p>
+    <w:p>
+      <w:pPr>
+        <w:pStyle w:val="ListParagraph"/>
+        <w:numPr>
+          <w:ilvl w:val="0"/>
+          <w:numId w:val="38"/>
+        </w:numPr>
+      </w:pPr>
+      <w:r>
+        <w:t xml:space="preserve">Small Monthly Total Base Proposed - </w:t>
+      </w:r>
+      <w:proofErr w:type="spellStart"/>
+      <w:r>
+        <w:t>smallMonthlyTotalBaseProposed_quote</w:t>
+      </w:r>
+      <w:proofErr w:type="spellEnd"/>
+      <w:r>
+        <w:t xml:space="preserve"> – Currency - the proposed total monthly charge for servicing small containers only.</w:t>
+      </w:r>
+    </w:p>
+    <w:p>
+      <w:pPr>
+        <w:pStyle w:val="ListParagraph"/>
+        <w:numPr>
+          <w:ilvl w:val="0"/>
+          <w:numId w:val="38"/>
+        </w:numPr>
+      </w:pPr>
+      <w:r>
+        <w:t xml:space="preserve">Small Base Change In Price - </w:t>
+      </w:r>
+      <w:proofErr w:type="spellStart"/>
+      <w:r>
+        <w:t>smallBaseChangeInPrice_quote</w:t>
+      </w:r>
+      <w:proofErr w:type="spellEnd"/>
+      <w:r>
+        <w:t xml:space="preserve"> – Currency – the difference between the current and proposed price for servicing small containers only.</w:t>
+      </w:r>
+    </w:p>
+    <w:p>
+      <w:pPr>
+        <w:pStyle w:val="ListParagraph"/>
+        <w:numPr>
+          <w:ilvl w:val="0"/>
+          <w:numId w:val="38"/>
+        </w:numPr>
+      </w:pPr>
+      <w:r>
+        <w:t xml:space="preserve">Small Monthly Total Rental Floor - </w:t>
+      </w:r>
+      <w:proofErr w:type="spellStart"/>
+      <w:r>
+        <w:t>smallMonthlyTotalRentalFloor_quote</w:t>
+      </w:r>
+      <w:proofErr w:type="spellEnd"/>
+      <w:r>
+        <w:t xml:space="preserve"> – Currency – the cost of servicing all compactors for small containers</w:t>
+      </w:r>
+    </w:p>
+    <w:p>
+      <w:pPr>
+        <w:pStyle w:val="ListParagraph"/>
+        <w:numPr>
+          <w:ilvl w:val="0"/>
+          <w:numId w:val="38"/>
+        </w:numPr>
+      </w:pPr>
+      <w:r>
+        <w:t xml:space="preserve">Small Monthly Total Rental Base - </w:t>
+      </w:r>
+      <w:proofErr w:type="spellStart"/>
+      <w:r>
+        <w:t>smallMonthlyTotalRentalBase_quote</w:t>
+      </w:r>
+      <w:proofErr w:type="spellEnd"/>
+      <w:r>
+        <w:t xml:space="preserve"> – Currency – the sum of floor guardrails for renting compactors on small containers</w:t>
+      </w:r>
+    </w:p>
+    <w:p>
+      <w:pPr>
+        <w:pStyle w:val="ListParagraph"/>
+        <w:numPr>
+          <w:ilvl w:val="0"/>
+          <w:numId w:val="38"/>
+        </w:numPr>
+      </w:pPr>
+      <w:r>
+        <w:t xml:space="preserve">Small Monthly Total Rental Target - </w:t>
+      </w:r>
+      <w:proofErr w:type="spellStart"/>
+      <w:r>
+        <w:t>SmallMonthlyTotalRentalTarget_quote</w:t>
+      </w:r>
+      <w:proofErr w:type="spellEnd"/>
+      <w:r>
+        <w:t xml:space="preserve"> – Currency – the sum of average guardrails for renting compactors on small containers</w:t>
+      </w:r>
+    </w:p>
+    <w:p>
+      <w:pPr>
+        <w:pStyle w:val="ListParagraph"/>
+        <w:numPr>
+          <w:ilvl w:val="0"/>
+          <w:numId w:val="38"/>
+        </w:numPr>
+      </w:pPr>
+      <w:r>
+        <w:t xml:space="preserve">Small Monthly Total Rental Stretch - </w:t>
+      </w:r>
+      <w:proofErr w:type="spellStart"/>
+      <w:r>
+        <w:t>smallMonthlyTotalRentalStretch_quote</w:t>
+      </w:r>
+      <w:proofErr w:type="spellEnd"/>
+      <w:r>
+        <w:t xml:space="preserve"> – Currency – the sum of target guardrails for renting compactors on small containers</w:t>
+      </w:r>
+    </w:p>
+    <w:p>
+      <w:pPr>
+        <w:pStyle w:val="ListParagraph"/>
+        <w:numPr>
+          <w:ilvl w:val="0"/>
+          <w:numId w:val="38"/>
+        </w:numPr>
+      </w:pPr>
+      <w:r>
+        <w:t xml:space="preserve">Small Total Rental Current Price - </w:t>
+      </w:r>
+      <w:proofErr w:type="spellStart"/>
+      <w:r>
+        <w:t>smallTotalRentalCurrentPrice_quote</w:t>
+      </w:r>
+      <w:proofErr w:type="spellEnd"/>
+      <w:r>
+        <w:t xml:space="preserve"> – Currency - for existing customers, the total current monthly rent for compactors on small containers</w:t>
+      </w:r>
+    </w:p>
+    <w:p>
+      <w:pPr>
+        <w:pStyle w:val="ListParagraph"/>
+        <w:numPr>
+          <w:ilvl w:val="0"/>
+          <w:numId w:val="38"/>
+        </w:numPr>
+      </w:pPr>
+      <w:r>
+        <w:t xml:space="preserve">Small Monthly Total Rental Proposed - </w:t>
+      </w:r>
+      <w:proofErr w:type="spellStart"/>
+      <w:r>
+        <w:t>smallMonthlyTotalRentalProposed_quote</w:t>
+      </w:r>
+      <w:proofErr w:type="spellEnd"/>
+      <w:r>
+        <w:t xml:space="preserve"> – Currency - the proposed total monthly rent for compactors on small containers.</w:t>
+      </w:r>
+    </w:p>
+    <w:p>
+      <w:pPr>
+        <w:pStyle w:val="ListParagraph"/>
+        <w:numPr>
+          <w:ilvl w:val="0"/>
+          <w:numId w:val="38"/>
+        </w:numPr>
+      </w:pPr>
+      <w:r>
+        <w:t xml:space="preserve">Small Rental Change in Price - </w:t>
+      </w:r>
+      <w:proofErr w:type="spellStart"/>
+      <w:r>
+        <w:t>smallRentalChangeInPrice_quote</w:t>
+      </w:r>
+      <w:proofErr w:type="spellEnd"/>
+      <w:r>
+        <w:t xml:space="preserve"> – Currency - the difference between the current and proposed rent for compactors on small containers.</w:t>
+      </w:r>
+    </w:p>
+    <w:p>
+      <w:pPr>
+        <w:pStyle w:val="ListParagraph"/>
+        <w:numPr>
+          <w:ilvl w:val="0"/>
+          <w:numId w:val="38"/>
+        </w:numPr>
+      </w:pPr>
+      <w:r>
+        <w:t xml:space="preserve">Small Monthly Base Price Including Fees - </w:t>
+      </w:r>
+      <w:proofErr w:type="spellStart"/>
+      <w:r>
+        <w:t>smallMonthlyBasePriceInclFees_quote</w:t>
+      </w:r>
+      <w:proofErr w:type="spellEnd"/>
+      <w:r>
+        <w:t xml:space="preserve"> – Currency – the total monthly sell price for all small containers.</w:t>
+      </w:r>
+    </w:p>
+    <w:p>
+      <w:pPr>
+        <w:pStyle w:val="ListParagraph"/>
+        <w:numPr>
+          <w:ilvl w:val="0"/>
+          <w:numId w:val="38"/>
+        </w:numPr>
+      </w:pPr>
+      <w:r>
+        <w:t xml:space="preserve">Small Monthly Rental Price Including Fees - </w:t>
+      </w:r>
+      <w:proofErr w:type="spellStart"/>
+      <w:r>
+        <w:t>smallMonthlyRentalPriceInclFees_quote</w:t>
+      </w:r>
+      <w:proofErr w:type="spellEnd"/>
+      <w:r>
+        <w:t xml:space="preserve"> – Currency – the total monthly container rental price for compactors on small containers.</w:t>
+      </w:r>
+    </w:p>
+    <w:p>
+      <w:pPr>
+        <w:rPr>
+          <w:sz w:val="24"/>
+          <w:szCs w:val="24"/>
+        </w:rPr>
+      </w:pPr>
+      <w:r>
+        <w:rPr>
+          <w:rFonts w:ascii="Calibri" w:hAnsi="Calibri"/>
+          <w:color w:val="1F497D"/>
+          <w:sz w:val="22"/>
+          <w:szCs w:val="22"/>
+        </w:rPr>
+        <w:t> </w:t>
+      </w:r>
     </w:p>
     <w:p>
       <w:pPr>
         <w:pStyle w:val="BodyText"/>
         <w:ind w:firstLine="432"/>
       </w:pPr>
-      <w:r>
-        <w:rPr>
-          <w:highlight w:val="yellow"/>
-        </w:rPr>
-        <w:t xml:space="preserve">There will likely be </w:t>
-      </w:r>
-      <w:proofErr w:type="spellStart"/>
-      <w:r>
-        <w:rPr>
-          <w:highlight w:val="yellow"/>
-        </w:rPr>
-        <w:t>additiona</w:t>
-      </w:r>
-      <w:proofErr w:type="spellEnd"/>
-      <w:r>
-        <w:rPr>
-          <w:highlight w:val="yellow"/>
-        </w:rPr>
-        <w:t xml:space="preserve"> fields that are passed to the AAE interface.</w:t>
-      </w:r>
     </w:p>
     <w:p>
       <w:pPr>
@@ -6873,7 +6437,7 @@
         </w:numPr>
         <w:jc w:val="both"/>
       </w:pPr>
-      <w:bookmarkStart w:id="28" w:name="_Toc402689153"/>
+      <w:bookmarkStart w:id="28" w:name="_Toc411238696"/>
       <w:r>
         <w:t>Report Changes</w:t>
       </w:r>
@@ -6892,8 +6456,9 @@
         <w:pStyle w:val="Heading1"/>
         <w:jc w:val="both"/>
       </w:pPr>
-      <w:bookmarkStart w:id="29" w:name="_Toc402689167"/>
-      <w:r>
+      <w:bookmarkStart w:id="29" w:name="_Toc411238697"/>
+      <w:r>
+        <w:lastRenderedPageBreak/>
         <w:t>Appendix</w:t>
       </w:r>
       <w:bookmarkEnd w:id="29"/>
@@ -6901,9 +6466,9 @@
         <w:t xml:space="preserve"> </w:t>
       </w:r>
     </w:p>
-    <w:bookmarkEnd w:id="15"/>
     <w:bookmarkEnd w:id="16"/>
     <w:bookmarkEnd w:id="17"/>
+    <w:bookmarkEnd w:id="18"/>
     <w:p>
       <w:pPr>
         <w:jc w:val="both"/>
@@ -7012,7 +6577,7 @@
         <w:rFonts w:asciiTheme="minorHAnsi" w:hAnsiTheme="minorHAnsi"/>
         <w:noProof/>
       </w:rPr>
-      <w:t>February 5, 2015</w:t>
+      <w:t>February 6, 2015</w:t>
     </w:r>
     <w:r>
       <w:rPr>
@@ -7050,7 +6615,7 @@
         <w:rFonts w:asciiTheme="minorHAnsi" w:hAnsiTheme="minorHAnsi"/>
         <w:noProof/>
       </w:rPr>
-      <w:t>11</w:t>
+      <w:t>2</w:t>
     </w:r>
     <w:r>
       <w:rPr>
@@ -9694,6 +9259,232 @@
     </w:lvl>
   </w:abstractNum>
   <w:abstractNum w:abstractNumId="22">
+    <w:nsid w:val="49A2007A"/>
+    <w:multiLevelType w:val="hybridMultilevel"/>
+    <w:tmpl w:val="8DA0DEB6"/>
+    <w:lvl w:ilvl="0" w:tplc="04090001">
+      <w:start w:val="1"/>
+      <w:numFmt w:val="bullet"/>
+      <w:lvlText w:val=""/>
+      <w:lvlJc w:val="left"/>
+      <w:pPr>
+        <w:ind w:left="720" w:hanging="360"/>
+      </w:pPr>
+      <w:rPr>
+        <w:rFonts w:ascii="Symbol" w:hAnsi="Symbol" w:hint="default"/>
+      </w:rPr>
+    </w:lvl>
+    <w:lvl w:ilvl="1" w:tplc="04090003" w:tentative="1">
+      <w:start w:val="1"/>
+      <w:numFmt w:val="bullet"/>
+      <w:lvlText w:val="o"/>
+      <w:lvlJc w:val="left"/>
+      <w:pPr>
+        <w:ind w:left="1440" w:hanging="360"/>
+      </w:pPr>
+      <w:rPr>
+        <w:rFonts w:ascii="Courier New" w:hAnsi="Courier New" w:cs="Courier New" w:hint="default"/>
+      </w:rPr>
+    </w:lvl>
+    <w:lvl w:ilvl="2" w:tplc="04090005" w:tentative="1">
+      <w:start w:val="1"/>
+      <w:numFmt w:val="bullet"/>
+      <w:lvlText w:val=""/>
+      <w:lvlJc w:val="left"/>
+      <w:pPr>
+        <w:ind w:left="2160" w:hanging="360"/>
+      </w:pPr>
+      <w:rPr>
+        <w:rFonts w:ascii="Wingdings" w:hAnsi="Wingdings" w:hint="default"/>
+      </w:rPr>
+    </w:lvl>
+    <w:lvl w:ilvl="3" w:tplc="04090001" w:tentative="1">
+      <w:start w:val="1"/>
+      <w:numFmt w:val="bullet"/>
+      <w:lvlText w:val=""/>
+      <w:lvlJc w:val="left"/>
+      <w:pPr>
+        <w:ind w:left="2880" w:hanging="360"/>
+      </w:pPr>
+      <w:rPr>
+        <w:rFonts w:ascii="Symbol" w:hAnsi="Symbol" w:hint="default"/>
+      </w:rPr>
+    </w:lvl>
+    <w:lvl w:ilvl="4" w:tplc="04090003" w:tentative="1">
+      <w:start w:val="1"/>
+      <w:numFmt w:val="bullet"/>
+      <w:lvlText w:val="o"/>
+      <w:lvlJc w:val="left"/>
+      <w:pPr>
+        <w:ind w:left="3600" w:hanging="360"/>
+      </w:pPr>
+      <w:rPr>
+        <w:rFonts w:ascii="Courier New" w:hAnsi="Courier New" w:cs="Courier New" w:hint="default"/>
+      </w:rPr>
+    </w:lvl>
+    <w:lvl w:ilvl="5" w:tplc="04090005" w:tentative="1">
+      <w:start w:val="1"/>
+      <w:numFmt w:val="bullet"/>
+      <w:lvlText w:val=""/>
+      <w:lvlJc w:val="left"/>
+      <w:pPr>
+        <w:ind w:left="4320" w:hanging="360"/>
+      </w:pPr>
+      <w:rPr>
+        <w:rFonts w:ascii="Wingdings" w:hAnsi="Wingdings" w:hint="default"/>
+      </w:rPr>
+    </w:lvl>
+    <w:lvl w:ilvl="6" w:tplc="04090001" w:tentative="1">
+      <w:start w:val="1"/>
+      <w:numFmt w:val="bullet"/>
+      <w:lvlText w:val=""/>
+      <w:lvlJc w:val="left"/>
+      <w:pPr>
+        <w:ind w:left="5040" w:hanging="360"/>
+      </w:pPr>
+      <w:rPr>
+        <w:rFonts w:ascii="Symbol" w:hAnsi="Symbol" w:hint="default"/>
+      </w:rPr>
+    </w:lvl>
+    <w:lvl w:ilvl="7" w:tplc="04090003" w:tentative="1">
+      <w:start w:val="1"/>
+      <w:numFmt w:val="bullet"/>
+      <w:lvlText w:val="o"/>
+      <w:lvlJc w:val="left"/>
+      <w:pPr>
+        <w:ind w:left="5760" w:hanging="360"/>
+      </w:pPr>
+      <w:rPr>
+        <w:rFonts w:ascii="Courier New" w:hAnsi="Courier New" w:cs="Courier New" w:hint="default"/>
+      </w:rPr>
+    </w:lvl>
+    <w:lvl w:ilvl="8" w:tplc="04090005" w:tentative="1">
+      <w:start w:val="1"/>
+      <w:numFmt w:val="bullet"/>
+      <w:lvlText w:val=""/>
+      <w:lvlJc w:val="left"/>
+      <w:pPr>
+        <w:ind w:left="6480" w:hanging="360"/>
+      </w:pPr>
+      <w:rPr>
+        <w:rFonts w:ascii="Wingdings" w:hAnsi="Wingdings" w:hint="default"/>
+      </w:rPr>
+    </w:lvl>
+  </w:abstractNum>
+  <w:abstractNum w:abstractNumId="23">
+    <w:nsid w:val="4B0A7693"/>
+    <w:multiLevelType w:val="hybridMultilevel"/>
+    <w:tmpl w:val="6ED0B21C"/>
+    <w:lvl w:ilvl="0" w:tplc="04090001">
+      <w:start w:val="1"/>
+      <w:numFmt w:val="bullet"/>
+      <w:lvlText w:val=""/>
+      <w:lvlJc w:val="left"/>
+      <w:pPr>
+        <w:ind w:left="720" w:hanging="360"/>
+      </w:pPr>
+      <w:rPr>
+        <w:rFonts w:ascii="Symbol" w:hAnsi="Symbol" w:hint="default"/>
+      </w:rPr>
+    </w:lvl>
+    <w:lvl w:ilvl="1" w:tplc="04090003" w:tentative="1">
+      <w:start w:val="1"/>
+      <w:numFmt w:val="bullet"/>
+      <w:lvlText w:val="o"/>
+      <w:lvlJc w:val="left"/>
+      <w:pPr>
+        <w:ind w:left="1440" w:hanging="360"/>
+      </w:pPr>
+      <w:rPr>
+        <w:rFonts w:ascii="Courier New" w:hAnsi="Courier New" w:cs="Courier New" w:hint="default"/>
+      </w:rPr>
+    </w:lvl>
+    <w:lvl w:ilvl="2" w:tplc="04090005" w:tentative="1">
+      <w:start w:val="1"/>
+      <w:numFmt w:val="bullet"/>
+      <w:lvlText w:val=""/>
+      <w:lvlJc w:val="left"/>
+      <w:pPr>
+        <w:ind w:left="2160" w:hanging="360"/>
+      </w:pPr>
+      <w:rPr>
+        <w:rFonts w:ascii="Wingdings" w:hAnsi="Wingdings" w:hint="default"/>
+      </w:rPr>
+    </w:lvl>
+    <w:lvl w:ilvl="3" w:tplc="04090001" w:tentative="1">
+      <w:start w:val="1"/>
+      <w:numFmt w:val="bullet"/>
+      <w:lvlText w:val=""/>
+      <w:lvlJc w:val="left"/>
+      <w:pPr>
+        <w:ind w:left="2880" w:hanging="360"/>
+      </w:pPr>
+      <w:rPr>
+        <w:rFonts w:ascii="Symbol" w:hAnsi="Symbol" w:hint="default"/>
+      </w:rPr>
+    </w:lvl>
+    <w:lvl w:ilvl="4" w:tplc="04090003" w:tentative="1">
+      <w:start w:val="1"/>
+      <w:numFmt w:val="bullet"/>
+      <w:lvlText w:val="o"/>
+      <w:lvlJc w:val="left"/>
+      <w:pPr>
+        <w:ind w:left="3600" w:hanging="360"/>
+      </w:pPr>
+      <w:rPr>
+        <w:rFonts w:ascii="Courier New" w:hAnsi="Courier New" w:cs="Courier New" w:hint="default"/>
+      </w:rPr>
+    </w:lvl>
+    <w:lvl w:ilvl="5" w:tplc="04090005" w:tentative="1">
+      <w:start w:val="1"/>
+      <w:numFmt w:val="bullet"/>
+      <w:lvlText w:val=""/>
+      <w:lvlJc w:val="left"/>
+      <w:pPr>
+        <w:ind w:left="4320" w:hanging="360"/>
+      </w:pPr>
+      <w:rPr>
+        <w:rFonts w:ascii="Wingdings" w:hAnsi="Wingdings" w:hint="default"/>
+      </w:rPr>
+    </w:lvl>
+    <w:lvl w:ilvl="6" w:tplc="04090001" w:tentative="1">
+      <w:start w:val="1"/>
+      <w:numFmt w:val="bullet"/>
+      <w:lvlText w:val=""/>
+      <w:lvlJc w:val="left"/>
+      <w:pPr>
+        <w:ind w:left="5040" w:hanging="360"/>
+      </w:pPr>
+      <w:rPr>
+        <w:rFonts w:ascii="Symbol" w:hAnsi="Symbol" w:hint="default"/>
+      </w:rPr>
+    </w:lvl>
+    <w:lvl w:ilvl="7" w:tplc="04090003" w:tentative="1">
+      <w:start w:val="1"/>
+      <w:numFmt w:val="bullet"/>
+      <w:lvlText w:val="o"/>
+      <w:lvlJc w:val="left"/>
+      <w:pPr>
+        <w:ind w:left="5760" w:hanging="360"/>
+      </w:pPr>
+      <w:rPr>
+        <w:rFonts w:ascii="Courier New" w:hAnsi="Courier New" w:cs="Courier New" w:hint="default"/>
+      </w:rPr>
+    </w:lvl>
+    <w:lvl w:ilvl="8" w:tplc="04090005" w:tentative="1">
+      <w:start w:val="1"/>
+      <w:numFmt w:val="bullet"/>
+      <w:lvlText w:val=""/>
+      <w:lvlJc w:val="left"/>
+      <w:pPr>
+        <w:ind w:left="6480" w:hanging="360"/>
+      </w:pPr>
+      <w:rPr>
+        <w:rFonts w:ascii="Wingdings" w:hAnsi="Wingdings" w:hint="default"/>
+      </w:rPr>
+    </w:lvl>
+  </w:abstractNum>
+  <w:abstractNum w:abstractNumId="24">
     <w:nsid w:val="50477AAE"/>
     <w:multiLevelType w:val="hybridMultilevel"/>
     <w:tmpl w:val="93C8C9FA"/>
@@ -9806,7 +9597,7 @@
       </w:rPr>
     </w:lvl>
   </w:abstractNum>
-  <w:abstractNum w:abstractNumId="23">
+  <w:abstractNum w:abstractNumId="25">
     <w:nsid w:val="50FF1D9D"/>
     <w:multiLevelType w:val="hybridMultilevel"/>
     <w:tmpl w:val="7DD4ADD0"/>
@@ -9919,7 +9710,7 @@
       </w:rPr>
     </w:lvl>
   </w:abstractNum>
-  <w:abstractNum w:abstractNumId="24">
+  <w:abstractNum w:abstractNumId="26">
     <w:nsid w:val="62731739"/>
     <w:multiLevelType w:val="hybridMultilevel"/>
     <w:tmpl w:val="CA0CAFB6"/>
@@ -10034,7 +9825,7 @@
       </w:pPr>
     </w:lvl>
   </w:abstractNum>
-  <w:abstractNum w:abstractNumId="25">
+  <w:abstractNum w:abstractNumId="27">
     <w:nsid w:val="66CE486C"/>
     <w:multiLevelType w:val="hybridMultilevel"/>
     <w:tmpl w:val="33F6B718"/>
@@ -10147,7 +9938,7 @@
       </w:rPr>
     </w:lvl>
   </w:abstractNum>
-  <w:abstractNum w:abstractNumId="26">
+  <w:abstractNum w:abstractNumId="28">
     <w:nsid w:val="6C5D6E81"/>
     <w:multiLevelType w:val="hybridMultilevel"/>
     <w:tmpl w:val="DC2E5970"/>
@@ -10260,7 +10051,7 @@
       </w:rPr>
     </w:lvl>
   </w:abstractNum>
-  <w:abstractNum w:abstractNumId="27">
+  <w:abstractNum w:abstractNumId="29">
     <w:nsid w:val="70FE11A1"/>
     <w:multiLevelType w:val="hybridMultilevel"/>
     <w:tmpl w:val="EA8CA648"/>
@@ -10373,7 +10164,7 @@
       </w:rPr>
     </w:lvl>
   </w:abstractNum>
-  <w:abstractNum w:abstractNumId="28">
+  <w:abstractNum w:abstractNumId="30">
     <w:nsid w:val="76922076"/>
     <w:multiLevelType w:val="hybridMultilevel"/>
     <w:tmpl w:val="B34AB972"/>
@@ -10463,7 +10254,7 @@
       </w:pPr>
     </w:lvl>
   </w:abstractNum>
-  <w:abstractNum w:abstractNumId="29">
+  <w:abstractNum w:abstractNumId="31">
     <w:nsid w:val="7A706B20"/>
     <w:multiLevelType w:val="hybridMultilevel"/>
     <w:tmpl w:val="EBF81660"/>
@@ -10562,16 +10353,16 @@
     <w:abstractNumId w:val="13"/>
   </w:num>
   <w:num w:numId="5">
-    <w:abstractNumId w:val="24"/>
+    <w:abstractNumId w:val="26"/>
   </w:num>
   <w:num w:numId="6">
+    <w:abstractNumId w:val="30"/>
+  </w:num>
+  <w:num w:numId="7">
     <w:abstractNumId w:val="28"/>
   </w:num>
-  <w:num w:numId="7">
-    <w:abstractNumId w:val="26"/>
-  </w:num>
   <w:num w:numId="8">
-    <w:abstractNumId w:val="29"/>
+    <w:abstractNumId w:val="31"/>
   </w:num>
   <w:num w:numId="9">
     <w:abstractNumId w:val="13"/>
@@ -10643,7 +10434,7 @@
     <w:abstractNumId w:val="20"/>
   </w:num>
   <w:num w:numId="20">
-    <w:abstractNumId w:val="23"/>
+    <w:abstractNumId w:val="25"/>
   </w:num>
   <w:num w:numId="21">
     <w:abstractNumId w:val="18"/>
@@ -10703,22 +10494,28 @@
     <w:abstractNumId w:val="12"/>
   </w:num>
   <w:num w:numId="31">
-    <w:abstractNumId w:val="25"/>
+    <w:abstractNumId w:val="27"/>
   </w:num>
   <w:num w:numId="32">
-    <w:abstractNumId w:val="27"/>
+    <w:abstractNumId w:val="29"/>
   </w:num>
   <w:num w:numId="33">
     <w:abstractNumId w:val="15"/>
   </w:num>
   <w:num w:numId="34">
-    <w:abstractNumId w:val="22"/>
+    <w:abstractNumId w:val="24"/>
   </w:num>
   <w:num w:numId="35">
     <w:abstractNumId w:val="3"/>
   </w:num>
   <w:num w:numId="36">
     <w:abstractNumId w:val="16"/>
+  </w:num>
+  <w:num w:numId="37">
+    <w:abstractNumId w:val="23"/>
+  </w:num>
+  <w:num w:numId="38">
+    <w:abstractNumId w:val="22"/>
   </w:num>
   <w:numIdMacAtCleanup w:val="7"/>
 </w:numbering>
@@ -11923,12 +11720,6 @@
 </file>
 
 <file path=customXml/item2.xml><?xml version="1.0" encoding="utf-8"?>
-<p:properties xmlns:p="http://schemas.microsoft.com/office/2006/metadata/properties" xmlns:xsi="http://www.w3.org/2001/XMLSchema-instance">
-  <documentManagement/>
-</p:properties>
-</file>
-
-<file path=customXml/item3.xml><?xml version="1.0" encoding="utf-8"?>
 <ct:contentTypeSchema xmlns:ct="http://schemas.microsoft.com/office/2006/metadata/contentType" xmlns:ma="http://schemas.microsoft.com/office/2006/metadata/properties/metaAttributes" ct:_="" ma:_="" ma:contentTypeName="Document" ma:contentTypeID="0x01010018842DDE8D4CC842BB0697CEAAF48470" ma:contentTypeVersion="0" ma:contentTypeDescription="Create a new document." ma:contentTypeScope="" ma:versionID="334a666bd13a236186a4d4f22b8d93ec">
   <xsd:schema xmlns:xsd="http://www.w3.org/2001/XMLSchema" xmlns:xs="http://www.w3.org/2001/XMLSchema" xmlns:p="http://schemas.microsoft.com/office/2006/metadata/properties" targetNamespace="http://schemas.microsoft.com/office/2006/metadata/properties" ma:root="true" ma:fieldsID="1b05d82d297216baf5b26c55225140df">
     <xsd:element name="properties">
@@ -12042,6 +11833,12 @@
 </ct:contentTypeSchema>
 </file>
 
+<file path=customXml/item3.xml><?xml version="1.0" encoding="utf-8"?>
+<p:properties xmlns:p="http://schemas.microsoft.com/office/2006/metadata/properties" xmlns:xsi="http://www.w3.org/2001/XMLSchema-instance">
+  <documentManagement/>
+</p:properties>
+</file>
+
 <file path=customXml/item4.xml><?xml version="1.0" encoding="utf-8"?>
 <b:Sources xmlns:b="http://schemas.openxmlformats.org/officeDocument/2006/bibliography" xmlns="http://schemas.openxmlformats.org/officeDocument/2006/bibliography" SelectedStyle="\APA.XSL" StyleName="APA"/>
 </file>
@@ -12055,14 +11852,6 @@
 </file>
 
 <file path=customXml/itemProps2.xml><?xml version="1.0" encoding="utf-8"?>
-<ds:datastoreItem xmlns:ds="http://schemas.openxmlformats.org/officeDocument/2006/customXml" ds:itemID="{E5265DE5-3E8E-4120-8280-8EC419E03148}">
-  <ds:schemaRefs>
-    <ds:schemaRef ds:uri="http://schemas.microsoft.com/office/2006/metadata/properties"/>
-  </ds:schemaRefs>
-</ds:datastoreItem>
-</file>
-
-<file path=customXml/itemProps3.xml><?xml version="1.0" encoding="utf-8"?>
 <ds:datastoreItem xmlns:ds="http://schemas.openxmlformats.org/officeDocument/2006/customXml" ds:itemID="{AC63CB39-103E-4B9C-A1FD-7B2F01114131}">
   <ds:schemaRefs>
     <ds:schemaRef ds:uri="http://schemas.microsoft.com/office/2006/metadata/contentType"/>
@@ -12078,8 +11867,16 @@
 </ds:datastoreItem>
 </file>
 
+<file path=customXml/itemProps3.xml><?xml version="1.0" encoding="utf-8"?>
+<ds:datastoreItem xmlns:ds="http://schemas.openxmlformats.org/officeDocument/2006/customXml" ds:itemID="{E5265DE5-3E8E-4120-8280-8EC419E03148}">
+  <ds:schemaRefs>
+    <ds:schemaRef ds:uri="http://schemas.microsoft.com/office/2006/metadata/properties"/>
+  </ds:schemaRefs>
+</ds:datastoreItem>
+</file>
+
 <file path=customXml/itemProps4.xml><?xml version="1.0" encoding="utf-8"?>
-<ds:datastoreItem xmlns:ds="http://schemas.openxmlformats.org/officeDocument/2006/customXml" ds:itemID="{20E95EB6-ACB5-41B0-8658-B7E1788968EB}">
+<ds:datastoreItem xmlns:ds="http://schemas.openxmlformats.org/officeDocument/2006/customXml" ds:itemID="{4DDF79B2-DB4F-493E-8DCB-A2071E93C650}">
   <ds:schemaRefs>
     <ds:schemaRef ds:uri="http://schemas.openxmlformats.org/officeDocument/2006/bibliography"/>
   </ds:schemaRefs>

</xml_diff>

<commit_message>
#348 Updated with new Design implementation of compactors for small c… …ontainers in R-Engine
</commit_message>
<xml_diff>
--- a/design/Design Specification - Capture - Small Container Compactors.docx
+++ b/design/Design Specification - Capture - Small Container Compactors.docx
@@ -1,6 +1,6 @@
 
 <file path=word/document.xml><?xml version="1.0" encoding="utf-8"?>
-<w:document xmlns:wpc="http://schemas.microsoft.com/office/word/2010/wordprocessingCanvas" xmlns:mc="http://schemas.openxmlformats.org/markup-compatibility/2006" xmlns:o="urn:schemas-microsoft-com:office:office" xmlns:r="http://schemas.openxmlformats.org/officeDocument/2006/relationships" xmlns:m="http://schemas.openxmlformats.org/officeDocument/2006/math" xmlns:v="urn:schemas-microsoft-com:vml" xmlns:wp14="http://schemas.microsoft.com/office/word/2010/wordprocessingDrawing" xmlns:wp="http://schemas.openxmlformats.org/drawingml/2006/wordprocessingDrawing" xmlns:w10="urn:schemas-microsoft-com:office:word" xmlns:w="http://schemas.openxmlformats.org/wordprocessingml/2006/main" xmlns:w14="http://schemas.microsoft.com/office/word/2010/wordml" xmlns:w15="http://schemas.microsoft.com/office/word/2012/wordml" xmlns:wpg="http://schemas.microsoft.com/office/word/2010/wordprocessingGroup" xmlns:wpi="http://schemas.microsoft.com/office/word/2010/wordprocessingInk" xmlns:wne="http://schemas.microsoft.com/office/word/2006/wordml" xmlns:wps="http://schemas.microsoft.com/office/word/2010/wordprocessingShape" mc:Ignorable="w14 w15 wp14">
+<w:document xmlns:wpc="http://schemas.microsoft.com/office/word/2010/wordprocessingCanvas" xmlns:mc="http://schemas.openxmlformats.org/markup-compatibility/2006" xmlns:o="urn:schemas-microsoft-com:office:office" xmlns:r="http://schemas.openxmlformats.org/officeDocument/2006/relationships" xmlns:m="http://schemas.openxmlformats.org/officeDocument/2006/math" xmlns:v="urn:schemas-microsoft-com:vml" xmlns:wp14="http://schemas.microsoft.com/office/word/2010/wordprocessingDrawing" xmlns:wp="http://schemas.openxmlformats.org/drawingml/2006/wordprocessingDrawing" xmlns:w10="urn:schemas-microsoft-com:office:word" xmlns:w="http://schemas.openxmlformats.org/wordprocessingml/2006/main" xmlns:w14="http://schemas.microsoft.com/office/word/2010/wordml" xmlns:wpg="http://schemas.microsoft.com/office/word/2010/wordprocessingGroup" xmlns:wpi="http://schemas.microsoft.com/office/word/2010/wordprocessingInk" xmlns:wne="http://schemas.microsoft.com/office/word/2006/wordml" xmlns:wps="http://schemas.microsoft.com/office/word/2010/wordprocessingShape" mc:Ignorable="w14 wp14">
   <w:body>
     <w:p>
       <w:pPr>
@@ -102,27 +102,14 @@
       <w:r>
         <w:t>Requirements/</w:t>
       </w:r>
-      <w:r>
-        <w:fldChar w:fldCharType="begin"/>
-      </w:r>
-      <w:r>
-        <w:instrText xml:space="preserve"> TITLE  \* MERGEFORMAT </w:instrText>
-      </w:r>
-      <w:r>
-        <w:fldChar w:fldCharType="separate"/>
-      </w:r>
-      <w:r>
-        <w:rPr>
-          <w:kern w:val="0"/>
-        </w:rPr>
-        <w:t>Design Specification</w:t>
-      </w:r>
-      <w:r>
-        <w:rPr>
-          <w:kern w:val="0"/>
-        </w:rPr>
-        <w:fldChar w:fldCharType="end"/>
-      </w:r>
+      <w:fldSimple w:instr=" TITLE  \* MERGEFORMAT ">
+        <w:r>
+          <w:rPr>
+            <w:kern w:val="0"/>
+          </w:rPr>
+          <w:t>Design Specification</w:t>
+        </w:r>
+      </w:fldSimple>
     </w:p>
     <w:p>
       <w:pPr>
@@ -1092,7 +1079,7 @@
           </mc:Choice>
           <mc:Fallback>
             <w:pict>
-              <v:shapetype w14:anchorId="3CA008B8" id="_x0000_t202" coordsize="21600,21600" o:spt="202" path="m,l,21600r21600,l21600,xe">
+              <v:shapetype id="_x0000_t202" coordsize="21600,21600" o:spt="202" path="m,l,21600r21600,l21600,xe">
                 <v:stroke joinstyle="miter"/>
                 <v:path gradientshapeok="t" o:connecttype="rect"/>
               </v:shapetype>
@@ -2128,12 +2115,7 @@
           <w:tab w:val="left" w:pos="400"/>
         </w:tabs>
         <w:rPr>
-          <w:rFonts w:asciiTheme="minorHAnsi" w:eastAsiaTheme="minorEastAsia" w:hAnsiTheme="minorHAnsi" w:cstheme="minorBidi"/>
-          <w:b w:val="0"/>
-          <w:caps w:val="0"/>
-          <w:noProof/>
-          <w:sz w:val="22"/>
-          <w:szCs w:val="22"/>
+          <w:noProof/>
         </w:rPr>
       </w:pPr>
       <w:r>
@@ -2208,6 +2190,47 @@
           <w:tab w:val="left" w:pos="400"/>
         </w:tabs>
         <w:rPr>
+          <w:noProof/>
+        </w:rPr>
+      </w:pPr>
+      <w:r>
+        <w:rPr>
+          <w:noProof/>
+        </w:rPr>
+        <w:t xml:space="preserve">5      </w:t>
+      </w:r>
+      <w:r>
+        <w:rPr>
+          <w:noProof/>
+        </w:rPr>
+        <w:t>Small CoNTAINER COMP</w:t>
+      </w:r>
+      <w:r>
+        <w:rPr>
+          <w:noProof/>
+        </w:rPr>
+        <w:t>ACTOR (R-ENGINE) IMPLEMENTATION</w:t>
+      </w:r>
+      <w:r>
+        <w:rPr>
+          <w:noProof/>
+        </w:rPr>
+        <w:t>……………………</w:t>
+      </w:r>
+      <w:r>
+        <w:rPr>
+          <w:noProof/>
+        </w:rPr>
+        <w:t>….13</w:t>
+      </w:r>
+    </w:p>
+    <w:p>
+      <w:pPr>
+        <w:pStyle w:val="TOC1"/>
+        <w:tabs>
+          <w:tab w:val="left" w:pos="400"/>
+        </w:tabs>
+        <w:rPr>
           <w:rFonts w:asciiTheme="minorHAnsi" w:eastAsiaTheme="minorEastAsia" w:hAnsiTheme="minorHAnsi" w:cstheme="minorBidi"/>
           <w:b w:val="0"/>
           <w:caps w:val="0"/>
@@ -2220,7 +2243,7 @@
         <w:rPr>
           <w:noProof/>
         </w:rPr>
-        <w:t>5</w:t>
+        <w:t>6</w:t>
       </w:r>
       <w:r>
         <w:rPr>
@@ -2249,36 +2272,7 @@
         <w:rPr>
           <w:noProof/>
         </w:rPr>
-        <w:fldChar w:fldCharType="begin"/>
-      </w:r>
-      <w:r>
-        <w:rPr>
-          <w:noProof/>
-        </w:rPr>
-        <w:instrText xml:space="preserve"> PAGEREF _Toc411238697 \h </w:instrText>
-      </w:r>
-      <w:r>
-        <w:rPr>
-          <w:noProof/>
-        </w:rPr>
-      </w:r>
-      <w:r>
-        <w:rPr>
-          <w:noProof/>
-        </w:rPr>
-        <w:fldChar w:fldCharType="separate"/>
-      </w:r>
-      <w:r>
-        <w:rPr>
-          <w:noProof/>
-        </w:rPr>
-        <w:t>13</w:t>
-      </w:r>
-      <w:r>
-        <w:rPr>
-          <w:noProof/>
-        </w:rPr>
-        <w:fldChar w:fldCharType="end"/>
+        <w:t>14</w:t>
       </w:r>
     </w:p>
     <w:p>
@@ -2298,8 +2292,6 @@
       <w:r>
         <w:br w:type="page"/>
       </w:r>
-      <w:bookmarkStart w:id="6" w:name="_GoBack"/>
-      <w:bookmarkEnd w:id="6"/>
     </w:p>
     <w:p>
       <w:pPr>
@@ -2307,7 +2299,7 @@
         <w:keepLines/>
         <w:jc w:val="both"/>
       </w:pPr>
-      <w:bookmarkStart w:id="7" w:name="_Toc411238685"/>
+      <w:bookmarkStart w:id="6" w:name="_Toc411238685"/>
       <w:bookmarkEnd w:id="0"/>
       <w:bookmarkEnd w:id="1"/>
       <w:bookmarkEnd w:id="2"/>
@@ -2318,27 +2310,27 @@
         <w:lastRenderedPageBreak/>
         <w:t>Business Requirements</w:t>
       </w:r>
-      <w:bookmarkEnd w:id="7"/>
+      <w:bookmarkEnd w:id="6"/>
     </w:p>
     <w:p>
       <w:pPr>
         <w:pStyle w:val="Heading2"/>
         <w:jc w:val="both"/>
       </w:pPr>
-      <w:bookmarkStart w:id="8" w:name="_Toc342757859"/>
-      <w:bookmarkStart w:id="9" w:name="_Toc346297767"/>
-      <w:bookmarkStart w:id="10" w:name="_Toc404134497"/>
-      <w:bookmarkStart w:id="11" w:name="_Toc411238686"/>
+      <w:bookmarkStart w:id="7" w:name="_Toc342757859"/>
+      <w:bookmarkStart w:id="8" w:name="_Toc346297767"/>
+      <w:bookmarkStart w:id="9" w:name="_Toc404134497"/>
+      <w:bookmarkStart w:id="10" w:name="_Toc411238686"/>
       <w:r>
         <w:t xml:space="preserve">Purpose of the </w:t>
       </w:r>
+      <w:bookmarkEnd w:id="7"/>
       <w:bookmarkEnd w:id="8"/>
       <w:bookmarkEnd w:id="9"/>
+      <w:r>
+        <w:t>Design Specification</w:t>
+      </w:r>
       <w:bookmarkEnd w:id="10"/>
-      <w:r>
-        <w:t>Design Specification</w:t>
-      </w:r>
-      <w:bookmarkEnd w:id="11"/>
     </w:p>
     <w:p>
       <w:pPr>
@@ -2390,17 +2382,17 @@
       <w:pPr>
         <w:pStyle w:val="Heading3"/>
       </w:pPr>
+      <w:bookmarkStart w:id="11" w:name="_Toc411238687"/>
       <w:bookmarkStart w:id="12" w:name="_Toc342757861"/>
       <w:bookmarkStart w:id="13" w:name="_Toc346297769"/>
       <w:bookmarkStart w:id="14" w:name="_Toc404134499"/>
-      <w:bookmarkStart w:id="15" w:name="_Toc411238687"/>
       <w:r>
         <w:t>Business Functional Requirements</w:t>
       </w:r>
       <w:r>
         <w:t xml:space="preserve"> / Configuration</w:t>
       </w:r>
-      <w:bookmarkEnd w:id="15"/>
+      <w:bookmarkEnd w:id="11"/>
     </w:p>
     <w:p>
       <w:pPr>
@@ -3400,9 +3392,9 @@
         </w:numPr>
         <w:ind w:left="720" w:hanging="720"/>
       </w:pPr>
-      <w:bookmarkStart w:id="16" w:name="_Toc342757862"/>
-      <w:bookmarkStart w:id="17" w:name="_Toc346297770"/>
-      <w:bookmarkStart w:id="18" w:name="_Toc404134500"/>
+      <w:bookmarkStart w:id="15" w:name="_Toc342757862"/>
+      <w:bookmarkStart w:id="16" w:name="_Toc346297770"/>
+      <w:bookmarkStart w:id="17" w:name="_Toc404134500"/>
       <w:bookmarkEnd w:id="12"/>
       <w:bookmarkEnd w:id="13"/>
       <w:bookmarkEnd w:id="14"/>
@@ -3421,14 +3413,14 @@
       <w:pPr>
         <w:pStyle w:val="Heading3"/>
       </w:pPr>
-      <w:bookmarkStart w:id="19" w:name="_Toc411238688"/>
+      <w:bookmarkStart w:id="18" w:name="_Toc411238688"/>
       <w:r>
         <w:t>Technical Design</w:t>
       </w:r>
       <w:r>
         <w:t xml:space="preserve"> Requirements</w:t>
       </w:r>
-      <w:bookmarkEnd w:id="19"/>
+      <w:bookmarkEnd w:id="18"/>
       <w:r>
         <w:tab/>
       </w:r>
@@ -3891,13 +3883,8 @@
               <w:t>Compactor Depreciation and Maintenance</w:t>
             </w:r>
             <w:r>
-              <w:t xml:space="preserve"> = (Compactor Depreciation + Compactor Maintenance) * Quantity*(NOT Compactor Owned)*</w:t>
-            </w:r>
-            <w:proofErr w:type="spellStart"/>
-            <w:r>
-              <w:t>has_compactor</w:t>
-            </w:r>
-            <w:proofErr w:type="spellEnd"/>
+              <w:t xml:space="preserve"> = (Compactor Depreciation + Compactor Maintenance) * Quantity*(NOT Compactor Owned)*has_compactor</w:t>
+            </w:r>
           </w:p>
           <w:p>
             <w:r>
@@ -3912,13 +3899,8 @@
               <w:t>Compactor Cost</w:t>
             </w:r>
             <w:r>
-              <w:t xml:space="preserve"> = Compactor Cost*Quantity*(NOT Compactor Owned)*</w:t>
-            </w:r>
-            <w:proofErr w:type="spellStart"/>
-            <w:r>
-              <w:t>has_compactor</w:t>
-            </w:r>
-            <w:proofErr w:type="spellEnd"/>
+              <w:t xml:space="preserve"> = Compactor Cost*Quantity*(NOT Compactor Owned)*has_compactor</w:t>
+            </w:r>
           </w:p>
           <w:p>
             <w:r>
@@ -4193,7 +4175,6 @@
           </w:p>
           <w:p>
             <w:r>
-              <w:lastRenderedPageBreak/>
               <w:t xml:space="preserve">    Target = Installa</w:t>
             </w:r>
             <w:r>
@@ -4577,7 +4558,7 @@
       </w:pPr>
     </w:p>
     <w:p>
-      <w:bookmarkStart w:id="20" w:name="_Toc379450809"/>
+      <w:bookmarkStart w:id="19" w:name="_Toc379450809"/>
       <w:r>
         <w:br w:type="page"/>
       </w:r>
@@ -4586,13 +4567,13 @@
       <w:pPr>
         <w:pStyle w:val="Heading1"/>
       </w:pPr>
-      <w:bookmarkStart w:id="21" w:name="_Toc411238689"/>
+      <w:bookmarkStart w:id="20" w:name="_Toc411238689"/>
       <w:r>
         <w:lastRenderedPageBreak/>
         <w:t>Assumptions</w:t>
       </w:r>
+      <w:bookmarkEnd w:id="19"/>
       <w:bookmarkEnd w:id="20"/>
-      <w:bookmarkEnd w:id="21"/>
     </w:p>
     <w:p/>
     <w:p>
@@ -4702,23 +4683,23 @@
       <w:pPr>
         <w:pStyle w:val="Heading1"/>
       </w:pPr>
-      <w:bookmarkStart w:id="22" w:name="_Toc411238690"/>
+      <w:bookmarkStart w:id="21" w:name="_Toc411238690"/>
       <w:r>
         <w:lastRenderedPageBreak/>
         <w:t>Technical Design</w:t>
       </w:r>
-      <w:bookmarkEnd w:id="22"/>
+      <w:bookmarkEnd w:id="21"/>
     </w:p>
     <w:p>
       <w:pPr>
         <w:pStyle w:val="Heading2"/>
         <w:jc w:val="both"/>
       </w:pPr>
-      <w:bookmarkStart w:id="23" w:name="_Toc411238691"/>
+      <w:bookmarkStart w:id="22" w:name="_Toc411238691"/>
       <w:r>
         <w:t>Referenced Documents</w:t>
       </w:r>
-      <w:bookmarkEnd w:id="23"/>
+      <w:bookmarkEnd w:id="22"/>
     </w:p>
     <w:p>
       <w:pPr>
@@ -4738,11 +4719,11 @@
         </w:numPr>
         <w:jc w:val="both"/>
       </w:pPr>
-      <w:bookmarkStart w:id="24" w:name="_Toc411238692"/>
+      <w:bookmarkStart w:id="23" w:name="_Toc411238692"/>
       <w:r>
         <w:t>Process Flow and Mock Ups</w:t>
       </w:r>
-      <w:bookmarkEnd w:id="24"/>
+      <w:bookmarkEnd w:id="23"/>
     </w:p>
     <w:p>
       <w:pPr>
@@ -4790,7 +4771,7 @@
                     <pic:cNvPicPr/>
                   </pic:nvPicPr>
                   <pic:blipFill>
-                    <a:blip r:embed="rId11"/>
+                    <a:blip r:embed="rId12"/>
                     <a:stretch>
                       <a:fillRect/>
                     </a:stretch>
@@ -4922,7 +4903,7 @@
           </mc:Choice>
           <mc:Fallback>
             <w:pict>
-              <v:shape w14:anchorId="384C3A53" id="Text Box 9" o:spid="_x0000_s1027" type="#_x0000_t202" style="position:absolute;left:0;text-align:left;margin-left:-83.25pt;margin-top:212.85pt;width:95.25pt;height:67.5pt;z-index:251661312;visibility:visible;mso-wrap-style:square;mso-width-percent:0;mso-height-percent:0;mso-wrap-distance-left:9pt;mso-wrap-distance-top:0;mso-wrap-distance-right:9pt;mso-wrap-distance-bottom:0;mso-position-horizontal:absolute;mso-position-horizontal-relative:text;mso-position-vertical:absolute;mso-position-vertical-relative:text;mso-width-percent:0;mso-height-percent:0;mso-width-relative:margin;mso-height-relative:margin;v-text-anchor:top" o:gfxdata="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" filled="f" strokecolor="red" strokeweight=".5pt">
+              <v:shape id="Text Box 9" o:spid="_x0000_s1027" type="#_x0000_t202" style="position:absolute;left:0;text-align:left;margin-left:-83.25pt;margin-top:212.85pt;width:95.25pt;height:67.5pt;z-index:251661312;visibility:visible;mso-wrap-style:square;mso-width-percent:0;mso-height-percent:0;mso-wrap-distance-left:9pt;mso-wrap-distance-top:0;mso-wrap-distance-right:9pt;mso-wrap-distance-bottom:0;mso-position-horizontal:absolute;mso-position-horizontal-relative:text;mso-position-vertical:absolute;mso-position-vertical-relative:text;mso-width-percent:0;mso-height-percent:0;mso-width-relative:margin;mso-height-relative:margin;v-text-anchor:top" o:gfxdata="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" filled="f" strokecolor="red" strokeweight=".5pt">
                 <v:textbox>
                   <w:txbxContent>
                     <w:p>
@@ -5011,7 +4992,7 @@
               </wp:anchor>
             </w:drawing>
           </mc:Choice>
-          <mc:Fallback>
+          <mc:Fallback xmlns:w15="http://schemas.microsoft.com/office/word/2012/wordml">
             <w:pict>
               <v:shapetype w14:anchorId="022D39F4" id="_x0000_t32" coordsize="21600,21600" o:spt="32" o:oned="t" path="m,l21600,21600e" filled="f">
                 <v:path arrowok="t" fillok="f" o:connecttype="none"/>
@@ -5116,7 +5097,7 @@
           </mc:Choice>
           <mc:Fallback>
             <w:pict>
-              <v:shape w14:anchorId="22124837" id="Text Box 7" o:spid="_x0000_s1028" type="#_x0000_t202" style="position:absolute;left:0;text-align:left;margin-left:262.5pt;margin-top:60.6pt;width:203.25pt;height:20.25pt;z-index:251659264;visibility:visible;mso-wrap-style:square;mso-width-percent:0;mso-height-percent:0;mso-wrap-distance-left:9pt;mso-wrap-distance-top:0;mso-wrap-distance-right:9pt;mso-wrap-distance-bottom:0;mso-position-horizontal:absolute;mso-position-horizontal-relative:text;mso-position-vertical:absolute;mso-position-vertical-relative:text;mso-width-percent:0;mso-height-percent:0;mso-width-relative:margin;mso-height-relative:margin;v-text-anchor:top" o:gfxdata="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" filled="f" strokecolor="red" strokeweight=".5pt">
+              <v:shape id="Text Box 7" o:spid="_x0000_s1028" type="#_x0000_t202" style="position:absolute;left:0;text-align:left;margin-left:262.5pt;margin-top:60.6pt;width:203.25pt;height:20.25pt;z-index:251659264;visibility:visible;mso-wrap-style:square;mso-width-percent:0;mso-height-percent:0;mso-wrap-distance-left:9pt;mso-wrap-distance-top:0;mso-wrap-distance-right:9pt;mso-wrap-distance-bottom:0;mso-position-horizontal:absolute;mso-position-horizontal-relative:text;mso-position-vertical:absolute;mso-position-vertical-relative:text;mso-width-percent:0;mso-height-percent:0;mso-width-relative:margin;mso-height-relative:margin;v-text-anchor:top" o:gfxdata="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" filled="f" strokecolor="red" strokeweight=".5pt">
                 <v:textbox>
                   <w:txbxContent>
                     <w:p>
@@ -5159,7 +5140,7 @@
                     <pic:cNvPicPr/>
                   </pic:nvPicPr>
                   <pic:blipFill>
-                    <a:blip r:embed="rId12"/>
+                    <a:blip r:embed="rId13"/>
                     <a:stretch>
                       <a:fillRect/>
                     </a:stretch>
@@ -5304,7 +5285,7 @@
           </mc:Choice>
           <mc:Fallback>
             <w:pict>
-              <v:shape w14:anchorId="5D52FE9F" id="Text Box 14" o:spid="_x0000_s1029" type="#_x0000_t202" style="position:absolute;left:0;text-align:left;margin-left:-80.25pt;margin-top:0;width:95.25pt;height:78pt;z-index:251664384;visibility:visible;mso-wrap-style:square;mso-width-percent:0;mso-height-percent:0;mso-wrap-distance-left:9pt;mso-wrap-distance-top:0;mso-wrap-distance-right:9pt;mso-wrap-distance-bottom:0;mso-position-horizontal:absolute;mso-position-horizontal-relative:text;mso-position-vertical:absolute;mso-position-vertical-relative:text;mso-width-percent:0;mso-height-percent:0;mso-width-relative:margin;mso-height-relative:margin;v-text-anchor:top" o:gfxdata="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" filled="f" strokecolor="red" strokeweight=".5pt">
+              <v:shape id="Text Box 14" o:spid="_x0000_s1029" type="#_x0000_t202" style="position:absolute;left:0;text-align:left;margin-left:-80.25pt;margin-top:0;width:95.25pt;height:78pt;z-index:251664384;visibility:visible;mso-wrap-style:square;mso-width-percent:0;mso-height-percent:0;mso-wrap-distance-left:9pt;mso-wrap-distance-top:0;mso-wrap-distance-right:9pt;mso-wrap-distance-bottom:0;mso-position-horizontal:absolute;mso-position-horizontal-relative:text;mso-position-vertical:absolute;mso-position-vertical-relative:text;mso-width-percent:0;mso-height-percent:0;mso-width-relative:margin;mso-height-relative:margin;v-text-anchor:top" o:gfxdata="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" filled="f" strokecolor="red" strokeweight=".5pt">
                 <v:textbox>
                   <w:txbxContent>
                     <w:p>
@@ -5426,7 +5407,7 @@
               </wp:anchor>
             </w:drawing>
           </mc:Choice>
-          <mc:Fallback>
+          <mc:Fallback xmlns:w15="http://schemas.microsoft.com/office/word/2012/wordml">
             <w:pict>
               <v:shape w14:anchorId="4B237EC2" id="Straight Arrow Connector 16" o:spid="_x0000_s1026" type="#_x0000_t32" style="position:absolute;margin-left:12.75pt;margin-top:59.25pt;width:45pt;height:61.5pt;z-index:251667456;visibility:visible;mso-wrap-style:square;mso-width-percent:0;mso-height-percent:0;mso-wrap-distance-left:9pt;mso-wrap-distance-top:0;mso-wrap-distance-right:9pt;mso-wrap-distance-bottom:0;mso-position-horizontal:absolute;mso-position-horizontal-relative:margin;mso-position-vertical:absolute;mso-position-vertical-relative:text;mso-width-percent:0;mso-height-percent:0;mso-width-relative:margin;mso-height-relative:margin" o:gfxdata="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" strokecolor="red">
                 <v:stroke endarrow="block"/>
@@ -5502,7 +5483,7 @@
               </wp:anchor>
             </w:drawing>
           </mc:Choice>
-          <mc:Fallback>
+          <mc:Fallback xmlns:w15="http://schemas.microsoft.com/office/word/2012/wordml">
             <w:pict>
               <v:shape w14:anchorId="06F94F32" id="Straight Arrow Connector 15" o:spid="_x0000_s1026" type="#_x0000_t32" style="position:absolute;margin-left:15pt;margin-top:21pt;width:413.25pt;height:3.6pt;z-index:251665408;visibility:visible;mso-wrap-style:square;mso-width-percent:0;mso-height-percent:0;mso-wrap-distance-left:9pt;mso-wrap-distance-top:0;mso-wrap-distance-right:9pt;mso-wrap-distance-bottom:0;mso-position-horizontal:absolute;mso-position-horizontal-relative:margin;mso-position-vertical:absolute;mso-position-vertical-relative:text;mso-width-percent:0;mso-height-percent:0;mso-width-relative:margin;mso-height-relative:margin" o:gfxdata="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" strokecolor="red">
                 <v:stroke endarrow="block"/>
@@ -5532,7 +5513,7 @@
                     <pic:cNvPicPr/>
                   </pic:nvPicPr>
                   <pic:blipFill>
-                    <a:blip r:embed="rId13"/>
+                    <a:blip r:embed="rId14"/>
                     <a:stretch>
                       <a:fillRect/>
                     </a:stretch>
@@ -5642,7 +5623,7 @@
               </wp:anchor>
             </w:drawing>
           </mc:Choice>
-          <mc:Fallback>
+          <mc:Fallback xmlns:w15="http://schemas.microsoft.com/office/word/2012/wordml">
             <w:pict>
               <v:shapetype w14:anchorId="311658CE" id="_x0000_t32" coordsize="21600,21600" o:spt="32" o:oned="t" path="m,l21600,21600e" filled="f">
                 <v:path arrowok="t" fillok="f" o:connecttype="none"/>
@@ -5754,7 +5735,7 @@
           </mc:Choice>
           <mc:Fallback>
             <w:pict>
-              <v:shape w14:anchorId="0D95FAC1" id="Text Box 17" o:spid="_x0000_s1030" type="#_x0000_t202" style="position:absolute;left:0;text-align:left;margin-left:-80.25pt;margin-top:23.25pt;width:95.25pt;height:33pt;z-index:251669504;visibility:visible;mso-wrap-style:square;mso-width-percent:0;mso-height-percent:0;mso-wrap-distance-left:9pt;mso-wrap-distance-top:0;mso-wrap-distance-right:9pt;mso-wrap-distance-bottom:0;mso-position-horizontal:absolute;mso-position-horizontal-relative:text;mso-position-vertical:absolute;mso-position-vertical-relative:text;mso-width-percent:0;mso-height-percent:0;mso-width-relative:margin;mso-height-relative:margin;v-text-anchor:top" o:gfxdata="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" filled="f" strokecolor="red" strokeweight=".5pt">
+              <v:shape id="Text Box 17" o:spid="_x0000_s1030" type="#_x0000_t202" style="position:absolute;left:0;text-align:left;margin-left:-80.25pt;margin-top:23.25pt;width:95.25pt;height:33pt;z-index:251669504;visibility:visible;mso-wrap-style:square;mso-width-percent:0;mso-height-percent:0;mso-wrap-distance-left:9pt;mso-wrap-distance-top:0;mso-wrap-distance-right:9pt;mso-wrap-distance-bottom:0;mso-position-horizontal:absolute;mso-position-horizontal-relative:text;mso-position-vertical:absolute;mso-position-vertical-relative:text;mso-width-percent:0;mso-height-percent:0;mso-width-relative:margin;mso-height-relative:margin;v-text-anchor:top" o:gfxdata="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" filled="f" strokecolor="red" strokeweight=".5pt">
                 <v:textbox>
                   <w:txbxContent>
                     <w:p>
@@ -5804,7 +5785,7 @@
                     <pic:cNvPicPr/>
                   </pic:nvPicPr>
                   <pic:blipFill>
-                    <a:blip r:embed="rId14"/>
+                    <a:blip r:embed="rId15"/>
                     <a:stretch>
                       <a:fillRect/>
                     </a:stretch>
@@ -5842,14 +5823,14 @@
         <w:pStyle w:val="Heading2"/>
         <w:jc w:val="both"/>
       </w:pPr>
-      <w:bookmarkStart w:id="25" w:name="_Toc411238693"/>
+      <w:bookmarkStart w:id="24" w:name="_Toc411238693"/>
       <w:r>
         <w:t>Functional</w:t>
       </w:r>
       <w:r>
         <w:t xml:space="preserve"> Logic</w:t>
       </w:r>
-      <w:bookmarkEnd w:id="25"/>
+      <w:bookmarkEnd w:id="24"/>
       <w:r>
         <w:t xml:space="preserve"> </w:t>
       </w:r>
@@ -5871,11 +5852,11 @@
         <w:pStyle w:val="Heading2"/>
         <w:jc w:val="both"/>
       </w:pPr>
-      <w:bookmarkStart w:id="26" w:name="_Toc411238694"/>
+      <w:bookmarkStart w:id="25" w:name="_Toc411238694"/>
       <w:r>
         <w:t>Data Sources &amp; Mapping</w:t>
       </w:r>
-      <w:bookmarkEnd w:id="26"/>
+      <w:bookmarkEnd w:id="25"/>
     </w:p>
     <w:p>
       <w:pPr>
@@ -5893,7 +5874,7 @@
       <w:r>
         <w:t xml:space="preserve"> </w:t>
       </w:r>
-      <w:hyperlink r:id="rId15" w:history="1">
+      <w:hyperlink r:id="rId16" w:history="1">
         <w:r>
           <w:rPr>
             <w:rStyle w:val="Hyperlink"/>
@@ -5914,7 +5895,7 @@
         <w:pStyle w:val="Heading2"/>
         <w:jc w:val="both"/>
       </w:pPr>
-      <w:bookmarkStart w:id="27" w:name="_Toc411238695"/>
+      <w:bookmarkStart w:id="26" w:name="_Toc411238695"/>
       <w:proofErr w:type="spellStart"/>
       <w:r>
         <w:t>InfoPro</w:t>
@@ -5926,7 +5907,7 @@
       <w:r>
         <w:t>Interface</w:t>
       </w:r>
-      <w:bookmarkEnd w:id="27"/>
+      <w:bookmarkEnd w:id="26"/>
     </w:p>
     <w:p>
       <w:pPr>
@@ -6437,47 +6418,635 @@
         </w:numPr>
         <w:jc w:val="both"/>
       </w:pPr>
-      <w:bookmarkStart w:id="28" w:name="_Toc411238696"/>
+      <w:bookmarkStart w:id="27" w:name="_Toc411238696"/>
       <w:r>
         <w:t>Report Changes</w:t>
       </w:r>
+      <w:bookmarkEnd w:id="27"/>
+    </w:p>
+    <w:p>
+      <w:pPr>
+        <w:pStyle w:val="BodyText"/>
+      </w:pPr>
+      <w:r>
+        <w:t>No Changes</w:t>
+      </w:r>
+    </w:p>
+    <w:p>
+      <w:pPr>
+        <w:rPr>
+          <w:rFonts w:ascii="Arial" w:hAnsi="Arial" w:cs="Arial"/>
+          <w:b/>
+          <w:sz w:val="36"/>
+          <w:szCs w:val="36"/>
+          <w:u w:val="single"/>
+        </w:rPr>
+      </w:pPr>
+      <w:r>
+        <w:rPr>
+          <w:rFonts w:ascii="Arial" w:hAnsi="Arial" w:cs="Arial"/>
+          <w:b/>
+          <w:sz w:val="36"/>
+          <w:szCs w:val="36"/>
+          <w:u w:val="single"/>
+        </w:rPr>
+        <w:lastRenderedPageBreak/>
+        <w:t>5</w:t>
+      </w:r>
+      <w:r>
+        <w:rPr>
+          <w:rFonts w:ascii="Arial" w:hAnsi="Arial" w:cs="Arial"/>
+          <w:b/>
+          <w:sz w:val="36"/>
+          <w:szCs w:val="36"/>
+          <w:u w:val="single"/>
+        </w:rPr>
+        <w:t>. Small Container Compactor (R-Engine) implementation</w:t>
+      </w:r>
+    </w:p>
+    <w:p>
+      <w:pPr>
+        <w:rPr>
+          <w:rFonts w:ascii="Arial" w:hAnsi="Arial" w:cs="Arial"/>
+          <w:b/>
+          <w:sz w:val="36"/>
+          <w:szCs w:val="36"/>
+          <w:u w:val="single"/>
+        </w:rPr>
+      </w:pPr>
+    </w:p>
+    <w:p>
+      <w:pPr>
+        <w:rPr>
+          <w:rFonts w:ascii="Arial" w:hAnsi="Arial" w:cs="Arial"/>
+          <w:i/>
+          <w:sz w:val="32"/>
+          <w:szCs w:val="32"/>
+          <w:u w:val="single"/>
+        </w:rPr>
+      </w:pPr>
+      <w:r>
+        <w:rPr>
+          <w:rFonts w:ascii="Arial" w:hAnsi="Arial" w:cs="Arial"/>
+          <w:i/>
+          <w:sz w:val="32"/>
+          <w:szCs w:val="32"/>
+          <w:u w:val="single"/>
+        </w:rPr>
+        <w:t>Working logic of R-Engine for small container before compactor implementation:</w:t>
+      </w:r>
+    </w:p>
+    <w:p>
+      <w:pPr>
+        <w:rPr>
+          <w:rFonts w:ascii="Arial" w:hAnsi="Arial" w:cs="Arial"/>
+          <w:sz w:val="24"/>
+          <w:szCs w:val="24"/>
+        </w:rPr>
+      </w:pPr>
+      <w:r>
+        <w:rPr>
+          <w:rFonts w:ascii="Arial" w:hAnsi="Arial" w:cs="Arial"/>
+          <w:sz w:val="24"/>
+          <w:szCs w:val="24"/>
+        </w:rPr>
+        <w:t xml:space="preserve">The function COM_pricing in R is responsible for the pricing of small container (New or Existing). The most important assumption in this working logic is that the container and compactor are considered a single unit i.e. if a customer’s “has_compactor” flag is true then everything which is true for the container is also true for the compactor, such as, customer owned or not and all the cost is included in the calculations with the container itself. In this function for small containers the cost assets and ROI costs are calculated for container and compactor together since they are considered as a single unit. </w:t>
+      </w:r>
+      <w:proofErr w:type="gramStart"/>
+      <w:r>
+        <w:rPr>
+          <w:rFonts w:ascii="Arial" w:hAnsi="Arial" w:cs="Arial"/>
+          <w:sz w:val="24"/>
+          <w:szCs w:val="24"/>
+        </w:rPr>
+        <w:t xml:space="preserve">Hence, applying all the adjustments such as industry_adj, segment_adj etc. and margins on the total </w:t>
+      </w:r>
+      <w:proofErr w:type="spellStart"/>
+      <w:r>
+        <w:rPr>
+          <w:rFonts w:ascii="Arial" w:hAnsi="Arial" w:cs="Arial"/>
+          <w:sz w:val="24"/>
+          <w:szCs w:val="24"/>
+        </w:rPr>
+        <w:t>cost_to_serve</w:t>
+      </w:r>
+      <w:proofErr w:type="spellEnd"/>
+      <w:r>
+        <w:rPr>
+          <w:rFonts w:ascii="Arial" w:hAnsi="Arial" w:cs="Arial"/>
+          <w:sz w:val="24"/>
+          <w:szCs w:val="24"/>
+        </w:rPr>
+        <w:t xml:space="preserve"> for container and compactor together.</w:t>
+      </w:r>
+      <w:proofErr w:type="gramEnd"/>
+    </w:p>
+    <w:p>
+      <w:pPr>
+        <w:rPr>
+          <w:rFonts w:ascii="Arial" w:hAnsi="Arial" w:cs="Arial"/>
+          <w:sz w:val="24"/>
+          <w:szCs w:val="24"/>
+        </w:rPr>
+      </w:pPr>
+    </w:p>
+    <w:p>
+      <w:pPr>
+        <w:rPr>
+          <w:rFonts w:ascii="Arial" w:hAnsi="Arial" w:cs="Arial"/>
+          <w:sz w:val="24"/>
+          <w:szCs w:val="24"/>
+        </w:rPr>
+      </w:pPr>
+      <w:r>
+        <w:rPr>
+          <w:rFonts w:ascii="Arial" w:hAnsi="Arial" w:cs="Arial"/>
+          <w:sz w:val="24"/>
+          <w:szCs w:val="24"/>
+        </w:rPr>
+        <w:t>Cost Assets = Container Depreciation + Compactor Depreciation + Compactor Maintenance + Truck Depreciation + Container Maintenance per Month</w:t>
+      </w:r>
+    </w:p>
+    <w:p>
+      <w:pPr>
+        <w:rPr>
+          <w:rFonts w:ascii="Arial" w:hAnsi="Arial" w:cs="Arial"/>
+          <w:sz w:val="24"/>
+          <w:szCs w:val="24"/>
+        </w:rPr>
+      </w:pPr>
+    </w:p>
+    <w:p>
+      <w:pPr>
+        <w:rPr>
+          <w:rFonts w:ascii="Arial" w:hAnsi="Arial" w:cs="Arial"/>
+          <w:sz w:val="24"/>
+          <w:szCs w:val="24"/>
+        </w:rPr>
+      </w:pPr>
+      <w:r>
+        <w:rPr>
+          <w:rFonts w:ascii="Arial" w:hAnsi="Arial" w:cs="Arial"/>
+          <w:sz w:val="24"/>
+          <w:szCs w:val="24"/>
+        </w:rPr>
+        <w:t>ROI Cost = ((Truck Allocation + Container Cost + Compactor Cost + Working Capital) *0.065/12) + Commission</w:t>
+      </w:r>
+    </w:p>
+    <w:p>
+      <w:pPr>
+        <w:rPr>
+          <w:rFonts w:ascii="Arial" w:hAnsi="Arial" w:cs="Arial"/>
+          <w:sz w:val="24"/>
+          <w:szCs w:val="24"/>
+        </w:rPr>
+      </w:pPr>
+    </w:p>
+    <w:p>
+      <w:pPr>
+        <w:rPr>
+          <w:rFonts w:ascii="Arial" w:hAnsi="Arial" w:cs="Arial"/>
+          <w:sz w:val="24"/>
+          <w:szCs w:val="24"/>
+        </w:rPr>
+      </w:pPr>
+      <w:r>
+        <w:rPr>
+          <w:rFonts w:ascii="Arial" w:hAnsi="Arial" w:cs="Arial"/>
+          <w:sz w:val="24"/>
+          <w:szCs w:val="24"/>
+        </w:rPr>
+        <w:t>Cost To Serve = Disposal Processing Cost + Disposal Trip Cost + Site Time Cost + Cost Assets + ROI Cost</w:t>
+      </w:r>
+    </w:p>
+    <w:p>
+      <w:pPr>
+        <w:rPr>
+          <w:rFonts w:ascii="Arial" w:hAnsi="Arial" w:cs="Arial"/>
+          <w:sz w:val="24"/>
+          <w:szCs w:val="24"/>
+        </w:rPr>
+      </w:pPr>
+    </w:p>
+    <w:p>
+      <w:pPr>
+        <w:rPr>
+          <w:rFonts w:ascii="Arial" w:hAnsi="Arial" w:cs="Arial"/>
+          <w:sz w:val="24"/>
+          <w:szCs w:val="24"/>
+        </w:rPr>
+      </w:pPr>
+      <w:r>
+        <w:rPr>
+          <w:rFonts w:ascii="Arial" w:hAnsi="Arial" w:cs="Arial"/>
+          <w:sz w:val="24"/>
+          <w:szCs w:val="24"/>
+        </w:rPr>
+        <w:t>This provides per month line item which includes container and compactor both.</w:t>
+      </w:r>
+    </w:p>
+    <w:p>
+      <w:pPr>
+        <w:rPr>
+          <w:rFonts w:ascii="Arial" w:hAnsi="Arial" w:cs="Arial"/>
+        </w:rPr>
+      </w:pPr>
+    </w:p>
+    <w:p>
+      <w:pPr>
+        <w:rPr>
+          <w:rFonts w:ascii="Arial" w:hAnsi="Arial" w:cs="Arial"/>
+          <w:i/>
+          <w:sz w:val="32"/>
+          <w:szCs w:val="32"/>
+          <w:u w:val="single"/>
+        </w:rPr>
+      </w:pPr>
+      <w:r>
+        <w:rPr>
+          <w:rFonts w:ascii="Arial" w:hAnsi="Arial" w:cs="Arial"/>
+          <w:i/>
+          <w:sz w:val="32"/>
+          <w:szCs w:val="32"/>
+          <w:u w:val="single"/>
+        </w:rPr>
+        <w:t>Working logic of R-Engine for small container after compactor implementation:</w:t>
+      </w:r>
+    </w:p>
+    <w:p>
+      <w:pPr>
+        <w:rPr>
+          <w:rFonts w:ascii="Arial" w:hAnsi="Arial" w:cs="Arial"/>
+          <w:sz w:val="24"/>
+          <w:szCs w:val="24"/>
+        </w:rPr>
+      </w:pPr>
+      <w:r>
+        <w:rPr>
+          <w:rFonts w:ascii="Arial" w:hAnsi="Arial" w:cs="Arial"/>
+          <w:sz w:val="24"/>
+          <w:szCs w:val="24"/>
+        </w:rPr>
+        <w:t xml:space="preserve">In this Implementation we get rid of the most important assumption which is that the container and compactor are </w:t>
+      </w:r>
+      <w:proofErr w:type="gramStart"/>
+      <w:r>
+        <w:rPr>
+          <w:rFonts w:ascii="Arial" w:hAnsi="Arial" w:cs="Arial"/>
+          <w:sz w:val="24"/>
+          <w:szCs w:val="24"/>
+        </w:rPr>
+        <w:t>a single unit i.e. if “has_compactor” flag is true</w:t>
+      </w:r>
+      <w:proofErr w:type="gramEnd"/>
+      <w:r>
+        <w:rPr>
+          <w:rFonts w:ascii="Arial" w:hAnsi="Arial" w:cs="Arial"/>
+          <w:sz w:val="24"/>
+          <w:szCs w:val="24"/>
+        </w:rPr>
+        <w:t xml:space="preserve"> then the container is mutually exclusive of the compactor. Hence, in this implementation we calculate cost assets and ROI costs for container and compactor separately and then cost assets and ROI costs for compactor along with container depreciation and container cost will make rental line item and remaining cost assets and ROI costs will make monthly line item. Also, all the adjustments are applied only to the container cost to serve and not on the compactor cost to serve along with FRF and ERF premiums are applied on the total cost to serve of both container and compactor but added to only container prices. Compactor has its own static margins applied to compactor cost to serve, which are different than the margins applied to the container cost to serve. The Compactor Cost, Compactor Depreciation and Compactor Maintenance is effected by if the customer has a compactor and if it is customer owned.</w:t>
+      </w:r>
+    </w:p>
+    <w:p>
+      <w:pPr>
+        <w:rPr>
+          <w:rFonts w:ascii="Arial" w:hAnsi="Arial" w:cs="Arial"/>
+          <w:sz w:val="24"/>
+          <w:szCs w:val="24"/>
+        </w:rPr>
+      </w:pPr>
+    </w:p>
+    <w:p>
+      <w:pPr>
+        <w:rPr>
+          <w:rFonts w:ascii="Arial" w:hAnsi="Arial" w:cs="Arial"/>
+          <w:sz w:val="24"/>
+          <w:szCs w:val="24"/>
+        </w:rPr>
+      </w:pPr>
+      <w:r>
+        <w:rPr>
+          <w:rFonts w:ascii="Arial" w:hAnsi="Arial" w:cs="Arial"/>
+          <w:sz w:val="24"/>
+          <w:szCs w:val="24"/>
+        </w:rPr>
+        <w:lastRenderedPageBreak/>
+        <w:t>Compactor Depreciation and Maintenance = (Compactor Depreciation + Compactor Maintenance) * Quantity*(1-Compactor Owned)*has_compactor</w:t>
+      </w:r>
+    </w:p>
+    <w:p>
+      <w:pPr>
+        <w:rPr>
+          <w:rFonts w:ascii="Arial" w:hAnsi="Arial" w:cs="Arial"/>
+          <w:sz w:val="24"/>
+          <w:szCs w:val="24"/>
+        </w:rPr>
+      </w:pPr>
+    </w:p>
+    <w:p>
+      <w:pPr>
+        <w:rPr>
+          <w:rFonts w:ascii="Arial" w:hAnsi="Arial" w:cs="Arial"/>
+          <w:sz w:val="24"/>
+          <w:szCs w:val="24"/>
+        </w:rPr>
+      </w:pPr>
+      <w:r>
+        <w:rPr>
+          <w:rFonts w:ascii="Arial" w:hAnsi="Arial" w:cs="Arial"/>
+          <w:sz w:val="24"/>
+          <w:szCs w:val="24"/>
+        </w:rPr>
+        <w:t>Compactor Cost = Compactor Cost*Quantity*(1-Compactor Owned)*has_compactor</w:t>
+      </w:r>
+    </w:p>
+    <w:p>
+      <w:pPr>
+        <w:rPr>
+          <w:rFonts w:ascii="Arial" w:hAnsi="Arial" w:cs="Arial"/>
+          <w:sz w:val="24"/>
+          <w:szCs w:val="24"/>
+        </w:rPr>
+      </w:pPr>
+    </w:p>
+    <w:p>
+      <w:pPr>
+        <w:rPr>
+          <w:rFonts w:ascii="Arial" w:hAnsi="Arial" w:cs="Arial"/>
+          <w:sz w:val="24"/>
+          <w:szCs w:val="24"/>
+        </w:rPr>
+      </w:pPr>
+      <w:r>
+        <w:rPr>
+          <w:rFonts w:ascii="Arial" w:hAnsi="Arial" w:cs="Arial"/>
+          <w:sz w:val="24"/>
+          <w:szCs w:val="24"/>
+        </w:rPr>
+        <w:t>Cost Assets of container = Container Depreciation + Truck Depreciation + Container Maintenance per Month</w:t>
+      </w:r>
+    </w:p>
+    <w:p>
+      <w:pPr>
+        <w:rPr>
+          <w:rFonts w:ascii="Arial" w:hAnsi="Arial" w:cs="Arial"/>
+          <w:sz w:val="24"/>
+          <w:szCs w:val="24"/>
+        </w:rPr>
+      </w:pPr>
+    </w:p>
+    <w:p>
+      <w:pPr>
+        <w:rPr>
+          <w:rFonts w:ascii="Arial" w:hAnsi="Arial" w:cs="Arial"/>
+          <w:sz w:val="24"/>
+          <w:szCs w:val="24"/>
+        </w:rPr>
+      </w:pPr>
+      <w:r>
+        <w:rPr>
+          <w:rFonts w:ascii="Arial" w:hAnsi="Arial" w:cs="Arial"/>
+          <w:sz w:val="24"/>
+          <w:szCs w:val="24"/>
+        </w:rPr>
+        <w:t>Cost Assets of compactor = Compactor Depreciation + Compactor Maintenance</w:t>
+      </w:r>
+    </w:p>
+    <w:p>
+      <w:pPr>
+        <w:rPr>
+          <w:rFonts w:ascii="Arial" w:hAnsi="Arial" w:cs="Arial"/>
+          <w:sz w:val="24"/>
+          <w:szCs w:val="24"/>
+        </w:rPr>
+      </w:pPr>
+    </w:p>
+    <w:p>
+      <w:pPr>
+        <w:rPr>
+          <w:rFonts w:ascii="Arial" w:hAnsi="Arial" w:cs="Arial"/>
+          <w:sz w:val="24"/>
+          <w:szCs w:val="24"/>
+        </w:rPr>
+      </w:pPr>
+      <w:r>
+        <w:rPr>
+          <w:rFonts w:ascii="Arial" w:hAnsi="Arial" w:cs="Arial"/>
+          <w:sz w:val="24"/>
+          <w:szCs w:val="24"/>
+        </w:rPr>
+        <w:t>ROI Cost of container = ((Truck Allocation + Container Cost + Working Capital) *0.065/12) + Commission</w:t>
+      </w:r>
+    </w:p>
+    <w:p>
+      <w:pPr>
+        <w:rPr>
+          <w:rFonts w:ascii="Arial" w:hAnsi="Arial" w:cs="Arial"/>
+          <w:sz w:val="24"/>
+          <w:szCs w:val="24"/>
+        </w:rPr>
+      </w:pPr>
+    </w:p>
+    <w:p>
+      <w:pPr>
+        <w:rPr>
+          <w:rFonts w:ascii="Arial" w:hAnsi="Arial" w:cs="Arial"/>
+          <w:sz w:val="24"/>
+          <w:szCs w:val="24"/>
+        </w:rPr>
+      </w:pPr>
+      <w:r>
+        <w:rPr>
+          <w:rFonts w:ascii="Arial" w:hAnsi="Arial" w:cs="Arial"/>
+          <w:sz w:val="24"/>
+          <w:szCs w:val="24"/>
+        </w:rPr>
+        <w:t>ROI Cost of compactor = Compactor Cost * 0.065/12</w:t>
+      </w:r>
+    </w:p>
+    <w:p>
+      <w:pPr>
+        <w:rPr>
+          <w:rFonts w:ascii="Arial" w:hAnsi="Arial" w:cs="Arial"/>
+          <w:sz w:val="24"/>
+          <w:szCs w:val="24"/>
+        </w:rPr>
+      </w:pPr>
+    </w:p>
+    <w:p>
+      <w:pPr>
+        <w:rPr>
+          <w:rFonts w:ascii="Arial" w:hAnsi="Arial" w:cs="Arial"/>
+          <w:sz w:val="24"/>
+          <w:szCs w:val="24"/>
+        </w:rPr>
+      </w:pPr>
+      <w:r>
+        <w:rPr>
+          <w:rFonts w:ascii="Arial" w:hAnsi="Arial" w:cs="Arial"/>
+          <w:sz w:val="24"/>
+          <w:szCs w:val="24"/>
+        </w:rPr>
+        <w:t xml:space="preserve">Cost </w:t>
+      </w:r>
+      <w:proofErr w:type="gramStart"/>
+      <w:r>
+        <w:rPr>
+          <w:rFonts w:ascii="Arial" w:hAnsi="Arial" w:cs="Arial"/>
+          <w:sz w:val="24"/>
+          <w:szCs w:val="24"/>
+        </w:rPr>
+        <w:t>To</w:t>
+      </w:r>
+      <w:proofErr w:type="gramEnd"/>
+      <w:r>
+        <w:rPr>
+          <w:rFonts w:ascii="Arial" w:hAnsi="Arial" w:cs="Arial"/>
+          <w:sz w:val="24"/>
+          <w:szCs w:val="24"/>
+        </w:rPr>
+        <w:t xml:space="preserve"> Serve of container = Disposal Processing Cost + Disposal Trip Cost + Site Time Cost + Cost Assets of container + ROI Cost of container</w:t>
+      </w:r>
+    </w:p>
+    <w:p>
+      <w:pPr>
+        <w:rPr>
+          <w:rFonts w:ascii="Arial" w:hAnsi="Arial" w:cs="Arial"/>
+          <w:sz w:val="24"/>
+          <w:szCs w:val="24"/>
+        </w:rPr>
+      </w:pPr>
+    </w:p>
+    <w:p>
+      <w:pPr>
+        <w:rPr>
+          <w:rFonts w:ascii="Arial" w:hAnsi="Arial" w:cs="Arial"/>
+          <w:sz w:val="24"/>
+          <w:szCs w:val="24"/>
+        </w:rPr>
+      </w:pPr>
+      <w:r>
+        <w:rPr>
+          <w:rFonts w:ascii="Arial" w:hAnsi="Arial" w:cs="Arial"/>
+          <w:sz w:val="24"/>
+          <w:szCs w:val="24"/>
+        </w:rPr>
+        <w:t xml:space="preserve">Cost </w:t>
+      </w:r>
+      <w:proofErr w:type="gramStart"/>
+      <w:r>
+        <w:rPr>
+          <w:rFonts w:ascii="Arial" w:hAnsi="Arial" w:cs="Arial"/>
+          <w:sz w:val="24"/>
+          <w:szCs w:val="24"/>
+        </w:rPr>
+        <w:t>To</w:t>
+      </w:r>
+      <w:proofErr w:type="gramEnd"/>
+      <w:r>
+        <w:rPr>
+          <w:rFonts w:ascii="Arial" w:hAnsi="Arial" w:cs="Arial"/>
+          <w:sz w:val="24"/>
+          <w:szCs w:val="24"/>
+        </w:rPr>
+        <w:t xml:space="preserve"> Serve of compactor = Cost Assets of compactor + ROI Cost of compactor</w:t>
+      </w:r>
+    </w:p>
+    <w:p>
+      <w:pPr>
+        <w:rPr>
+          <w:rFonts w:ascii="Arial" w:hAnsi="Arial" w:cs="Arial"/>
+          <w:sz w:val="24"/>
+          <w:szCs w:val="24"/>
+        </w:rPr>
+      </w:pPr>
+    </w:p>
+    <w:p>
+      <w:pPr>
+        <w:rPr>
+          <w:rFonts w:ascii="Arial" w:hAnsi="Arial" w:cs="Arial"/>
+          <w:sz w:val="24"/>
+          <w:szCs w:val="24"/>
+        </w:rPr>
+      </w:pPr>
+      <w:r>
+        <w:rPr>
+          <w:rFonts w:ascii="Arial" w:hAnsi="Arial" w:cs="Arial"/>
+          <w:sz w:val="24"/>
+          <w:szCs w:val="24"/>
+        </w:rPr>
+        <w:t>The Parts table used to pull values of Compactor Cost, Compactor Life, Compactor Depreciation and Compactor Additional Site Time is “tbl_parts_mod”.</w:t>
+      </w:r>
+    </w:p>
+    <w:p>
+      <w:pPr>
+        <w:rPr>
+          <w:rFonts w:ascii="Arial" w:hAnsi="Arial" w:cs="Arial"/>
+          <w:sz w:val="24"/>
+          <w:szCs w:val="24"/>
+        </w:rPr>
+      </w:pPr>
+    </w:p>
+    <w:p>
+      <w:pPr>
+        <w:rPr>
+          <w:rFonts w:ascii="Arial" w:hAnsi="Arial" w:cs="Arial"/>
+          <w:sz w:val="24"/>
+          <w:szCs w:val="24"/>
+        </w:rPr>
+      </w:pPr>
+      <w:r>
+        <w:rPr>
+          <w:rFonts w:ascii="Arial" w:hAnsi="Arial" w:cs="Arial"/>
+          <w:sz w:val="24"/>
+          <w:szCs w:val="24"/>
+        </w:rPr>
+        <w:t>This will give 2 line items: Monthly and Rental.</w:t>
+      </w:r>
+    </w:p>
+    <w:p>
+      <w:pPr>
+        <w:pStyle w:val="BodyText"/>
+      </w:pPr>
+    </w:p>
+    <w:p>
+      <w:pPr>
+        <w:pStyle w:val="Heading1"/>
+        <w:numPr>
+          <w:ilvl w:val="0"/>
+          <w:numId w:val="0"/>
+        </w:numPr>
+        <w:ind w:left="432" w:hanging="432"/>
+      </w:pPr>
+      <w:bookmarkStart w:id="28" w:name="_Toc411238697"/>
+      <w:proofErr w:type="gramStart"/>
+      <w:r>
+        <w:t xml:space="preserve">6  </w:t>
+      </w:r>
+      <w:r>
+        <w:t>Appendix</w:t>
+      </w:r>
       <w:bookmarkEnd w:id="28"/>
-    </w:p>
-    <w:p>
-      <w:pPr>
-        <w:pStyle w:val="BodyText"/>
-      </w:pPr>
-      <w:r>
-        <w:t>No Changes</w:t>
-      </w:r>
-    </w:p>
-    <w:p>
-      <w:pPr>
-        <w:pStyle w:val="Heading1"/>
+      <w:proofErr w:type="gramEnd"/>
+      <w:r>
+        <w:t xml:space="preserve"> </w:t>
+      </w:r>
+    </w:p>
+    <w:p>
+      <w:pPr>
         <w:jc w:val="both"/>
       </w:pPr>
-      <w:bookmarkStart w:id="29" w:name="_Toc411238697"/>
-      <w:r>
-        <w:lastRenderedPageBreak/>
-        <w:t>Appendix</w:t>
-      </w:r>
+      <w:bookmarkStart w:id="29" w:name="_GoBack"/>
+      <w:bookmarkEnd w:id="15"/>
+      <w:bookmarkEnd w:id="16"/>
+      <w:bookmarkEnd w:id="17"/>
       <w:bookmarkEnd w:id="29"/>
-      <w:r>
-        <w:t xml:space="preserve"> </w:t>
-      </w:r>
-    </w:p>
-    <w:bookmarkEnd w:id="16"/>
-    <w:bookmarkEnd w:id="17"/>
-    <w:bookmarkEnd w:id="18"/>
-    <w:p>
-      <w:pPr>
-        <w:jc w:val="both"/>
-      </w:pPr>
     </w:p>
     <w:sectPr>
-      <w:headerReference w:type="default" r:id="rId16"/>
-      <w:footerReference w:type="default" r:id="rId17"/>
-      <w:headerReference w:type="first" r:id="rId18"/>
+      <w:headerReference w:type="default" r:id="rId17"/>
+      <w:footerReference w:type="default" r:id="rId18"/>
+      <w:headerReference w:type="first" r:id="rId19"/>
       <w:pgSz w:w="12240" w:h="15840" w:code="1"/>
       <w:pgMar w:top="1440" w:right="1440" w:bottom="1440" w:left="1800" w:header="288" w:footer="720" w:gutter="0"/>
       <w:cols w:space="720"/>
@@ -6489,7 +7058,7 @@
 </file>
 
 <file path=word/endnotes.xml><?xml version="1.0" encoding="utf-8"?>
-<w:endnotes xmlns:wpc="http://schemas.microsoft.com/office/word/2010/wordprocessingCanvas" xmlns:mc="http://schemas.openxmlformats.org/markup-compatibility/2006" xmlns:o="urn:schemas-microsoft-com:office:office" xmlns:r="http://schemas.openxmlformats.org/officeDocument/2006/relationships" xmlns:m="http://schemas.openxmlformats.org/officeDocument/2006/math" xmlns:v="urn:schemas-microsoft-com:vml" xmlns:wp14="http://schemas.microsoft.com/office/word/2010/wordprocessingDrawing" xmlns:wp="http://schemas.openxmlformats.org/drawingml/2006/wordprocessingDrawing" xmlns:w10="urn:schemas-microsoft-com:office:word" xmlns:w="http://schemas.openxmlformats.org/wordprocessingml/2006/main" xmlns:w14="http://schemas.microsoft.com/office/word/2010/wordml" xmlns:w15="http://schemas.microsoft.com/office/word/2012/wordml" xmlns:wpg="http://schemas.microsoft.com/office/word/2010/wordprocessingGroup" xmlns:wpi="http://schemas.microsoft.com/office/word/2010/wordprocessingInk" xmlns:wne="http://schemas.microsoft.com/office/word/2006/wordml" xmlns:wps="http://schemas.microsoft.com/office/word/2010/wordprocessingShape" mc:Ignorable="w14 w15 wp14">
+<w:endnotes xmlns:wpc="http://schemas.microsoft.com/office/word/2010/wordprocessingCanvas" xmlns:mc="http://schemas.openxmlformats.org/markup-compatibility/2006" xmlns:o="urn:schemas-microsoft-com:office:office" xmlns:r="http://schemas.openxmlformats.org/officeDocument/2006/relationships" xmlns:m="http://schemas.openxmlformats.org/officeDocument/2006/math" xmlns:v="urn:schemas-microsoft-com:vml" xmlns:wp14="http://schemas.microsoft.com/office/word/2010/wordprocessingDrawing" xmlns:wp="http://schemas.openxmlformats.org/drawingml/2006/wordprocessingDrawing" xmlns:w10="urn:schemas-microsoft-com:office:word" xmlns:w="http://schemas.openxmlformats.org/wordprocessingml/2006/main" xmlns:w14="http://schemas.microsoft.com/office/word/2010/wordml" xmlns:wpg="http://schemas.microsoft.com/office/word/2010/wordprocessingGroup" xmlns:wpi="http://schemas.microsoft.com/office/word/2010/wordprocessingInk" xmlns:wne="http://schemas.microsoft.com/office/word/2006/wordml" xmlns:wps="http://schemas.microsoft.com/office/word/2010/wordprocessingShape" mc:Ignorable="w14 wp14">
   <w:endnote w:type="separator" w:id="-1">
     <w:p>
       <w:r>
@@ -6511,7 +7080,7 @@
 </file>
 
 <file path=word/footer1.xml><?xml version="1.0" encoding="utf-8"?>
-<w:ftr xmlns:wpc="http://schemas.microsoft.com/office/word/2010/wordprocessingCanvas" xmlns:mc="http://schemas.openxmlformats.org/markup-compatibility/2006" xmlns:o="urn:schemas-microsoft-com:office:office" xmlns:r="http://schemas.openxmlformats.org/officeDocument/2006/relationships" xmlns:m="http://schemas.openxmlformats.org/officeDocument/2006/math" xmlns:v="urn:schemas-microsoft-com:vml" xmlns:wp14="http://schemas.microsoft.com/office/word/2010/wordprocessingDrawing" xmlns:wp="http://schemas.openxmlformats.org/drawingml/2006/wordprocessingDrawing" xmlns:w10="urn:schemas-microsoft-com:office:word" xmlns:w="http://schemas.openxmlformats.org/wordprocessingml/2006/main" xmlns:w14="http://schemas.microsoft.com/office/word/2010/wordml" xmlns:w15="http://schemas.microsoft.com/office/word/2012/wordml" xmlns:wpg="http://schemas.microsoft.com/office/word/2010/wordprocessingGroup" xmlns:wpi="http://schemas.microsoft.com/office/word/2010/wordprocessingInk" xmlns:wne="http://schemas.microsoft.com/office/word/2006/wordml" xmlns:wps="http://schemas.microsoft.com/office/word/2010/wordprocessingShape" mc:Ignorable="w14 w15 wp14">
+<w:ftr xmlns:wpc="http://schemas.microsoft.com/office/word/2010/wordprocessingCanvas" xmlns:mc="http://schemas.openxmlformats.org/markup-compatibility/2006" xmlns:o="urn:schemas-microsoft-com:office:office" xmlns:r="http://schemas.openxmlformats.org/officeDocument/2006/relationships" xmlns:m="http://schemas.openxmlformats.org/officeDocument/2006/math" xmlns:v="urn:schemas-microsoft-com:vml" xmlns:wp14="http://schemas.microsoft.com/office/word/2010/wordprocessingDrawing" xmlns:wp="http://schemas.openxmlformats.org/drawingml/2006/wordprocessingDrawing" xmlns:w10="urn:schemas-microsoft-com:office:word" xmlns:w="http://schemas.openxmlformats.org/wordprocessingml/2006/main" xmlns:w14="http://schemas.microsoft.com/office/word/2010/wordml" xmlns:wpg="http://schemas.microsoft.com/office/word/2010/wordprocessingGroup" xmlns:wpi="http://schemas.microsoft.com/office/word/2010/wordprocessingInk" xmlns:wne="http://schemas.microsoft.com/office/word/2006/wordml" xmlns:wps="http://schemas.microsoft.com/office/word/2010/wordprocessingShape" mc:Ignorable="w14 wp14">
   <w:p>
     <w:pPr>
       <w:pStyle w:val="Footer"/>
@@ -6577,7 +7146,7 @@
         <w:rFonts w:asciiTheme="minorHAnsi" w:hAnsiTheme="minorHAnsi"/>
         <w:noProof/>
       </w:rPr>
-      <w:t>February 6, 2015</w:t>
+      <w:t>February 9, 2015</w:t>
     </w:r>
     <w:r>
       <w:rPr>
@@ -6615,7 +7184,7 @@
         <w:rFonts w:asciiTheme="minorHAnsi" w:hAnsiTheme="minorHAnsi"/>
         <w:noProof/>
       </w:rPr>
-      <w:t>2</w:t>
+      <w:t>12</w:t>
     </w:r>
     <w:r>
       <w:rPr>
@@ -6628,7 +7197,7 @@
 </file>
 
 <file path=word/footnotes.xml><?xml version="1.0" encoding="utf-8"?>
-<w:footnotes xmlns:wpc="http://schemas.microsoft.com/office/word/2010/wordprocessingCanvas" xmlns:mc="http://schemas.openxmlformats.org/markup-compatibility/2006" xmlns:o="urn:schemas-microsoft-com:office:office" xmlns:r="http://schemas.openxmlformats.org/officeDocument/2006/relationships" xmlns:m="http://schemas.openxmlformats.org/officeDocument/2006/math" xmlns:v="urn:schemas-microsoft-com:vml" xmlns:wp14="http://schemas.microsoft.com/office/word/2010/wordprocessingDrawing" xmlns:wp="http://schemas.openxmlformats.org/drawingml/2006/wordprocessingDrawing" xmlns:w10="urn:schemas-microsoft-com:office:word" xmlns:w="http://schemas.openxmlformats.org/wordprocessingml/2006/main" xmlns:w14="http://schemas.microsoft.com/office/word/2010/wordml" xmlns:w15="http://schemas.microsoft.com/office/word/2012/wordml" xmlns:wpg="http://schemas.microsoft.com/office/word/2010/wordprocessingGroup" xmlns:wpi="http://schemas.microsoft.com/office/word/2010/wordprocessingInk" xmlns:wne="http://schemas.microsoft.com/office/word/2006/wordml" xmlns:wps="http://schemas.microsoft.com/office/word/2010/wordprocessingShape" mc:Ignorable="w14 w15 wp14">
+<w:footnotes xmlns:wpc="http://schemas.microsoft.com/office/word/2010/wordprocessingCanvas" xmlns:mc="http://schemas.openxmlformats.org/markup-compatibility/2006" xmlns:o="urn:schemas-microsoft-com:office:office" xmlns:r="http://schemas.openxmlformats.org/officeDocument/2006/relationships" xmlns:m="http://schemas.openxmlformats.org/officeDocument/2006/math" xmlns:v="urn:schemas-microsoft-com:vml" xmlns:wp14="http://schemas.microsoft.com/office/word/2010/wordprocessingDrawing" xmlns:wp="http://schemas.openxmlformats.org/drawingml/2006/wordprocessingDrawing" xmlns:w10="urn:schemas-microsoft-com:office:word" xmlns:w="http://schemas.openxmlformats.org/wordprocessingml/2006/main" xmlns:w14="http://schemas.microsoft.com/office/word/2010/wordml" xmlns:wpg="http://schemas.microsoft.com/office/word/2010/wordprocessingGroup" xmlns:wpi="http://schemas.microsoft.com/office/word/2010/wordprocessingInk" xmlns:wne="http://schemas.microsoft.com/office/word/2006/wordml" xmlns:wps="http://schemas.microsoft.com/office/word/2010/wordprocessingShape" mc:Ignorable="w14 wp14">
   <w:footnote w:type="separator" w:id="-1">
     <w:p>
       <w:r>
@@ -6650,7 +7219,7 @@
 </file>
 
 <file path=word/header1.xml><?xml version="1.0" encoding="utf-8"?>
-<w:hdr xmlns:wpc="http://schemas.microsoft.com/office/word/2010/wordprocessingCanvas" xmlns:mc="http://schemas.openxmlformats.org/markup-compatibility/2006" xmlns:o="urn:schemas-microsoft-com:office:office" xmlns:r="http://schemas.openxmlformats.org/officeDocument/2006/relationships" xmlns:m="http://schemas.openxmlformats.org/officeDocument/2006/math" xmlns:v="urn:schemas-microsoft-com:vml" xmlns:wp14="http://schemas.microsoft.com/office/word/2010/wordprocessingDrawing" xmlns:wp="http://schemas.openxmlformats.org/drawingml/2006/wordprocessingDrawing" xmlns:w10="urn:schemas-microsoft-com:office:word" xmlns:w="http://schemas.openxmlformats.org/wordprocessingml/2006/main" xmlns:w14="http://schemas.microsoft.com/office/word/2010/wordml" xmlns:w15="http://schemas.microsoft.com/office/word/2012/wordml" xmlns:wpg="http://schemas.microsoft.com/office/word/2010/wordprocessingGroup" xmlns:wpi="http://schemas.microsoft.com/office/word/2010/wordprocessingInk" xmlns:wne="http://schemas.microsoft.com/office/word/2006/wordml" xmlns:wps="http://schemas.microsoft.com/office/word/2010/wordprocessingShape" mc:Ignorable="w14 w15 wp14">
+<w:hdr xmlns:wpc="http://schemas.microsoft.com/office/word/2010/wordprocessingCanvas" xmlns:mc="http://schemas.openxmlformats.org/markup-compatibility/2006" xmlns:o="urn:schemas-microsoft-com:office:office" xmlns:r="http://schemas.openxmlformats.org/officeDocument/2006/relationships" xmlns:m="http://schemas.openxmlformats.org/officeDocument/2006/math" xmlns:v="urn:schemas-microsoft-com:vml" xmlns:wp14="http://schemas.microsoft.com/office/word/2010/wordprocessingDrawing" xmlns:wp="http://schemas.openxmlformats.org/drawingml/2006/wordprocessingDrawing" xmlns:w10="urn:schemas-microsoft-com:office:word" xmlns:w="http://schemas.openxmlformats.org/wordprocessingml/2006/main" xmlns:w14="http://schemas.microsoft.com/office/word/2010/wordml" xmlns:wpg="http://schemas.microsoft.com/office/word/2010/wordprocessingGroup" xmlns:wpi="http://schemas.microsoft.com/office/word/2010/wordprocessingInk" xmlns:wne="http://schemas.microsoft.com/office/word/2006/wordml" xmlns:wps="http://schemas.microsoft.com/office/word/2010/wordprocessingShape" mc:Ignorable="w14 wp14">
   <w:p>
     <w:pPr>
       <w:pStyle w:val="Header"/>
@@ -6772,7 +7341,7 @@
 </file>
 
 <file path=word/header2.xml><?xml version="1.0" encoding="utf-8"?>
-<w:hdr xmlns:wpc="http://schemas.microsoft.com/office/word/2010/wordprocessingCanvas" xmlns:mc="http://schemas.openxmlformats.org/markup-compatibility/2006" xmlns:o="urn:schemas-microsoft-com:office:office" xmlns:r="http://schemas.openxmlformats.org/officeDocument/2006/relationships" xmlns:m="http://schemas.openxmlformats.org/officeDocument/2006/math" xmlns:v="urn:schemas-microsoft-com:vml" xmlns:wp14="http://schemas.microsoft.com/office/word/2010/wordprocessingDrawing" xmlns:wp="http://schemas.openxmlformats.org/drawingml/2006/wordprocessingDrawing" xmlns:w10="urn:schemas-microsoft-com:office:word" xmlns:w="http://schemas.openxmlformats.org/wordprocessingml/2006/main" xmlns:w14="http://schemas.microsoft.com/office/word/2010/wordml" xmlns:w15="http://schemas.microsoft.com/office/word/2012/wordml" xmlns:wpg="http://schemas.microsoft.com/office/word/2010/wordprocessingGroup" xmlns:wpi="http://schemas.microsoft.com/office/word/2010/wordprocessingInk" xmlns:wne="http://schemas.microsoft.com/office/word/2006/wordml" xmlns:wps="http://schemas.microsoft.com/office/word/2010/wordprocessingShape" mc:Ignorable="w14 w15 wp14">
+<w:hdr xmlns:wpc="http://schemas.microsoft.com/office/word/2010/wordprocessingCanvas" xmlns:mc="http://schemas.openxmlformats.org/markup-compatibility/2006" xmlns:o="urn:schemas-microsoft-com:office:office" xmlns:r="http://schemas.openxmlformats.org/officeDocument/2006/relationships" xmlns:m="http://schemas.openxmlformats.org/officeDocument/2006/math" xmlns:v="urn:schemas-microsoft-com:vml" xmlns:wp14="http://schemas.microsoft.com/office/word/2010/wordprocessingDrawing" xmlns:wp="http://schemas.openxmlformats.org/drawingml/2006/wordprocessingDrawing" xmlns:w10="urn:schemas-microsoft-com:office:word" xmlns:w="http://schemas.openxmlformats.org/wordprocessingml/2006/main" xmlns:w14="http://schemas.microsoft.com/office/word/2010/wordml" xmlns:wpg="http://schemas.microsoft.com/office/word/2010/wordprocessingGroup" xmlns:wpi="http://schemas.microsoft.com/office/word/2010/wordprocessingInk" xmlns:wne="http://schemas.microsoft.com/office/word/2006/wordml" xmlns:wps="http://schemas.microsoft.com/office/word/2010/wordprocessingShape" mc:Ignorable="w14 wp14">
   <w:p>
     <w:pPr>
       <w:pStyle w:val="Header"/>
@@ -6887,8 +7456,97 @@
 </file>
 
 <file path=word/numbering.xml><?xml version="1.0" encoding="utf-8"?>
-<w:numbering xmlns:wpc="http://schemas.microsoft.com/office/word/2010/wordprocessingCanvas" xmlns:mc="http://schemas.openxmlformats.org/markup-compatibility/2006" xmlns:o="urn:schemas-microsoft-com:office:office" xmlns:r="http://schemas.openxmlformats.org/officeDocument/2006/relationships" xmlns:m="http://schemas.openxmlformats.org/officeDocument/2006/math" xmlns:v="urn:schemas-microsoft-com:vml" xmlns:wp14="http://schemas.microsoft.com/office/word/2010/wordprocessingDrawing" xmlns:wp="http://schemas.openxmlformats.org/drawingml/2006/wordprocessingDrawing" xmlns:w10="urn:schemas-microsoft-com:office:word" xmlns:w="http://schemas.openxmlformats.org/wordprocessingml/2006/main" xmlns:w14="http://schemas.microsoft.com/office/word/2010/wordml" xmlns:w15="http://schemas.microsoft.com/office/word/2012/wordml" xmlns:wpg="http://schemas.microsoft.com/office/word/2010/wordprocessingGroup" xmlns:wpi="http://schemas.microsoft.com/office/word/2010/wordprocessingInk" xmlns:wne="http://schemas.microsoft.com/office/word/2006/wordml" xmlns:wps="http://schemas.microsoft.com/office/word/2010/wordprocessingShape" mc:Ignorable="w14 w15 wp14">
+<w:numbering xmlns:wpc="http://schemas.microsoft.com/office/word/2010/wordprocessingCanvas" xmlns:mc="http://schemas.openxmlformats.org/markup-compatibility/2006" xmlns:o="urn:schemas-microsoft-com:office:office" xmlns:r="http://schemas.openxmlformats.org/officeDocument/2006/relationships" xmlns:m="http://schemas.openxmlformats.org/officeDocument/2006/math" xmlns:v="urn:schemas-microsoft-com:vml" xmlns:wp14="http://schemas.microsoft.com/office/word/2010/wordprocessingDrawing" xmlns:wp="http://schemas.openxmlformats.org/drawingml/2006/wordprocessingDrawing" xmlns:w10="urn:schemas-microsoft-com:office:word" xmlns:w="http://schemas.openxmlformats.org/wordprocessingml/2006/main" xmlns:w14="http://schemas.microsoft.com/office/word/2010/wordml" xmlns:wpg="http://schemas.microsoft.com/office/word/2010/wordprocessingGroup" xmlns:wpi="http://schemas.microsoft.com/office/word/2010/wordprocessingInk" xmlns:wne="http://schemas.microsoft.com/office/word/2006/wordml" xmlns:wps="http://schemas.microsoft.com/office/word/2010/wordprocessingShape" mc:Ignorable="w14 wp14">
   <w:abstractNum w:abstractNumId="0">
+    <w:nsid w:val="000500C2"/>
+    <w:multiLevelType w:val="hybridMultilevel"/>
+    <w:tmpl w:val="6F3EF6C4"/>
+    <w:lvl w:ilvl="0" w:tplc="0409000F">
+      <w:start w:val="6"/>
+      <w:numFmt w:val="decimal"/>
+      <w:lvlText w:val="%1."/>
+      <w:lvlJc w:val="left"/>
+      <w:pPr>
+        <w:ind w:left="720" w:hanging="360"/>
+      </w:pPr>
+      <w:rPr>
+        <w:rFonts w:hint="default"/>
+      </w:rPr>
+    </w:lvl>
+    <w:lvl w:ilvl="1" w:tplc="04090019" w:tentative="1">
+      <w:start w:val="1"/>
+      <w:numFmt w:val="lowerLetter"/>
+      <w:lvlText w:val="%2."/>
+      <w:lvlJc w:val="left"/>
+      <w:pPr>
+        <w:ind w:left="1440" w:hanging="360"/>
+      </w:pPr>
+    </w:lvl>
+    <w:lvl w:ilvl="2" w:tplc="0409001B" w:tentative="1">
+      <w:start w:val="1"/>
+      <w:numFmt w:val="lowerRoman"/>
+      <w:lvlText w:val="%3."/>
+      <w:lvlJc w:val="right"/>
+      <w:pPr>
+        <w:ind w:left="2160" w:hanging="180"/>
+      </w:pPr>
+    </w:lvl>
+    <w:lvl w:ilvl="3" w:tplc="0409000F" w:tentative="1">
+      <w:start w:val="1"/>
+      <w:numFmt w:val="decimal"/>
+      <w:lvlText w:val="%4."/>
+      <w:lvlJc w:val="left"/>
+      <w:pPr>
+        <w:ind w:left="2880" w:hanging="360"/>
+      </w:pPr>
+    </w:lvl>
+    <w:lvl w:ilvl="4" w:tplc="04090019" w:tentative="1">
+      <w:start w:val="1"/>
+      <w:numFmt w:val="lowerLetter"/>
+      <w:lvlText w:val="%5."/>
+      <w:lvlJc w:val="left"/>
+      <w:pPr>
+        <w:ind w:left="3600" w:hanging="360"/>
+      </w:pPr>
+    </w:lvl>
+    <w:lvl w:ilvl="5" w:tplc="0409001B" w:tentative="1">
+      <w:start w:val="1"/>
+      <w:numFmt w:val="lowerRoman"/>
+      <w:lvlText w:val="%6."/>
+      <w:lvlJc w:val="right"/>
+      <w:pPr>
+        <w:ind w:left="4320" w:hanging="180"/>
+      </w:pPr>
+    </w:lvl>
+    <w:lvl w:ilvl="6" w:tplc="0409000F" w:tentative="1">
+      <w:start w:val="1"/>
+      <w:numFmt w:val="decimal"/>
+      <w:lvlText w:val="%7."/>
+      <w:lvlJc w:val="left"/>
+      <w:pPr>
+        <w:ind w:left="5040" w:hanging="360"/>
+      </w:pPr>
+    </w:lvl>
+    <w:lvl w:ilvl="7" w:tplc="04090019" w:tentative="1">
+      <w:start w:val="1"/>
+      <w:numFmt w:val="lowerLetter"/>
+      <w:lvlText w:val="%8."/>
+      <w:lvlJc w:val="left"/>
+      <w:pPr>
+        <w:ind w:left="5760" w:hanging="360"/>
+      </w:pPr>
+    </w:lvl>
+    <w:lvl w:ilvl="8" w:tplc="0409001B" w:tentative="1">
+      <w:start w:val="1"/>
+      <w:numFmt w:val="lowerRoman"/>
+      <w:lvlText w:val="%9."/>
+      <w:lvlJc w:val="right"/>
+      <w:pPr>
+        <w:ind w:left="6480" w:hanging="180"/>
+      </w:pPr>
+    </w:lvl>
+  </w:abstractNum>
+  <w:abstractNum w:abstractNumId="1">
     <w:nsid w:val="02DE2B02"/>
     <w:multiLevelType w:val="hybridMultilevel"/>
     <w:tmpl w:val="6BE00E7C"/>
@@ -7001,7 +7659,7 @@
       </w:rPr>
     </w:lvl>
   </w:abstractNum>
-  <w:abstractNum w:abstractNumId="1">
+  <w:abstractNum w:abstractNumId="2">
     <w:nsid w:val="06C02742"/>
     <w:multiLevelType w:val="hybridMultilevel"/>
     <w:tmpl w:val="BC582350"/>
@@ -7114,7 +7772,7 @@
       </w:rPr>
     </w:lvl>
   </w:abstractNum>
-  <w:abstractNum w:abstractNumId="2">
+  <w:abstractNum w:abstractNumId="3">
     <w:nsid w:val="0953598B"/>
     <w:multiLevelType w:val="hybridMultilevel"/>
     <w:tmpl w:val="05BC3978"/>
@@ -7227,7 +7885,7 @@
       </w:rPr>
     </w:lvl>
   </w:abstractNum>
-  <w:abstractNum w:abstractNumId="3">
+  <w:abstractNum w:abstractNumId="4">
     <w:nsid w:val="0E7A2269"/>
     <w:multiLevelType w:val="hybridMultilevel"/>
     <w:tmpl w:val="210C259A"/>
@@ -7318,7 +7976,7 @@
       </w:pPr>
     </w:lvl>
   </w:abstractNum>
-  <w:abstractNum w:abstractNumId="4">
+  <w:abstractNum w:abstractNumId="5">
     <w:nsid w:val="133457F2"/>
     <w:multiLevelType w:val="hybridMultilevel"/>
     <w:tmpl w:val="0B6CAE4C"/>
@@ -7431,7 +8089,7 @@
       </w:rPr>
     </w:lvl>
   </w:abstractNum>
-  <w:abstractNum w:abstractNumId="5">
+  <w:abstractNum w:abstractNumId="6">
     <w:nsid w:val="15200FC2"/>
     <w:multiLevelType w:val="hybridMultilevel"/>
     <w:tmpl w:val="09FE9D24"/>
@@ -7544,7 +8202,7 @@
       </w:rPr>
     </w:lvl>
   </w:abstractNum>
-  <w:abstractNum w:abstractNumId="6">
+  <w:abstractNum w:abstractNumId="7">
     <w:nsid w:val="15910347"/>
     <w:multiLevelType w:val="hybridMultilevel"/>
     <w:tmpl w:val="A76A0A52"/>
@@ -7630,7 +8288,7 @@
       </w:pPr>
     </w:lvl>
   </w:abstractNum>
-  <w:abstractNum w:abstractNumId="7">
+  <w:abstractNum w:abstractNumId="8">
     <w:nsid w:val="18326621"/>
     <w:multiLevelType w:val="hybridMultilevel"/>
     <w:tmpl w:val="84F2D652"/>
@@ -7743,7 +8401,7 @@
       </w:rPr>
     </w:lvl>
   </w:abstractNum>
-  <w:abstractNum w:abstractNumId="8">
+  <w:abstractNum w:abstractNumId="9">
     <w:nsid w:val="18AA5591"/>
     <w:multiLevelType w:val="hybridMultilevel"/>
     <w:tmpl w:val="CA12B20A"/>
@@ -7856,7 +8514,7 @@
       </w:rPr>
     </w:lvl>
   </w:abstractNum>
-  <w:abstractNum w:abstractNumId="9">
+  <w:abstractNum w:abstractNumId="10">
     <w:nsid w:val="1B204071"/>
     <w:multiLevelType w:val="hybridMultilevel"/>
     <w:tmpl w:val="C4C07704"/>
@@ -7969,7 +8627,7 @@
       </w:rPr>
     </w:lvl>
   </w:abstractNum>
-  <w:abstractNum w:abstractNumId="10">
+  <w:abstractNum w:abstractNumId="11">
     <w:nsid w:val="213E0D63"/>
     <w:multiLevelType w:val="multilevel"/>
     <w:tmpl w:val="0409001D"/>
@@ -8055,7 +8713,7 @@
       </w:pPr>
     </w:lvl>
   </w:abstractNum>
-  <w:abstractNum w:abstractNumId="11">
+  <w:abstractNum w:abstractNumId="12">
     <w:nsid w:val="23856813"/>
     <w:multiLevelType w:val="hybridMultilevel"/>
     <w:tmpl w:val="F5A086BE"/>
@@ -8167,7 +8825,7 @@
       </w:rPr>
     </w:lvl>
   </w:abstractNum>
-  <w:abstractNum w:abstractNumId="12">
+  <w:abstractNum w:abstractNumId="13">
     <w:nsid w:val="249F306C"/>
     <w:multiLevelType w:val="hybridMultilevel"/>
     <w:tmpl w:val="CD0AA3D2"/>
@@ -8280,7 +8938,7 @@
       </w:rPr>
     </w:lvl>
   </w:abstractNum>
-  <w:abstractNum w:abstractNumId="13">
+  <w:abstractNum w:abstractNumId="14">
     <w:nsid w:val="2CA72F7F"/>
     <w:multiLevelType w:val="multilevel"/>
     <w:tmpl w:val="C374B6EE"/>
@@ -8397,7 +9055,7 @@
       </w:pPr>
     </w:lvl>
   </w:abstractNum>
-  <w:abstractNum w:abstractNumId="14">
+  <w:abstractNum w:abstractNumId="15">
     <w:nsid w:val="305E4A5E"/>
     <w:multiLevelType w:val="hybridMultilevel"/>
     <w:tmpl w:val="B34AB972"/>
@@ -8487,7 +9145,7 @@
       </w:pPr>
     </w:lvl>
   </w:abstractNum>
-  <w:abstractNum w:abstractNumId="15">
+  <w:abstractNum w:abstractNumId="16">
     <w:nsid w:val="322F6226"/>
     <w:multiLevelType w:val="hybridMultilevel"/>
     <w:tmpl w:val="1728B38C"/>
@@ -8600,7 +9258,7 @@
       </w:rPr>
     </w:lvl>
   </w:abstractNum>
-  <w:abstractNum w:abstractNumId="16">
+  <w:abstractNum w:abstractNumId="17">
     <w:nsid w:val="374F11EA"/>
     <w:multiLevelType w:val="hybridMultilevel"/>
     <w:tmpl w:val="CB9E05D4"/>
@@ -8691,7 +9349,7 @@
       </w:pPr>
     </w:lvl>
   </w:abstractNum>
-  <w:abstractNum w:abstractNumId="17">
+  <w:abstractNum w:abstractNumId="18">
     <w:nsid w:val="3E16129D"/>
     <w:multiLevelType w:val="hybridMultilevel"/>
     <w:tmpl w:val="8A426B1E"/>
@@ -8804,7 +9462,7 @@
       </w:rPr>
     </w:lvl>
   </w:abstractNum>
-  <w:abstractNum w:abstractNumId="18">
+  <w:abstractNum w:abstractNumId="19">
     <w:nsid w:val="3EBC02B8"/>
     <w:multiLevelType w:val="hybridMultilevel"/>
     <w:tmpl w:val="D3DE9498"/>
@@ -8917,7 +9575,7 @@
       </w:rPr>
     </w:lvl>
   </w:abstractNum>
-  <w:abstractNum w:abstractNumId="19">
+  <w:abstractNum w:abstractNumId="20">
     <w:nsid w:val="3F61352B"/>
     <w:multiLevelType w:val="hybridMultilevel"/>
     <w:tmpl w:val="AB6CCC4C"/>
@@ -9030,7 +9688,7 @@
       </w:rPr>
     </w:lvl>
   </w:abstractNum>
-  <w:abstractNum w:abstractNumId="20">
+  <w:abstractNum w:abstractNumId="21">
     <w:nsid w:val="3FB842AC"/>
     <w:multiLevelType w:val="hybridMultilevel"/>
     <w:tmpl w:val="E15C03BA"/>
@@ -9143,7 +9801,7 @@
       </w:rPr>
     </w:lvl>
   </w:abstractNum>
-  <w:abstractNum w:abstractNumId="21">
+  <w:abstractNum w:abstractNumId="22">
     <w:nsid w:val="44FE07C8"/>
     <w:multiLevelType w:val="hybridMultilevel"/>
     <w:tmpl w:val="C202664C"/>
@@ -9258,7 +9916,7 @@
       </w:pPr>
     </w:lvl>
   </w:abstractNum>
-  <w:abstractNum w:abstractNumId="22">
+  <w:abstractNum w:abstractNumId="23">
     <w:nsid w:val="49A2007A"/>
     <w:multiLevelType w:val="hybridMultilevel"/>
     <w:tmpl w:val="8DA0DEB6"/>
@@ -9371,7 +10029,7 @@
       </w:rPr>
     </w:lvl>
   </w:abstractNum>
-  <w:abstractNum w:abstractNumId="23">
+  <w:abstractNum w:abstractNumId="24">
     <w:nsid w:val="4B0A7693"/>
     <w:multiLevelType w:val="hybridMultilevel"/>
     <w:tmpl w:val="6ED0B21C"/>
@@ -9484,7 +10142,7 @@
       </w:rPr>
     </w:lvl>
   </w:abstractNum>
-  <w:abstractNum w:abstractNumId="24">
+  <w:abstractNum w:abstractNumId="25">
     <w:nsid w:val="50477AAE"/>
     <w:multiLevelType w:val="hybridMultilevel"/>
     <w:tmpl w:val="93C8C9FA"/>
@@ -9597,7 +10255,7 @@
       </w:rPr>
     </w:lvl>
   </w:abstractNum>
-  <w:abstractNum w:abstractNumId="25">
+  <w:abstractNum w:abstractNumId="26">
     <w:nsid w:val="50FF1D9D"/>
     <w:multiLevelType w:val="hybridMultilevel"/>
     <w:tmpl w:val="7DD4ADD0"/>
@@ -9710,7 +10368,7 @@
       </w:rPr>
     </w:lvl>
   </w:abstractNum>
-  <w:abstractNum w:abstractNumId="26">
+  <w:abstractNum w:abstractNumId="27">
     <w:nsid w:val="62731739"/>
     <w:multiLevelType w:val="hybridMultilevel"/>
     <w:tmpl w:val="CA0CAFB6"/>
@@ -9825,7 +10483,7 @@
       </w:pPr>
     </w:lvl>
   </w:abstractNum>
-  <w:abstractNum w:abstractNumId="27">
+  <w:abstractNum w:abstractNumId="28">
     <w:nsid w:val="66CE486C"/>
     <w:multiLevelType w:val="hybridMultilevel"/>
     <w:tmpl w:val="33F6B718"/>
@@ -9938,7 +10596,7 @@
       </w:rPr>
     </w:lvl>
   </w:abstractNum>
-  <w:abstractNum w:abstractNumId="28">
+  <w:abstractNum w:abstractNumId="29">
     <w:nsid w:val="6C5D6E81"/>
     <w:multiLevelType w:val="hybridMultilevel"/>
     <w:tmpl w:val="DC2E5970"/>
@@ -10051,7 +10709,7 @@
       </w:rPr>
     </w:lvl>
   </w:abstractNum>
-  <w:abstractNum w:abstractNumId="29">
+  <w:abstractNum w:abstractNumId="30">
     <w:nsid w:val="70FE11A1"/>
     <w:multiLevelType w:val="hybridMultilevel"/>
     <w:tmpl w:val="EA8CA648"/>
@@ -10164,7 +10822,7 @@
       </w:rPr>
     </w:lvl>
   </w:abstractNum>
-  <w:abstractNum w:abstractNumId="30">
+  <w:abstractNum w:abstractNumId="31">
     <w:nsid w:val="76922076"/>
     <w:multiLevelType w:val="hybridMultilevel"/>
     <w:tmpl w:val="B34AB972"/>
@@ -10254,7 +10912,7 @@
       </w:pPr>
     </w:lvl>
   </w:abstractNum>
-  <w:abstractNum w:abstractNumId="31">
+  <w:abstractNum w:abstractNumId="32">
     <w:nsid w:val="7A706B20"/>
     <w:multiLevelType w:val="hybridMultilevel"/>
     <w:tmpl w:val="EBF81660"/>
@@ -10341,31 +10999,31 @@
     </w:lvl>
   </w:abstractNum>
   <w:num w:numId="1">
-    <w:abstractNumId w:val="13"/>
+    <w:abstractNumId w:val="14"/>
   </w:num>
   <w:num w:numId="2">
-    <w:abstractNumId w:val="21"/>
+    <w:abstractNumId w:val="22"/>
   </w:num>
   <w:num w:numId="3">
+    <w:abstractNumId w:val="15"/>
+  </w:num>
+  <w:num w:numId="4">
     <w:abstractNumId w:val="14"/>
   </w:num>
-  <w:num w:numId="4">
-    <w:abstractNumId w:val="13"/>
-  </w:num>
   <w:num w:numId="5">
-    <w:abstractNumId w:val="26"/>
+    <w:abstractNumId w:val="27"/>
   </w:num>
   <w:num w:numId="6">
-    <w:abstractNumId w:val="30"/>
+    <w:abstractNumId w:val="31"/>
   </w:num>
   <w:num w:numId="7">
-    <w:abstractNumId w:val="28"/>
+    <w:abstractNumId w:val="29"/>
   </w:num>
   <w:num w:numId="8">
-    <w:abstractNumId w:val="31"/>
+    <w:abstractNumId w:val="32"/>
   </w:num>
   <w:num w:numId="9">
-    <w:abstractNumId w:val="13"/>
+    <w:abstractNumId w:val="14"/>
     <w:lvlOverride w:ilvl="0">
       <w:startOverride w:val="3"/>
     </w:lvlOverride>
@@ -10380,10 +11038,10 @@
     </w:lvlOverride>
   </w:num>
   <w:num w:numId="10">
-    <w:abstractNumId w:val="13"/>
+    <w:abstractNumId w:val="14"/>
   </w:num>
   <w:num w:numId="11">
-    <w:abstractNumId w:val="13"/>
+    <w:abstractNumId w:val="14"/>
     <w:lvlOverride w:ilvl="0">
       <w:startOverride w:val="3"/>
     </w:lvlOverride>
@@ -10398,7 +11056,7 @@
     </w:lvlOverride>
   </w:num>
   <w:num w:numId="12">
-    <w:abstractNumId w:val="13"/>
+    <w:abstractNumId w:val="14"/>
     <w:lvlOverride w:ilvl="0">
       <w:startOverride w:val="3"/>
     </w:lvlOverride>
@@ -10413,40 +11071,40 @@
     </w:lvlOverride>
   </w:num>
   <w:num w:numId="13">
+    <w:abstractNumId w:val="11"/>
+  </w:num>
+  <w:num w:numId="14">
+    <w:abstractNumId w:val="5"/>
+  </w:num>
+  <w:num w:numId="15">
+    <w:abstractNumId w:val="3"/>
+  </w:num>
+  <w:num w:numId="16">
+    <w:abstractNumId w:val="20"/>
+  </w:num>
+  <w:num w:numId="17">
     <w:abstractNumId w:val="10"/>
   </w:num>
-  <w:num w:numId="14">
-    <w:abstractNumId w:val="4"/>
+  <w:num w:numId="18">
+    <w:abstractNumId w:val="18"/>
   </w:num>
-  <w:num w:numId="15">
-    <w:abstractNumId w:val="2"/>
+  <w:num w:numId="19">
+    <w:abstractNumId w:val="21"/>
   </w:num>
-  <w:num w:numId="16">
+  <w:num w:numId="20">
+    <w:abstractNumId w:val="26"/>
+  </w:num>
+  <w:num w:numId="21">
     <w:abstractNumId w:val="19"/>
   </w:num>
-  <w:num w:numId="17">
+  <w:num w:numId="22">
     <w:abstractNumId w:val="9"/>
   </w:num>
-  <w:num w:numId="18">
-    <w:abstractNumId w:val="17"/>
-  </w:num>
-  <w:num w:numId="19">
-    <w:abstractNumId w:val="20"/>
-  </w:num>
-  <w:num w:numId="20">
-    <w:abstractNumId w:val="25"/>
-  </w:num>
-  <w:num w:numId="21">
-    <w:abstractNumId w:val="18"/>
-  </w:num>
-  <w:num w:numId="22">
-    <w:abstractNumId w:val="8"/>
-  </w:num>
   <w:num w:numId="23">
-    <w:abstractNumId w:val="5"/>
+    <w:abstractNumId w:val="6"/>
   </w:num>
   <w:num w:numId="24">
-    <w:abstractNumId w:val="6"/>
+    <w:abstractNumId w:val="7"/>
     <w:lvlOverride w:ilvl="0">
       <w:startOverride w:val="1"/>
     </w:lvlOverride>
@@ -10476,53 +11134,60 @@
     </w:lvlOverride>
   </w:num>
   <w:num w:numId="25">
-    <w:abstractNumId w:val="6"/>
+    <w:abstractNumId w:val="7"/>
   </w:num>
   <w:num w:numId="26">
+    <w:abstractNumId w:val="2"/>
+  </w:num>
+  <w:num w:numId="27">
+    <w:abstractNumId w:val="8"/>
+  </w:num>
+  <w:num w:numId="28">
     <w:abstractNumId w:val="1"/>
   </w:num>
-  <w:num w:numId="27">
-    <w:abstractNumId w:val="7"/>
-  </w:num>
-  <w:num w:numId="28">
-    <w:abstractNumId w:val="0"/>
-  </w:num>
   <w:num w:numId="29">
-    <w:abstractNumId w:val="11"/>
+    <w:abstractNumId w:val="12"/>
   </w:num>
   <w:num w:numId="30">
-    <w:abstractNumId w:val="12"/>
+    <w:abstractNumId w:val="13"/>
   </w:num>
   <w:num w:numId="31">
-    <w:abstractNumId w:val="27"/>
+    <w:abstractNumId w:val="28"/>
   </w:num>
   <w:num w:numId="32">
-    <w:abstractNumId w:val="29"/>
+    <w:abstractNumId w:val="30"/>
   </w:num>
   <w:num w:numId="33">
-    <w:abstractNumId w:val="15"/>
+    <w:abstractNumId w:val="16"/>
   </w:num>
   <w:num w:numId="34">
+    <w:abstractNumId w:val="25"/>
+  </w:num>
+  <w:num w:numId="35">
+    <w:abstractNumId w:val="4"/>
+  </w:num>
+  <w:num w:numId="36">
+    <w:abstractNumId w:val="17"/>
+  </w:num>
+  <w:num w:numId="37">
     <w:abstractNumId w:val="24"/>
   </w:num>
-  <w:num w:numId="35">
-    <w:abstractNumId w:val="3"/>
-  </w:num>
-  <w:num w:numId="36">
-    <w:abstractNumId w:val="16"/>
-  </w:num>
-  <w:num w:numId="37">
+  <w:num w:numId="38">
     <w:abstractNumId w:val="23"/>
   </w:num>
-  <w:num w:numId="38">
-    <w:abstractNumId w:val="22"/>
+  <w:num w:numId="39">
+    <w:abstractNumId w:val="14"/>
+    <w:lvlOverride w:ilvl="0"/>
+  </w:num>
+  <w:num w:numId="40">
+    <w:abstractNumId w:val="0"/>
   </w:num>
   <w:numIdMacAtCleanup w:val="7"/>
 </w:numbering>
 </file>
 
 <file path=word/styles.xml><?xml version="1.0" encoding="utf-8"?>
-<w:styles xmlns:mc="http://schemas.openxmlformats.org/markup-compatibility/2006" xmlns:r="http://schemas.openxmlformats.org/officeDocument/2006/relationships" xmlns:w="http://schemas.openxmlformats.org/wordprocessingml/2006/main" xmlns:w14="http://schemas.microsoft.com/office/word/2010/wordml" xmlns:w15="http://schemas.microsoft.com/office/word/2012/wordml" mc:Ignorable="w14 w15">
+<w:styles xmlns:mc="http://schemas.openxmlformats.org/markup-compatibility/2006" xmlns:r="http://schemas.openxmlformats.org/officeDocument/2006/relationships" xmlns:w="http://schemas.openxmlformats.org/wordprocessingml/2006/main" xmlns:w14="http://schemas.microsoft.com/office/word/2010/wordml" mc:Ignorable="w14">
   <w:docDefaults>
     <w:rPrDefault>
       <w:rPr>
@@ -10532,372 +11197,834 @@
     </w:rPrDefault>
     <w:pPrDefault/>
   </w:docDefaults>
-  <w:latentStyles w:defLockedState="0" w:defUIPriority="0" w:defSemiHidden="0" w:defUnhideWhenUsed="0" w:defQFormat="0" w:count="371">
-    <w:lsdException w:name="Normal" w:qFormat="1"/>
-    <w:lsdException w:name="heading 1" w:uiPriority="9" w:qFormat="1"/>
-    <w:lsdException w:name="heading 2" w:uiPriority="9" w:qFormat="1"/>
-    <w:lsdException w:name="heading 3" w:uiPriority="9" w:qFormat="1"/>
-    <w:lsdException w:name="heading 4" w:uiPriority="9" w:qFormat="1"/>
-    <w:lsdException w:name="heading 5" w:semiHidden="1" w:unhideWhenUsed="1" w:qFormat="1"/>
-    <w:lsdException w:name="heading 6" w:semiHidden="1" w:unhideWhenUsed="1" w:qFormat="1"/>
-    <w:lsdException w:name="heading 7" w:semiHidden="1" w:unhideWhenUsed="1" w:qFormat="1"/>
-    <w:lsdException w:name="heading 8" w:semiHidden="1" w:unhideWhenUsed="1" w:qFormat="1"/>
-    <w:lsdException w:name="heading 9" w:semiHidden="1" w:unhideWhenUsed="1" w:qFormat="1"/>
-    <w:lsdException w:name="index 1" w:semiHidden="1" w:unhideWhenUsed="1"/>
-    <w:lsdException w:name="index 2" w:semiHidden="1" w:unhideWhenUsed="1"/>
-    <w:lsdException w:name="index 3" w:semiHidden="1" w:unhideWhenUsed="1"/>
-    <w:lsdException w:name="index 4" w:semiHidden="1" w:unhideWhenUsed="1"/>
-    <w:lsdException w:name="index 5" w:semiHidden="1" w:unhideWhenUsed="1"/>
-    <w:lsdException w:name="index 6" w:semiHidden="1" w:unhideWhenUsed="1"/>
-    <w:lsdException w:name="index 7" w:semiHidden="1" w:unhideWhenUsed="1"/>
-    <w:lsdException w:name="index 8" w:semiHidden="1" w:unhideWhenUsed="1"/>
-    <w:lsdException w:name="index 9" w:semiHidden="1" w:unhideWhenUsed="1"/>
-    <w:lsdException w:name="toc 1" w:semiHidden="1" w:uiPriority="39" w:unhideWhenUsed="1"/>
-    <w:lsdException w:name="toc 2" w:semiHidden="1" w:uiPriority="39" w:unhideWhenUsed="1"/>
-    <w:lsdException w:name="toc 3" w:semiHidden="1" w:uiPriority="39" w:unhideWhenUsed="1"/>
-    <w:lsdException w:name="toc 4" w:semiHidden="1" w:unhideWhenUsed="1"/>
-    <w:lsdException w:name="toc 5" w:semiHidden="1" w:unhideWhenUsed="1"/>
-    <w:lsdException w:name="toc 6" w:semiHidden="1" w:unhideWhenUsed="1"/>
-    <w:lsdException w:name="toc 7" w:semiHidden="1" w:unhideWhenUsed="1"/>
-    <w:lsdException w:name="toc 8" w:semiHidden="1" w:unhideWhenUsed="1"/>
-    <w:lsdException w:name="toc 9" w:semiHidden="1" w:unhideWhenUsed="1"/>
-    <w:lsdException w:name="Normal Indent" w:semiHidden="1" w:unhideWhenUsed="1"/>
-    <w:lsdException w:name="footnote text" w:semiHidden="1" w:unhideWhenUsed="1"/>
-    <w:lsdException w:name="annotation text" w:semiHidden="1" w:unhideWhenUsed="1"/>
-    <w:lsdException w:name="header" w:semiHidden="1" w:unhideWhenUsed="1"/>
-    <w:lsdException w:name="footer" w:semiHidden="1" w:uiPriority="99" w:unhideWhenUsed="1"/>
-    <w:lsdException w:name="index heading" w:semiHidden="1" w:unhideWhenUsed="1"/>
-    <w:lsdException w:name="caption" w:semiHidden="1" w:unhideWhenUsed="1" w:qFormat="1"/>
-    <w:lsdException w:name="table of figures" w:semiHidden="1" w:unhideWhenUsed="1"/>
-    <w:lsdException w:name="envelope address" w:semiHidden="1" w:unhideWhenUsed="1"/>
-    <w:lsdException w:name="envelope return" w:semiHidden="1" w:unhideWhenUsed="1"/>
-    <w:lsdException w:name="footnote reference" w:semiHidden="1" w:unhideWhenUsed="1"/>
-    <w:lsdException w:name="annotation reference" w:semiHidden="1" w:unhideWhenUsed="1"/>
-    <w:lsdException w:name="line number" w:semiHidden="1" w:unhideWhenUsed="1"/>
-    <w:lsdException w:name="page number" w:semiHidden="1" w:unhideWhenUsed="1"/>
-    <w:lsdException w:name="endnote reference" w:semiHidden="1" w:unhideWhenUsed="1"/>
-    <w:lsdException w:name="endnote text" w:semiHidden="1" w:unhideWhenUsed="1"/>
-    <w:lsdException w:name="table of authorities" w:semiHidden="1" w:unhideWhenUsed="1"/>
-    <w:lsdException w:name="macro" w:semiHidden="1" w:unhideWhenUsed="1"/>
-    <w:lsdException w:name="toa heading" w:semiHidden="1" w:unhideWhenUsed="1"/>
-    <w:lsdException w:name="List" w:semiHidden="1" w:unhideWhenUsed="1"/>
-    <w:lsdException w:name="List Bullet" w:semiHidden="1" w:unhideWhenUsed="1"/>
-    <w:lsdException w:name="List 2" w:semiHidden="1" w:unhideWhenUsed="1"/>
-    <w:lsdException w:name="List 3" w:semiHidden="1" w:unhideWhenUsed="1"/>
-    <w:lsdException w:name="List Bullet 2" w:semiHidden="1" w:unhideWhenUsed="1"/>
-    <w:lsdException w:name="List Bullet 3" w:semiHidden="1" w:unhideWhenUsed="1"/>
-    <w:lsdException w:name="List Bullet 4" w:semiHidden="1" w:unhideWhenUsed="1"/>
-    <w:lsdException w:name="List Bullet 5" w:semiHidden="1" w:unhideWhenUsed="1"/>
-    <w:lsdException w:name="List Number 2" w:semiHidden="1" w:unhideWhenUsed="1"/>
-    <w:lsdException w:name="List Number 3" w:semiHidden="1" w:unhideWhenUsed="1"/>
-    <w:lsdException w:name="List Number 4" w:semiHidden="1" w:unhideWhenUsed="1"/>
-    <w:lsdException w:name="List Number 5" w:semiHidden="1" w:unhideWhenUsed="1"/>
-    <w:lsdException w:name="Title" w:qFormat="1"/>
-    <w:lsdException w:name="Closing" w:semiHidden="1" w:unhideWhenUsed="1"/>
-    <w:lsdException w:name="Signature" w:semiHidden="1" w:unhideWhenUsed="1"/>
-    <w:lsdException w:name="Default Paragraph Font" w:semiHidden="1" w:uiPriority="1" w:unhideWhenUsed="1"/>
-    <w:lsdException w:name="Body Text" w:semiHidden="1" w:unhideWhenUsed="1"/>
-    <w:lsdException w:name="Body Text Indent" w:semiHidden="1" w:unhideWhenUsed="1"/>
-    <w:lsdException w:name="List Continue" w:semiHidden="1" w:unhideWhenUsed="1"/>
-    <w:lsdException w:name="List Continue 2" w:semiHidden="1" w:unhideWhenUsed="1"/>
-    <w:lsdException w:name="List Continue 3" w:semiHidden="1" w:unhideWhenUsed="1"/>
-    <w:lsdException w:name="List Continue 4" w:semiHidden="1" w:unhideWhenUsed="1"/>
-    <w:lsdException w:name="List Continue 5" w:semiHidden="1" w:unhideWhenUsed="1"/>
-    <w:lsdException w:name="Message Header" w:semiHidden="1" w:unhideWhenUsed="1"/>
-    <w:lsdException w:name="Subtitle" w:qFormat="1"/>
-    <w:lsdException w:name="Body Text First Indent 2" w:semiHidden="1" w:unhideWhenUsed="1"/>
-    <w:lsdException w:name="Note Heading" w:semiHidden="1" w:unhideWhenUsed="1"/>
-    <w:lsdException w:name="Body Text 2" w:semiHidden="1" w:unhideWhenUsed="1"/>
-    <w:lsdException w:name="Body Text 3" w:semiHidden="1" w:unhideWhenUsed="1"/>
-    <w:lsdException w:name="Body Text Indent 2" w:semiHidden="1" w:unhideWhenUsed="1"/>
-    <w:lsdException w:name="Body Text Indent 3" w:semiHidden="1" w:unhideWhenUsed="1"/>
-    <w:lsdException w:name="Block Text" w:semiHidden="1" w:unhideWhenUsed="1"/>
-    <w:lsdException w:name="Hyperlink" w:semiHidden="1" w:uiPriority="99" w:unhideWhenUsed="1"/>
-    <w:lsdException w:name="FollowedHyperlink" w:semiHidden="1" w:uiPriority="99" w:unhideWhenUsed="1"/>
-    <w:lsdException w:name="Strong" w:qFormat="1"/>
-    <w:lsdException w:name="Emphasis" w:qFormat="1"/>
-    <w:lsdException w:name="Document Map" w:semiHidden="1" w:unhideWhenUsed="1"/>
-    <w:lsdException w:name="Plain Text" w:semiHidden="1" w:unhideWhenUsed="1"/>
-    <w:lsdException w:name="E-mail Signature" w:semiHidden="1" w:unhideWhenUsed="1"/>
-    <w:lsdException w:name="HTML Top of Form" w:semiHidden="1" w:unhideWhenUsed="1"/>
-    <w:lsdException w:name="HTML Bottom of Form" w:semiHidden="1" w:unhideWhenUsed="1"/>
-    <w:lsdException w:name="Normal (Web)" w:semiHidden="1" w:uiPriority="99" w:unhideWhenUsed="1"/>
-    <w:lsdException w:name="HTML Acronym" w:semiHidden="1" w:unhideWhenUsed="1"/>
-    <w:lsdException w:name="HTML Address" w:semiHidden="1" w:unhideWhenUsed="1"/>
-    <w:lsdException w:name="HTML Cite" w:semiHidden="1" w:unhideWhenUsed="1"/>
-    <w:lsdException w:name="HTML Code" w:semiHidden="1" w:unhideWhenUsed="1"/>
-    <w:lsdException w:name="HTML Definition" w:semiHidden="1" w:unhideWhenUsed="1"/>
-    <w:lsdException w:name="HTML Keyboard" w:semiHidden="1" w:unhideWhenUsed="1"/>
-    <w:lsdException w:name="HTML Preformatted" w:semiHidden="1" w:uiPriority="99" w:unhideWhenUsed="1"/>
-    <w:lsdException w:name="HTML Sample" w:semiHidden="1" w:unhideWhenUsed="1"/>
-    <w:lsdException w:name="HTML Typewriter" w:semiHidden="1" w:unhideWhenUsed="1"/>
-    <w:lsdException w:name="HTML Variable" w:semiHidden="1" w:unhideWhenUsed="1"/>
-    <w:lsdException w:name="Normal Table" w:semiHidden="1" w:unhideWhenUsed="1"/>
-    <w:lsdException w:name="annotation subject" w:semiHidden="1" w:unhideWhenUsed="1"/>
-    <w:lsdException w:name="No List" w:semiHidden="1" w:uiPriority="99" w:unhideWhenUsed="1"/>
-    <w:lsdException w:name="Outline List 1" w:semiHidden="1" w:unhideWhenUsed="1"/>
-    <w:lsdException w:name="Outline List 2" w:semiHidden="1" w:unhideWhenUsed="1"/>
-    <w:lsdException w:name="Outline List 3" w:semiHidden="1" w:unhideWhenUsed="1"/>
-    <w:lsdException w:name="Table Simple 1" w:semiHidden="1" w:unhideWhenUsed="1"/>
-    <w:lsdException w:name="Table Simple 2" w:semiHidden="1" w:unhideWhenUsed="1"/>
-    <w:lsdException w:name="Table Simple 3" w:semiHidden="1" w:unhideWhenUsed="1"/>
-    <w:lsdException w:name="Table Classic 1" w:semiHidden="1" w:unhideWhenUsed="1"/>
-    <w:lsdException w:name="Table Classic 2" w:semiHidden="1" w:unhideWhenUsed="1"/>
-    <w:lsdException w:name="Table Classic 3" w:semiHidden="1" w:unhideWhenUsed="1"/>
-    <w:lsdException w:name="Table Classic 4" w:semiHidden="1" w:unhideWhenUsed="1"/>
-    <w:lsdException w:name="Table Colorful 1" w:semiHidden="1" w:unhideWhenUsed="1"/>
-    <w:lsdException w:name="Table Colorful 2" w:semiHidden="1" w:unhideWhenUsed="1"/>
-    <w:lsdException w:name="Table Colorful 3" w:semiHidden="1" w:unhideWhenUsed="1"/>
-    <w:lsdException w:name="Table Columns 1" w:semiHidden="1" w:unhideWhenUsed="1"/>
-    <w:lsdException w:name="Table Columns 2" w:semiHidden="1" w:unhideWhenUsed="1"/>
-    <w:lsdException w:name="Table Columns 3" w:semiHidden="1" w:unhideWhenUsed="1"/>
-    <w:lsdException w:name="Table Columns 4" w:semiHidden="1" w:unhideWhenUsed="1"/>
-    <w:lsdException w:name="Table Columns 5" w:semiHidden="1" w:unhideWhenUsed="1"/>
-    <w:lsdException w:name="Table Grid 1" w:semiHidden="1" w:unhideWhenUsed="1"/>
-    <w:lsdException w:name="Table Grid 2" w:semiHidden="1" w:unhideWhenUsed="1"/>
-    <w:lsdException w:name="Table Grid 3" w:semiHidden="1" w:unhideWhenUsed="1"/>
-    <w:lsdException w:name="Table Grid 4" w:semiHidden="1" w:unhideWhenUsed="1"/>
-    <w:lsdException w:name="Table Grid 5" w:semiHidden="1" w:unhideWhenUsed="1"/>
-    <w:lsdException w:name="Table Grid 6" w:semiHidden="1" w:unhideWhenUsed="1"/>
-    <w:lsdException w:name="Table Grid 7" w:semiHidden="1" w:unhideWhenUsed="1"/>
-    <w:lsdException w:name="Table Grid 8" w:semiHidden="1" w:unhideWhenUsed="1"/>
-    <w:lsdException w:name="Table List 1" w:semiHidden="1" w:unhideWhenUsed="1"/>
-    <w:lsdException w:name="Table List 2" w:semiHidden="1" w:unhideWhenUsed="1"/>
-    <w:lsdException w:name="Table List 3" w:semiHidden="1" w:unhideWhenUsed="1"/>
-    <w:lsdException w:name="Table List 4" w:semiHidden="1" w:unhideWhenUsed="1"/>
-    <w:lsdException w:name="Table List 5" w:semiHidden="1" w:unhideWhenUsed="1"/>
-    <w:lsdException w:name="Table List 6" w:semiHidden="1" w:unhideWhenUsed="1"/>
-    <w:lsdException w:name="Table List 7" w:semiHidden="1" w:unhideWhenUsed="1"/>
-    <w:lsdException w:name="Table List 8" w:semiHidden="1" w:unhideWhenUsed="1"/>
-    <w:lsdException w:name="Table 3D effects 1" w:semiHidden="1" w:unhideWhenUsed="1"/>
-    <w:lsdException w:name="Table 3D effects 2" w:semiHidden="1" w:unhideWhenUsed="1"/>
-    <w:lsdException w:name="Table 3D effects 3" w:semiHidden="1" w:unhideWhenUsed="1"/>
-    <w:lsdException w:name="Table Contemporary" w:semiHidden="1" w:unhideWhenUsed="1"/>
-    <w:lsdException w:name="Table Elegant" w:semiHidden="1" w:unhideWhenUsed="1"/>
-    <w:lsdException w:name="Table Professional" w:semiHidden="1" w:unhideWhenUsed="1"/>
-    <w:lsdException w:name="Table Subtle 1" w:semiHidden="1" w:unhideWhenUsed="1"/>
-    <w:lsdException w:name="Table Subtle 2" w:semiHidden="1" w:unhideWhenUsed="1"/>
-    <w:lsdException w:name="Table Web 1" w:semiHidden="1" w:unhideWhenUsed="1"/>
-    <w:lsdException w:name="Table Web 2" w:semiHidden="1" w:unhideWhenUsed="1"/>
-    <w:lsdException w:name="Table Web 3" w:semiHidden="1" w:unhideWhenUsed="1"/>
-    <w:lsdException w:name="Balloon Text" w:semiHidden="1" w:unhideWhenUsed="1"/>
-    <w:lsdException w:name="Table Grid" w:uiPriority="59"/>
-    <w:lsdException w:name="Table Theme" w:semiHidden="1" w:unhideWhenUsed="1"/>
-    <w:lsdException w:name="Placeholder Text" w:semiHidden="1" w:uiPriority="99"/>
-    <w:lsdException w:name="No Spacing" w:uiPriority="1" w:qFormat="1"/>
-    <w:lsdException w:name="Light Shading" w:uiPriority="60"/>
-    <w:lsdException w:name="Light List" w:uiPriority="61"/>
-    <w:lsdException w:name="Light Grid" w:uiPriority="62"/>
-    <w:lsdException w:name="Medium Shading 1" w:uiPriority="63"/>
-    <w:lsdException w:name="Medium Shading 2" w:uiPriority="64"/>
-    <w:lsdException w:name="Medium List 1" w:uiPriority="65"/>
-    <w:lsdException w:name="Medium List 2" w:uiPriority="66"/>
-    <w:lsdException w:name="Medium Grid 1" w:uiPriority="67"/>
-    <w:lsdException w:name="Medium Grid 2" w:uiPriority="68"/>
-    <w:lsdException w:name="Medium Grid 3" w:uiPriority="69"/>
-    <w:lsdException w:name="Dark List" w:uiPriority="70"/>
-    <w:lsdException w:name="Colorful Shading" w:uiPriority="71"/>
-    <w:lsdException w:name="Colorful List" w:uiPriority="72"/>
-    <w:lsdException w:name="Colorful Grid" w:uiPriority="73"/>
-    <w:lsdException w:name="Light Shading Accent 1" w:uiPriority="60"/>
-    <w:lsdException w:name="Light List Accent 1" w:uiPriority="61"/>
-    <w:lsdException w:name="Light Grid Accent 1" w:uiPriority="62"/>
-    <w:lsdException w:name="Medium Shading 1 Accent 1" w:uiPriority="63"/>
-    <w:lsdException w:name="Medium Shading 2 Accent 1" w:uiPriority="64"/>
-    <w:lsdException w:name="Medium List 1 Accent 1" w:uiPriority="65"/>
-    <w:lsdException w:name="Revision" w:semiHidden="1" w:uiPriority="99"/>
-    <w:lsdException w:name="List Paragraph" w:uiPriority="34" w:qFormat="1"/>
-    <w:lsdException w:name="Quote" w:uiPriority="29" w:qFormat="1"/>
-    <w:lsdException w:name="Intense Quote" w:uiPriority="30" w:qFormat="1"/>
-    <w:lsdException w:name="Medium List 2 Accent 1" w:uiPriority="66"/>
-    <w:lsdException w:name="Medium Grid 1 Accent 1" w:uiPriority="67"/>
-    <w:lsdException w:name="Medium Grid 2 Accent 1" w:uiPriority="68"/>
-    <w:lsdException w:name="Medium Grid 3 Accent 1" w:uiPriority="69"/>
-    <w:lsdException w:name="Dark List Accent 1" w:uiPriority="70"/>
-    <w:lsdException w:name="Colorful Shading Accent 1" w:uiPriority="71"/>
-    <w:lsdException w:name="Colorful List Accent 1" w:uiPriority="72"/>
-    <w:lsdException w:name="Colorful Grid Accent 1" w:uiPriority="73"/>
-    <w:lsdException w:name="Light Shading Accent 2" w:uiPriority="60"/>
-    <w:lsdException w:name="Light List Accent 2" w:uiPriority="61"/>
-    <w:lsdException w:name="Light Grid Accent 2" w:uiPriority="62"/>
-    <w:lsdException w:name="Medium Shading 1 Accent 2" w:uiPriority="63"/>
-    <w:lsdException w:name="Medium Shading 2 Accent 2" w:uiPriority="64"/>
-    <w:lsdException w:name="Medium List 1 Accent 2" w:uiPriority="65"/>
-    <w:lsdException w:name="Medium List 2 Accent 2" w:uiPriority="66"/>
-    <w:lsdException w:name="Medium Grid 1 Accent 2" w:uiPriority="67"/>
-    <w:lsdException w:name="Medium Grid 2 Accent 2" w:uiPriority="68"/>
-    <w:lsdException w:name="Medium Grid 3 Accent 2" w:uiPriority="69"/>
-    <w:lsdException w:name="Dark List Accent 2" w:uiPriority="70"/>
-    <w:lsdException w:name="Colorful Shading Accent 2" w:uiPriority="71"/>
-    <w:lsdException w:name="Colorful List Accent 2" w:uiPriority="72"/>
-    <w:lsdException w:name="Colorful Grid Accent 2" w:uiPriority="73"/>
-    <w:lsdException w:name="Light Shading Accent 3" w:uiPriority="60"/>
-    <w:lsdException w:name="Light List Accent 3" w:uiPriority="61"/>
-    <w:lsdException w:name="Light Grid Accent 3" w:uiPriority="62"/>
-    <w:lsdException w:name="Medium Shading 1 Accent 3" w:uiPriority="63"/>
-    <w:lsdException w:name="Medium Shading 2 Accent 3" w:uiPriority="64"/>
-    <w:lsdException w:name="Medium List 1 Accent 3" w:uiPriority="65"/>
-    <w:lsdException w:name="Medium List 2 Accent 3" w:uiPriority="66"/>
-    <w:lsdException w:name="Medium Grid 1 Accent 3" w:uiPriority="67"/>
-    <w:lsdException w:name="Medium Grid 2 Accent 3" w:uiPriority="68"/>
-    <w:lsdException w:name="Medium Grid 3 Accent 3" w:uiPriority="69"/>
-    <w:lsdException w:name="Dark List Accent 3" w:uiPriority="70"/>
-    <w:lsdException w:name="Colorful Shading Accent 3" w:uiPriority="71"/>
-    <w:lsdException w:name="Colorful List Accent 3" w:uiPriority="72"/>
-    <w:lsdException w:name="Colorful Grid Accent 3" w:uiPriority="73"/>
-    <w:lsdException w:name="Light Shading Accent 4" w:uiPriority="60"/>
-    <w:lsdException w:name="Light List Accent 4" w:uiPriority="61"/>
-    <w:lsdException w:name="Light Grid Accent 4" w:uiPriority="62"/>
-    <w:lsdException w:name="Medium Shading 1 Accent 4" w:uiPriority="63"/>
-    <w:lsdException w:name="Medium Shading 2 Accent 4" w:uiPriority="64"/>
-    <w:lsdException w:name="Medium List 1 Accent 4" w:uiPriority="65"/>
-    <w:lsdException w:name="Medium List 2 Accent 4" w:uiPriority="66"/>
-    <w:lsdException w:name="Medium Grid 1 Accent 4" w:uiPriority="67"/>
-    <w:lsdException w:name="Medium Grid 2 Accent 4" w:uiPriority="68"/>
-    <w:lsdException w:name="Medium Grid 3 Accent 4" w:uiPriority="69"/>
-    <w:lsdException w:name="Dark List Accent 4" w:uiPriority="70"/>
-    <w:lsdException w:name="Colorful Shading Accent 4" w:uiPriority="71"/>
-    <w:lsdException w:name="Colorful List Accent 4" w:uiPriority="72"/>
-    <w:lsdException w:name="Colorful Grid Accent 4" w:uiPriority="73"/>
-    <w:lsdException w:name="Light Shading Accent 5" w:uiPriority="60"/>
-    <w:lsdException w:name="Light List Accent 5" w:uiPriority="61"/>
-    <w:lsdException w:name="Light Grid Accent 5" w:uiPriority="62"/>
-    <w:lsdException w:name="Medium Shading 1 Accent 5" w:uiPriority="63"/>
-    <w:lsdException w:name="Medium Shading 2 Accent 5" w:uiPriority="64"/>
-    <w:lsdException w:name="Medium List 1 Accent 5" w:uiPriority="65"/>
-    <w:lsdException w:name="Medium List 2 Accent 5" w:uiPriority="66"/>
-    <w:lsdException w:name="Medium Grid 1 Accent 5" w:uiPriority="67"/>
-    <w:lsdException w:name="Medium Grid 2 Accent 5" w:uiPriority="68"/>
-    <w:lsdException w:name="Medium Grid 3 Accent 5" w:uiPriority="69"/>
-    <w:lsdException w:name="Dark List Accent 5" w:uiPriority="70"/>
-    <w:lsdException w:name="Colorful Shading Accent 5" w:uiPriority="71"/>
-    <w:lsdException w:name="Colorful List Accent 5" w:uiPriority="72"/>
-    <w:lsdException w:name="Colorful Grid Accent 5" w:uiPriority="73"/>
-    <w:lsdException w:name="Light Shading Accent 6" w:uiPriority="60"/>
-    <w:lsdException w:name="Light List Accent 6" w:uiPriority="61"/>
-    <w:lsdException w:name="Light Grid Accent 6" w:uiPriority="62"/>
-    <w:lsdException w:name="Medium Shading 1 Accent 6" w:uiPriority="63"/>
-    <w:lsdException w:name="Medium Shading 2 Accent 6" w:uiPriority="64"/>
-    <w:lsdException w:name="Medium List 1 Accent 6" w:uiPriority="65"/>
-    <w:lsdException w:name="Medium List 2 Accent 6" w:uiPriority="66"/>
-    <w:lsdException w:name="Medium Grid 1 Accent 6" w:uiPriority="67"/>
-    <w:lsdException w:name="Medium Grid 2 Accent 6" w:uiPriority="68"/>
-    <w:lsdException w:name="Medium Grid 3 Accent 6" w:uiPriority="69"/>
-    <w:lsdException w:name="Dark List Accent 6" w:uiPriority="70"/>
-    <w:lsdException w:name="Colorful Shading Accent 6" w:uiPriority="71"/>
-    <w:lsdException w:name="Colorful List Accent 6" w:uiPriority="72"/>
-    <w:lsdException w:name="Colorful Grid Accent 6" w:uiPriority="73"/>
-    <w:lsdException w:name="Subtle Emphasis" w:uiPriority="19" w:qFormat="1"/>
-    <w:lsdException w:name="Intense Emphasis" w:uiPriority="21" w:qFormat="1"/>
-    <w:lsdException w:name="Subtle Reference" w:uiPriority="31" w:qFormat="1"/>
-    <w:lsdException w:name="Intense Reference" w:uiPriority="32" w:qFormat="1"/>
-    <w:lsdException w:name="Book Title" w:uiPriority="33" w:qFormat="1"/>
-    <w:lsdException w:name="Bibliography" w:semiHidden="1" w:uiPriority="37" w:unhideWhenUsed="1"/>
-    <w:lsdException w:name="TOC Heading" w:semiHidden="1" w:uiPriority="39" w:unhideWhenUsed="1" w:qFormat="1"/>
-    <w:lsdException w:name="Plain Table 1" w:uiPriority="41"/>
-    <w:lsdException w:name="Plain Table 2" w:uiPriority="42"/>
-    <w:lsdException w:name="Plain Table 3" w:uiPriority="43"/>
-    <w:lsdException w:name="Plain Table 4" w:uiPriority="44"/>
-    <w:lsdException w:name="Plain Table 5" w:uiPriority="45"/>
-    <w:lsdException w:name="Grid Table Light" w:uiPriority="40"/>
-    <w:lsdException w:name="Grid Table 1 Light" w:uiPriority="46"/>
-    <w:lsdException w:name="Grid Table 2" w:uiPriority="47"/>
-    <w:lsdException w:name="Grid Table 3" w:uiPriority="48"/>
-    <w:lsdException w:name="Grid Table 4" w:uiPriority="49"/>
-    <w:lsdException w:name="Grid Table 5 Dark" w:uiPriority="50"/>
-    <w:lsdException w:name="Grid Table 6 Colorful" w:uiPriority="51"/>
-    <w:lsdException w:name="Grid Table 7 Colorful" w:uiPriority="52"/>
-    <w:lsdException w:name="Grid Table 1 Light Accent 1" w:uiPriority="46"/>
-    <w:lsdException w:name="Grid Table 2 Accent 1" w:uiPriority="47"/>
-    <w:lsdException w:name="Grid Table 3 Accent 1" w:uiPriority="48"/>
-    <w:lsdException w:name="Grid Table 4 Accent 1" w:uiPriority="49"/>
-    <w:lsdException w:name="Grid Table 5 Dark Accent 1" w:uiPriority="50"/>
-    <w:lsdException w:name="Grid Table 6 Colorful Accent 1" w:uiPriority="51"/>
-    <w:lsdException w:name="Grid Table 7 Colorful Accent 1" w:uiPriority="52"/>
-    <w:lsdException w:name="Grid Table 1 Light Accent 2" w:uiPriority="46"/>
-    <w:lsdException w:name="Grid Table 2 Accent 2" w:uiPriority="47"/>
-    <w:lsdException w:name="Grid Table 3 Accent 2" w:uiPriority="48"/>
-    <w:lsdException w:name="Grid Table 4 Accent 2" w:uiPriority="49"/>
-    <w:lsdException w:name="Grid Table 5 Dark Accent 2" w:uiPriority="50"/>
-    <w:lsdException w:name="Grid Table 6 Colorful Accent 2" w:uiPriority="51"/>
-    <w:lsdException w:name="Grid Table 7 Colorful Accent 2" w:uiPriority="52"/>
-    <w:lsdException w:name="Grid Table 1 Light Accent 3" w:uiPriority="46"/>
-    <w:lsdException w:name="Grid Table 2 Accent 3" w:uiPriority="47"/>
-    <w:lsdException w:name="Grid Table 3 Accent 3" w:uiPriority="48"/>
-    <w:lsdException w:name="Grid Table 4 Accent 3" w:uiPriority="49"/>
-    <w:lsdException w:name="Grid Table 5 Dark Accent 3" w:uiPriority="50"/>
-    <w:lsdException w:name="Grid Table 6 Colorful Accent 3" w:uiPriority="51"/>
-    <w:lsdException w:name="Grid Table 7 Colorful Accent 3" w:uiPriority="52"/>
-    <w:lsdException w:name="Grid Table 1 Light Accent 4" w:uiPriority="46"/>
-    <w:lsdException w:name="Grid Table 2 Accent 4" w:uiPriority="47"/>
-    <w:lsdException w:name="Grid Table 3 Accent 4" w:uiPriority="48"/>
-    <w:lsdException w:name="Grid Table 4 Accent 4" w:uiPriority="49"/>
-    <w:lsdException w:name="Grid Table 5 Dark Accent 4" w:uiPriority="50"/>
-    <w:lsdException w:name="Grid Table 6 Colorful Accent 4" w:uiPriority="51"/>
-    <w:lsdException w:name="Grid Table 7 Colorful Accent 4" w:uiPriority="52"/>
-    <w:lsdException w:name="Grid Table 1 Light Accent 5" w:uiPriority="46"/>
-    <w:lsdException w:name="Grid Table 2 Accent 5" w:uiPriority="47"/>
-    <w:lsdException w:name="Grid Table 3 Accent 5" w:uiPriority="48"/>
-    <w:lsdException w:name="Grid Table 4 Accent 5" w:uiPriority="49"/>
-    <w:lsdException w:name="Grid Table 5 Dark Accent 5" w:uiPriority="50"/>
-    <w:lsdException w:name="Grid Table 6 Colorful Accent 5" w:uiPriority="51"/>
-    <w:lsdException w:name="Grid Table 7 Colorful Accent 5" w:uiPriority="52"/>
-    <w:lsdException w:name="Grid Table 1 Light Accent 6" w:uiPriority="46"/>
-    <w:lsdException w:name="Grid Table 2 Accent 6" w:uiPriority="47"/>
-    <w:lsdException w:name="Grid Table 3 Accent 6" w:uiPriority="48"/>
-    <w:lsdException w:name="Grid Table 4 Accent 6" w:uiPriority="49"/>
-    <w:lsdException w:name="Grid Table 5 Dark Accent 6" w:uiPriority="50"/>
-    <w:lsdException w:name="Grid Table 6 Colorful Accent 6" w:uiPriority="51"/>
-    <w:lsdException w:name="Grid Table 7 Colorful Accent 6" w:uiPriority="52"/>
-    <w:lsdException w:name="List Table 1 Light" w:uiPriority="46"/>
-    <w:lsdException w:name="List Table 2" w:uiPriority="47"/>
-    <w:lsdException w:name="List Table 3" w:uiPriority="48"/>
-    <w:lsdException w:name="List Table 4" w:uiPriority="49"/>
-    <w:lsdException w:name="List Table 5 Dark" w:uiPriority="50"/>
-    <w:lsdException w:name="List Table 6 Colorful" w:uiPriority="51"/>
-    <w:lsdException w:name="List Table 7 Colorful" w:uiPriority="52"/>
-    <w:lsdException w:name="List Table 1 Light Accent 1" w:uiPriority="46"/>
-    <w:lsdException w:name="List Table 2 Accent 1" w:uiPriority="47"/>
-    <w:lsdException w:name="List Table 3 Accent 1" w:uiPriority="48"/>
-    <w:lsdException w:name="List Table 4 Accent 1" w:uiPriority="49"/>
-    <w:lsdException w:name="List Table 5 Dark Accent 1" w:uiPriority="50"/>
-    <w:lsdException w:name="List Table 6 Colorful Accent 1" w:uiPriority="51"/>
-    <w:lsdException w:name="List Table 7 Colorful Accent 1" w:uiPriority="52"/>
-    <w:lsdException w:name="List Table 1 Light Accent 2" w:uiPriority="46"/>
-    <w:lsdException w:name="List Table 2 Accent 2" w:uiPriority="47"/>
-    <w:lsdException w:name="List Table 3 Accent 2" w:uiPriority="48"/>
-    <w:lsdException w:name="List Table 4 Accent 2" w:uiPriority="49"/>
-    <w:lsdException w:name="List Table 5 Dark Accent 2" w:uiPriority="50"/>
-    <w:lsdException w:name="List Table 6 Colorful Accent 2" w:uiPriority="51"/>
-    <w:lsdException w:name="List Table 7 Colorful Accent 2" w:uiPriority="52"/>
-    <w:lsdException w:name="List Table 1 Light Accent 3" w:uiPriority="46"/>
-    <w:lsdException w:name="List Table 2 Accent 3" w:uiPriority="47"/>
-    <w:lsdException w:name="List Table 3 Accent 3" w:uiPriority="48"/>
-    <w:lsdException w:name="List Table 4 Accent 3" w:uiPriority="49"/>
-    <w:lsdException w:name="List Table 5 Dark Accent 3" w:uiPriority="50"/>
-    <w:lsdException w:name="List Table 6 Colorful Accent 3" w:uiPriority="51"/>
-    <w:lsdException w:name="List Table 7 Colorful Accent 3" w:uiPriority="52"/>
-    <w:lsdException w:name="List Table 1 Light Accent 4" w:uiPriority="46"/>
-    <w:lsdException w:name="List Table 2 Accent 4" w:uiPriority="47"/>
-    <w:lsdException w:name="List Table 3 Accent 4" w:uiPriority="48"/>
-    <w:lsdException w:name="List Table 4 Accent 4" w:uiPriority="49"/>
-    <w:lsdException w:name="List Table 5 Dark Accent 4" w:uiPriority="50"/>
-    <w:lsdException w:name="List Table 6 Colorful Accent 4" w:uiPriority="51"/>
-    <w:lsdException w:name="List Table 7 Colorful Accent 4" w:uiPriority="52"/>
-    <w:lsdException w:name="List Table 1 Light Accent 5" w:uiPriority="46"/>
-    <w:lsdException w:name="List Table 2 Accent 5" w:uiPriority="47"/>
-    <w:lsdException w:name="List Table 3 Accent 5" w:uiPriority="48"/>
-    <w:lsdException w:name="List Table 4 Accent 5" w:uiPriority="49"/>
-    <w:lsdException w:name="List Table 5 Dark Accent 5" w:uiPriority="50"/>
-    <w:lsdException w:name="List Table 6 Colorful Accent 5" w:uiPriority="51"/>
-    <w:lsdException w:name="List Table 7 Colorful Accent 5" w:uiPriority="52"/>
-    <w:lsdException w:name="List Table 1 Light Accent 6" w:uiPriority="46"/>
-    <w:lsdException w:name="List Table 2 Accent 6" w:uiPriority="47"/>
-    <w:lsdException w:name="List Table 3 Accent 6" w:uiPriority="48"/>
-    <w:lsdException w:name="List Table 4 Accent 6" w:uiPriority="49"/>
-    <w:lsdException w:name="List Table 5 Dark Accent 6" w:uiPriority="50"/>
-    <w:lsdException w:name="List Table 6 Colorful Accent 6" w:uiPriority="51"/>
-    <w:lsdException w:name="List Table 7 Colorful Accent 6" w:uiPriority="52"/>
+  <w:latentStyles w:defLockedState="0" w:defUIPriority="0" w:defSemiHidden="1" w:defUnhideWhenUsed="1" w:defQFormat="0" w:count="267">
+    <w:lsdException w:name="Normal" w:semiHidden="0" w:unhideWhenUsed="0" w:qFormat="1"/>
+    <w:lsdException w:name="heading 1" w:semiHidden="0" w:uiPriority="9" w:unhideWhenUsed="0" w:qFormat="1"/>
+    <w:lsdException w:name="heading 2" w:semiHidden="0" w:uiPriority="9" w:unhideWhenUsed="0" w:qFormat="1"/>
+    <w:lsdException w:name="heading 3" w:semiHidden="0" w:uiPriority="9" w:unhideWhenUsed="0" w:qFormat="1"/>
+    <w:lsdException w:name="heading 4" w:semiHidden="0" w:uiPriority="9" w:unhideWhenUsed="0" w:qFormat="1"/>
+    <w:lsdException w:name="heading 5" w:qFormat="1"/>
+    <w:lsdException w:name="heading 6" w:qFormat="1"/>
+    <w:lsdException w:name="heading 7" w:qFormat="1"/>
+    <w:lsdException w:name="heading 8" w:qFormat="1"/>
+    <w:lsdException w:name="heading 9" w:qFormat="1"/>
+    <w:lsdException w:name="toc 1" w:uiPriority="39"/>
+    <w:lsdException w:name="toc 2" w:uiPriority="39"/>
+    <w:lsdException w:name="toc 3" w:uiPriority="39"/>
+    <w:lsdException w:name="footer" w:uiPriority="99"/>
+    <w:lsdException w:name="caption" w:qFormat="1"/>
+    <w:lsdException w:name="List Number" w:semiHidden="0" w:unhideWhenUsed="0"/>
+    <w:lsdException w:name="List 4" w:semiHidden="0" w:unhideWhenUsed="0"/>
+    <w:lsdException w:name="List 5" w:semiHidden="0" w:unhideWhenUsed="0"/>
+    <w:lsdException w:name="Title" w:semiHidden="0" w:unhideWhenUsed="0" w:qFormat="1"/>
+    <w:lsdException w:name="Default Paragraph Font" w:uiPriority="1"/>
+    <w:lsdException w:name="Subtitle" w:semiHidden="0" w:unhideWhenUsed="0" w:qFormat="1"/>
+    <w:lsdException w:name="Salutation" w:semiHidden="0" w:unhideWhenUsed="0"/>
+    <w:lsdException w:name="Date" w:semiHidden="0" w:unhideWhenUsed="0"/>
+    <w:lsdException w:name="Body Text First Indent" w:semiHidden="0" w:unhideWhenUsed="0"/>
+    <w:lsdException w:name="Hyperlink" w:uiPriority="99"/>
+    <w:lsdException w:name="FollowedHyperlink" w:uiPriority="99"/>
+    <w:lsdException w:name="Strong" w:semiHidden="0" w:unhideWhenUsed="0" w:qFormat="1"/>
+    <w:lsdException w:name="Emphasis" w:semiHidden="0" w:unhideWhenUsed="0" w:qFormat="1"/>
+    <w:lsdException w:name="Normal (Web)" w:uiPriority="99"/>
+    <w:lsdException w:name="HTML Preformatted" w:uiPriority="99"/>
+    <w:lsdException w:name="No List" w:uiPriority="99"/>
+    <w:lsdException w:name="Table Grid" w:semiHidden="0" w:uiPriority="59" w:unhideWhenUsed="0"/>
+    <w:lsdException w:name="Placeholder Text" w:uiPriority="99" w:unhideWhenUsed="0"/>
+    <w:lsdException w:name="No Spacing" w:semiHidden="0" w:uiPriority="1" w:unhideWhenUsed="0" w:qFormat="1"/>
+    <w:lsdException w:name="Light Shading" w:semiHidden="0" w:uiPriority="60" w:unhideWhenUsed="0"/>
+    <w:lsdException w:name="Light List" w:semiHidden="0" w:uiPriority="61" w:unhideWhenUsed="0"/>
+    <w:lsdException w:name="Light Grid" w:semiHidden="0" w:uiPriority="62" w:unhideWhenUsed="0"/>
+    <w:lsdException w:name="Medium Shading 1" w:semiHidden="0" w:uiPriority="63" w:unhideWhenUsed="0"/>
+    <w:lsdException w:name="Medium Shading 2" w:semiHidden="0" w:uiPriority="64" w:unhideWhenUsed="0"/>
+    <w:lsdException w:name="Medium List 1" w:semiHidden="0" w:uiPriority="65" w:unhideWhenUsed="0"/>
+    <w:lsdException w:name="Medium List 2" w:semiHidden="0" w:uiPriority="66" w:unhideWhenUsed="0"/>
+    <w:lsdException w:name="Medium Grid 1" w:semiHidden="0" w:uiPriority="67" w:unhideWhenUsed="0"/>
+    <w:lsdException w:name="Medium Grid 2" w:semiHidden="0" w:uiPriority="68" w:unhideWhenUsed="0"/>
+    <w:lsdException w:name="Medium Grid 3" w:semiHidden="0" w:uiPriority="69" w:unhideWhenUsed="0"/>
+    <w:lsdException w:name="Dark List" w:semiHidden="0" w:uiPriority="70" w:unhideWhenUsed="0"/>
+    <w:lsdException w:name="Colorful Shading" w:semiHidden="0" w:uiPriority="71" w:unhideWhenUsed="0"/>
+    <w:lsdException w:name="Colorful List" w:semiHidden="0" w:uiPriority="72" w:unhideWhenUsed="0"/>
+    <w:lsdException w:name="Colorful Grid" w:semiHidden="0" w:uiPriority="73" w:unhideWhenUsed="0"/>
+    <w:lsdException w:name="Light Shading Accent 1" w:semiHidden="0" w:uiPriority="60" w:unhideWhenUsed="0"/>
+    <w:lsdException w:name="Light List Accent 1" w:semiHidden="0" w:uiPriority="61" w:unhideWhenUsed="0"/>
+    <w:lsdException w:name="Light Grid Accent 1" w:semiHidden="0" w:uiPriority="62" w:unhideWhenUsed="0"/>
+    <w:lsdException w:name="Medium Shading 1 Accent 1" w:semiHidden="0" w:uiPriority="63" w:unhideWhenUsed="0"/>
+    <w:lsdException w:name="Medium Shading 2 Accent 1" w:semiHidden="0" w:uiPriority="64" w:unhideWhenUsed="0"/>
+    <w:lsdException w:name="Medium List 1 Accent 1" w:semiHidden="0" w:uiPriority="65" w:unhideWhenUsed="0"/>
+    <w:lsdException w:name="Revision" w:uiPriority="99" w:unhideWhenUsed="0"/>
+    <w:lsdException w:name="List Paragraph" w:semiHidden="0" w:uiPriority="34" w:unhideWhenUsed="0" w:qFormat="1"/>
+    <w:lsdException w:name="Quote" w:semiHidden="0" w:uiPriority="29" w:unhideWhenUsed="0" w:qFormat="1"/>
+    <w:lsdException w:name="Intense Quote" w:semiHidden="0" w:uiPriority="30" w:unhideWhenUsed="0" w:qFormat="1"/>
+    <w:lsdException w:name="Medium List 2 Accent 1" w:semiHidden="0" w:uiPriority="66" w:unhideWhenUsed="0"/>
+    <w:lsdException w:name="Medium Grid 1 Accent 1" w:semiHidden="0" w:uiPriority="67" w:unhideWhenUsed="0"/>
+    <w:lsdException w:name="Medium Grid 2 Accent 1" w:semiHidden="0" w:uiPriority="68" w:unhideWhenUsed="0"/>
+    <w:lsdException w:name="Medium Grid 3 Accent 1" w:semiHidden="0" w:uiPriority="69" w:unhideWhenUsed="0"/>
+    <w:lsdException w:name="Dark List Accent 1" w:semiHidden="0" w:uiPriority="70" w:unhideWhenUsed="0"/>
+    <w:lsdException w:name="Colorful Shading Accent 1" w:semiHidden="0" w:uiPriority="71" w:unhideWhenUsed="0"/>
+    <w:lsdException w:name="Colorful List Accent 1" w:semiHidden="0" w:uiPriority="72" w:unhideWhenUsed="0"/>
+    <w:lsdException w:name="Colorful Grid Accent 1" w:semiHidden="0" w:uiPriority="73" w:unhideWhenUsed="0"/>
+    <w:lsdException w:name="Light Shading Accent 2" w:semiHidden="0" w:uiPriority="60" w:unhideWhenUsed="0"/>
+    <w:lsdException w:name="Light List Accent 2" w:semiHidden="0" w:uiPriority="61" w:unhideWhenUsed="0"/>
+    <w:lsdException w:name="Light Grid Accent 2" w:semiHidden="0" w:uiPriority="62" w:unhideWhenUsed="0"/>
+    <w:lsdException w:name="Medium Shading 1 Accent 2" w:semiHidden="0" w:uiPriority="63" w:unhideWhenUsed="0"/>
+    <w:lsdException w:name="Medium Shading 2 Accent 2" w:semiHidden="0" w:uiPriority="64" w:unhideWhenUsed="0"/>
+    <w:lsdException w:name="Medium List 1 Accent 2" w:semiHidden="0" w:uiPriority="65" w:unhideWhenUsed="0"/>
+    <w:lsdException w:name="Medium List 2 Accent 2" w:semiHidden="0" w:uiPriority="66" w:unhideWhenUsed="0"/>
+    <w:lsdException w:name="Medium Grid 1 Accent 2" w:semiHidden="0" w:uiPriority="67" w:unhideWhenUsed="0"/>
+    <w:lsdException w:name="Medium Grid 2 Accent 2" w:semiHidden="0" w:uiPriority="68" w:unhideWhenUsed="0"/>
+    <w:lsdException w:name="Medium Grid 3 Accent 2" w:semiHidden="0" w:uiPriority="69" w:unhideWhenUsed="0"/>
+    <w:lsdException w:name="Dark List Accent 2" w:semiHidden="0" w:uiPriority="70" w:unhideWhenUsed="0"/>
+    <w:lsdException w:name="Colorful Shading Accent 2" w:semiHidden="0" w:uiPriority="71" w:unhideWhenUsed="0"/>
+    <w:lsdException w:name="Colorful List Accent 2" w:semiHidden="0" w:uiPriority="72" w:unhideWhenUsed="0"/>
+    <w:lsdException w:name="Colorful Grid Accent 2" w:semiHidden="0" w:uiPriority="73" w:unhideWhenUsed="0"/>
+    <w:lsdException w:name="Light Shading Accent 3" w:semiHidden="0" w:uiPriority="60" w:unhideWhenUsed="0"/>
+    <w:lsdException w:name="Light List Accent 3" w:semiHidden="0" w:uiPriority="61" w:unhideWhenUsed="0"/>
+    <w:lsdException w:name="Light Grid Accent 3" w:semiHidden="0" w:uiPriority="62" w:unhideWhenUsed="0"/>
+    <w:lsdException w:name="Medium Shading 1 Accent 3" w:semiHidden="0" w:uiPriority="63" w:unhideWhenUsed="0"/>
+    <w:lsdException w:name="Medium Shading 2 Accent 3" w:semiHidden="0" w:uiPriority="64" w:unhideWhenUsed="0"/>
+    <w:lsdException w:name="Medium List 1 Accent 3" w:semiHidden="0" w:uiPriority="65" w:unhideWhenUsed="0"/>
+    <w:lsdException w:name="Medium List 2 Accent 3" w:semiHidden="0" w:uiPriority="66" w:unhideWhenUsed="0"/>
+    <w:lsdException w:name="Medium Grid 1 Accent 3" w:semiHidden="0" w:uiPriority="67" w:unhideWhenUsed="0"/>
+    <w:lsdException w:name="Medium Grid 2 Accent 3" w:semiHidden="0" w:uiPriority="68" w:unhideWhenUsed="0"/>
+    <w:lsdException w:name="Medium Grid 3 Accent 3" w:semiHidden="0" w:uiPriority="69" w:unhideWhenUsed="0"/>
+    <w:lsdException w:name="Dark List Accent 3" w:semiHidden="0" w:uiPriority="70" w:unhideWhenUsed="0"/>
+    <w:lsdException w:name="Colorful Shading Accent 3" w:semiHidden="0" w:uiPriority="71" w:unhideWhenUsed="0"/>
+    <w:lsdException w:name="Colorful List Accent 3" w:semiHidden="0" w:uiPriority="72" w:unhideWhenUsed="0"/>
+    <w:lsdException w:name="Colorful Grid Accent 3" w:semiHidden="0" w:uiPriority="73" w:unhideWhenUsed="0"/>
+    <w:lsdException w:name="Light Shading Accent 4" w:semiHidden="0" w:uiPriority="60" w:unhideWhenUsed="0"/>
+    <w:lsdException w:name="Light List Accent 4" w:semiHidden="0" w:uiPriority="61" w:unhideWhenUsed="0"/>
+    <w:lsdException w:name="Light Grid Accent 4" w:semiHidden="0" w:uiPriority="62" w:unhideWhenUsed="0"/>
+    <w:lsdException w:name="Medium Shading 1 Accent 4" w:semiHidden="0" w:uiPriority="63" w:unhideWhenUsed="0"/>
+    <w:lsdException w:name="Medium Shading 2 Accent 4" w:semiHidden="0" w:uiPriority="64" w:unhideWhenUsed="0"/>
+    <w:lsdException w:name="Medium List 1 Accent 4" w:semiHidden="0" w:uiPriority="65" w:unhideWhenUsed="0"/>
+    <w:lsdException w:name="Medium List 2 Accent 4" w:semiHidden="0" w:uiPriority="66" w:unhideWhenUsed="0"/>
+    <w:lsdException w:name="Medium Grid 1 Accent 4" w:semiHidden="0" w:uiPriority="67" w:unhideWhenUsed="0"/>
+    <w:lsdException w:name="Medium Grid 2 Accent 4" w:semiHidden="0" w:uiPriority="68" w:unhideWhenUsed="0"/>
+    <w:lsdException w:name="Medium Grid 3 Accent 4" w:semiHidden="0" w:uiPriority="69" w:unhideWhenUsed="0"/>
+    <w:lsdException w:name="Dark List Accent 4" w:semiHidden="0" w:uiPriority="70" w:unhideWhenUsed="0"/>
+    <w:lsdException w:name="Colorful Shading Accent 4" w:semiHidden="0" w:uiPriority="71" w:unhideWhenUsed="0"/>
+    <w:lsdException w:name="Colorful List Accent 4" w:semiHidden="0" w:uiPriority="72" w:unhideWhenUsed="0"/>
+    <w:lsdException w:name="Colorful Grid Accent 4" w:semiHidden="0" w:uiPriority="73" w:unhideWhenUsed="0"/>
+    <w:lsdException w:name="Light Shading Accent 5" w:semiHidden="0" w:uiPriority="60" w:unhideWhenUsed="0"/>
+    <w:lsdException w:name="Light List Accent 5" w:semiHidden="0" w:uiPriority="61" w:unhideWhenUsed="0"/>
+    <w:lsdException w:name="Light Grid Accent 5" w:semiHidden="0" w:uiPriority="62" w:unhideWhenUsed="0"/>
+    <w:lsdException w:name="Medium Shading 1 Accent 5" w:semiHidden="0" w:uiPriority="63" w:unhideWhenUsed="0"/>
+    <w:lsdException w:name="Medium Shading 2 Accent 5" w:semiHidden="0" w:uiPriority="64" w:unhideWhenUsed="0"/>
+    <w:lsdException w:name="Medium List 1 Accent 5" w:semiHidden="0" w:uiPriority="65" w:unhideWhenUsed="0"/>
+    <w:lsdException w:name="Medium List 2 Accent 5" w:semiHidden="0" w:uiPriority="66" w:unhideWhenUsed="0"/>
+    <w:lsdException w:name="Medium Grid 1 Accent 5" w:semiHidden="0" w:uiPriority="67" w:unhideWhenUsed="0"/>
+    <w:lsdException w:name="Medium Grid 2 Accent 5" w:semiHidden="0" w:uiPriority="68" w:unhideWhenUsed="0"/>
+    <w:lsdException w:name="Medium Grid 3 Accent 5" w:semiHidden="0" w:uiPriority="69" w:unhideWhenUsed="0"/>
+    <w:lsdException w:name="Dark List Accent 5" w:semiHidden="0" w:uiPriority="70" w:unhideWhenUsed="0"/>
+    <w:lsdException w:name="Colorful Shading Accent 5" w:semiHidden="0" w:uiPriority="71" w:unhideWhenUsed="0"/>
+    <w:lsdException w:name="Colorful List Accent 5" w:semiHidden="0" w:uiPriority="72" w:unhideWhenUsed="0"/>
+    <w:lsdException w:name="Colorful Grid Accent 5" w:semiHidden="0" w:uiPriority="73" w:unhideWhenUsed="0"/>
+    <w:lsdException w:name="Light Shading Accent 6" w:semiHidden="0" w:uiPriority="60" w:unhideWhenUsed="0"/>
+    <w:lsdException w:name="Light List Accent 6" w:semiHidden="0" w:uiPriority="61" w:unhideWhenUsed="0"/>
+    <w:lsdException w:name="Light Grid Accent 6" w:semiHidden="0" w:uiPriority="62" w:unhideWhenUsed="0"/>
+    <w:lsdException w:name="Medium Shading 1 Accent 6" w:semiHidden="0" w:uiPriority="63" w:unhideWhenUsed="0"/>
+    <w:lsdException w:name="Medium Shading 2 Accent 6" w:semiHidden="0" w:uiPriority="64" w:unhideWhenUsed="0"/>
+    <w:lsdException w:name="Medium List 1 Accent 6" w:semiHidden="0" w:uiPriority="65" w:unhideWhenUsed="0"/>
+    <w:lsdException w:name="Medium List 2 Accent 6" w:semiHidden="0" w:uiPriority="66" w:unhideWhenUsed="0"/>
+    <w:lsdException w:name="Medium Grid 1 Accent 6" w:semiHidden="0" w:uiPriority="67" w:unhideWhenUsed="0"/>
+    <w:lsdException w:name="Medium Grid 2 Accent 6" w:semiHidden="0" w:uiPriority="68" w:unhideWhenUsed="0"/>
+    <w:lsdException w:name="Medium Grid 3 Accent 6" w:semiHidden="0" w:uiPriority="69" w:unhideWhenUsed="0"/>
+    <w:lsdException w:name="Dark List Accent 6" w:semiHidden="0" w:uiPriority="70" w:unhideWhenUsed="0"/>
+    <w:lsdException w:name="Colorful Shading Accent 6" w:semiHidden="0" w:uiPriority="71" w:unhideWhenUsed="0"/>
+    <w:lsdException w:name="Colorful List Accent 6" w:semiHidden="0" w:uiPriority="72" w:unhideWhenUsed="0"/>
+    <w:lsdException w:name="Colorful Grid Accent 6" w:semiHidden="0" w:uiPriority="73" w:unhideWhenUsed="0"/>
+    <w:lsdException w:name="Subtle Emphasis" w:semiHidden="0" w:uiPriority="19" w:unhideWhenUsed="0" w:qFormat="1"/>
+    <w:lsdException w:name="Intense Emphasis" w:semiHidden="0" w:uiPriority="21" w:unhideWhenUsed="0" w:qFormat="1"/>
+    <w:lsdException w:name="Subtle Reference" w:semiHidden="0" w:uiPriority="31" w:unhideWhenUsed="0" w:qFormat="1"/>
+    <w:lsdException w:name="Intense Reference" w:semiHidden="0" w:uiPriority="32" w:unhideWhenUsed="0" w:qFormat="1"/>
+    <w:lsdException w:name="Book Title" w:semiHidden="0" w:uiPriority="33" w:unhideWhenUsed="0" w:qFormat="1"/>
+    <w:lsdException w:name="Bibliography" w:uiPriority="37"/>
+    <w:lsdException w:name="TOC Heading" w:uiPriority="39" w:qFormat="1"/>
+  </w:latentStyles>
+  <w:style w:type="paragraph" w:default="1" w:styleId="Normal">
+    <w:name w:val="Normal"/>
+    <w:qFormat/>
+    <w:rsid w:val="002D420E"/>
+  </w:style>
+  <w:style w:type="paragraph" w:styleId="Heading1">
+    <w:name w:val="heading 1"/>
+    <w:basedOn w:val="Normal"/>
+    <w:next w:val="BodyText"/>
+    <w:uiPriority w:val="9"/>
+    <w:qFormat/>
+    <w:rsid w:val="002D420E"/>
+    <w:pPr>
+      <w:keepNext/>
+      <w:numPr>
+        <w:numId w:val="1"/>
+      </w:numPr>
+      <w:spacing w:before="240" w:after="120"/>
+      <w:outlineLvl w:val="0"/>
+    </w:pPr>
+    <w:rPr>
+      <w:rFonts w:ascii="Arial" w:hAnsi="Arial"/>
+      <w:b/>
+      <w:kern w:val="28"/>
+      <w:sz w:val="36"/>
+    </w:rPr>
+  </w:style>
+  <w:style w:type="paragraph" w:styleId="Heading2">
+    <w:name w:val="heading 2"/>
+    <w:basedOn w:val="Normal"/>
+    <w:next w:val="BodyText"/>
+    <w:uiPriority w:val="9"/>
+    <w:qFormat/>
+    <w:rsid w:val="002D420E"/>
+    <w:pPr>
+      <w:keepNext/>
+      <w:numPr>
+        <w:ilvl w:val="1"/>
+        <w:numId w:val="1"/>
+      </w:numPr>
+      <w:spacing w:before="160" w:after="120"/>
+      <w:outlineLvl w:val="1"/>
+    </w:pPr>
+    <w:rPr>
+      <w:rFonts w:ascii="Arial" w:hAnsi="Arial"/>
+      <w:b/>
+      <w:i/>
+      <w:kern w:val="28"/>
+      <w:sz w:val="28"/>
+    </w:rPr>
+  </w:style>
+  <w:style w:type="paragraph" w:styleId="Heading3">
+    <w:name w:val="heading 3"/>
+    <w:basedOn w:val="Normal"/>
+    <w:next w:val="BodyText"/>
+    <w:uiPriority w:val="9"/>
+    <w:qFormat/>
+    <w:rsid w:val="00A16533"/>
+    <w:pPr>
+      <w:keepNext/>
+      <w:numPr>
+        <w:ilvl w:val="2"/>
+        <w:numId w:val="1"/>
+      </w:numPr>
+      <w:spacing w:before="120" w:after="80"/>
+      <w:outlineLvl w:val="2"/>
+    </w:pPr>
+    <w:rPr>
+      <w:b/>
+      <w:kern w:val="28"/>
+      <w:sz w:val="24"/>
+    </w:rPr>
+  </w:style>
+  <w:style w:type="paragraph" w:styleId="Heading4">
+    <w:name w:val="heading 4"/>
+    <w:basedOn w:val="Normal"/>
+    <w:next w:val="BodyText"/>
+    <w:uiPriority w:val="9"/>
+    <w:qFormat/>
+    <w:rsid w:val="002D420E"/>
+    <w:pPr>
+      <w:keepNext/>
+      <w:numPr>
+        <w:ilvl w:val="3"/>
+        <w:numId w:val="1"/>
+      </w:numPr>
+      <w:spacing w:before="120" w:after="80"/>
+      <w:outlineLvl w:val="3"/>
+    </w:pPr>
+    <w:rPr>
+      <w:b/>
+      <w:i/>
+      <w:kern w:val="28"/>
+      <w:sz w:val="24"/>
+    </w:rPr>
+  </w:style>
+  <w:style w:type="character" w:default="1" w:styleId="DefaultParagraphFont">
+    <w:name w:val="Default Paragraph Font"/>
+    <w:uiPriority w:val="1"/>
+    <w:semiHidden/>
+    <w:unhideWhenUsed/>
+  </w:style>
+  <w:style w:type="table" w:default="1" w:styleId="TableNormal">
+    <w:name w:val="Normal Table"/>
+    <w:uiPriority w:val="99"/>
+    <w:semiHidden/>
+    <w:unhideWhenUsed/>
+    <w:tblPr>
+      <w:tblInd w:w="0" w:type="dxa"/>
+      <w:tblCellMar>
+        <w:top w:w="0" w:type="dxa"/>
+        <w:left w:w="108" w:type="dxa"/>
+        <w:bottom w:w="0" w:type="dxa"/>
+        <w:right w:w="108" w:type="dxa"/>
+      </w:tblCellMar>
+    </w:tblPr>
+  </w:style>
+  <w:style w:type="numbering" w:default="1" w:styleId="NoList">
+    <w:name w:val="No List"/>
+    <w:uiPriority w:val="99"/>
+    <w:semiHidden/>
+    <w:unhideWhenUsed/>
+  </w:style>
+  <w:style w:type="paragraph" w:styleId="BodyText">
+    <w:name w:val="Body Text"/>
+    <w:basedOn w:val="Normal"/>
+    <w:link w:val="BodyTextChar"/>
+    <w:rsid w:val="002D420E"/>
+    <w:pPr>
+      <w:spacing w:after="160"/>
+    </w:pPr>
+  </w:style>
+  <w:style w:type="paragraph" w:styleId="Header">
+    <w:name w:val="header"/>
+    <w:basedOn w:val="Normal"/>
+    <w:rsid w:val="002D420E"/>
+    <w:pPr>
+      <w:keepLines/>
+      <w:tabs>
+        <w:tab w:val="center" w:pos="4320"/>
+        <w:tab w:val="right" w:pos="8640"/>
+      </w:tabs>
+    </w:pPr>
+  </w:style>
+  <w:style w:type="paragraph" w:styleId="Footer">
+    <w:name w:val="footer"/>
+    <w:basedOn w:val="Normal"/>
+    <w:link w:val="FooterChar"/>
+    <w:uiPriority w:val="99"/>
+    <w:rsid w:val="002D420E"/>
+    <w:pPr>
+      <w:keepLines/>
+      <w:tabs>
+        <w:tab w:val="center" w:pos="4320"/>
+        <w:tab w:val="right" w:pos="8640"/>
+      </w:tabs>
+    </w:pPr>
+  </w:style>
+  <w:style w:type="character" w:styleId="PageNumber">
+    <w:name w:val="page number"/>
+    <w:rsid w:val="002D420E"/>
+    <w:rPr>
+      <w:b/>
+    </w:rPr>
+  </w:style>
+  <w:style w:type="paragraph" w:styleId="TOC1">
+    <w:name w:val="toc 1"/>
+    <w:basedOn w:val="Normal"/>
+    <w:uiPriority w:val="39"/>
+    <w:rsid w:val="002D420E"/>
+    <w:pPr>
+      <w:tabs>
+        <w:tab w:val="right" w:leader="dot" w:pos="9000"/>
+      </w:tabs>
+      <w:spacing w:before="120" w:after="120"/>
+    </w:pPr>
+    <w:rPr>
+      <w:b/>
+      <w:caps/>
+    </w:rPr>
+  </w:style>
+  <w:style w:type="paragraph" w:styleId="TOC2">
+    <w:name w:val="toc 2"/>
+    <w:basedOn w:val="Normal"/>
+    <w:uiPriority w:val="39"/>
+    <w:rsid w:val="002D420E"/>
+    <w:pPr>
+      <w:tabs>
+        <w:tab w:val="right" w:leader="dot" w:pos="9000"/>
+      </w:tabs>
+      <w:ind w:left="200"/>
+    </w:pPr>
+    <w:rPr>
+      <w:smallCaps/>
+    </w:rPr>
+  </w:style>
+  <w:style w:type="paragraph" w:styleId="Title">
+    <w:name w:val="Title"/>
+    <w:basedOn w:val="Normal"/>
+    <w:qFormat/>
+    <w:rsid w:val="002D420E"/>
+    <w:pPr>
+      <w:keepNext/>
+      <w:keepLines/>
+      <w:spacing w:before="360" w:after="160"/>
+      <w:jc w:val="center"/>
+    </w:pPr>
+    <w:rPr>
+      <w:rFonts w:ascii="Arial" w:hAnsi="Arial"/>
+      <w:b/>
+      <w:kern w:val="28"/>
+      <w:sz w:val="40"/>
+    </w:rPr>
+  </w:style>
+  <w:style w:type="paragraph" w:customStyle="1" w:styleId="Paragraph1">
+    <w:name w:val="Paragraph1"/>
+    <w:basedOn w:val="Normal"/>
+    <w:rsid w:val="002D420E"/>
+    <w:pPr>
+      <w:widowControl w:val="0"/>
+      <w:spacing w:before="80"/>
+      <w:jc w:val="both"/>
+    </w:pPr>
+  </w:style>
+  <w:style w:type="paragraph" w:customStyle="1" w:styleId="RevHistory">
+    <w:name w:val="RevHistory"/>
+    <w:basedOn w:val="Normal"/>
+    <w:rsid w:val="002D420E"/>
+    <w:pPr>
+      <w:pageBreakBefore/>
+      <w:widowControl w:val="0"/>
+      <w:spacing w:before="1280"/>
+      <w:jc w:val="center"/>
+    </w:pPr>
+    <w:rPr>
+      <w:sz w:val="36"/>
+    </w:rPr>
+  </w:style>
+  <w:style w:type="paragraph" w:customStyle="1" w:styleId="TableText">
+    <w:name w:val="Table Text"/>
+    <w:rsid w:val="002D420E"/>
+    <w:pPr>
+      <w:widowControl w:val="0"/>
+      <w:spacing w:before="40" w:after="40"/>
+    </w:pPr>
+  </w:style>
+  <w:style w:type="paragraph" w:customStyle="1" w:styleId="Paragraph2">
+    <w:name w:val="Paragraph2"/>
+    <w:basedOn w:val="Paragraph1"/>
+    <w:rsid w:val="002D420E"/>
+    <w:pPr>
+      <w:widowControl/>
+      <w:ind w:left="720"/>
+    </w:pPr>
+    <w:rPr>
+      <w:color w:val="000080"/>
+    </w:rPr>
+  </w:style>
+  <w:style w:type="paragraph" w:customStyle="1" w:styleId="Paragraph3">
+    <w:name w:val="Paragraph3"/>
+    <w:basedOn w:val="Paragraph1"/>
+    <w:rsid w:val="002D420E"/>
+    <w:pPr>
+      <w:ind w:left="1530"/>
+    </w:pPr>
+  </w:style>
+  <w:style w:type="paragraph" w:customStyle="1" w:styleId="Paragraph4">
+    <w:name w:val="Paragraph4"/>
+    <w:basedOn w:val="Paragraph1"/>
+    <w:rsid w:val="002D420E"/>
+    <w:pPr>
+      <w:ind w:left="2250"/>
+    </w:pPr>
+  </w:style>
+  <w:style w:type="paragraph" w:customStyle="1" w:styleId="Bullet1">
+    <w:name w:val="Bullet1"/>
+    <w:basedOn w:val="Normal"/>
+    <w:rsid w:val="002D420E"/>
+    <w:pPr>
+      <w:widowControl w:val="0"/>
+      <w:ind w:left="720" w:hanging="432"/>
+    </w:pPr>
+  </w:style>
+  <w:style w:type="paragraph" w:customStyle="1" w:styleId="Bullet2">
+    <w:name w:val="Bullet2"/>
+    <w:basedOn w:val="Bullet1"/>
+    <w:rsid w:val="002D420E"/>
+    <w:pPr>
+      <w:ind w:left="1440" w:hanging="360"/>
+    </w:pPr>
+  </w:style>
+  <w:style w:type="paragraph" w:styleId="TOC3">
+    <w:name w:val="toc 3"/>
+    <w:basedOn w:val="Normal"/>
+    <w:next w:val="Normal"/>
+    <w:autoRedefine/>
+    <w:uiPriority w:val="39"/>
+    <w:rsid w:val="002D420E"/>
+    <w:pPr>
+      <w:ind w:left="400"/>
+    </w:pPr>
+  </w:style>
+  <w:style w:type="paragraph" w:styleId="BalloonText">
+    <w:name w:val="Balloon Text"/>
+    <w:basedOn w:val="Normal"/>
+    <w:semiHidden/>
+    <w:rsid w:val="002D420E"/>
+    <w:rPr>
+      <w:rFonts w:ascii="Tahoma" w:hAnsi="Tahoma" w:cs="Tahoma"/>
+      <w:sz w:val="16"/>
+      <w:szCs w:val="16"/>
+    </w:rPr>
+  </w:style>
+  <w:style w:type="paragraph" w:styleId="ListParagraph">
+    <w:name w:val="List Paragraph"/>
+    <w:basedOn w:val="Normal"/>
+    <w:uiPriority w:val="34"/>
+    <w:qFormat/>
+    <w:rsid w:val="00A16533"/>
+    <w:pPr>
+      <w:ind w:left="720"/>
+      <w:contextualSpacing/>
+    </w:pPr>
+  </w:style>
+  <w:style w:type="table" w:styleId="TableGrid">
+    <w:name w:val="Table Grid"/>
+    <w:basedOn w:val="TableNormal"/>
+    <w:uiPriority w:val="59"/>
+    <w:rsid w:val="00A16533"/>
+    <w:rPr>
+      <w:rFonts w:eastAsiaTheme="minorHAnsi"/>
+    </w:rPr>
+    <w:tblPr>
+      <w:tblBorders>
+        <w:top w:val="single" w:sz="4" w:space="0" w:color="auto"/>
+        <w:left w:val="single" w:sz="4" w:space="0" w:color="auto"/>
+        <w:bottom w:val="single" w:sz="4" w:space="0" w:color="auto"/>
+        <w:right w:val="single" w:sz="4" w:space="0" w:color="auto"/>
+        <w:insideH w:val="single" w:sz="4" w:space="0" w:color="auto"/>
+        <w:insideV w:val="single" w:sz="4" w:space="0" w:color="auto"/>
+      </w:tblBorders>
+    </w:tblPr>
+  </w:style>
+  <w:style w:type="character" w:styleId="Hyperlink">
+    <w:name w:val="Hyperlink"/>
+    <w:basedOn w:val="DefaultParagraphFont"/>
+    <w:uiPriority w:val="99"/>
+    <w:rsid w:val="00F02575"/>
+    <w:rPr>
+      <w:color w:val="0000FF" w:themeColor="hyperlink"/>
+      <w:u w:val="single"/>
+    </w:rPr>
+  </w:style>
+  <w:style w:type="character" w:styleId="FollowedHyperlink">
+    <w:name w:val="FollowedHyperlink"/>
+    <w:basedOn w:val="DefaultParagraphFont"/>
+    <w:uiPriority w:val="99"/>
+    <w:rsid w:val="001B1C30"/>
+    <w:rPr>
+      <w:color w:val="800080" w:themeColor="followedHyperlink"/>
+      <w:u w:val="single"/>
+    </w:rPr>
+  </w:style>
+  <w:style w:type="paragraph" w:styleId="NoSpacing">
+    <w:name w:val="No Spacing"/>
+    <w:uiPriority w:val="1"/>
+    <w:qFormat/>
+    <w:rsid w:val="00D40A84"/>
+  </w:style>
+  <w:style w:type="character" w:customStyle="1" w:styleId="BodyTextChar">
+    <w:name w:val="Body Text Char"/>
+    <w:basedOn w:val="DefaultParagraphFont"/>
+    <w:link w:val="BodyText"/>
+    <w:rsid w:val="0078420B"/>
+  </w:style>
+  <w:style w:type="character" w:styleId="PlaceholderText">
+    <w:name w:val="Placeholder Text"/>
+    <w:basedOn w:val="DefaultParagraphFont"/>
+    <w:uiPriority w:val="99"/>
+    <w:semiHidden/>
+    <w:rsid w:val="003229E0"/>
+    <w:rPr>
+      <w:color w:val="808080"/>
+    </w:rPr>
+  </w:style>
+  <w:style w:type="paragraph" w:styleId="HTMLPreformatted">
+    <w:name w:val="HTML Preformatted"/>
+    <w:basedOn w:val="Normal"/>
+    <w:link w:val="HTMLPreformattedChar"/>
+    <w:uiPriority w:val="99"/>
+    <w:semiHidden/>
+    <w:unhideWhenUsed/>
+    <w:rsid w:val="00855467"/>
+    <w:pPr>
+      <w:tabs>
+        <w:tab w:val="left" w:pos="916"/>
+        <w:tab w:val="left" w:pos="1832"/>
+        <w:tab w:val="left" w:pos="2748"/>
+        <w:tab w:val="left" w:pos="3664"/>
+        <w:tab w:val="left" w:pos="4580"/>
+        <w:tab w:val="left" w:pos="5496"/>
+        <w:tab w:val="left" w:pos="6412"/>
+        <w:tab w:val="left" w:pos="7328"/>
+        <w:tab w:val="left" w:pos="8244"/>
+        <w:tab w:val="left" w:pos="9160"/>
+        <w:tab w:val="left" w:pos="10076"/>
+        <w:tab w:val="left" w:pos="10992"/>
+        <w:tab w:val="left" w:pos="11908"/>
+        <w:tab w:val="left" w:pos="12824"/>
+        <w:tab w:val="left" w:pos="13740"/>
+        <w:tab w:val="left" w:pos="14656"/>
+      </w:tabs>
+    </w:pPr>
+    <w:rPr>
+      <w:rFonts w:ascii="Courier New" w:eastAsiaTheme="minorHAnsi" w:hAnsi="Courier New" w:cs="Courier New"/>
+    </w:rPr>
+  </w:style>
+  <w:style w:type="character" w:customStyle="1" w:styleId="HTMLPreformattedChar">
+    <w:name w:val="HTML Preformatted Char"/>
+    <w:basedOn w:val="DefaultParagraphFont"/>
+    <w:link w:val="HTMLPreformatted"/>
+    <w:uiPriority w:val="99"/>
+    <w:semiHidden/>
+    <w:rsid w:val="00855467"/>
+    <w:rPr>
+      <w:rFonts w:ascii="Courier New" w:eastAsiaTheme="minorHAnsi" w:hAnsi="Courier New" w:cs="Courier New"/>
+    </w:rPr>
+  </w:style>
+  <w:style w:type="character" w:customStyle="1" w:styleId="json-open-bracket">
+    <w:name w:val="json-open-bracket"/>
+    <w:basedOn w:val="DefaultParagraphFont"/>
+    <w:rsid w:val="00855467"/>
+  </w:style>
+  <w:style w:type="character" w:customStyle="1" w:styleId="json-collapse-1">
+    <w:name w:val="json-collapse-1"/>
+    <w:basedOn w:val="DefaultParagraphFont"/>
+    <w:rsid w:val="00855467"/>
+  </w:style>
+  <w:style w:type="character" w:customStyle="1" w:styleId="json-indent">
+    <w:name w:val="json-indent"/>
+    <w:basedOn w:val="DefaultParagraphFont"/>
+    <w:rsid w:val="00855467"/>
+  </w:style>
+  <w:style w:type="character" w:customStyle="1" w:styleId="json-property">
+    <w:name w:val="json-property"/>
+    <w:basedOn w:val="DefaultParagraphFont"/>
+    <w:rsid w:val="00855467"/>
+  </w:style>
+  <w:style w:type="character" w:customStyle="1" w:styleId="json-semi-colon">
+    <w:name w:val="json-semi-colon"/>
+    <w:basedOn w:val="DefaultParagraphFont"/>
+    <w:rsid w:val="00855467"/>
+  </w:style>
+  <w:style w:type="character" w:customStyle="1" w:styleId="json-value">
+    <w:name w:val="json-value"/>
+    <w:basedOn w:val="DefaultParagraphFont"/>
+    <w:rsid w:val="00855467"/>
+  </w:style>
+  <w:style w:type="character" w:customStyle="1" w:styleId="json-comma">
+    <w:name w:val="json-comma"/>
+    <w:basedOn w:val="DefaultParagraphFont"/>
+    <w:rsid w:val="00855467"/>
+  </w:style>
+  <w:style w:type="character" w:customStyle="1" w:styleId="json-collapse-2">
+    <w:name w:val="json-collapse-2"/>
+    <w:basedOn w:val="DefaultParagraphFont"/>
+    <w:rsid w:val="00855467"/>
+  </w:style>
+  <w:style w:type="character" w:customStyle="1" w:styleId="json-close-bracket">
+    <w:name w:val="json-close-bracket"/>
+    <w:basedOn w:val="DefaultParagraphFont"/>
+    <w:rsid w:val="00855467"/>
+  </w:style>
+  <w:style w:type="character" w:customStyle="1" w:styleId="textitem">
+    <w:name w:val="textitem"/>
+    <w:basedOn w:val="DefaultParagraphFont"/>
+    <w:rsid w:val="00E6367F"/>
+  </w:style>
+  <w:style w:type="paragraph" w:styleId="NormalWeb">
+    <w:name w:val="Normal (Web)"/>
+    <w:basedOn w:val="Normal"/>
+    <w:uiPriority w:val="99"/>
+    <w:semiHidden/>
+    <w:unhideWhenUsed/>
+    <w:rsid w:val="00AF1B4B"/>
+    <w:pPr>
+      <w:spacing w:before="100" w:beforeAutospacing="1" w:after="100" w:afterAutospacing="1"/>
+    </w:pPr>
+    <w:rPr>
+      <w:sz w:val="24"/>
+      <w:szCs w:val="24"/>
+    </w:rPr>
+  </w:style>
+  <w:style w:type="character" w:customStyle="1" w:styleId="description">
+    <w:name w:val="description"/>
+    <w:basedOn w:val="DefaultParagraphFont"/>
+    <w:rsid w:val="00541A64"/>
+  </w:style>
+  <w:style w:type="character" w:customStyle="1" w:styleId="emailstyle17">
+    <w:name w:val="emailstyle17"/>
+    <w:basedOn w:val="DefaultParagraphFont"/>
+    <w:semiHidden/>
+    <w:rsid w:val="0062123C"/>
+    <w:rPr>
+      <w:rFonts w:ascii="Calibri" w:hAnsi="Calibri" w:cs="Calibri" w:hint="default"/>
+      <w:color w:val="auto"/>
+    </w:rPr>
+  </w:style>
+  <w:style w:type="character" w:customStyle="1" w:styleId="emailstyle18">
+    <w:name w:val="emailstyle18"/>
+    <w:basedOn w:val="DefaultParagraphFont"/>
+    <w:semiHidden/>
+    <w:rsid w:val="0062123C"/>
+    <w:rPr>
+      <w:rFonts w:ascii="Calibri" w:hAnsi="Calibri" w:cs="Calibri" w:hint="default"/>
+      <w:color w:val="1F497D"/>
+    </w:rPr>
+  </w:style>
+  <w:style w:type="character" w:customStyle="1" w:styleId="FooterChar">
+    <w:name w:val="Footer Char"/>
+    <w:basedOn w:val="DefaultParagraphFont"/>
+    <w:link w:val="Footer"/>
+    <w:uiPriority w:val="99"/>
+    <w:rsid w:val="004C6C76"/>
+  </w:style>
+</w:styles>
+</file>
+
+<file path=word/stylesWithEffects.xml><?xml version="1.0" encoding="utf-8"?>
+<w:styles xmlns:wpc="http://schemas.microsoft.com/office/word/2010/wordprocessingCanvas" xmlns:mc="http://schemas.openxmlformats.org/markup-compatibility/2006" xmlns:o="urn:schemas-microsoft-com:office:office" xmlns:r="http://schemas.openxmlformats.org/officeDocument/2006/relationships" xmlns:m="http://schemas.openxmlformats.org/officeDocument/2006/math" xmlns:v="urn:schemas-microsoft-com:vml" xmlns:wp14="http://schemas.microsoft.com/office/word/2010/wordprocessingDrawing" xmlns:wp="http://schemas.openxmlformats.org/drawingml/2006/wordprocessingDrawing" xmlns:w10="urn:schemas-microsoft-com:office:word" xmlns:w="http://schemas.openxmlformats.org/wordprocessingml/2006/main" xmlns:w14="http://schemas.microsoft.com/office/word/2010/wordml" xmlns:wpg="http://schemas.microsoft.com/office/word/2010/wordprocessingGroup" xmlns:wpi="http://schemas.microsoft.com/office/word/2010/wordprocessingInk" xmlns:wne="http://schemas.microsoft.com/office/word/2006/wordml" xmlns:wps="http://schemas.microsoft.com/office/word/2010/wordprocessingShape" mc:Ignorable="w14 wp14">
+  <w:docDefaults>
+    <w:rPrDefault>
+      <w:rPr>
+        <w:rFonts w:ascii="Times New Roman" w:eastAsia="Times New Roman" w:hAnsi="Times New Roman" w:cs="Times New Roman"/>
+        <w:lang w:val="en-US" w:eastAsia="en-US" w:bidi="ar-SA"/>
+      </w:rPr>
+    </w:rPrDefault>
+    <w:pPrDefault/>
+  </w:docDefaults>
+  <w:latentStyles w:defLockedState="0" w:defUIPriority="0" w:defSemiHidden="1" w:defUnhideWhenUsed="1" w:defQFormat="0" w:count="267">
+    <w:lsdException w:name="Normal" w:semiHidden="0" w:unhideWhenUsed="0" w:qFormat="1"/>
+    <w:lsdException w:name="heading 1" w:semiHidden="0" w:uiPriority="9" w:unhideWhenUsed="0" w:qFormat="1"/>
+    <w:lsdException w:name="heading 2" w:semiHidden="0" w:uiPriority="9" w:unhideWhenUsed="0" w:qFormat="1"/>
+    <w:lsdException w:name="heading 3" w:semiHidden="0" w:uiPriority="9" w:unhideWhenUsed="0" w:qFormat="1"/>
+    <w:lsdException w:name="heading 4" w:semiHidden="0" w:uiPriority="9" w:unhideWhenUsed="0" w:qFormat="1"/>
+    <w:lsdException w:name="heading 5" w:qFormat="1"/>
+    <w:lsdException w:name="heading 6" w:qFormat="1"/>
+    <w:lsdException w:name="heading 7" w:qFormat="1"/>
+    <w:lsdException w:name="heading 8" w:qFormat="1"/>
+    <w:lsdException w:name="heading 9" w:qFormat="1"/>
+    <w:lsdException w:name="toc 1" w:uiPriority="39"/>
+    <w:lsdException w:name="toc 2" w:uiPriority="39"/>
+    <w:lsdException w:name="toc 3" w:uiPriority="39"/>
+    <w:lsdException w:name="footer" w:uiPriority="99"/>
+    <w:lsdException w:name="caption" w:qFormat="1"/>
+    <w:lsdException w:name="List Number" w:semiHidden="0" w:unhideWhenUsed="0"/>
+    <w:lsdException w:name="List 4" w:semiHidden="0" w:unhideWhenUsed="0"/>
+    <w:lsdException w:name="List 5" w:semiHidden="0" w:unhideWhenUsed="0"/>
+    <w:lsdException w:name="Title" w:semiHidden="0" w:unhideWhenUsed="0" w:qFormat="1"/>
+    <w:lsdException w:name="Default Paragraph Font" w:uiPriority="1"/>
+    <w:lsdException w:name="Subtitle" w:semiHidden="0" w:unhideWhenUsed="0" w:qFormat="1"/>
+    <w:lsdException w:name="Salutation" w:semiHidden="0" w:unhideWhenUsed="0"/>
+    <w:lsdException w:name="Date" w:semiHidden="0" w:unhideWhenUsed="0"/>
+    <w:lsdException w:name="Body Text First Indent" w:semiHidden="0" w:unhideWhenUsed="0"/>
+    <w:lsdException w:name="Hyperlink" w:uiPriority="99"/>
+    <w:lsdException w:name="FollowedHyperlink" w:uiPriority="99"/>
+    <w:lsdException w:name="Strong" w:semiHidden="0" w:unhideWhenUsed="0" w:qFormat="1"/>
+    <w:lsdException w:name="Emphasis" w:semiHidden="0" w:unhideWhenUsed="0" w:qFormat="1"/>
+    <w:lsdException w:name="Normal (Web)" w:uiPriority="99"/>
+    <w:lsdException w:name="HTML Preformatted" w:uiPriority="99"/>
+    <w:lsdException w:name="No List" w:uiPriority="99"/>
+    <w:lsdException w:name="Table Grid" w:semiHidden="0" w:uiPriority="59" w:unhideWhenUsed="0"/>
+    <w:lsdException w:name="Placeholder Text" w:uiPriority="99" w:unhideWhenUsed="0"/>
+    <w:lsdException w:name="No Spacing" w:semiHidden="0" w:uiPriority="1" w:unhideWhenUsed="0" w:qFormat="1"/>
+    <w:lsdException w:name="Light Shading" w:semiHidden="0" w:uiPriority="60" w:unhideWhenUsed="0"/>
+    <w:lsdException w:name="Light List" w:semiHidden="0" w:uiPriority="61" w:unhideWhenUsed="0"/>
+    <w:lsdException w:name="Light Grid" w:semiHidden="0" w:uiPriority="62" w:unhideWhenUsed="0"/>
+    <w:lsdException w:name="Medium Shading 1" w:semiHidden="0" w:uiPriority="63" w:unhideWhenUsed="0"/>
+    <w:lsdException w:name="Medium Shading 2" w:semiHidden="0" w:uiPriority="64" w:unhideWhenUsed="0"/>
+    <w:lsdException w:name="Medium List 1" w:semiHidden="0" w:uiPriority="65" w:unhideWhenUsed="0"/>
+    <w:lsdException w:name="Medium List 2" w:semiHidden="0" w:uiPriority="66" w:unhideWhenUsed="0"/>
+    <w:lsdException w:name="Medium Grid 1" w:semiHidden="0" w:uiPriority="67" w:unhideWhenUsed="0"/>
+    <w:lsdException w:name="Medium Grid 2" w:semiHidden="0" w:uiPriority="68" w:unhideWhenUsed="0"/>
+    <w:lsdException w:name="Medium Grid 3" w:semiHidden="0" w:uiPriority="69" w:unhideWhenUsed="0"/>
+    <w:lsdException w:name="Dark List" w:semiHidden="0" w:uiPriority="70" w:unhideWhenUsed="0"/>
+    <w:lsdException w:name="Colorful Shading" w:semiHidden="0" w:uiPriority="71" w:unhideWhenUsed="0"/>
+    <w:lsdException w:name="Colorful List" w:semiHidden="0" w:uiPriority="72" w:unhideWhenUsed="0"/>
+    <w:lsdException w:name="Colorful Grid" w:semiHidden="0" w:uiPriority="73" w:unhideWhenUsed="0"/>
+    <w:lsdException w:name="Light Shading Accent 1" w:semiHidden="0" w:uiPriority="60" w:unhideWhenUsed="0"/>
+    <w:lsdException w:name="Light List Accent 1" w:semiHidden="0" w:uiPriority="61" w:unhideWhenUsed="0"/>
+    <w:lsdException w:name="Light Grid Accent 1" w:semiHidden="0" w:uiPriority="62" w:unhideWhenUsed="0"/>
+    <w:lsdException w:name="Medium Shading 1 Accent 1" w:semiHidden="0" w:uiPriority="63" w:unhideWhenUsed="0"/>
+    <w:lsdException w:name="Medium Shading 2 Accent 1" w:semiHidden="0" w:uiPriority="64" w:unhideWhenUsed="0"/>
+    <w:lsdException w:name="Medium List 1 Accent 1" w:semiHidden="0" w:uiPriority="65" w:unhideWhenUsed="0"/>
+    <w:lsdException w:name="Revision" w:uiPriority="99" w:unhideWhenUsed="0"/>
+    <w:lsdException w:name="List Paragraph" w:semiHidden="0" w:uiPriority="34" w:unhideWhenUsed="0" w:qFormat="1"/>
+    <w:lsdException w:name="Quote" w:semiHidden="0" w:uiPriority="29" w:unhideWhenUsed="0" w:qFormat="1"/>
+    <w:lsdException w:name="Intense Quote" w:semiHidden="0" w:uiPriority="30" w:unhideWhenUsed="0" w:qFormat="1"/>
+    <w:lsdException w:name="Medium List 2 Accent 1" w:semiHidden="0" w:uiPriority="66" w:unhideWhenUsed="0"/>
+    <w:lsdException w:name="Medium Grid 1 Accent 1" w:semiHidden="0" w:uiPriority="67" w:unhideWhenUsed="0"/>
+    <w:lsdException w:name="Medium Grid 2 Accent 1" w:semiHidden="0" w:uiPriority="68" w:unhideWhenUsed="0"/>
+    <w:lsdException w:name="Medium Grid 3 Accent 1" w:semiHidden="0" w:uiPriority="69" w:unhideWhenUsed="0"/>
+    <w:lsdException w:name="Dark List Accent 1" w:semiHidden="0" w:uiPriority="70" w:unhideWhenUsed="0"/>
+    <w:lsdException w:name="Colorful Shading Accent 1" w:semiHidden="0" w:uiPriority="71" w:unhideWhenUsed="0"/>
+    <w:lsdException w:name="Colorful List Accent 1" w:semiHidden="0" w:uiPriority="72" w:unhideWhenUsed="0"/>
+    <w:lsdException w:name="Colorful Grid Accent 1" w:semiHidden="0" w:uiPriority="73" w:unhideWhenUsed="0"/>
+    <w:lsdException w:name="Light Shading Accent 2" w:semiHidden="0" w:uiPriority="60" w:unhideWhenUsed="0"/>
+    <w:lsdException w:name="Light List Accent 2" w:semiHidden="0" w:uiPriority="61" w:unhideWhenUsed="0"/>
+    <w:lsdException w:name="Light Grid Accent 2" w:semiHidden="0" w:uiPriority="62" w:unhideWhenUsed="0"/>
+    <w:lsdException w:name="Medium Shading 1 Accent 2" w:semiHidden="0" w:uiPriority="63" w:unhideWhenUsed="0"/>
+    <w:lsdException w:name="Medium Shading 2 Accent 2" w:semiHidden="0" w:uiPriority="64" w:unhideWhenUsed="0"/>
+    <w:lsdException w:name="Medium List 1 Accent 2" w:semiHidden="0" w:uiPriority="65" w:unhideWhenUsed="0"/>
+    <w:lsdException w:name="Medium List 2 Accent 2" w:semiHidden="0" w:uiPriority="66" w:unhideWhenUsed="0"/>
+    <w:lsdException w:name="Medium Grid 1 Accent 2" w:semiHidden="0" w:uiPriority="67" w:unhideWhenUsed="0"/>
+    <w:lsdException w:name="Medium Grid 2 Accent 2" w:semiHidden="0" w:uiPriority="68" w:unhideWhenUsed="0"/>
+    <w:lsdException w:name="Medium Grid 3 Accent 2" w:semiHidden="0" w:uiPriority="69" w:unhideWhenUsed="0"/>
+    <w:lsdException w:name="Dark List Accent 2" w:semiHidden="0" w:uiPriority="70" w:unhideWhenUsed="0"/>
+    <w:lsdException w:name="Colorful Shading Accent 2" w:semiHidden="0" w:uiPriority="71" w:unhideWhenUsed="0"/>
+    <w:lsdException w:name="Colorful List Accent 2" w:semiHidden="0" w:uiPriority="72" w:unhideWhenUsed="0"/>
+    <w:lsdException w:name="Colorful Grid Accent 2" w:semiHidden="0" w:uiPriority="73" w:unhideWhenUsed="0"/>
+    <w:lsdException w:name="Light Shading Accent 3" w:semiHidden="0" w:uiPriority="60" w:unhideWhenUsed="0"/>
+    <w:lsdException w:name="Light List Accent 3" w:semiHidden="0" w:uiPriority="61" w:unhideWhenUsed="0"/>
+    <w:lsdException w:name="Light Grid Accent 3" w:semiHidden="0" w:uiPriority="62" w:unhideWhenUsed="0"/>
+    <w:lsdException w:name="Medium Shading 1 Accent 3" w:semiHidden="0" w:uiPriority="63" w:unhideWhenUsed="0"/>
+    <w:lsdException w:name="Medium Shading 2 Accent 3" w:semiHidden="0" w:uiPriority="64" w:unhideWhenUsed="0"/>
+    <w:lsdException w:name="Medium List 1 Accent 3" w:semiHidden="0" w:uiPriority="65" w:unhideWhenUsed="0"/>
+    <w:lsdException w:name="Medium List 2 Accent 3" w:semiHidden="0" w:uiPriority="66" w:unhideWhenUsed="0"/>
+    <w:lsdException w:name="Medium Grid 1 Accent 3" w:semiHidden="0" w:uiPriority="67" w:unhideWhenUsed="0"/>
+    <w:lsdException w:name="Medium Grid 2 Accent 3" w:semiHidden="0" w:uiPriority="68" w:unhideWhenUsed="0"/>
+    <w:lsdException w:name="Medium Grid 3 Accent 3" w:semiHidden="0" w:uiPriority="69" w:unhideWhenUsed="0"/>
+    <w:lsdException w:name="Dark List Accent 3" w:semiHidden="0" w:uiPriority="70" w:unhideWhenUsed="0"/>
+    <w:lsdException w:name="Colorful Shading Accent 3" w:semiHidden="0" w:uiPriority="71" w:unhideWhenUsed="0"/>
+    <w:lsdException w:name="Colorful List Accent 3" w:semiHidden="0" w:uiPriority="72" w:unhideWhenUsed="0"/>
+    <w:lsdException w:name="Colorful Grid Accent 3" w:semiHidden="0" w:uiPriority="73" w:unhideWhenUsed="0"/>
+    <w:lsdException w:name="Light Shading Accent 4" w:semiHidden="0" w:uiPriority="60" w:unhideWhenUsed="0"/>
+    <w:lsdException w:name="Light List Accent 4" w:semiHidden="0" w:uiPriority="61" w:unhideWhenUsed="0"/>
+    <w:lsdException w:name="Light Grid Accent 4" w:semiHidden="0" w:uiPriority="62" w:unhideWhenUsed="0"/>
+    <w:lsdException w:name="Medium Shading 1 Accent 4" w:semiHidden="0" w:uiPriority="63" w:unhideWhenUsed="0"/>
+    <w:lsdException w:name="Medium Shading 2 Accent 4" w:semiHidden="0" w:uiPriority="64" w:unhideWhenUsed="0"/>
+    <w:lsdException w:name="Medium List 1 Accent 4" w:semiHidden="0" w:uiPriority="65" w:unhideWhenUsed="0"/>
+    <w:lsdException w:name="Medium List 2 Accent 4" w:semiHidden="0" w:uiPriority="66" w:unhideWhenUsed="0"/>
+    <w:lsdException w:name="Medium Grid 1 Accent 4" w:semiHidden="0" w:uiPriority="67" w:unhideWhenUsed="0"/>
+    <w:lsdException w:name="Medium Grid 2 Accent 4" w:semiHidden="0" w:uiPriority="68" w:unhideWhenUsed="0"/>
+    <w:lsdException w:name="Medium Grid 3 Accent 4" w:semiHidden="0" w:uiPriority="69" w:unhideWhenUsed="0"/>
+    <w:lsdException w:name="Dark List Accent 4" w:semiHidden="0" w:uiPriority="70" w:unhideWhenUsed="0"/>
+    <w:lsdException w:name="Colorful Shading Accent 4" w:semiHidden="0" w:uiPriority="71" w:unhideWhenUsed="0"/>
+    <w:lsdException w:name="Colorful List Accent 4" w:semiHidden="0" w:uiPriority="72" w:unhideWhenUsed="0"/>
+    <w:lsdException w:name="Colorful Grid Accent 4" w:semiHidden="0" w:uiPriority="73" w:unhideWhenUsed="0"/>
+    <w:lsdException w:name="Light Shading Accent 5" w:semiHidden="0" w:uiPriority="60" w:unhideWhenUsed="0"/>
+    <w:lsdException w:name="Light List Accent 5" w:semiHidden="0" w:uiPriority="61" w:unhideWhenUsed="0"/>
+    <w:lsdException w:name="Light Grid Accent 5" w:semiHidden="0" w:uiPriority="62" w:unhideWhenUsed="0"/>
+    <w:lsdException w:name="Medium Shading 1 Accent 5" w:semiHidden="0" w:uiPriority="63" w:unhideWhenUsed="0"/>
+    <w:lsdException w:name="Medium Shading 2 Accent 5" w:semiHidden="0" w:uiPriority="64" w:unhideWhenUsed="0"/>
+    <w:lsdException w:name="Medium List 1 Accent 5" w:semiHidden="0" w:uiPriority="65" w:unhideWhenUsed="0"/>
+    <w:lsdException w:name="Medium List 2 Accent 5" w:semiHidden="0" w:uiPriority="66" w:unhideWhenUsed="0"/>
+    <w:lsdException w:name="Medium Grid 1 Accent 5" w:semiHidden="0" w:uiPriority="67" w:unhideWhenUsed="0"/>
+    <w:lsdException w:name="Medium Grid 2 Accent 5" w:semiHidden="0" w:uiPriority="68" w:unhideWhenUsed="0"/>
+    <w:lsdException w:name="Medium Grid 3 Accent 5" w:semiHidden="0" w:uiPriority="69" w:unhideWhenUsed="0"/>
+    <w:lsdException w:name="Dark List Accent 5" w:semiHidden="0" w:uiPriority="70" w:unhideWhenUsed="0"/>
+    <w:lsdException w:name="Colorful Shading Accent 5" w:semiHidden="0" w:uiPriority="71" w:unhideWhenUsed="0"/>
+    <w:lsdException w:name="Colorful List Accent 5" w:semiHidden="0" w:uiPriority="72" w:unhideWhenUsed="0"/>
+    <w:lsdException w:name="Colorful Grid Accent 5" w:semiHidden="0" w:uiPriority="73" w:unhideWhenUsed="0"/>
+    <w:lsdException w:name="Light Shading Accent 6" w:semiHidden="0" w:uiPriority="60" w:unhideWhenUsed="0"/>
+    <w:lsdException w:name="Light List Accent 6" w:semiHidden="0" w:uiPriority="61" w:unhideWhenUsed="0"/>
+    <w:lsdException w:name="Light Grid Accent 6" w:semiHidden="0" w:uiPriority="62" w:unhideWhenUsed="0"/>
+    <w:lsdException w:name="Medium Shading 1 Accent 6" w:semiHidden="0" w:uiPriority="63" w:unhideWhenUsed="0"/>
+    <w:lsdException w:name="Medium Shading 2 Accent 6" w:semiHidden="0" w:uiPriority="64" w:unhideWhenUsed="0"/>
+    <w:lsdException w:name="Medium List 1 Accent 6" w:semiHidden="0" w:uiPriority="65" w:unhideWhenUsed="0"/>
+    <w:lsdException w:name="Medium List 2 Accent 6" w:semiHidden="0" w:uiPriority="66" w:unhideWhenUsed="0"/>
+    <w:lsdException w:name="Medium Grid 1 Accent 6" w:semiHidden="0" w:uiPriority="67" w:unhideWhenUsed="0"/>
+    <w:lsdException w:name="Medium Grid 2 Accent 6" w:semiHidden="0" w:uiPriority="68" w:unhideWhenUsed="0"/>
+    <w:lsdException w:name="Medium Grid 3 Accent 6" w:semiHidden="0" w:uiPriority="69" w:unhideWhenUsed="0"/>
+    <w:lsdException w:name="Dark List Accent 6" w:semiHidden="0" w:uiPriority="70" w:unhideWhenUsed="0"/>
+    <w:lsdException w:name="Colorful Shading Accent 6" w:semiHidden="0" w:uiPriority="71" w:unhideWhenUsed="0"/>
+    <w:lsdException w:name="Colorful List Accent 6" w:semiHidden="0" w:uiPriority="72" w:unhideWhenUsed="0"/>
+    <w:lsdException w:name="Colorful Grid Accent 6" w:semiHidden="0" w:uiPriority="73" w:unhideWhenUsed="0"/>
+    <w:lsdException w:name="Subtle Emphasis" w:semiHidden="0" w:uiPriority="19" w:unhideWhenUsed="0" w:qFormat="1"/>
+    <w:lsdException w:name="Intense Emphasis" w:semiHidden="0" w:uiPriority="21" w:unhideWhenUsed="0" w:qFormat="1"/>
+    <w:lsdException w:name="Subtle Reference" w:semiHidden="0" w:uiPriority="31" w:unhideWhenUsed="0" w:qFormat="1"/>
+    <w:lsdException w:name="Intense Reference" w:semiHidden="0" w:uiPriority="32" w:unhideWhenUsed="0" w:qFormat="1"/>
+    <w:lsdException w:name="Book Title" w:semiHidden="0" w:uiPriority="33" w:unhideWhenUsed="0" w:qFormat="1"/>
+    <w:lsdException w:name="Bibliography" w:uiPriority="37"/>
+    <w:lsdException w:name="TOC Heading" w:uiPriority="39" w:qFormat="1"/>
   </w:latentStyles>
   <w:style w:type="paragraph" w:default="1" w:styleId="Normal">
     <w:name w:val="Normal"/>
@@ -11711,12 +12838,9 @@
 </file>
 
 <file path=customXml/item1.xml><?xml version="1.0" encoding="utf-8"?>
-<?mso-contentType ?>
-<FormTemplates xmlns="http://schemas.microsoft.com/sharepoint/v3/contenttype/forms">
-  <Display>DocumentLibraryForm</Display>
-  <Edit>DocumentLibraryForm</Edit>
-  <New>DocumentLibraryForm</New>
-</FormTemplates>
+<p:properties xmlns:p="http://schemas.microsoft.com/office/2006/metadata/properties" xmlns:xsi="http://www.w3.org/2001/XMLSchema-instance">
+  <documentManagement/>
+</p:properties>
 </file>
 
 <file path=customXml/item2.xml><?xml version="1.0" encoding="utf-8"?>
@@ -11834,9 +12958,12 @@
 </file>
 
 <file path=customXml/item3.xml><?xml version="1.0" encoding="utf-8"?>
-<p:properties xmlns:p="http://schemas.microsoft.com/office/2006/metadata/properties" xmlns:xsi="http://www.w3.org/2001/XMLSchema-instance">
-  <documentManagement/>
-</p:properties>
+<?mso-contentType ?>
+<FormTemplates xmlns="http://schemas.microsoft.com/sharepoint/v3/contenttype/forms">
+  <Display>DocumentLibraryForm</Display>
+  <Edit>DocumentLibraryForm</Edit>
+  <New>DocumentLibraryForm</New>
+</FormTemplates>
 </file>
 
 <file path=customXml/item4.xml><?xml version="1.0" encoding="utf-8"?>
@@ -11844,9 +12971,9 @@
 </file>
 
 <file path=customXml/itemProps1.xml><?xml version="1.0" encoding="utf-8"?>
-<ds:datastoreItem xmlns:ds="http://schemas.openxmlformats.org/officeDocument/2006/customXml" ds:itemID="{3CBB50F0-8F85-42BF-AC23-9DA2DC66E259}">
+<ds:datastoreItem xmlns:ds="http://schemas.openxmlformats.org/officeDocument/2006/customXml" ds:itemID="{E5265DE5-3E8E-4120-8280-8EC419E03148}">
   <ds:schemaRefs>
-    <ds:schemaRef ds:uri="http://schemas.microsoft.com/sharepoint/v3/contenttype/forms"/>
+    <ds:schemaRef ds:uri="http://schemas.microsoft.com/office/2006/metadata/properties"/>
   </ds:schemaRefs>
 </ds:datastoreItem>
 </file>
@@ -11868,15 +12995,15 @@
 </file>
 
 <file path=customXml/itemProps3.xml><?xml version="1.0" encoding="utf-8"?>
-<ds:datastoreItem xmlns:ds="http://schemas.openxmlformats.org/officeDocument/2006/customXml" ds:itemID="{E5265DE5-3E8E-4120-8280-8EC419E03148}">
+<ds:datastoreItem xmlns:ds="http://schemas.openxmlformats.org/officeDocument/2006/customXml" ds:itemID="{3CBB50F0-8F85-42BF-AC23-9DA2DC66E259}">
   <ds:schemaRefs>
-    <ds:schemaRef ds:uri="http://schemas.microsoft.com/office/2006/metadata/properties"/>
+    <ds:schemaRef ds:uri="http://schemas.microsoft.com/sharepoint/v3/contenttype/forms"/>
   </ds:schemaRefs>
 </ds:datastoreItem>
 </file>
 
 <file path=customXml/itemProps4.xml><?xml version="1.0" encoding="utf-8"?>
-<ds:datastoreItem xmlns:ds="http://schemas.openxmlformats.org/officeDocument/2006/customXml" ds:itemID="{4DDF79B2-DB4F-493E-8DCB-A2071E93C650}">
+<ds:datastoreItem xmlns:ds="http://schemas.openxmlformats.org/officeDocument/2006/customXml" ds:itemID="{C9236858-3758-46DC-A1D5-0FB29795BA01}">
   <ds:schemaRefs>
     <ds:schemaRef ds:uri="http://schemas.openxmlformats.org/officeDocument/2006/bibliography"/>
   </ds:schemaRefs>

</xml_diff>